<commit_message>
adjustement of the mask
</commit_message>
<xml_diff>
--- a/Fourth Lab 2024-2025.docx
+++ b/Fourth Lab 2024-2025.docx
@@ -121,8 +121,16 @@
         <w:rPr>
           <w:lang w:val="en-US"/>
         </w:rPr>
-        <w:t>IXOLARTM SolarBITs</w:t>
-      </w:r>
+        <w:t xml:space="preserve">IXOLARTM </w:t>
+      </w:r>
+      <w:proofErr w:type="spellStart"/>
+      <w:r>
+        <w:rPr>
+          <w:lang w:val="en-US"/>
+        </w:rPr>
+        <w:t>SolarBITs</w:t>
+      </w:r>
+      <w:proofErr w:type="spellEnd"/>
       <w:r>
         <w:rPr>
           <w:lang w:val="en-US"/>
@@ -133,7 +141,21 @@
         <w:rPr>
           <w:lang w:val="en-US"/>
         </w:rPr>
-        <w:t xml:space="preserve"> is mounted on a Peltier-based temperature controller, and is placed under a</w:t>
+        <w:t xml:space="preserve"> is mounted on a Peltier-based temperature </w:t>
+      </w:r>
+      <w:proofErr w:type="gramStart"/>
+      <w:r>
+        <w:rPr>
+          <w:lang w:val="en-US"/>
+        </w:rPr>
+        <w:t>controller, and</w:t>
+      </w:r>
+      <w:proofErr w:type="gramEnd"/>
+      <w:r>
+        <w:rPr>
+          <w:lang w:val="en-US"/>
+        </w:rPr>
+        <w:t xml:space="preserve"> is placed under a</w:t>
       </w:r>
       <w:r>
         <w:rPr>
@@ -157,7 +179,21 @@
         <w:rPr>
           <w:lang w:val="en-US"/>
         </w:rPr>
-        <w:t>, whose current can be modulated by a suitable circuit. A controlling board has been developed by the ACME team, and is directly mounted onto an Arduino Due board. The Arduino Due has two digital-to-analog converters (DACs), that are used to control the current on the LED</w:t>
+        <w:t xml:space="preserve">, whose current can be modulated by a suitable circuit. A controlling board has been developed by the ACME </w:t>
+      </w:r>
+      <w:proofErr w:type="gramStart"/>
+      <w:r>
+        <w:rPr>
+          <w:lang w:val="en-US"/>
+        </w:rPr>
+        <w:t>team, and</w:t>
+      </w:r>
+      <w:proofErr w:type="gramEnd"/>
+      <w:r>
+        <w:rPr>
+          <w:lang w:val="en-US"/>
+        </w:rPr>
+        <w:t xml:space="preserve"> is directly mounted onto an Arduino Due board. The Arduino Due has two digital-to-analog converters (DACs), that are used to control the current on the LED</w:t>
       </w:r>
       <w:r>
         <w:rPr>
@@ -193,7 +229,35 @@
         <w:rPr>
           <w:lang w:val="en-US"/>
         </w:rPr>
-        <w:t>, the Arduino Due board can measure the voltages and current with a good resolution, in the ranges of interest. Labview is used to acquire the experimental data, i.e. the current-voltage measurements collected in different conditions.</w:t>
+        <w:t xml:space="preserve">, the Arduino Due board can measure the voltages and current with a good resolution, in the ranges of interest. </w:t>
+      </w:r>
+      <w:proofErr w:type="spellStart"/>
+      <w:r>
+        <w:rPr>
+          <w:lang w:val="en-US"/>
+        </w:rPr>
+        <w:t>Labview</w:t>
+      </w:r>
+      <w:proofErr w:type="spellEnd"/>
+      <w:r>
+        <w:rPr>
+          <w:lang w:val="en-US"/>
+        </w:rPr>
+        <w:t xml:space="preserve"> is used to acquire </w:t>
+      </w:r>
+      <w:proofErr w:type="gramStart"/>
+      <w:r>
+        <w:rPr>
+          <w:lang w:val="en-US"/>
+        </w:rPr>
+        <w:t>the experimental</w:t>
+      </w:r>
+      <w:proofErr w:type="gramEnd"/>
+      <w:r>
+        <w:rPr>
+          <w:lang w:val="en-US"/>
+        </w:rPr>
+        <w:t xml:space="preserve"> data, i.e. the current-voltage measurements collected in different conditions.</w:t>
       </w:r>
     </w:p>
     <w:p>
@@ -409,66 +473,6 @@
     <w:p>
       <w:pPr>
         <w:pStyle w:val="Standard"/>
-        <w:jc w:val="both"/>
-        <w:rPr>
-          <w:rFonts w:asciiTheme="minorHAnsi" w:hAnsiTheme="minorHAnsi"/>
-          <w:sz w:val="22"/>
-          <w:szCs w:val="22"/>
-          <w:lang w:val="en-US"/>
-        </w:rPr>
-      </w:pPr>
-    </w:p>
-    <w:p>
-      <w:pPr>
-        <w:pStyle w:val="Standard"/>
-        <w:jc w:val="both"/>
-        <w:rPr>
-          <w:rFonts w:asciiTheme="minorHAnsi" w:hAnsiTheme="minorHAnsi"/>
-          <w:sz w:val="22"/>
-          <w:szCs w:val="22"/>
-          <w:lang w:val="en-US"/>
-        </w:rPr>
-      </w:pPr>
-    </w:p>
-    <w:p>
-      <w:pPr>
-        <w:pStyle w:val="Standard"/>
-        <w:jc w:val="both"/>
-        <w:rPr>
-          <w:rFonts w:asciiTheme="minorHAnsi" w:hAnsiTheme="minorHAnsi"/>
-          <w:sz w:val="22"/>
-          <w:szCs w:val="22"/>
-          <w:lang w:val="en-US"/>
-        </w:rPr>
-      </w:pPr>
-    </w:p>
-    <w:p>
-      <w:pPr>
-        <w:pStyle w:val="Standard"/>
-        <w:jc w:val="both"/>
-        <w:rPr>
-          <w:rFonts w:asciiTheme="minorHAnsi" w:hAnsiTheme="minorHAnsi"/>
-          <w:sz w:val="22"/>
-          <w:szCs w:val="22"/>
-          <w:lang w:val="en-US"/>
-        </w:rPr>
-      </w:pPr>
-    </w:p>
-    <w:p>
-      <w:pPr>
-        <w:pStyle w:val="Standard"/>
-        <w:jc w:val="both"/>
-        <w:rPr>
-          <w:rFonts w:asciiTheme="minorHAnsi" w:hAnsiTheme="minorHAnsi"/>
-          <w:sz w:val="22"/>
-          <w:szCs w:val="22"/>
-          <w:lang w:val="en-US"/>
-        </w:rPr>
-      </w:pPr>
-    </w:p>
-    <w:p>
-      <w:pPr>
-        <w:pStyle w:val="Standard"/>
         <w:numPr>
           <w:ilvl w:val="0"/>
           <w:numId w:val="4"/>
@@ -476,14 +480,18 @@
         <w:jc w:val="both"/>
         <w:rPr>
           <w:rFonts w:asciiTheme="minorHAnsi" w:hAnsiTheme="minorHAnsi"/>
-          <w:sz w:val="22"/>
-          <w:szCs w:val="22"/>
-          <w:lang w:val="en-US"/>
-        </w:rPr>
-      </w:pPr>
-      <w:r>
-        <w:rPr>
-          <w:rFonts w:asciiTheme="minorHAnsi" w:hAnsiTheme="minorHAnsi"/>
+          <w:b/>
+          <w:bCs/>
+          <w:sz w:val="22"/>
+          <w:szCs w:val="22"/>
+          <w:lang w:val="en-US"/>
+        </w:rPr>
+      </w:pPr>
+      <w:r>
+        <w:rPr>
+          <w:rFonts w:asciiTheme="minorHAnsi" w:hAnsiTheme="minorHAnsi"/>
+          <w:b/>
+          <w:bCs/>
           <w:sz w:val="22"/>
           <w:szCs w:val="22"/>
           <w:lang w:val="en-US"/>
@@ -493,6 +501,8 @@
       <w:r>
         <w:rPr>
           <w:rFonts w:asciiTheme="minorHAnsi" w:hAnsiTheme="minorHAnsi"/>
+          <w:b/>
+          <w:bCs/>
           <w:sz w:val="22"/>
           <w:szCs w:val="22"/>
           <w:lang w:val="en-US"/>
@@ -502,11 +512,896 @@
       <w:r>
         <w:rPr>
           <w:rFonts w:asciiTheme="minorHAnsi" w:hAnsiTheme="minorHAnsi"/>
+          <w:b/>
+          <w:bCs/>
           <w:sz w:val="22"/>
           <w:szCs w:val="22"/>
           <w:lang w:val="en-US"/>
         </w:rPr>
         <w:t>of the solar cell, by proper fitting procedure</w:t>
+      </w:r>
+      <w:r>
+        <w:rPr>
+          <w:rFonts w:asciiTheme="minorHAnsi" w:hAnsiTheme="minorHAnsi"/>
+          <w:b/>
+          <w:bCs/>
+          <w:sz w:val="22"/>
+          <w:szCs w:val="22"/>
+          <w:lang w:val="en-US"/>
+        </w:rPr>
+        <w:t xml:space="preserve"> and </w:t>
+      </w:r>
+      <w:proofErr w:type="gramStart"/>
+      <w:r>
+        <w:rPr>
+          <w:rFonts w:asciiTheme="minorHAnsi" w:hAnsiTheme="minorHAnsi"/>
+          <w:b/>
+          <w:bCs/>
+          <w:sz w:val="22"/>
+          <w:szCs w:val="22"/>
+          <w:lang w:val="en-US"/>
+        </w:rPr>
+        <w:t>Comment</w:t>
+      </w:r>
+      <w:proofErr w:type="gramEnd"/>
+      <w:r>
+        <w:rPr>
+          <w:rFonts w:asciiTheme="minorHAnsi" w:hAnsiTheme="minorHAnsi"/>
+          <w:b/>
+          <w:bCs/>
+          <w:sz w:val="22"/>
+          <w:szCs w:val="22"/>
+          <w:lang w:val="en-US"/>
+        </w:rPr>
+        <w:t xml:space="preserve"> the experimental results, based on the theoretical considerations made during the lectures</w:t>
+      </w:r>
+    </w:p>
+    <w:p>
+      <w:pPr>
+        <w:pStyle w:val="Standard"/>
+        <w:ind w:left="720"/>
+        <w:jc w:val="both"/>
+        <w:rPr>
+          <w:rFonts w:asciiTheme="minorHAnsi" w:hAnsiTheme="minorHAnsi"/>
+          <w:b/>
+          <w:bCs/>
+          <w:sz w:val="22"/>
+          <w:szCs w:val="22"/>
+          <w:lang w:val="en-US"/>
+        </w:rPr>
+      </w:pPr>
+    </w:p>
+    <w:p>
+      <w:pPr>
+        <w:pStyle w:val="Standard"/>
+        <w:ind w:left="720"/>
+        <w:jc w:val="both"/>
+        <w:rPr>
+          <w:rFonts w:asciiTheme="minorHAnsi" w:hAnsiTheme="minorHAnsi"/>
+          <w:sz w:val="22"/>
+          <w:szCs w:val="22"/>
+          <w:lang w:val="en-US"/>
+        </w:rPr>
+      </w:pPr>
+      <w:r>
+        <w:rPr>
+          <w:rFonts w:asciiTheme="minorHAnsi" w:hAnsiTheme="minorHAnsi"/>
+          <w:sz w:val="22"/>
+          <w:szCs w:val="22"/>
+          <w:lang w:val="en-US"/>
+        </w:rPr>
+        <w:t xml:space="preserve">As discussed during the lectures, the ideality factor tells us the quality of the diode. Ideal diodes have n approximately equal to 1 while values between 1 and 2 are typical for real devices. </w:t>
+      </w:r>
+      <w:proofErr w:type="gramStart"/>
+      <w:r>
+        <w:rPr>
+          <w:rFonts w:asciiTheme="minorHAnsi" w:hAnsiTheme="minorHAnsi"/>
+          <w:sz w:val="22"/>
+          <w:szCs w:val="22"/>
+          <w:lang w:val="en-US"/>
+        </w:rPr>
+        <w:t>However</w:t>
+      </w:r>
+      <w:proofErr w:type="gramEnd"/>
+      <w:r>
+        <w:rPr>
+          <w:rFonts w:asciiTheme="minorHAnsi" w:hAnsiTheme="minorHAnsi"/>
+          <w:sz w:val="22"/>
+          <w:szCs w:val="22"/>
+          <w:lang w:val="en-US"/>
+        </w:rPr>
+        <w:t xml:space="preserve"> from the experiment carried out, we got a rather </w:t>
+      </w:r>
+      <w:r>
+        <w:rPr>
+          <w:rFonts w:asciiTheme="minorHAnsi" w:hAnsiTheme="minorHAnsi"/>
+          <w:sz w:val="22"/>
+          <w:szCs w:val="22"/>
+          <w:lang w:val="en-US"/>
+        </w:rPr>
+        <w:t>unusual</w:t>
+      </w:r>
+      <w:r>
+        <w:rPr>
+          <w:rFonts w:asciiTheme="minorHAnsi" w:hAnsiTheme="minorHAnsi"/>
+          <w:sz w:val="22"/>
+          <w:szCs w:val="22"/>
+          <w:lang w:val="en-US"/>
+        </w:rPr>
+        <w:t xml:space="preserve"> value. </w:t>
+      </w:r>
+      <w:r>
+        <w:rPr>
+          <w:rFonts w:asciiTheme="minorHAnsi" w:hAnsiTheme="minorHAnsi"/>
+          <w:sz w:val="22"/>
+          <w:szCs w:val="22"/>
+          <w:lang w:val="en-US"/>
+        </w:rPr>
+        <w:t xml:space="preserve">The formula applied was </w:t>
+      </w:r>
+    </w:p>
+    <w:p>
+      <w:pPr>
+        <w:pStyle w:val="Standard"/>
+        <w:ind w:left="720"/>
+        <w:jc w:val="both"/>
+        <w:rPr>
+          <w:rFonts w:asciiTheme="minorHAnsi" w:hAnsiTheme="minorHAnsi"/>
+          <w:sz w:val="22"/>
+          <w:szCs w:val="22"/>
+          <w:lang w:val="en-US"/>
+        </w:rPr>
+      </w:pPr>
+      <m:oMath>
+        <m:r>
+          <w:rPr>
+            <w:rFonts w:ascii="Cambria Math" w:hAnsi="Cambria Math"/>
+            <w:sz w:val="22"/>
+            <w:szCs w:val="22"/>
+            <w:lang w:val="en-US"/>
+          </w:rPr>
+          <m:t>n=</m:t>
+        </m:r>
+        <m:f>
+          <m:fPr>
+            <m:ctrlPr>
+              <w:rPr>
+                <w:rFonts w:ascii="Cambria Math" w:hAnsi="Cambria Math"/>
+                <w:i/>
+                <w:sz w:val="22"/>
+                <w:szCs w:val="22"/>
+                <w:lang w:val="en-US"/>
+              </w:rPr>
+            </m:ctrlPr>
+          </m:fPr>
+          <m:num>
+            <m:r>
+              <w:rPr>
+                <w:rFonts w:ascii="Cambria Math" w:hAnsi="Cambria Math"/>
+                <w:sz w:val="22"/>
+                <w:szCs w:val="22"/>
+                <w:lang w:val="en-US"/>
+              </w:rPr>
+              <m:t>1</m:t>
+            </m:r>
+          </m:num>
+          <m:den>
+            <m:r>
+              <w:rPr>
+                <w:rFonts w:ascii="Cambria Math" w:hAnsi="Cambria Math"/>
+                <w:sz w:val="22"/>
+                <w:szCs w:val="22"/>
+                <w:lang w:val="en-US"/>
+              </w:rPr>
+              <m:t>slope ×</m:t>
+            </m:r>
+            <m:sSub>
+              <m:sSubPr>
+                <m:ctrlPr>
+                  <w:rPr>
+                    <w:rFonts w:ascii="Cambria Math" w:hAnsi="Cambria Math"/>
+                    <w:i/>
+                    <w:sz w:val="22"/>
+                    <w:szCs w:val="22"/>
+                    <w:lang w:val="en-US"/>
+                  </w:rPr>
+                </m:ctrlPr>
+              </m:sSubPr>
+              <m:e>
+                <m:r>
+                  <w:rPr>
+                    <w:rFonts w:ascii="Cambria Math" w:hAnsi="Cambria Math"/>
+                    <w:sz w:val="22"/>
+                    <w:szCs w:val="22"/>
+                    <w:lang w:val="en-US"/>
+                  </w:rPr>
+                  <m:t>V</m:t>
+                </m:r>
+              </m:e>
+              <m:sub>
+                <m:r>
+                  <w:rPr>
+                    <w:rFonts w:ascii="Cambria Math" w:hAnsi="Cambria Math"/>
+                    <w:sz w:val="22"/>
+                    <w:szCs w:val="22"/>
+                    <w:lang w:val="en-US"/>
+                  </w:rPr>
+                  <m:t>T</m:t>
+                </m:r>
+              </m:sub>
+            </m:sSub>
+          </m:den>
+        </m:f>
+      </m:oMath>
+      <w:r>
+        <w:rPr>
+          <w:rFonts w:asciiTheme="minorHAnsi" w:hAnsiTheme="minorHAnsi"/>
+          <w:sz w:val="22"/>
+          <w:szCs w:val="22"/>
+          <w:lang w:val="en-US"/>
+        </w:rPr>
+        <w:tab/>
+      </w:r>
+    </w:p>
+    <w:p>
+      <w:pPr>
+        <w:pStyle w:val="Standard"/>
+        <w:ind w:left="720"/>
+        <w:jc w:val="both"/>
+        <w:rPr>
+          <w:rFonts w:asciiTheme="minorHAnsi" w:hAnsiTheme="minorHAnsi"/>
+          <w:sz w:val="22"/>
+          <w:szCs w:val="22"/>
+          <w:lang w:val="en-US"/>
+        </w:rPr>
+      </w:pPr>
+      <w:proofErr w:type="gramStart"/>
+      <w:r>
+        <w:rPr>
+          <w:rFonts w:asciiTheme="minorHAnsi" w:hAnsiTheme="minorHAnsi"/>
+          <w:sz w:val="22"/>
+          <w:szCs w:val="22"/>
+          <w:lang w:val="en-US"/>
+        </w:rPr>
+        <w:t>where;</w:t>
+      </w:r>
+      <w:proofErr w:type="gramEnd"/>
+    </w:p>
+    <w:p>
+      <w:pPr>
+        <w:pStyle w:val="Standard"/>
+        <w:ind w:left="720"/>
+        <w:jc w:val="both"/>
+        <w:rPr>
+          <w:rFonts w:asciiTheme="minorHAnsi" w:hAnsiTheme="minorHAnsi"/>
+          <w:sz w:val="22"/>
+          <w:szCs w:val="22"/>
+          <w:lang w:val="en-US"/>
+        </w:rPr>
+      </w:pPr>
+      <w:r>
+        <w:rPr>
+          <w:rFonts w:asciiTheme="minorHAnsi" w:hAnsiTheme="minorHAnsi"/>
+          <w:sz w:val="22"/>
+          <w:szCs w:val="22"/>
+          <w:lang w:val="en-US"/>
+        </w:rPr>
+        <w:t xml:space="preserve"> </w:t>
+      </w:r>
+      <m:oMath>
+        <m:sSub>
+          <m:sSubPr>
+            <m:ctrlPr>
+              <w:rPr>
+                <w:rFonts w:ascii="Cambria Math" w:hAnsi="Cambria Math"/>
+                <w:i/>
+                <w:sz w:val="22"/>
+                <w:szCs w:val="22"/>
+                <w:lang w:val="en-US"/>
+              </w:rPr>
+            </m:ctrlPr>
+          </m:sSubPr>
+          <m:e>
+            <m:r>
+              <w:rPr>
+                <w:rFonts w:ascii="Cambria Math" w:hAnsi="Cambria Math"/>
+                <w:sz w:val="22"/>
+                <w:szCs w:val="22"/>
+                <w:lang w:val="en-US"/>
+              </w:rPr>
+              <m:t>V</m:t>
+            </m:r>
+          </m:e>
+          <m:sub>
+            <m:r>
+              <w:rPr>
+                <w:rFonts w:ascii="Cambria Math" w:hAnsi="Cambria Math"/>
+                <w:sz w:val="22"/>
+                <w:szCs w:val="22"/>
+                <w:lang w:val="en-US"/>
+              </w:rPr>
+              <m:t>T</m:t>
+            </m:r>
+          </m:sub>
+        </m:sSub>
+        <m:r>
+          <w:rPr>
+            <w:rFonts w:ascii="Cambria Math" w:hAnsi="Cambria Math"/>
+            <w:sz w:val="22"/>
+            <w:szCs w:val="22"/>
+            <w:lang w:val="en-US"/>
+          </w:rPr>
+          <m:t>=</m:t>
+        </m:r>
+        <m:f>
+          <m:fPr>
+            <m:ctrlPr>
+              <w:rPr>
+                <w:rFonts w:ascii="Cambria Math" w:hAnsi="Cambria Math"/>
+                <w:i/>
+                <w:sz w:val="22"/>
+                <w:szCs w:val="22"/>
+                <w:lang w:val="en-US"/>
+              </w:rPr>
+            </m:ctrlPr>
+          </m:fPr>
+          <m:num>
+            <m:r>
+              <w:rPr>
+                <w:rFonts w:ascii="Cambria Math" w:hAnsi="Cambria Math"/>
+                <w:sz w:val="22"/>
+                <w:szCs w:val="22"/>
+                <w:lang w:val="en-US"/>
+              </w:rPr>
+              <m:t>KT</m:t>
+            </m:r>
+          </m:num>
+          <m:den>
+            <m:r>
+              <w:rPr>
+                <w:rFonts w:ascii="Cambria Math" w:hAnsi="Cambria Math"/>
+                <w:sz w:val="22"/>
+                <w:szCs w:val="22"/>
+                <w:lang w:val="en-US"/>
+              </w:rPr>
+              <m:t>e</m:t>
+            </m:r>
+          </m:den>
+        </m:f>
+      </m:oMath>
+      <w:r>
+        <w:rPr>
+          <w:rFonts w:asciiTheme="minorHAnsi" w:hAnsiTheme="minorHAnsi"/>
+          <w:sz w:val="22"/>
+          <w:szCs w:val="22"/>
+          <w:lang w:val="en-US"/>
+        </w:rPr>
+        <w:t xml:space="preserve"> </w:t>
+      </w:r>
+    </w:p>
+    <w:p>
+      <w:pPr>
+        <w:pStyle w:val="Standard"/>
+        <w:ind w:left="720"/>
+        <w:jc w:val="both"/>
+        <w:rPr>
+          <w:rFonts w:asciiTheme="minorHAnsi" w:hAnsiTheme="minorHAnsi"/>
+          <w:sz w:val="22"/>
+          <w:szCs w:val="22"/>
+          <w:lang w:val="en-US"/>
+        </w:rPr>
+      </w:pPr>
+      <w:r>
+        <w:rPr>
+          <w:rFonts w:asciiTheme="minorHAnsi" w:hAnsiTheme="minorHAnsi"/>
+          <w:sz w:val="22"/>
+          <w:szCs w:val="22"/>
+          <w:lang w:val="en-US"/>
+        </w:rPr>
+        <w:t xml:space="preserve"> </w:t>
+      </w:r>
+      <m:oMath>
+        <m:r>
+          <w:rPr>
+            <w:rFonts w:ascii="Cambria Math" w:hAnsi="Cambria Math"/>
+            <w:sz w:val="22"/>
+            <w:szCs w:val="22"/>
+            <w:lang w:val="en-US"/>
+          </w:rPr>
+          <m:t>slope</m:t>
+        </m:r>
+      </m:oMath>
+      <w:r>
+        <w:rPr>
+          <w:rFonts w:asciiTheme="minorHAnsi" w:hAnsiTheme="minorHAnsi"/>
+          <w:sz w:val="22"/>
+          <w:szCs w:val="22"/>
+          <w:lang w:val="en-US"/>
+        </w:rPr>
+        <w:t xml:space="preserve"> = slope of the linear fit of </w:t>
+      </w:r>
+      <m:oMath>
+        <m:r>
+          <w:rPr>
+            <w:rFonts w:ascii="Cambria Math" w:hAnsi="Cambria Math"/>
+            <w:sz w:val="22"/>
+            <w:szCs w:val="22"/>
+            <w:lang w:val="en-US"/>
+          </w:rPr>
+          <m:t>In(I)  vs V</m:t>
+        </m:r>
+      </m:oMath>
+    </w:p>
+    <w:p>
+      <w:pPr>
+        <w:pStyle w:val="Standard"/>
+        <w:ind w:left="720"/>
+        <w:jc w:val="both"/>
+        <w:rPr>
+          <w:rFonts w:asciiTheme="minorHAnsi" w:hAnsiTheme="minorHAnsi"/>
+          <w:sz w:val="22"/>
+          <w:szCs w:val="22"/>
+          <w:lang w:val="en-US"/>
+        </w:rPr>
+      </w:pPr>
+      <w:r>
+        <w:rPr>
+          <w:rFonts w:asciiTheme="minorHAnsi" w:hAnsiTheme="minorHAnsi"/>
+          <w:sz w:val="22"/>
+          <w:szCs w:val="22"/>
+          <w:lang w:val="en-US"/>
+        </w:rPr>
+        <w:t xml:space="preserve"> </w:t>
+      </w:r>
+      <m:oMath>
+        <m:r>
+          <w:rPr>
+            <w:rFonts w:ascii="Cambria Math" w:hAnsi="Cambria Math"/>
+            <w:sz w:val="22"/>
+            <w:szCs w:val="22"/>
+            <w:lang w:val="en-US"/>
+          </w:rPr>
+          <m:t>T = 237.15 + 25 = 298.15K</m:t>
+        </m:r>
+      </m:oMath>
+    </w:p>
+    <w:p>
+      <w:pPr>
+        <w:pStyle w:val="Standard"/>
+        <w:ind w:left="720"/>
+        <w:jc w:val="both"/>
+        <w:rPr>
+          <w:rFonts w:asciiTheme="minorHAnsi" w:hAnsiTheme="minorHAnsi"/>
+          <w:sz w:val="22"/>
+          <w:szCs w:val="22"/>
+          <w:lang w:val="en-US"/>
+        </w:rPr>
+      </w:pPr>
+    </w:p>
+    <w:p>
+      <w:pPr>
+        <w:pStyle w:val="Standard"/>
+        <w:ind w:left="720"/>
+        <w:jc w:val="both"/>
+        <w:rPr>
+          <w:rFonts w:asciiTheme="minorHAnsi" w:hAnsiTheme="minorHAnsi"/>
+          <w:sz w:val="22"/>
+          <w:szCs w:val="22"/>
+          <w:lang w:val="en-US"/>
+        </w:rPr>
+      </w:pPr>
+      <w:r>
+        <w:rPr>
+          <w:rFonts w:asciiTheme="minorHAnsi" w:hAnsiTheme="minorHAnsi"/>
+          <w:sz w:val="22"/>
+          <w:szCs w:val="22"/>
+          <w:lang w:val="en-US"/>
+        </w:rPr>
+        <w:t xml:space="preserve">With this the values and </w:t>
+      </w:r>
+      <w:proofErr w:type="spellStart"/>
+      <w:r>
+        <w:rPr>
+          <w:rFonts w:asciiTheme="minorHAnsi" w:hAnsiTheme="minorHAnsi"/>
+          <w:sz w:val="22"/>
+          <w:szCs w:val="22"/>
+          <w:lang w:val="en-US"/>
+        </w:rPr>
+        <w:t>appling</w:t>
+      </w:r>
+      <w:proofErr w:type="spellEnd"/>
+      <w:r>
+        <w:rPr>
+          <w:rFonts w:asciiTheme="minorHAnsi" w:hAnsiTheme="minorHAnsi"/>
+          <w:sz w:val="22"/>
+          <w:szCs w:val="22"/>
+          <w:lang w:val="en-US"/>
+        </w:rPr>
+        <w:t xml:space="preserve"> the code </w:t>
+      </w:r>
+    </w:p>
+    <w:p>
+      <w:pPr>
+        <w:pStyle w:val="Standard"/>
+        <w:ind w:left="720"/>
+        <w:jc w:val="both"/>
+        <w:rPr>
+          <w:rFonts w:asciiTheme="minorHAnsi" w:hAnsiTheme="minorHAnsi"/>
+          <w:sz w:val="22"/>
+          <w:szCs w:val="22"/>
+          <w:lang w:val="en-US"/>
+        </w:rPr>
+      </w:pPr>
+      <w:r>
+        <w:rPr>
+          <w:rFonts w:asciiTheme="minorHAnsi" w:hAnsiTheme="minorHAnsi"/>
+          <w:sz w:val="22"/>
+          <w:szCs w:val="22"/>
+          <w:lang w:val="en-US"/>
+        </w:rPr>
+        <w:lastRenderedPageBreak/>
+        <w:drawing>
+          <wp:inline distT="0" distB="0" distL="0" distR="0" wp14:anchorId="546F2138" wp14:editId="11AE0871">
+            <wp:extent cx="5315692" cy="1028844"/>
+            <wp:effectExtent l="0" t="0" r="0" b="0"/>
+            <wp:docPr id="111602376" name="Picture 1" descr="A white background with black text&#10;&#10;Description automatically generated"/>
+            <wp:cNvGraphicFramePr>
+              <a:graphicFrameLocks xmlns:a="http://schemas.openxmlformats.org/drawingml/2006/main" noChangeAspect="1"/>
+            </wp:cNvGraphicFramePr>
+            <a:graphic xmlns:a="http://schemas.openxmlformats.org/drawingml/2006/main">
+              <a:graphicData uri="http://schemas.openxmlformats.org/drawingml/2006/picture">
+                <pic:pic xmlns:pic="http://schemas.openxmlformats.org/drawingml/2006/picture">
+                  <pic:nvPicPr>
+                    <pic:cNvPr id="111602376" name="Picture 1" descr="A white background with black text&#10;&#10;Description automatically generated"/>
+                    <pic:cNvPicPr/>
+                  </pic:nvPicPr>
+                  <pic:blipFill>
+                    <a:blip r:embed="rId7"/>
+                    <a:stretch>
+                      <a:fillRect/>
+                    </a:stretch>
+                  </pic:blipFill>
+                  <pic:spPr>
+                    <a:xfrm>
+                      <a:off x="0" y="0"/>
+                      <a:ext cx="5315692" cy="1028844"/>
+                    </a:xfrm>
+                    <a:prstGeom prst="rect">
+                      <a:avLst/>
+                    </a:prstGeom>
+                  </pic:spPr>
+                </pic:pic>
+              </a:graphicData>
+            </a:graphic>
+          </wp:inline>
+        </w:drawing>
+      </w:r>
+    </w:p>
+    <w:p>
+      <w:pPr>
+        <w:pStyle w:val="Standard"/>
+        <w:ind w:left="720"/>
+        <w:jc w:val="both"/>
+        <w:rPr>
+          <w:rFonts w:asciiTheme="minorHAnsi" w:hAnsiTheme="minorHAnsi"/>
+          <w:sz w:val="22"/>
+          <w:szCs w:val="22"/>
+          <w:lang w:val="en-US"/>
+        </w:rPr>
+      </w:pPr>
+      <w:r>
+        <w:rPr>
+          <w:rFonts w:asciiTheme="minorHAnsi" w:hAnsiTheme="minorHAnsi"/>
+          <w:sz w:val="22"/>
+          <w:szCs w:val="22"/>
+          <w:lang w:val="en-US"/>
+        </w:rPr>
+        <w:t xml:space="preserve">The values obtained where  </w:t>
+      </w:r>
+      <w:r>
+        <w:rPr>
+          <w:rFonts w:asciiTheme="minorHAnsi" w:hAnsiTheme="minorHAnsi"/>
+          <w:sz w:val="22"/>
+          <w:szCs w:val="22"/>
+          <w:lang w:val="en-US"/>
+        </w:rPr>
+        <w:drawing>
+          <wp:inline distT="0" distB="0" distL="0" distR="0" wp14:anchorId="65B68E3C" wp14:editId="4A9079AE">
+            <wp:extent cx="2657846" cy="628738"/>
+            <wp:effectExtent l="0" t="0" r="0" b="0"/>
+            <wp:docPr id="1151789636" name="Picture 1" descr="A math equations with black text&#10;&#10;Description automatically generated with medium confidence"/>
+            <wp:cNvGraphicFramePr>
+              <a:graphicFrameLocks xmlns:a="http://schemas.openxmlformats.org/drawingml/2006/main" noChangeAspect="1"/>
+            </wp:cNvGraphicFramePr>
+            <a:graphic xmlns:a="http://schemas.openxmlformats.org/drawingml/2006/main">
+              <a:graphicData uri="http://schemas.openxmlformats.org/drawingml/2006/picture">
+                <pic:pic xmlns:pic="http://schemas.openxmlformats.org/drawingml/2006/picture">
+                  <pic:nvPicPr>
+                    <pic:cNvPr id="1151789636" name="Picture 1" descr="A math equations with black text&#10;&#10;Description automatically generated with medium confidence"/>
+                    <pic:cNvPicPr/>
+                  </pic:nvPicPr>
+                  <pic:blipFill>
+                    <a:blip r:embed="rId8"/>
+                    <a:stretch>
+                      <a:fillRect/>
+                    </a:stretch>
+                  </pic:blipFill>
+                  <pic:spPr>
+                    <a:xfrm>
+                      <a:off x="0" y="0"/>
+                      <a:ext cx="2657846" cy="628738"/>
+                    </a:xfrm>
+                    <a:prstGeom prst="rect">
+                      <a:avLst/>
+                    </a:prstGeom>
+                  </pic:spPr>
+                </pic:pic>
+              </a:graphicData>
+            </a:graphic>
+          </wp:inline>
+        </w:drawing>
+      </w:r>
+    </w:p>
+    <w:p>
+      <w:pPr>
+        <w:pStyle w:val="Standard"/>
+        <w:ind w:left="720"/>
+        <w:jc w:val="both"/>
+        <w:rPr>
+          <w:rFonts w:asciiTheme="minorHAnsi" w:hAnsiTheme="minorHAnsi"/>
+          <w:sz w:val="22"/>
+          <w:szCs w:val="22"/>
+          <w:lang w:val="en-US"/>
+        </w:rPr>
+      </w:pPr>
+    </w:p>
+    <w:p>
+      <w:pPr>
+        <w:pStyle w:val="Standard"/>
+        <w:ind w:left="720"/>
+        <w:jc w:val="both"/>
+        <w:rPr>
+          <w:rFonts w:asciiTheme="minorHAnsi" w:hAnsiTheme="minorHAnsi"/>
+          <w:sz w:val="22"/>
+          <w:szCs w:val="22"/>
+          <w:lang w:val="en-US"/>
+        </w:rPr>
+      </w:pPr>
+      <w:r>
+        <w:rPr>
+          <w:rFonts w:asciiTheme="minorHAnsi" w:hAnsiTheme="minorHAnsi"/>
+          <w:sz w:val="22"/>
+          <w:szCs w:val="22"/>
+          <w:lang w:val="en-US"/>
+        </w:rPr>
+        <w:t>As</w:t>
+      </w:r>
+      <w:r>
+        <w:rPr>
+          <w:rFonts w:asciiTheme="minorHAnsi" w:hAnsiTheme="minorHAnsi"/>
+          <w:sz w:val="22"/>
+          <w:szCs w:val="22"/>
+          <w:lang w:val="en-US"/>
+        </w:rPr>
+        <w:t xml:space="preserve"> mentioned</w:t>
+      </w:r>
+      <w:r>
+        <w:rPr>
+          <w:rFonts w:asciiTheme="minorHAnsi" w:hAnsiTheme="minorHAnsi"/>
+          <w:sz w:val="22"/>
+          <w:szCs w:val="22"/>
+          <w:lang w:val="en-US"/>
+        </w:rPr>
+        <w:t xml:space="preserve"> before</w:t>
+      </w:r>
+      <w:r>
+        <w:rPr>
+          <w:rFonts w:asciiTheme="minorHAnsi" w:hAnsiTheme="minorHAnsi"/>
+          <w:sz w:val="22"/>
+          <w:szCs w:val="22"/>
+          <w:lang w:val="en-US"/>
+        </w:rPr>
+        <w:t xml:space="preserve">, the ideality factor obtained experimentally greatly diverts away from what was discussed during the lectures and this can come from </w:t>
+      </w:r>
+      <w:r>
+        <w:rPr>
+          <w:rFonts w:asciiTheme="minorHAnsi" w:hAnsiTheme="minorHAnsi"/>
+          <w:sz w:val="22"/>
+          <w:szCs w:val="22"/>
+          <w:lang w:val="en-US"/>
+        </w:rPr>
+        <w:t>a few</w:t>
+      </w:r>
+      <w:r>
+        <w:rPr>
+          <w:rFonts w:asciiTheme="minorHAnsi" w:hAnsiTheme="minorHAnsi"/>
+          <w:sz w:val="22"/>
+          <w:szCs w:val="22"/>
+          <w:lang w:val="en-US"/>
+        </w:rPr>
+        <w:t xml:space="preserve"> reasons, </w:t>
+      </w:r>
+      <w:r>
+        <w:rPr>
+          <w:rFonts w:asciiTheme="minorHAnsi" w:hAnsiTheme="minorHAnsi"/>
+          <w:sz w:val="22"/>
+          <w:szCs w:val="22"/>
+          <w:lang w:val="en-US"/>
+        </w:rPr>
+        <w:t xml:space="preserve">including the series resistance effect. Nonetheless, the </w:t>
+      </w:r>
+      <m:oMath>
+        <m:sSup>
+          <m:sSupPr>
+            <m:ctrlPr>
+              <w:rPr>
+                <w:rFonts w:ascii="Cambria Math" w:hAnsi="Cambria Math"/>
+                <w:i/>
+                <w:sz w:val="22"/>
+                <w:szCs w:val="22"/>
+                <w:lang w:val="en-US"/>
+              </w:rPr>
+            </m:ctrlPr>
+          </m:sSupPr>
+          <m:e>
+            <m:r>
+              <w:rPr>
+                <w:rFonts w:ascii="Cambria Math" w:hAnsi="Cambria Math"/>
+                <w:sz w:val="22"/>
+                <w:szCs w:val="22"/>
+                <w:lang w:val="en-US"/>
+              </w:rPr>
+              <m:t>R</m:t>
+            </m:r>
+          </m:e>
+          <m:sup>
+            <m:r>
+              <w:rPr>
+                <w:rFonts w:ascii="Cambria Math" w:hAnsi="Cambria Math"/>
+                <w:sz w:val="22"/>
+                <w:szCs w:val="22"/>
+                <w:lang w:val="en-US"/>
+              </w:rPr>
+              <m:t>2</m:t>
+            </m:r>
+          </m:sup>
+        </m:sSup>
+      </m:oMath>
+      <w:r>
+        <w:rPr>
+          <w:rFonts w:asciiTheme="minorHAnsi" w:hAnsiTheme="minorHAnsi"/>
+          <w:sz w:val="22"/>
+          <w:szCs w:val="22"/>
+          <w:lang w:val="en-US"/>
+        </w:rPr>
+        <w:t xml:space="preserve"> value being close to 1 suggest good linear fitting selection.</w:t>
+      </w:r>
+    </w:p>
+    <w:p>
+      <w:pPr>
+        <w:pStyle w:val="Standard"/>
+        <w:ind w:left="720"/>
+        <w:jc w:val="both"/>
+        <w:rPr>
+          <w:rFonts w:asciiTheme="minorHAnsi" w:hAnsiTheme="minorHAnsi"/>
+          <w:sz w:val="22"/>
+          <w:szCs w:val="22"/>
+          <w:lang w:val="en-US"/>
+        </w:rPr>
+      </w:pPr>
+    </w:p>
+    <w:p>
+      <w:pPr>
+        <w:pStyle w:val="Standard"/>
+        <w:ind w:left="720"/>
+        <w:jc w:val="both"/>
+        <w:rPr>
+          <w:rFonts w:asciiTheme="minorHAnsi" w:hAnsiTheme="minorHAnsi"/>
+          <w:sz w:val="22"/>
+          <w:szCs w:val="22"/>
+          <w:lang w:val="en-US"/>
+        </w:rPr>
+      </w:pPr>
+      <w:r>
+        <w:rPr>
+          <w:rFonts w:asciiTheme="minorHAnsi" w:hAnsiTheme="minorHAnsi"/>
+          <w:sz w:val="22"/>
+          <w:szCs w:val="22"/>
+          <w:lang w:val="en-US"/>
+        </w:rPr>
+        <w:t>Furthermore,</w:t>
+      </w:r>
+      <w:r>
+        <w:rPr>
+          <w:rFonts w:asciiTheme="minorHAnsi" w:hAnsiTheme="minorHAnsi"/>
+          <w:sz w:val="22"/>
+          <w:szCs w:val="22"/>
+          <w:lang w:val="en-US"/>
+        </w:rPr>
+        <w:t xml:space="preserve"> the saturation current is relatively </w:t>
+      </w:r>
+      <w:r>
+        <w:rPr>
+          <w:rFonts w:asciiTheme="minorHAnsi" w:hAnsiTheme="minorHAnsi"/>
+          <w:sz w:val="22"/>
+          <w:szCs w:val="22"/>
+          <w:lang w:val="en-US"/>
+        </w:rPr>
+        <w:t>l</w:t>
+      </w:r>
+      <w:r>
+        <w:rPr>
+          <w:rFonts w:asciiTheme="minorHAnsi" w:hAnsiTheme="minorHAnsi"/>
+          <w:sz w:val="22"/>
+          <w:szCs w:val="22"/>
+          <w:lang w:val="en-US"/>
+        </w:rPr>
+        <w:t>ow</w:t>
+      </w:r>
+      <w:r>
+        <w:rPr>
+          <w:rFonts w:asciiTheme="minorHAnsi" w:hAnsiTheme="minorHAnsi"/>
+          <w:sz w:val="22"/>
+          <w:szCs w:val="22"/>
+          <w:lang w:val="en-US"/>
+        </w:rPr>
+        <w:t xml:space="preserve"> as compared to the value of the datasheet which was present in the datasheet. This is desirable for high efficiency because the cell in this way exhibits minimal leakage current under reversed bias.</w:t>
+      </w:r>
+    </w:p>
+    <w:p>
+      <w:pPr>
+        <w:pStyle w:val="Standard"/>
+        <w:ind w:left="720"/>
+        <w:jc w:val="both"/>
+        <w:rPr>
+          <w:rFonts w:asciiTheme="minorHAnsi" w:hAnsiTheme="minorHAnsi"/>
+          <w:sz w:val="22"/>
+          <w:szCs w:val="22"/>
+          <w:lang w:val="en-US"/>
+        </w:rPr>
+      </w:pPr>
+    </w:p>
+    <w:p>
+      <w:pPr>
+        <w:pStyle w:val="Standard"/>
+        <w:ind w:left="720"/>
+        <w:jc w:val="both"/>
+        <w:rPr>
+          <w:rFonts w:asciiTheme="minorHAnsi" w:hAnsiTheme="minorHAnsi"/>
+          <w:sz w:val="22"/>
+          <w:szCs w:val="22"/>
+          <w:lang w:val="en-US"/>
+        </w:rPr>
+      </w:pPr>
+    </w:p>
+    <w:p>
+      <w:pPr>
+        <w:pStyle w:val="Standard"/>
+        <w:ind w:left="720"/>
+        <w:jc w:val="both"/>
+        <w:rPr>
+          <w:rFonts w:asciiTheme="minorHAnsi" w:hAnsiTheme="minorHAnsi"/>
+          <w:sz w:val="22"/>
+          <w:szCs w:val="22"/>
+          <w:lang w:val="en-US"/>
+        </w:rPr>
+      </w:pPr>
+    </w:p>
+    <w:p>
+      <w:pPr>
+        <w:contextualSpacing/>
+        <w:jc w:val="both"/>
+        <w:rPr>
+          <w:b/>
+          <w:lang w:val="en-US"/>
+        </w:rPr>
+      </w:pPr>
+      <w:r>
+        <w:rPr>
+          <w:b/>
+          <w:lang w:val="en-US"/>
+        </w:rPr>
+        <w:t>Extracting the main cell parameters</w:t>
       </w:r>
     </w:p>
     <w:p>
@@ -531,47 +1426,122 @@
           <w:szCs w:val="22"/>
           <w:lang w:val="en-US"/>
         </w:rPr>
-        <w:t>Comment the experimental results</w:t>
-      </w:r>
-      <w:r>
-        <w:rPr>
-          <w:rFonts w:asciiTheme="minorHAnsi" w:hAnsiTheme="minorHAnsi"/>
-          <w:sz w:val="22"/>
-          <w:szCs w:val="22"/>
-          <w:lang w:val="en-US"/>
-        </w:rPr>
-        <w:t>, based on the theoretical considerations made during the lectures</w:t>
-      </w:r>
-    </w:p>
-    <w:p>
-      <w:pPr>
-        <w:pStyle w:val="Standard"/>
-        <w:ind w:left="720"/>
-        <w:jc w:val="both"/>
-        <w:rPr>
-          <w:rFonts w:asciiTheme="minorHAnsi" w:hAnsiTheme="minorHAnsi"/>
-          <w:sz w:val="22"/>
-          <w:szCs w:val="22"/>
-          <w:lang w:val="en-US"/>
-        </w:rPr>
-      </w:pPr>
-    </w:p>
-    <w:p>
-      <w:pPr>
-        <w:contextualSpacing/>
-        <w:jc w:val="both"/>
-        <w:rPr>
-          <w:b/>
-          <w:lang w:val="en-US"/>
-        </w:rPr>
-      </w:pPr>
-      <w:r>
-        <w:rPr>
-          <w:b/>
-          <w:lang w:val="en-US"/>
-        </w:rPr>
-        <w:t>Extracting the main cell parameters</w:t>
-      </w:r>
+        <w:t xml:space="preserve">Set the </w:t>
+      </w:r>
+      <w:r>
+        <w:rPr>
+          <w:rFonts w:asciiTheme="minorHAnsi" w:hAnsiTheme="minorHAnsi"/>
+          <w:sz w:val="22"/>
+          <w:szCs w:val="22"/>
+          <w:lang w:val="en-US"/>
+        </w:rPr>
+        <w:t>illumination level to 1 Sun</w:t>
+      </w:r>
+      <w:r>
+        <w:rPr>
+          <w:rFonts w:asciiTheme="minorHAnsi" w:hAnsiTheme="minorHAnsi"/>
+          <w:sz w:val="22"/>
+          <w:szCs w:val="22"/>
+          <w:lang w:val="en-US"/>
+        </w:rPr>
+        <w:t xml:space="preserve"> </w:t>
+      </w:r>
+      <w:r>
+        <w:rPr>
+          <w:rFonts w:asciiTheme="minorHAnsi" w:hAnsiTheme="minorHAnsi"/>
+          <w:sz w:val="22"/>
+          <w:szCs w:val="22"/>
+          <w:lang w:val="en-US"/>
+        </w:rPr>
+        <w:t xml:space="preserve">(maximum </w:t>
+      </w:r>
+      <w:r>
+        <w:rPr>
+          <w:rFonts w:asciiTheme="minorHAnsi" w:hAnsiTheme="minorHAnsi"/>
+          <w:sz w:val="22"/>
+          <w:szCs w:val="22"/>
+          <w:lang w:val="en-US"/>
+        </w:rPr>
+        <w:t>illumination level</w:t>
+      </w:r>
+      <w:r>
+        <w:rPr>
+          <w:rFonts w:asciiTheme="minorHAnsi" w:hAnsiTheme="minorHAnsi"/>
+          <w:sz w:val="22"/>
+          <w:szCs w:val="22"/>
+          <w:lang w:val="en-US"/>
+        </w:rPr>
+        <w:t>) and measure the current-voltage characteristics under light</w:t>
+      </w:r>
+      <w:r>
+        <w:rPr>
+          <w:rFonts w:asciiTheme="minorHAnsi" w:hAnsiTheme="minorHAnsi"/>
+          <w:sz w:val="22"/>
+          <w:szCs w:val="22"/>
+          <w:lang w:val="en-US"/>
+        </w:rPr>
+        <w:t xml:space="preserve"> at 5, 10, 15, 20mA</w:t>
+      </w:r>
+    </w:p>
+    <w:p>
+      <w:pPr>
+        <w:pStyle w:val="Standard"/>
+        <w:jc w:val="both"/>
+        <w:rPr>
+          <w:rFonts w:asciiTheme="minorHAnsi" w:hAnsiTheme="minorHAnsi"/>
+          <w:sz w:val="22"/>
+          <w:szCs w:val="22"/>
+          <w:lang w:val="en-US"/>
+        </w:rPr>
+      </w:pPr>
+    </w:p>
+    <w:p>
+      <w:pPr>
+        <w:pStyle w:val="Standard"/>
+        <w:jc w:val="both"/>
+        <w:rPr>
+          <w:rFonts w:asciiTheme="minorHAnsi" w:hAnsiTheme="minorHAnsi"/>
+          <w:sz w:val="22"/>
+          <w:szCs w:val="22"/>
+          <w:lang w:val="en-US"/>
+        </w:rPr>
+      </w:pPr>
+    </w:p>
+    <w:p>
+      <w:pPr>
+        <w:pStyle w:val="Standard"/>
+        <w:jc w:val="both"/>
+        <w:rPr>
+          <w:rFonts w:asciiTheme="minorHAnsi" w:hAnsiTheme="minorHAnsi"/>
+          <w:sz w:val="22"/>
+          <w:szCs w:val="22"/>
+          <w:lang w:val="en-US"/>
+        </w:rPr>
+      </w:pPr>
+    </w:p>
+    <w:p>
+      <w:pPr>
+        <w:pStyle w:val="Standard"/>
+        <w:jc w:val="both"/>
+        <w:rPr>
+          <w:rFonts w:asciiTheme="minorHAnsi" w:hAnsiTheme="minorHAnsi"/>
+          <w:sz w:val="22"/>
+          <w:szCs w:val="22"/>
+          <w:lang w:val="en-US"/>
+        </w:rPr>
+      </w:pPr>
+    </w:p>
+    <w:p>
+      <w:pPr>
+        <w:pStyle w:val="Standard"/>
+        <w:jc w:val="both"/>
+        <w:rPr>
+          <w:rFonts w:asciiTheme="minorHAnsi" w:hAnsiTheme="minorHAnsi"/>
+          <w:sz w:val="22"/>
+          <w:szCs w:val="22"/>
+          <w:lang w:val="en-US"/>
+        </w:rPr>
+      </w:pPr>
     </w:p>
     <w:p>
       <w:pPr>
@@ -595,61 +1565,25 @@
           <w:szCs w:val="22"/>
           <w:lang w:val="en-US"/>
         </w:rPr>
-        <w:t xml:space="preserve">Set the </w:t>
-      </w:r>
-      <w:r>
-        <w:rPr>
-          <w:rFonts w:asciiTheme="minorHAnsi" w:hAnsiTheme="minorHAnsi"/>
-          <w:sz w:val="22"/>
-          <w:szCs w:val="22"/>
-          <w:lang w:val="en-US"/>
-        </w:rPr>
-        <w:t>illumination level to 1 Sun</w:t>
-      </w:r>
-      <w:r>
-        <w:rPr>
-          <w:rFonts w:asciiTheme="minorHAnsi" w:hAnsiTheme="minorHAnsi"/>
-          <w:sz w:val="22"/>
-          <w:szCs w:val="22"/>
-          <w:lang w:val="en-US"/>
-        </w:rPr>
-        <w:t xml:space="preserve"> </w:t>
-      </w:r>
-      <w:r>
-        <w:rPr>
-          <w:rFonts w:asciiTheme="minorHAnsi" w:hAnsiTheme="minorHAnsi"/>
-          <w:sz w:val="22"/>
-          <w:szCs w:val="22"/>
-          <w:lang w:val="en-US"/>
-        </w:rPr>
-        <w:t xml:space="preserve">(maximum </w:t>
-      </w:r>
-      <w:r>
-        <w:rPr>
-          <w:rFonts w:asciiTheme="minorHAnsi" w:hAnsiTheme="minorHAnsi"/>
-          <w:sz w:val="22"/>
-          <w:szCs w:val="22"/>
-          <w:lang w:val="en-US"/>
-        </w:rPr>
-        <w:t>illumination level</w:t>
-      </w:r>
-      <w:r>
-        <w:rPr>
-          <w:rFonts w:asciiTheme="minorHAnsi" w:hAnsiTheme="minorHAnsi"/>
-          <w:sz w:val="22"/>
-          <w:szCs w:val="22"/>
-          <w:lang w:val="en-US"/>
-        </w:rPr>
-        <w:t>) and measure the current-voltage characteristics under light</w:t>
-      </w:r>
-      <w:r>
-        <w:rPr>
-          <w:rFonts w:asciiTheme="minorHAnsi" w:hAnsiTheme="minorHAnsi"/>
-          <w:sz w:val="22"/>
-          <w:szCs w:val="22"/>
-          <w:lang w:val="en-US"/>
-        </w:rPr>
-        <w:t xml:space="preserve"> at 5, 10, 15, 20mA</w:t>
+        <w:t>Extract the open circuit voltage</w:t>
+      </w:r>
+      <w:r>
+        <w:rPr>
+          <w:rFonts w:asciiTheme="minorHAnsi" w:hAnsiTheme="minorHAnsi"/>
+          <w:sz w:val="22"/>
+          <w:szCs w:val="22"/>
+          <w:lang w:val="en-US"/>
+        </w:rPr>
+        <w:t xml:space="preserve"> and</w:t>
+      </w:r>
+      <w:r>
+        <w:rPr>
+          <w:rFonts w:asciiTheme="minorHAnsi" w:hAnsiTheme="minorHAnsi"/>
+          <w:sz w:val="22"/>
+          <w:szCs w:val="22"/>
+          <w:lang w:val="en-US"/>
+        </w:rPr>
+        <w:t xml:space="preserve"> the short circuit current</w:t>
       </w:r>
     </w:p>
     <w:p>
@@ -674,25 +1608,7 @@
           <w:szCs w:val="22"/>
           <w:lang w:val="en-US"/>
         </w:rPr>
-        <w:t>Extract the open circuit voltage</w:t>
-      </w:r>
-      <w:r>
-        <w:rPr>
-          <w:rFonts w:asciiTheme="minorHAnsi" w:hAnsiTheme="minorHAnsi"/>
-          <w:sz w:val="22"/>
-          <w:szCs w:val="22"/>
-          <w:lang w:val="en-US"/>
-        </w:rPr>
-        <w:t xml:space="preserve"> and</w:t>
-      </w:r>
-      <w:r>
-        <w:rPr>
-          <w:rFonts w:asciiTheme="minorHAnsi" w:hAnsiTheme="minorHAnsi"/>
-          <w:sz w:val="22"/>
-          <w:szCs w:val="22"/>
-          <w:lang w:val="en-US"/>
-        </w:rPr>
-        <w:t xml:space="preserve"> the short circuit current</w:t>
+        <w:t>Plot the output power as a function of the operating voltage</w:t>
       </w:r>
     </w:p>
     <w:p>
@@ -717,7 +1633,99 @@
           <w:szCs w:val="22"/>
           <w:lang w:val="en-US"/>
         </w:rPr>
-        <w:t>Plot the output power as a function of the operating voltage</w:t>
+        <w:t>Extract the maximum output power and the fill factor of the solar cell</w:t>
+      </w:r>
+      <w:r>
+        <w:rPr>
+          <w:rFonts w:asciiTheme="minorHAnsi" w:hAnsiTheme="minorHAnsi"/>
+          <w:sz w:val="22"/>
+          <w:szCs w:val="22"/>
+          <w:lang w:val="en-US"/>
+        </w:rPr>
+        <w:t xml:space="preserve"> and compare with state-of-the-art devices (find </w:t>
+      </w:r>
+      <w:r>
+        <w:rPr>
+          <w:rFonts w:asciiTheme="minorHAnsi" w:hAnsiTheme="minorHAnsi"/>
+          <w:sz w:val="22"/>
+          <w:szCs w:val="22"/>
+          <w:lang w:val="en-US"/>
+        </w:rPr>
+        <w:t xml:space="preserve">3 </w:t>
+      </w:r>
+      <w:r>
+        <w:rPr>
+          <w:rFonts w:asciiTheme="minorHAnsi" w:hAnsiTheme="minorHAnsi"/>
+          <w:sz w:val="22"/>
+          <w:szCs w:val="22"/>
+          <w:lang w:val="en-US"/>
+        </w:rPr>
+        <w:t>datasheet</w:t>
+      </w:r>
+      <w:r>
+        <w:rPr>
+          <w:rFonts w:asciiTheme="minorHAnsi" w:hAnsiTheme="minorHAnsi"/>
+          <w:sz w:val="22"/>
+          <w:szCs w:val="22"/>
+          <w:lang w:val="en-US"/>
+        </w:rPr>
+        <w:t>s</w:t>
+      </w:r>
+      <w:r>
+        <w:rPr>
+          <w:rFonts w:asciiTheme="minorHAnsi" w:hAnsiTheme="minorHAnsi"/>
+          <w:sz w:val="22"/>
+          <w:szCs w:val="22"/>
+          <w:lang w:val="en-US"/>
+        </w:rPr>
+        <w:t xml:space="preserve"> </w:t>
+      </w:r>
+      <w:r>
+        <w:rPr>
+          <w:rFonts w:asciiTheme="minorHAnsi" w:hAnsiTheme="minorHAnsi"/>
+          <w:sz w:val="22"/>
+          <w:szCs w:val="22"/>
+          <w:lang w:val="en-US"/>
+        </w:rPr>
+        <w:t>on the internet</w:t>
+      </w:r>
+      <w:r>
+        <w:rPr>
+          <w:rFonts w:asciiTheme="minorHAnsi" w:hAnsiTheme="minorHAnsi"/>
+          <w:sz w:val="22"/>
+          <w:szCs w:val="22"/>
+          <w:lang w:val="en-US"/>
+        </w:rPr>
+        <w:t xml:space="preserve"> and add to the report)</w:t>
+      </w:r>
+    </w:p>
+    <w:p>
+      <w:pPr>
+        <w:pStyle w:val="Standard"/>
+        <w:jc w:val="both"/>
+        <w:rPr>
+          <w:rFonts w:asciiTheme="minorHAnsi" w:hAnsiTheme="minorHAnsi"/>
+          <w:sz w:val="22"/>
+          <w:szCs w:val="22"/>
+          <w:lang w:val="en-US"/>
+        </w:rPr>
+      </w:pPr>
+    </w:p>
+    <w:p>
+      <w:pPr>
+        <w:contextualSpacing/>
+        <w:jc w:val="both"/>
+        <w:rPr>
+          <w:b/>
+          <w:lang w:val="en-US"/>
+        </w:rPr>
+      </w:pPr>
+      <w:r>
+        <w:rPr>
+          <w:b/>
+          <w:lang w:val="en-US"/>
+        </w:rPr>
+        <w:t>Cell parameters as a function of illumination level and temperature</w:t>
       </w:r>
     </w:p>
     <w:p>
@@ -742,43 +1750,16 @@
           <w:szCs w:val="22"/>
           <w:lang w:val="en-US"/>
         </w:rPr>
-        <w:t>Extract the maximum output power and the fill factor of the solar cell</w:t>
-      </w:r>
-      <w:r>
-        <w:rPr>
-          <w:rFonts w:asciiTheme="minorHAnsi" w:hAnsiTheme="minorHAnsi"/>
-          <w:sz w:val="22"/>
-          <w:szCs w:val="22"/>
-          <w:lang w:val="en-US"/>
-        </w:rPr>
-        <w:t xml:space="preserve"> and compare with state-of-the-art devices (find </w:t>
-      </w:r>
-      <w:r>
-        <w:rPr>
-          <w:rFonts w:asciiTheme="minorHAnsi" w:hAnsiTheme="minorHAnsi"/>
-          <w:sz w:val="22"/>
-          <w:szCs w:val="22"/>
-          <w:lang w:val="en-US"/>
-        </w:rPr>
-        <w:t xml:space="preserve">3 </w:t>
-      </w:r>
-      <w:r>
-        <w:rPr>
-          <w:rFonts w:asciiTheme="minorHAnsi" w:hAnsiTheme="minorHAnsi"/>
-          <w:sz w:val="22"/>
-          <w:szCs w:val="22"/>
-          <w:lang w:val="en-US"/>
-        </w:rPr>
-        <w:t>datasheet</w:t>
-      </w:r>
-      <w:r>
-        <w:rPr>
-          <w:rFonts w:asciiTheme="minorHAnsi" w:hAnsiTheme="minorHAnsi"/>
-          <w:sz w:val="22"/>
-          <w:szCs w:val="22"/>
-          <w:lang w:val="en-US"/>
-        </w:rPr>
-        <w:t>s</w:t>
+        <w:t xml:space="preserve">Measure the I-V curves of the solar cells at different </w:t>
+      </w:r>
+      <w:r>
+        <w:rPr>
+          <w:rFonts w:asciiTheme="minorHAnsi" w:hAnsiTheme="minorHAnsi"/>
+          <w:sz w:val="22"/>
+          <w:szCs w:val="22"/>
+          <w:lang w:val="en-US"/>
+        </w:rPr>
+        <w:t>illumination levels (0.25, 0.50, 0.75, 1.00 Sun)</w:t>
       </w:r>
       <w:r>
         <w:rPr>
@@ -792,50 +1773,40 @@
       <w:r>
         <w:rPr>
           <w:rFonts w:asciiTheme="minorHAnsi" w:hAnsiTheme="minorHAnsi"/>
-          <w:sz w:val="22"/>
-          <w:szCs w:val="22"/>
-          <w:lang w:val="en-US"/>
-        </w:rPr>
-        <w:t>on the internet</w:t>
-      </w:r>
-      <w:r>
-        <w:rPr>
-          <w:rFonts w:asciiTheme="minorHAnsi" w:hAnsiTheme="minorHAnsi"/>
-          <w:sz w:val="22"/>
-          <w:szCs w:val="22"/>
-          <w:lang w:val="en-US"/>
-        </w:rPr>
-        <w:t xml:space="preserve"> and add to the report)</w:t>
-      </w:r>
-    </w:p>
-    <w:p>
-      <w:pPr>
-        <w:pStyle w:val="Standard"/>
-        <w:jc w:val="both"/>
-        <w:rPr>
-          <w:rFonts w:asciiTheme="minorHAnsi" w:hAnsiTheme="minorHAnsi"/>
-          <w:sz w:val="22"/>
-          <w:szCs w:val="22"/>
-          <w:lang w:val="en-US"/>
-        </w:rPr>
-      </w:pPr>
-    </w:p>
-    <w:p>
-      <w:pPr>
-        <w:contextualSpacing/>
-        <w:jc w:val="both"/>
-        <w:rPr>
-          <w:b/>
-          <w:lang w:val="en-US"/>
-        </w:rPr>
-      </w:pPr>
-      <w:r>
-        <w:rPr>
-          <w:b/>
-          <w:lang w:val="en-US"/>
-        </w:rPr>
-        <w:lastRenderedPageBreak/>
-        <w:t>Cell parameters as a function of illumination level and temperature</w:t>
+          <w:color w:val="FF0000"/>
+          <w:sz w:val="22"/>
+          <w:szCs w:val="22"/>
+          <w:lang w:val="en-US"/>
+        </w:rPr>
+        <w:t>(DOES THIS MEAN DIFFERENT CURRENT VALUES?)</w:t>
+      </w:r>
+      <w:r>
+        <w:rPr>
+          <w:rFonts w:asciiTheme="minorHAnsi" w:hAnsiTheme="minorHAnsi"/>
+          <w:color w:val="FF0000"/>
+          <w:sz w:val="22"/>
+          <w:szCs w:val="22"/>
+          <w:lang w:val="en-US"/>
+        </w:rPr>
+        <w:t xml:space="preserve">, </w:t>
+      </w:r>
+      <w:r>
+        <w:rPr>
+          <w:rFonts w:asciiTheme="minorHAnsi" w:hAnsiTheme="minorHAnsi"/>
+          <w:sz w:val="22"/>
+          <w:szCs w:val="22"/>
+          <w:lang w:val="en-US"/>
+        </w:rPr>
+        <w:t>and different temperature levels</w:t>
+      </w:r>
+      <w:r>
+        <w:rPr>
+          <w:rFonts w:asciiTheme="minorHAnsi" w:hAnsiTheme="minorHAnsi"/>
+          <w:sz w:val="22"/>
+          <w:szCs w:val="22"/>
+          <w:lang w:val="en-US"/>
+        </w:rPr>
+        <w:t xml:space="preserve"> (25, 40, 55, 70 °C)</w:t>
       </w:r>
     </w:p>
     <w:p>
@@ -860,16 +1831,25 @@
           <w:szCs w:val="22"/>
           <w:lang w:val="en-US"/>
         </w:rPr>
-        <w:t xml:space="preserve">Measure the I-V curves of the solar cells at different </w:t>
-      </w:r>
-      <w:r>
-        <w:rPr>
-          <w:rFonts w:asciiTheme="minorHAnsi" w:hAnsiTheme="minorHAnsi"/>
-          <w:sz w:val="22"/>
-          <w:szCs w:val="22"/>
-          <w:lang w:val="en-US"/>
-        </w:rPr>
-        <w:t>illumination levels (0.25, 0.50, 0.75, 1.00 Sun)</w:t>
+        <w:t xml:space="preserve">Plot the variation of short circuit current as a function of </w:t>
+      </w:r>
+      <w:r>
+        <w:rPr>
+          <w:rFonts w:asciiTheme="minorHAnsi" w:hAnsiTheme="minorHAnsi"/>
+          <w:sz w:val="22"/>
+          <w:szCs w:val="22"/>
+          <w:lang w:val="en-US"/>
+        </w:rPr>
+        <w:t>illumination level</w:t>
+      </w:r>
+      <w:r>
+        <w:rPr>
+          <w:rFonts w:asciiTheme="minorHAnsi" w:hAnsiTheme="minorHAnsi"/>
+          <w:sz w:val="22"/>
+          <w:szCs w:val="22"/>
+          <w:lang w:val="en-US"/>
+        </w:rPr>
+        <w:t>, fit with the expected theoretical behavior, and comment on the observed trend</w:t>
       </w:r>
       <w:r>
         <w:rPr>
@@ -880,43 +1860,25 @@
         </w:rPr>
         <w:t xml:space="preserve"> </w:t>
       </w:r>
-      <w:r>
-        <w:rPr>
-          <w:rFonts w:asciiTheme="minorHAnsi" w:hAnsiTheme="minorHAnsi"/>
-          <w:color w:val="FF0000"/>
-          <w:sz w:val="22"/>
-          <w:szCs w:val="22"/>
-          <w:lang w:val="en-US"/>
-        </w:rPr>
-        <w:t>(DOES THIS MEAN DIFFERENT CURRENT VALUES?)</w:t>
-      </w:r>
-      <w:r>
-        <w:rPr>
-          <w:rFonts w:asciiTheme="minorHAnsi" w:hAnsiTheme="minorHAnsi"/>
-          <w:color w:val="FF0000"/>
-          <w:sz w:val="22"/>
-          <w:szCs w:val="22"/>
-          <w:lang w:val="en-US"/>
-        </w:rPr>
-        <w:t xml:space="preserve">, </w:t>
-      </w:r>
-      <w:r>
-        <w:rPr>
-          <w:rFonts w:asciiTheme="minorHAnsi" w:hAnsiTheme="minorHAnsi"/>
-          <w:sz w:val="22"/>
-          <w:szCs w:val="22"/>
-          <w:lang w:val="en-US"/>
-        </w:rPr>
-        <w:t>and different temperature levels</w:t>
-      </w:r>
-      <w:r>
-        <w:rPr>
-          <w:rFonts w:asciiTheme="minorHAnsi" w:hAnsiTheme="minorHAnsi"/>
-          <w:sz w:val="22"/>
-          <w:szCs w:val="22"/>
-          <w:lang w:val="en-US"/>
-        </w:rPr>
-        <w:t xml:space="preserve"> (25, 40, 55, 70 °C)</w:t>
+      <w:proofErr w:type="gramStart"/>
+      <w:r>
+        <w:rPr>
+          <w:rFonts w:asciiTheme="minorHAnsi" w:hAnsiTheme="minorHAnsi"/>
+          <w:sz w:val="22"/>
+          <w:szCs w:val="22"/>
+          <w:lang w:val="en-US"/>
+        </w:rPr>
+        <w:t>through the use of</w:t>
+      </w:r>
+      <w:proofErr w:type="gramEnd"/>
+      <w:r>
+        <w:rPr>
+          <w:rFonts w:asciiTheme="minorHAnsi" w:hAnsiTheme="minorHAnsi"/>
+          <w:sz w:val="22"/>
+          <w:szCs w:val="22"/>
+          <w:lang w:val="en-US"/>
+        </w:rPr>
+        <w:t xml:space="preserve"> formulas seen during lectures</w:t>
       </w:r>
     </w:p>
     <w:p>
@@ -941,7 +1903,7 @@
           <w:szCs w:val="22"/>
           <w:lang w:val="en-US"/>
         </w:rPr>
-        <w:t xml:space="preserve">Plot the variation of short circuit current as a function of </w:t>
+        <w:t xml:space="preserve">Plot the variation of open circuit voltage as a function of </w:t>
       </w:r>
       <w:r>
         <w:rPr>
@@ -968,7 +1930,27 @@
           <w:szCs w:val="22"/>
           <w:lang w:val="en-US"/>
         </w:rPr>
-        <w:t xml:space="preserve"> through the use of formulas seen during lectures</w:t>
+        <w:t xml:space="preserve"> </w:t>
+      </w:r>
+      <w:proofErr w:type="gramStart"/>
+      <w:r>
+        <w:rPr>
+          <w:rFonts w:asciiTheme="minorHAnsi" w:hAnsiTheme="minorHAnsi"/>
+          <w:sz w:val="22"/>
+          <w:szCs w:val="22"/>
+          <w:lang w:val="en-US"/>
+        </w:rPr>
+        <w:t>through the use of</w:t>
+      </w:r>
+      <w:proofErr w:type="gramEnd"/>
+      <w:r>
+        <w:rPr>
+          <w:rFonts w:asciiTheme="minorHAnsi" w:hAnsiTheme="minorHAnsi"/>
+          <w:sz w:val="22"/>
+          <w:szCs w:val="22"/>
+          <w:lang w:val="en-US"/>
+        </w:rPr>
+        <w:t xml:space="preserve"> formulas seen during lectures</w:t>
       </w:r>
     </w:p>
     <w:p>
@@ -993,34 +1975,36 @@
           <w:szCs w:val="22"/>
           <w:lang w:val="en-US"/>
         </w:rPr>
-        <w:t xml:space="preserve">Plot the variation of open circuit voltage as a function of </w:t>
-      </w:r>
-      <w:r>
-        <w:rPr>
-          <w:rFonts w:asciiTheme="minorHAnsi" w:hAnsiTheme="minorHAnsi"/>
-          <w:sz w:val="22"/>
-          <w:szCs w:val="22"/>
-          <w:lang w:val="en-US"/>
-        </w:rPr>
-        <w:t>illumination level</w:t>
-      </w:r>
-      <w:r>
-        <w:rPr>
-          <w:rFonts w:asciiTheme="minorHAnsi" w:hAnsiTheme="minorHAnsi"/>
-          <w:sz w:val="22"/>
-          <w:szCs w:val="22"/>
-          <w:lang w:val="en-US"/>
-        </w:rPr>
-        <w:t>, fit with the expected theoretical behavior, and comment on the observed trend</w:t>
-      </w:r>
-      <w:r>
-        <w:rPr>
-          <w:rFonts w:asciiTheme="minorHAnsi" w:hAnsiTheme="minorHAnsi"/>
-          <w:sz w:val="22"/>
-          <w:szCs w:val="22"/>
-          <w:lang w:val="en-US"/>
-        </w:rPr>
-        <w:t xml:space="preserve"> through the use of formulas seen during lectures</w:t>
+        <w:t>How does the fill factor change with increasing temperature? Describe and explain briefly the observed effects</w:t>
+      </w:r>
+    </w:p>
+    <w:p>
+      <w:pPr>
+        <w:jc w:val="both"/>
+        <w:rPr>
+          <w:b/>
+          <w:lang w:val="en-IE"/>
+        </w:rPr>
+      </w:pPr>
+    </w:p>
+    <w:p>
+      <w:pPr>
+        <w:jc w:val="both"/>
+        <w:rPr>
+          <w:b/>
+        </w:rPr>
+      </w:pPr>
+      <w:r>
+        <w:rPr>
+          <w:b/>
+        </w:rPr>
+        <w:t xml:space="preserve">Solar cell modeling via </w:t>
+      </w:r>
+      <w:r>
+        <w:rPr>
+          <w:b/>
+        </w:rPr>
+        <w:t>Spice</w:t>
       </w:r>
     </w:p>
     <w:p>
@@ -1045,36 +2029,16 @@
           <w:szCs w:val="22"/>
           <w:lang w:val="en-US"/>
         </w:rPr>
-        <w:t>How does the fill factor change with increasing temperature? Describe and explain briefly the observed effects</w:t>
-      </w:r>
-    </w:p>
-    <w:p>
-      <w:pPr>
-        <w:jc w:val="both"/>
-        <w:rPr>
-          <w:b/>
-          <w:lang w:val="en-IE"/>
-        </w:rPr>
-      </w:pPr>
-    </w:p>
-    <w:p>
-      <w:pPr>
-        <w:jc w:val="both"/>
-        <w:rPr>
-          <w:b/>
-        </w:rPr>
-      </w:pPr>
-      <w:r>
-        <w:rPr>
-          <w:b/>
-        </w:rPr>
-        <w:t xml:space="preserve">Solar cell modeling via </w:t>
-      </w:r>
-      <w:r>
-        <w:rPr>
-          <w:b/>
-        </w:rPr>
-        <w:t>Spice</w:t>
+        <w:t>Extract the main parameters of the solar cell</w:t>
+      </w:r>
+      <w:r>
+        <w:rPr>
+          <w:rFonts w:asciiTheme="minorHAnsi" w:hAnsiTheme="minorHAnsi"/>
+          <w:sz w:val="22"/>
+          <w:szCs w:val="22"/>
+          <w:lang w:val="en-US"/>
+        </w:rPr>
+        <w:t xml:space="preserve"> (consider the 1-diode equivalent model)</w:t>
       </w:r>
     </w:p>
     <w:p>
@@ -1099,40 +2063,6 @@
           <w:szCs w:val="22"/>
           <w:lang w:val="en-US"/>
         </w:rPr>
-        <w:t>Extract the main parameters of the solar cell</w:t>
-      </w:r>
-      <w:r>
-        <w:rPr>
-          <w:rFonts w:asciiTheme="minorHAnsi" w:hAnsiTheme="minorHAnsi"/>
-          <w:sz w:val="22"/>
-          <w:szCs w:val="22"/>
-          <w:lang w:val="en-US"/>
-        </w:rPr>
-        <w:t xml:space="preserve"> (consider the 1-diode equivalent model)</w:t>
-      </w:r>
-    </w:p>
-    <w:p>
-      <w:pPr>
-        <w:pStyle w:val="Standard"/>
-        <w:numPr>
-          <w:ilvl w:val="0"/>
-          <w:numId w:val="4"/>
-        </w:numPr>
-        <w:jc w:val="both"/>
-        <w:rPr>
-          <w:rFonts w:asciiTheme="minorHAnsi" w:hAnsiTheme="minorHAnsi"/>
-          <w:sz w:val="22"/>
-          <w:szCs w:val="22"/>
-          <w:lang w:val="en-US"/>
-        </w:rPr>
-      </w:pPr>
-      <w:r>
-        <w:rPr>
-          <w:rFonts w:asciiTheme="minorHAnsi" w:hAnsiTheme="minorHAnsi"/>
-          <w:sz w:val="22"/>
-          <w:szCs w:val="22"/>
-          <w:lang w:val="en-US"/>
-        </w:rPr>
         <w:t>Use the previously extracted parameters to reproduce the electrical characteristics of the solar cell by Spice</w:t>
       </w:r>
       <w:r>
@@ -1142,7 +2072,27 @@
           <w:szCs w:val="22"/>
           <w:lang w:val="en-US"/>
         </w:rPr>
-        <w:t xml:space="preserve"> (you can use LTSpice, for example)</w:t>
+        <w:t xml:space="preserve"> (you can use </w:t>
+      </w:r>
+      <w:proofErr w:type="spellStart"/>
+      <w:r>
+        <w:rPr>
+          <w:rFonts w:asciiTheme="minorHAnsi" w:hAnsiTheme="minorHAnsi"/>
+          <w:sz w:val="22"/>
+          <w:szCs w:val="22"/>
+          <w:lang w:val="en-US"/>
+        </w:rPr>
+        <w:t>LTSpice</w:t>
+      </w:r>
+      <w:proofErr w:type="spellEnd"/>
+      <w:r>
+        <w:rPr>
+          <w:rFonts w:asciiTheme="minorHAnsi" w:hAnsiTheme="minorHAnsi"/>
+          <w:sz w:val="22"/>
+          <w:szCs w:val="22"/>
+          <w:lang w:val="en-US"/>
+        </w:rPr>
+        <w:t>, for example)</w:t>
       </w:r>
     </w:p>
     <w:p>
@@ -2226,6 +3176,16 @@
       <w:szCs w:val="20"/>
     </w:rPr>
   </w:style>
+  <w:style w:type="character" w:styleId="PlaceholderText">
+    <w:name w:val="Placeholder Text"/>
+    <w:basedOn w:val="DefaultParagraphFont"/>
+    <w:uiPriority w:val="99"/>
+    <w:semiHidden/>
+    <w:rsid w:val="005B7471"/>
+    <w:rPr>
+      <w:color w:val="666666"/>
+    </w:rPr>
+  </w:style>
 </w:styles>
 </file>
 

</xml_diff>

<commit_message>
upadate to second exercise
</commit_message>
<xml_diff>
--- a/Fourth Lab 2024-2025.docx
+++ b/Fourth Lab 2024-2025.docx
@@ -121,16 +121,8 @@
         <w:rPr>
           <w:lang w:val="en-US"/>
         </w:rPr>
-        <w:t xml:space="preserve">IXOLARTM </w:t>
-      </w:r>
-      <w:proofErr w:type="spellStart"/>
-      <w:r>
-        <w:rPr>
-          <w:lang w:val="en-US"/>
-        </w:rPr>
-        <w:t>SolarBITs</w:t>
-      </w:r>
-      <w:proofErr w:type="spellEnd"/>
+        <w:t>IXOLARTM SolarBITs</w:t>
+      </w:r>
       <w:r>
         <w:rPr>
           <w:lang w:val="en-US"/>
@@ -141,21 +133,7 @@
         <w:rPr>
           <w:lang w:val="en-US"/>
         </w:rPr>
-        <w:t xml:space="preserve"> is mounted on a Peltier-based temperature </w:t>
-      </w:r>
-      <w:proofErr w:type="gramStart"/>
-      <w:r>
-        <w:rPr>
-          <w:lang w:val="en-US"/>
-        </w:rPr>
-        <w:t>controller, and</w:t>
-      </w:r>
-      <w:proofErr w:type="gramEnd"/>
-      <w:r>
-        <w:rPr>
-          <w:lang w:val="en-US"/>
-        </w:rPr>
-        <w:t xml:space="preserve"> is placed under a</w:t>
+        <w:t xml:space="preserve"> is mounted on a Peltier-based temperature controller, and is placed under a</w:t>
       </w:r>
       <w:r>
         <w:rPr>
@@ -179,21 +157,7 @@
         <w:rPr>
           <w:lang w:val="en-US"/>
         </w:rPr>
-        <w:t xml:space="preserve">, whose current can be modulated by a suitable circuit. A controlling board has been developed by the ACME </w:t>
-      </w:r>
-      <w:proofErr w:type="gramStart"/>
-      <w:r>
-        <w:rPr>
-          <w:lang w:val="en-US"/>
-        </w:rPr>
-        <w:t>team, and</w:t>
-      </w:r>
-      <w:proofErr w:type="gramEnd"/>
-      <w:r>
-        <w:rPr>
-          <w:lang w:val="en-US"/>
-        </w:rPr>
-        <w:t xml:space="preserve"> is directly mounted onto an Arduino Due board. The Arduino Due has two digital-to-analog converters (DACs), that are used to control the current on the LED</w:t>
+        <w:t>, whose current can be modulated by a suitable circuit. A controlling board has been developed by the ACME team, and is directly mounted onto an Arduino Due board. The Arduino Due has two digital-to-analog converters (DACs), that are used to control the current on the LED</w:t>
       </w:r>
       <w:r>
         <w:rPr>
@@ -229,35 +193,7 @@
         <w:rPr>
           <w:lang w:val="en-US"/>
         </w:rPr>
-        <w:t xml:space="preserve">, the Arduino Due board can measure the voltages and current with a good resolution, in the ranges of interest. </w:t>
-      </w:r>
-      <w:proofErr w:type="spellStart"/>
-      <w:r>
-        <w:rPr>
-          <w:lang w:val="en-US"/>
-        </w:rPr>
-        <w:t>Labview</w:t>
-      </w:r>
-      <w:proofErr w:type="spellEnd"/>
-      <w:r>
-        <w:rPr>
-          <w:lang w:val="en-US"/>
-        </w:rPr>
-        <w:t xml:space="preserve"> is used to acquire </w:t>
-      </w:r>
-      <w:proofErr w:type="gramStart"/>
-      <w:r>
-        <w:rPr>
-          <w:lang w:val="en-US"/>
-        </w:rPr>
-        <w:t>the experimental</w:t>
-      </w:r>
-      <w:proofErr w:type="gramEnd"/>
-      <w:r>
-        <w:rPr>
-          <w:lang w:val="en-US"/>
-        </w:rPr>
-        <w:t xml:space="preserve"> data, i.e. the current-voltage measurements collected in different conditions.</w:t>
+        <w:t>, the Arduino Due board can measure the voltages and current with a good resolution, in the ranges of interest. Labview is used to acquire the experimental data, i.e. the current-voltage measurements collected in different conditions.</w:t>
       </w:r>
     </w:p>
     <w:p>
@@ -275,12 +211,14 @@
         <w:jc w:val="both"/>
         <w:rPr>
           <w:b/>
+          <w:color w:val="FF0000"/>
           <w:lang w:val="en-US"/>
         </w:rPr>
       </w:pPr>
       <w:r>
         <w:rPr>
           <w:b/>
+          <w:color w:val="FF0000"/>
           <w:lang w:val="en-US"/>
         </w:rPr>
         <w:t>Room-temperature operation</w:t>
@@ -296,14 +234,16 @@
         <w:jc w:val="both"/>
         <w:rPr>
           <w:rFonts w:asciiTheme="minorHAnsi" w:hAnsiTheme="minorHAnsi"/>
-          <w:sz w:val="22"/>
-          <w:szCs w:val="22"/>
-          <w:lang w:val="en-US"/>
-        </w:rPr>
-      </w:pPr>
-      <w:r>
-        <w:rPr>
-          <w:rFonts w:asciiTheme="minorHAnsi" w:hAnsiTheme="minorHAnsi"/>
+          <w:color w:val="FF0000"/>
+          <w:sz w:val="22"/>
+          <w:szCs w:val="22"/>
+          <w:lang w:val="en-US"/>
+        </w:rPr>
+      </w:pPr>
+      <w:r>
+        <w:rPr>
+          <w:rFonts w:asciiTheme="minorHAnsi" w:hAnsiTheme="minorHAnsi"/>
+          <w:color w:val="FF0000"/>
           <w:sz w:val="22"/>
           <w:szCs w:val="22"/>
           <w:lang w:val="en-US"/>
@@ -313,6 +253,7 @@
       <w:r>
         <w:rPr>
           <w:rFonts w:asciiTheme="minorHAnsi" w:hAnsiTheme="minorHAnsi"/>
+          <w:color w:val="FF0000"/>
           <w:sz w:val="22"/>
           <w:szCs w:val="22"/>
           <w:lang w:val="en-US"/>
@@ -330,14 +271,16 @@
         <w:jc w:val="both"/>
         <w:rPr>
           <w:rFonts w:asciiTheme="minorHAnsi" w:hAnsiTheme="minorHAnsi"/>
-          <w:sz w:val="22"/>
-          <w:szCs w:val="22"/>
-          <w:lang w:val="en-US"/>
-        </w:rPr>
-      </w:pPr>
-      <w:r>
-        <w:rPr>
-          <w:rFonts w:asciiTheme="minorHAnsi" w:hAnsiTheme="minorHAnsi"/>
+          <w:color w:val="FF0000"/>
+          <w:sz w:val="22"/>
+          <w:szCs w:val="22"/>
+          <w:lang w:val="en-US"/>
+        </w:rPr>
+      </w:pPr>
+      <w:r>
+        <w:rPr>
+          <w:rFonts w:asciiTheme="minorHAnsi" w:hAnsiTheme="minorHAnsi"/>
+          <w:color w:val="FF0000"/>
           <w:sz w:val="22"/>
           <w:szCs w:val="22"/>
           <w:lang w:val="en-US"/>
@@ -355,14 +298,16 @@
         <w:jc w:val="both"/>
         <w:rPr>
           <w:rFonts w:asciiTheme="minorHAnsi" w:hAnsiTheme="minorHAnsi"/>
-          <w:sz w:val="22"/>
-          <w:szCs w:val="22"/>
-          <w:lang w:val="en-US"/>
-        </w:rPr>
-      </w:pPr>
-      <w:r>
-        <w:rPr>
-          <w:rFonts w:asciiTheme="minorHAnsi" w:hAnsiTheme="minorHAnsi"/>
+          <w:color w:val="FF0000"/>
+          <w:sz w:val="22"/>
+          <w:szCs w:val="22"/>
+          <w:lang w:val="en-US"/>
+        </w:rPr>
+      </w:pPr>
+      <w:r>
+        <w:rPr>
+          <w:rFonts w:asciiTheme="minorHAnsi" w:hAnsiTheme="minorHAnsi"/>
+          <w:color w:val="FF0000"/>
           <w:sz w:val="22"/>
           <w:szCs w:val="22"/>
           <w:lang w:val="en-US"/>
@@ -372,6 +317,7 @@
       <w:r>
         <w:rPr>
           <w:rFonts w:asciiTheme="minorHAnsi" w:hAnsiTheme="minorHAnsi"/>
+          <w:color w:val="FF0000"/>
           <w:sz w:val="22"/>
           <w:szCs w:val="22"/>
           <w:lang w:val="en-US"/>
@@ -405,14 +351,15 @@
       <w:r>
         <w:rPr>
           <w:rFonts w:asciiTheme="minorHAnsi" w:hAnsiTheme="minorHAnsi"/>
+          <w:noProof/>
           <w:sz w:val="22"/>
           <w:szCs w:val="22"/>
           <w:lang w:val="en-US"/>
         </w:rPr>
         <w:drawing>
-          <wp:inline distT="0" distB="0" distL="0" distR="0" wp14:anchorId="5FCE11B5" wp14:editId="13BF10B2">
-            <wp:extent cx="6120130" cy="2388235"/>
-            <wp:effectExtent l="0" t="0" r="0" b="0"/>
+          <wp:inline distT="0" distB="0" distL="0" distR="0" wp14:anchorId="5FCE11B5" wp14:editId="730D9095">
+            <wp:extent cx="6120130" cy="2695575"/>
+            <wp:effectExtent l="0" t="0" r="0" b="9525"/>
             <wp:docPr id="561250656" name="Picture 1" descr="A graph of a function&#10;&#10;Description automatically generated with medium confidence"/>
             <wp:cNvGraphicFramePr>
               <a:graphicFrameLocks xmlns:a="http://schemas.openxmlformats.org/drawingml/2006/main" noChangeAspect="1"/>
@@ -433,7 +380,7 @@
                   <pic:spPr>
                     <a:xfrm>
                       <a:off x="0" y="0"/>
-                      <a:ext cx="6120130" cy="2388235"/>
+                      <a:ext cx="6120130" cy="2695575"/>
                     </a:xfrm>
                     <a:prstGeom prst="rect">
                       <a:avLst/>
@@ -482,6 +429,7 @@
           <w:rFonts w:asciiTheme="minorHAnsi" w:hAnsiTheme="minorHAnsi"/>
           <w:b/>
           <w:bCs/>
+          <w:color w:val="FF0000"/>
           <w:sz w:val="22"/>
           <w:szCs w:val="22"/>
           <w:lang w:val="en-US"/>
@@ -492,6 +440,7 @@
           <w:rFonts w:asciiTheme="minorHAnsi" w:hAnsiTheme="minorHAnsi"/>
           <w:b/>
           <w:bCs/>
+          <w:color w:val="FF0000"/>
           <w:sz w:val="22"/>
           <w:szCs w:val="22"/>
           <w:lang w:val="en-US"/>
@@ -503,6 +452,7 @@
           <w:rFonts w:asciiTheme="minorHAnsi" w:hAnsiTheme="minorHAnsi"/>
           <w:b/>
           <w:bCs/>
+          <w:color w:val="FF0000"/>
           <w:sz w:val="22"/>
           <w:szCs w:val="22"/>
           <w:lang w:val="en-US"/>
@@ -514,6 +464,7 @@
           <w:rFonts w:asciiTheme="minorHAnsi" w:hAnsiTheme="minorHAnsi"/>
           <w:b/>
           <w:bCs/>
+          <w:color w:val="FF0000"/>
           <w:sz w:val="22"/>
           <w:szCs w:val="22"/>
           <w:lang w:val="en-US"/>
@@ -525,14 +476,19 @@
           <w:rFonts w:asciiTheme="minorHAnsi" w:hAnsiTheme="minorHAnsi"/>
           <w:b/>
           <w:bCs/>
-          <w:sz w:val="22"/>
-          <w:szCs w:val="22"/>
-          <w:lang w:val="en-US"/>
-        </w:rPr>
-        <w:t xml:space="preserve"> and </w:t>
-      </w:r>
-      <w:proofErr w:type="gramStart"/>
-      <w:r>
+          <w:color w:val="FF0000"/>
+          <w:sz w:val="22"/>
+          <w:szCs w:val="22"/>
+          <w:lang w:val="en-US"/>
+        </w:rPr>
+        <w:t xml:space="preserve"> and Comment the experimental results, based on the theoretical considerations made during the lectures</w:t>
+      </w:r>
+    </w:p>
+    <w:p>
+      <w:pPr>
+        <w:pStyle w:val="Standard"/>
+        <w:ind w:left="720"/>
+        <w:jc w:val="both"/>
         <w:rPr>
           <w:rFonts w:asciiTheme="minorHAnsi" w:hAnsiTheme="minorHAnsi"/>
           <w:b/>
@@ -541,20 +497,7 @@
           <w:szCs w:val="22"/>
           <w:lang w:val="en-US"/>
         </w:rPr>
-        <w:t>Comment</w:t>
-      </w:r>
-      <w:proofErr w:type="gramEnd"/>
-      <w:r>
-        <w:rPr>
-          <w:rFonts w:asciiTheme="minorHAnsi" w:hAnsiTheme="minorHAnsi"/>
-          <w:b/>
-          <w:bCs/>
-          <w:sz w:val="22"/>
-          <w:szCs w:val="22"/>
-          <w:lang w:val="en-US"/>
-        </w:rPr>
-        <w:t xml:space="preserve"> the experimental results, based on the theoretical considerations made during the lectures</w:t>
-      </w:r>
+      </w:pPr>
     </w:p>
     <w:p>
       <w:pPr>
@@ -563,54 +506,19 @@
         <w:jc w:val="both"/>
         <w:rPr>
           <w:rFonts w:asciiTheme="minorHAnsi" w:hAnsiTheme="minorHAnsi"/>
-          <w:b/>
-          <w:bCs/>
-          <w:sz w:val="22"/>
-          <w:szCs w:val="22"/>
-          <w:lang w:val="en-US"/>
-        </w:rPr>
-      </w:pPr>
-    </w:p>
-    <w:p>
-      <w:pPr>
-        <w:pStyle w:val="Standard"/>
-        <w:ind w:left="720"/>
-        <w:jc w:val="both"/>
-        <w:rPr>
-          <w:rFonts w:asciiTheme="minorHAnsi" w:hAnsiTheme="minorHAnsi"/>
-          <w:sz w:val="22"/>
-          <w:szCs w:val="22"/>
-          <w:lang w:val="en-US"/>
-        </w:rPr>
-      </w:pPr>
-      <w:r>
-        <w:rPr>
-          <w:rFonts w:asciiTheme="minorHAnsi" w:hAnsiTheme="minorHAnsi"/>
-          <w:sz w:val="22"/>
-          <w:szCs w:val="22"/>
-          <w:lang w:val="en-US"/>
-        </w:rPr>
-        <w:t xml:space="preserve">As discussed during the lectures, the ideality factor tells us the quality of the diode. Ideal diodes have n approximately equal to 1 while values between 1 and 2 are typical for real devices. </w:t>
-      </w:r>
-      <w:proofErr w:type="gramStart"/>
-      <w:r>
-        <w:rPr>
-          <w:rFonts w:asciiTheme="minorHAnsi" w:hAnsiTheme="minorHAnsi"/>
-          <w:sz w:val="22"/>
-          <w:szCs w:val="22"/>
-          <w:lang w:val="en-US"/>
-        </w:rPr>
-        <w:t>However</w:t>
-      </w:r>
-      <w:proofErr w:type="gramEnd"/>
-      <w:r>
-        <w:rPr>
-          <w:rFonts w:asciiTheme="minorHAnsi" w:hAnsiTheme="minorHAnsi"/>
-          <w:sz w:val="22"/>
-          <w:szCs w:val="22"/>
-          <w:lang w:val="en-US"/>
-        </w:rPr>
-        <w:t xml:space="preserve"> from the experiment carried out, we got a rather </w:t>
+          <w:sz w:val="22"/>
+          <w:szCs w:val="22"/>
+          <w:lang w:val="en-US"/>
+        </w:rPr>
+      </w:pPr>
+      <w:r>
+        <w:rPr>
+          <w:rFonts w:asciiTheme="minorHAnsi" w:hAnsiTheme="minorHAnsi"/>
+          <w:sz w:val="22"/>
+          <w:szCs w:val="22"/>
+          <w:lang w:val="en-US"/>
+        </w:rPr>
+        <w:t xml:space="preserve">As discussed during the lectures, the ideality factor tells us the quality of the diode. Ideal diodes have n approximately equal to 1 while values between 1 and 2 are typical for real devices. However from the experiment carried out, we got a rather </w:t>
       </w:r>
       <w:r>
         <w:rPr>
@@ -755,7 +663,6 @@
           <w:lang w:val="en-US"/>
         </w:rPr>
       </w:pPr>
-      <w:proofErr w:type="gramStart"/>
       <w:r>
         <w:rPr>
           <w:rFonts w:asciiTheme="minorHAnsi" w:hAnsiTheme="minorHAnsi"/>
@@ -765,7 +672,6 @@
         </w:rPr>
         <w:t>where;</w:t>
       </w:r>
-      <w:proofErr w:type="gramEnd"/>
     </w:p>
     <w:p>
       <w:pPr>
@@ -997,27 +903,7 @@
           <w:szCs w:val="22"/>
           <w:lang w:val="en-US"/>
         </w:rPr>
-        <w:t xml:space="preserve">With this the values and </w:t>
-      </w:r>
-      <w:proofErr w:type="spellStart"/>
-      <w:r>
-        <w:rPr>
-          <w:rFonts w:asciiTheme="minorHAnsi" w:hAnsiTheme="minorHAnsi"/>
-          <w:sz w:val="22"/>
-          <w:szCs w:val="22"/>
-          <w:lang w:val="en-US"/>
-        </w:rPr>
-        <w:t>appling</w:t>
-      </w:r>
-      <w:proofErr w:type="spellEnd"/>
-      <w:r>
-        <w:rPr>
-          <w:rFonts w:asciiTheme="minorHAnsi" w:hAnsiTheme="minorHAnsi"/>
-          <w:sz w:val="22"/>
-          <w:szCs w:val="22"/>
-          <w:lang w:val="en-US"/>
-        </w:rPr>
-        <w:t xml:space="preserve"> the code </w:t>
+        <w:t xml:space="preserve">With this the values and appling the code </w:t>
       </w:r>
     </w:p>
     <w:p>
@@ -1035,6 +921,7 @@
       <w:r>
         <w:rPr>
           <w:rFonts w:asciiTheme="minorHAnsi" w:hAnsiTheme="minorHAnsi"/>
+          <w:noProof/>
           <w:sz w:val="22"/>
           <w:szCs w:val="22"/>
           <w:lang w:val="en-US"/>
@@ -1101,6 +988,7 @@
       <w:r>
         <w:rPr>
           <w:rFonts w:asciiTheme="minorHAnsi" w:hAnsiTheme="minorHAnsi"/>
+          <w:noProof/>
           <w:sz w:val="22"/>
           <w:szCs w:val="22"/>
           <w:lang w:val="en-US"/>
@@ -1393,12 +1281,14 @@
         <w:jc w:val="both"/>
         <w:rPr>
           <w:b/>
+          <w:color w:val="FF0000"/>
           <w:lang w:val="en-US"/>
         </w:rPr>
       </w:pPr>
       <w:r>
         <w:rPr>
           <w:b/>
+          <w:color w:val="FF0000"/>
           <w:lang w:val="en-US"/>
         </w:rPr>
         <w:t>Extracting the main cell parameters</w:t>
@@ -1414,14 +1304,20 @@
         <w:jc w:val="both"/>
         <w:rPr>
           <w:rFonts w:asciiTheme="minorHAnsi" w:hAnsiTheme="minorHAnsi"/>
-          <w:sz w:val="22"/>
-          <w:szCs w:val="22"/>
-          <w:lang w:val="en-US"/>
-        </w:rPr>
-      </w:pPr>
-      <w:r>
-        <w:rPr>
-          <w:rFonts w:asciiTheme="minorHAnsi" w:hAnsiTheme="minorHAnsi"/>
+          <w:b/>
+          <w:bCs/>
+          <w:color w:val="FF0000"/>
+          <w:sz w:val="22"/>
+          <w:szCs w:val="22"/>
+          <w:lang w:val="en-US"/>
+        </w:rPr>
+      </w:pPr>
+      <w:r>
+        <w:rPr>
+          <w:rFonts w:asciiTheme="minorHAnsi" w:hAnsiTheme="minorHAnsi"/>
+          <w:b/>
+          <w:bCs/>
+          <w:color w:val="FF0000"/>
           <w:sz w:val="22"/>
           <w:szCs w:val="22"/>
           <w:lang w:val="en-US"/>
@@ -1431,6 +1327,9 @@
       <w:r>
         <w:rPr>
           <w:rFonts w:asciiTheme="minorHAnsi" w:hAnsiTheme="minorHAnsi"/>
+          <w:b/>
+          <w:bCs/>
+          <w:color w:val="FF0000"/>
           <w:sz w:val="22"/>
           <w:szCs w:val="22"/>
           <w:lang w:val="en-US"/>
@@ -1440,6 +1339,9 @@
       <w:r>
         <w:rPr>
           <w:rFonts w:asciiTheme="minorHAnsi" w:hAnsiTheme="minorHAnsi"/>
+          <w:b/>
+          <w:bCs/>
+          <w:color w:val="FF0000"/>
           <w:sz w:val="22"/>
           <w:szCs w:val="22"/>
           <w:lang w:val="en-US"/>
@@ -1449,6 +1351,9 @@
       <w:r>
         <w:rPr>
           <w:rFonts w:asciiTheme="minorHAnsi" w:hAnsiTheme="minorHAnsi"/>
+          <w:b/>
+          <w:bCs/>
+          <w:color w:val="FF0000"/>
           <w:sz w:val="22"/>
           <w:szCs w:val="22"/>
           <w:lang w:val="en-US"/>
@@ -1458,6 +1363,9 @@
       <w:r>
         <w:rPr>
           <w:rFonts w:asciiTheme="minorHAnsi" w:hAnsiTheme="minorHAnsi"/>
+          <w:b/>
+          <w:bCs/>
+          <w:color w:val="FF0000"/>
           <w:sz w:val="22"/>
           <w:szCs w:val="22"/>
           <w:lang w:val="en-US"/>
@@ -1467,6 +1375,9 @@
       <w:r>
         <w:rPr>
           <w:rFonts w:asciiTheme="minorHAnsi" w:hAnsiTheme="minorHAnsi"/>
+          <w:b/>
+          <w:bCs/>
+          <w:color w:val="FF0000"/>
           <w:sz w:val="22"/>
           <w:szCs w:val="22"/>
           <w:lang w:val="en-US"/>
@@ -1476,6 +1387,9 @@
       <w:r>
         <w:rPr>
           <w:rFonts w:asciiTheme="minorHAnsi" w:hAnsiTheme="minorHAnsi"/>
+          <w:b/>
+          <w:bCs/>
+          <w:color w:val="FF0000"/>
           <w:sz w:val="22"/>
           <w:szCs w:val="22"/>
           <w:lang w:val="en-US"/>
@@ -1506,6 +1420,223 @@
           <w:lang w:val="en-US"/>
         </w:rPr>
       </w:pPr>
+      <w:r>
+        <w:rPr>
+          <w:rFonts w:asciiTheme="minorHAnsi" w:hAnsiTheme="minorHAnsi"/>
+          <w:sz w:val="22"/>
+          <w:szCs w:val="22"/>
+          <w:lang w:val="en-US"/>
+        </w:rPr>
+        <w:drawing>
+          <wp:inline distT="0" distB="0" distL="0" distR="0" wp14:anchorId="4CFD321F" wp14:editId="382737D9">
+            <wp:extent cx="5257800" cy="4171107"/>
+            <wp:effectExtent l="0" t="0" r="0" b="1270"/>
+            <wp:docPr id="845006709" name="Picture 1" descr="A graph of different colored lines&#10;&#10;Description automatically generated"/>
+            <wp:cNvGraphicFramePr>
+              <a:graphicFrameLocks xmlns:a="http://schemas.openxmlformats.org/drawingml/2006/main" noChangeAspect="1"/>
+            </wp:cNvGraphicFramePr>
+            <a:graphic xmlns:a="http://schemas.openxmlformats.org/drawingml/2006/main">
+              <a:graphicData uri="http://schemas.openxmlformats.org/drawingml/2006/picture">
+                <pic:pic xmlns:pic="http://schemas.openxmlformats.org/drawingml/2006/picture">
+                  <pic:nvPicPr>
+                    <pic:cNvPr id="845006709" name="Picture 1" descr="A graph of different colored lines&#10;&#10;Description automatically generated"/>
+                    <pic:cNvPicPr/>
+                  </pic:nvPicPr>
+                  <pic:blipFill>
+                    <a:blip r:embed="rId9"/>
+                    <a:stretch>
+                      <a:fillRect/>
+                    </a:stretch>
+                  </pic:blipFill>
+                  <pic:spPr>
+                    <a:xfrm>
+                      <a:off x="0" y="0"/>
+                      <a:ext cx="5276986" cy="4186328"/>
+                    </a:xfrm>
+                    <a:prstGeom prst="rect">
+                      <a:avLst/>
+                    </a:prstGeom>
+                  </pic:spPr>
+                </pic:pic>
+              </a:graphicData>
+            </a:graphic>
+          </wp:inline>
+        </w:drawing>
+      </w:r>
+    </w:p>
+    <w:p>
+      <w:pPr>
+        <w:pStyle w:val="Standard"/>
+        <w:jc w:val="both"/>
+        <w:rPr>
+          <w:rFonts w:asciiTheme="minorHAnsi" w:hAnsiTheme="minorHAnsi"/>
+          <w:sz w:val="22"/>
+          <w:szCs w:val="22"/>
+          <w:lang w:val="en-US"/>
+        </w:rPr>
+      </w:pPr>
+      <w:r>
+        <w:rPr>
+          <w:rFonts w:asciiTheme="minorHAnsi" w:hAnsiTheme="minorHAnsi"/>
+          <w:sz w:val="22"/>
+          <w:szCs w:val="22"/>
+          <w:lang w:val="en-US"/>
+        </w:rPr>
+        <w:t>The above graph shows the full scale of the data.</w:t>
+      </w:r>
+    </w:p>
+    <w:p>
+      <w:pPr>
+        <w:pStyle w:val="Standard"/>
+        <w:jc w:val="both"/>
+        <w:rPr>
+          <w:rFonts w:asciiTheme="minorHAnsi" w:hAnsiTheme="minorHAnsi"/>
+          <w:sz w:val="22"/>
+          <w:szCs w:val="22"/>
+          <w:lang w:val="en-US"/>
+        </w:rPr>
+      </w:pPr>
+      <w:r>
+        <w:rPr>
+          <w:rFonts w:asciiTheme="minorHAnsi" w:hAnsiTheme="minorHAnsi"/>
+          <w:sz w:val="22"/>
+          <w:szCs w:val="22"/>
+          <w:lang w:val="en-US"/>
+        </w:rPr>
+        <w:t>Since the area of interest is the forth quadrant, the following code snippet was used;</w:t>
+      </w:r>
+    </w:p>
+    <w:p>
+      <w:pPr>
+        <w:pStyle w:val="Standard"/>
+        <w:jc w:val="both"/>
+        <w:rPr>
+          <w:rFonts w:asciiTheme="minorHAnsi" w:hAnsiTheme="minorHAnsi"/>
+          <w:sz w:val="22"/>
+          <w:szCs w:val="22"/>
+          <w:lang w:val="en-US"/>
+        </w:rPr>
+      </w:pPr>
+      <w:r>
+        <w:rPr>
+          <w:rFonts w:asciiTheme="minorHAnsi" w:hAnsiTheme="minorHAnsi"/>
+          <w:sz w:val="22"/>
+          <w:szCs w:val="22"/>
+          <w:lang w:val="en-US"/>
+        </w:rPr>
+        <w:drawing>
+          <wp:inline distT="0" distB="0" distL="0" distR="0" wp14:anchorId="2F1F94B6" wp14:editId="6998D259">
+            <wp:extent cx="1886213" cy="304843"/>
+            <wp:effectExtent l="0" t="0" r="0" b="0"/>
+            <wp:docPr id="316073268" name="Picture 1"/>
+            <wp:cNvGraphicFramePr>
+              <a:graphicFrameLocks xmlns:a="http://schemas.openxmlformats.org/drawingml/2006/main" noChangeAspect="1"/>
+            </wp:cNvGraphicFramePr>
+            <a:graphic xmlns:a="http://schemas.openxmlformats.org/drawingml/2006/main">
+              <a:graphicData uri="http://schemas.openxmlformats.org/drawingml/2006/picture">
+                <pic:pic xmlns:pic="http://schemas.openxmlformats.org/drawingml/2006/picture">
+                  <pic:nvPicPr>
+                    <pic:cNvPr id="316073268" name=""/>
+                    <pic:cNvPicPr/>
+                  </pic:nvPicPr>
+                  <pic:blipFill>
+                    <a:blip r:embed="rId10"/>
+                    <a:stretch>
+                      <a:fillRect/>
+                    </a:stretch>
+                  </pic:blipFill>
+                  <pic:spPr>
+                    <a:xfrm>
+                      <a:off x="0" y="0"/>
+                      <a:ext cx="1886213" cy="304843"/>
+                    </a:xfrm>
+                    <a:prstGeom prst="rect">
+                      <a:avLst/>
+                    </a:prstGeom>
+                  </pic:spPr>
+                </pic:pic>
+              </a:graphicData>
+            </a:graphic>
+          </wp:inline>
+        </w:drawing>
+      </w:r>
+    </w:p>
+    <w:p>
+      <w:pPr>
+        <w:pStyle w:val="Standard"/>
+        <w:jc w:val="both"/>
+        <w:rPr>
+          <w:rFonts w:asciiTheme="minorHAnsi" w:hAnsiTheme="minorHAnsi"/>
+          <w:sz w:val="22"/>
+          <w:szCs w:val="22"/>
+          <w:lang w:val="en-US"/>
+        </w:rPr>
+      </w:pPr>
+      <w:r>
+        <w:rPr>
+          <w:rFonts w:asciiTheme="minorHAnsi" w:hAnsiTheme="minorHAnsi"/>
+          <w:sz w:val="22"/>
+          <w:szCs w:val="22"/>
+          <w:lang w:val="en-US"/>
+        </w:rPr>
+        <w:t>To focus on it resulting in the graph below</w:t>
+      </w:r>
+    </w:p>
+    <w:p>
+      <w:pPr>
+        <w:pStyle w:val="Standard"/>
+        <w:jc w:val="both"/>
+        <w:rPr>
+          <w:rFonts w:asciiTheme="minorHAnsi" w:hAnsiTheme="minorHAnsi"/>
+          <w:sz w:val="22"/>
+          <w:szCs w:val="22"/>
+          <w:lang w:val="en-US"/>
+        </w:rPr>
+      </w:pPr>
+      <w:r>
+        <w:rPr>
+          <w:rFonts w:asciiTheme="minorHAnsi" w:hAnsiTheme="minorHAnsi"/>
+          <w:sz w:val="22"/>
+          <w:szCs w:val="22"/>
+          <w:lang w:val="en-US"/>
+        </w:rPr>
+        <w:lastRenderedPageBreak/>
+        <w:drawing>
+          <wp:inline distT="0" distB="0" distL="0" distR="0" wp14:anchorId="4ABA74CD" wp14:editId="7E2BC406">
+            <wp:extent cx="6120130" cy="4877435"/>
+            <wp:effectExtent l="0" t="0" r="0" b="0"/>
+            <wp:docPr id="631792425" name="Picture 1" descr="A graph of different colored lines&#10;&#10;Description automatically generated"/>
+            <wp:cNvGraphicFramePr>
+              <a:graphicFrameLocks xmlns:a="http://schemas.openxmlformats.org/drawingml/2006/main" noChangeAspect="1"/>
+            </wp:cNvGraphicFramePr>
+            <a:graphic xmlns:a="http://schemas.openxmlformats.org/drawingml/2006/main">
+              <a:graphicData uri="http://schemas.openxmlformats.org/drawingml/2006/picture">
+                <pic:pic xmlns:pic="http://schemas.openxmlformats.org/drawingml/2006/picture">
+                  <pic:nvPicPr>
+                    <pic:cNvPr id="631792425" name="Picture 1" descr="A graph of different colored lines&#10;&#10;Description automatically generated"/>
+                    <pic:cNvPicPr/>
+                  </pic:nvPicPr>
+                  <pic:blipFill>
+                    <a:blip r:embed="rId11"/>
+                    <a:stretch>
+                      <a:fillRect/>
+                    </a:stretch>
+                  </pic:blipFill>
+                  <pic:spPr>
+                    <a:xfrm>
+                      <a:off x="0" y="0"/>
+                      <a:ext cx="6120130" cy="4877435"/>
+                    </a:xfrm>
+                    <a:prstGeom prst="rect">
+                      <a:avLst/>
+                    </a:prstGeom>
+                  </pic:spPr>
+                </pic:pic>
+              </a:graphicData>
+            </a:graphic>
+          </wp:inline>
+        </w:drawing>
+      </w:r>
     </w:p>
     <w:p>
       <w:pPr>
@@ -1553,14 +1684,20 @@
         <w:jc w:val="both"/>
         <w:rPr>
           <w:rFonts w:asciiTheme="minorHAnsi" w:hAnsiTheme="minorHAnsi"/>
-          <w:sz w:val="22"/>
-          <w:szCs w:val="22"/>
-          <w:lang w:val="en-US"/>
-        </w:rPr>
-      </w:pPr>
-      <w:r>
-        <w:rPr>
-          <w:rFonts w:asciiTheme="minorHAnsi" w:hAnsiTheme="minorHAnsi"/>
+          <w:b/>
+          <w:bCs/>
+          <w:color w:val="FF0000"/>
+          <w:sz w:val="22"/>
+          <w:szCs w:val="22"/>
+          <w:lang w:val="en-US"/>
+        </w:rPr>
+      </w:pPr>
+      <w:r>
+        <w:rPr>
+          <w:rFonts w:asciiTheme="minorHAnsi" w:hAnsiTheme="minorHAnsi"/>
+          <w:b/>
+          <w:bCs/>
+          <w:color w:val="FF0000"/>
           <w:sz w:val="22"/>
           <w:szCs w:val="22"/>
           <w:lang w:val="en-US"/>
@@ -1570,6 +1707,9 @@
       <w:r>
         <w:rPr>
           <w:rFonts w:asciiTheme="minorHAnsi" w:hAnsiTheme="minorHAnsi"/>
+          <w:b/>
+          <w:bCs/>
+          <w:color w:val="FF0000"/>
           <w:sz w:val="22"/>
           <w:szCs w:val="22"/>
           <w:lang w:val="en-US"/>
@@ -1579,12 +1719,787 @@
       <w:r>
         <w:rPr>
           <w:rFonts w:asciiTheme="minorHAnsi" w:hAnsiTheme="minorHAnsi"/>
+          <w:b/>
+          <w:bCs/>
+          <w:color w:val="FF0000"/>
           <w:sz w:val="22"/>
           <w:szCs w:val="22"/>
           <w:lang w:val="en-US"/>
         </w:rPr>
         <w:t xml:space="preserve"> the short circuit current</w:t>
       </w:r>
+    </w:p>
+    <w:p>
+      <w:pPr>
+        <w:pStyle w:val="Standard"/>
+        <w:ind w:left="720"/>
+        <w:jc w:val="both"/>
+        <w:rPr>
+          <w:rFonts w:asciiTheme="minorHAnsi" w:hAnsiTheme="minorHAnsi"/>
+          <w:sz w:val="22"/>
+          <w:szCs w:val="22"/>
+          <w:lang w:val="en-US"/>
+        </w:rPr>
+      </w:pPr>
+    </w:p>
+    <w:p>
+      <w:pPr>
+        <w:pStyle w:val="Standard"/>
+        <w:ind w:left="360"/>
+        <w:jc w:val="both"/>
+        <w:rPr>
+          <w:rFonts w:asciiTheme="minorHAnsi" w:hAnsiTheme="minorHAnsi"/>
+          <w:sz w:val="22"/>
+          <w:szCs w:val="22"/>
+          <w:lang w:val="en-US"/>
+        </w:rPr>
+      </w:pPr>
+      <w:r>
+        <w:rPr>
+          <w:rFonts w:asciiTheme="minorHAnsi" w:hAnsiTheme="minorHAnsi"/>
+          <w:sz w:val="22"/>
+          <w:szCs w:val="22"/>
+          <w:lang w:val="en-US"/>
+        </w:rPr>
+        <w:t xml:space="preserve">The open circuit voltage, </w:t>
+      </w:r>
+      <m:oMath>
+        <m:sSub>
+          <m:sSubPr>
+            <m:ctrlPr>
+              <w:rPr>
+                <w:rFonts w:ascii="Cambria Math" w:hAnsi="Cambria Math"/>
+                <w:i/>
+                <w:sz w:val="22"/>
+                <w:szCs w:val="22"/>
+                <w:lang w:val="en-US"/>
+              </w:rPr>
+            </m:ctrlPr>
+          </m:sSubPr>
+          <m:e>
+            <m:r>
+              <w:rPr>
+                <w:rFonts w:ascii="Cambria Math" w:hAnsi="Cambria Math"/>
+                <w:sz w:val="22"/>
+                <w:szCs w:val="22"/>
+                <w:lang w:val="en-US"/>
+              </w:rPr>
+              <m:t>V</m:t>
+            </m:r>
+          </m:e>
+          <m:sub>
+            <m:r>
+              <w:rPr>
+                <w:rFonts w:ascii="Cambria Math" w:hAnsi="Cambria Math"/>
+                <w:sz w:val="22"/>
+                <w:szCs w:val="22"/>
+                <w:lang w:val="en-US"/>
+              </w:rPr>
+              <m:t>oc</m:t>
+            </m:r>
+          </m:sub>
+        </m:sSub>
+      </m:oMath>
+      <w:r>
+        <w:rPr>
+          <w:rFonts w:asciiTheme="minorHAnsi" w:hAnsiTheme="minorHAnsi"/>
+          <w:sz w:val="22"/>
+          <w:szCs w:val="22"/>
+          <w:lang w:val="en-US"/>
+        </w:rPr>
+        <w:t xml:space="preserve"> is the voltage where the current is zero while the short circuit current is obtained as the current value where the voltage is zero on the above I-V plot. This gives</w:t>
+      </w:r>
+    </w:p>
+    <w:p>
+      <w:pPr>
+        <w:pStyle w:val="Standard"/>
+        <w:ind w:left="360"/>
+        <w:jc w:val="both"/>
+        <w:rPr>
+          <w:rFonts w:asciiTheme="minorHAnsi" w:hAnsiTheme="minorHAnsi"/>
+          <w:sz w:val="22"/>
+          <w:szCs w:val="22"/>
+          <w:lang w:val="en-US"/>
+        </w:rPr>
+      </w:pPr>
+    </w:p>
+    <w:p>
+      <w:pPr>
+        <w:pStyle w:val="Standard"/>
+        <w:ind w:left="360"/>
+        <w:jc w:val="both"/>
+        <w:rPr>
+          <w:rFonts w:asciiTheme="minorHAnsi" w:hAnsiTheme="minorHAnsi"/>
+          <w:sz w:val="22"/>
+          <w:szCs w:val="22"/>
+          <w:lang w:val="fr-CM"/>
+        </w:rPr>
+      </w:pPr>
+    </w:p>
+    <w:p>
+      <w:pPr>
+        <w:pStyle w:val="Standard"/>
+        <w:ind w:left="360"/>
+        <w:jc w:val="both"/>
+        <w:rPr>
+          <w:rFonts w:asciiTheme="minorHAnsi" w:hAnsiTheme="minorHAnsi"/>
+          <w:sz w:val="22"/>
+          <w:szCs w:val="22"/>
+          <w:lang w:val="fr-CM"/>
+        </w:rPr>
+      </w:pPr>
+    </w:p>
+    <w:p>
+      <w:pPr>
+        <w:pStyle w:val="Standard"/>
+        <w:ind w:left="360"/>
+        <w:jc w:val="both"/>
+        <w:rPr>
+          <w:rFonts w:asciiTheme="minorHAnsi" w:hAnsiTheme="minorHAnsi"/>
+          <w:sz w:val="22"/>
+          <w:szCs w:val="22"/>
+          <w:lang w:val="fr-CM"/>
+        </w:rPr>
+      </w:pPr>
+    </w:p>
+    <w:p>
+      <w:pPr>
+        <w:pStyle w:val="Standard"/>
+        <w:ind w:left="360"/>
+        <w:jc w:val="both"/>
+        <w:rPr>
+          <w:rFonts w:asciiTheme="minorHAnsi" w:hAnsiTheme="minorHAnsi"/>
+          <w:sz w:val="22"/>
+          <w:szCs w:val="22"/>
+          <w:lang w:val="fr-CM"/>
+        </w:rPr>
+      </w:pPr>
+    </w:p>
+    <w:tbl>
+      <w:tblPr>
+        <w:tblStyle w:val="TableGrid"/>
+        <w:tblW w:w="0" w:type="auto"/>
+        <w:tblInd w:w="360" w:type="dxa"/>
+        <w:tblLook w:val="04A0" w:firstRow="1" w:lastRow="0" w:firstColumn="1" w:lastColumn="0" w:noHBand="0" w:noVBand="1"/>
+      </w:tblPr>
+      <w:tblGrid>
+        <w:gridCol w:w="3083"/>
+        <w:gridCol w:w="3083"/>
+        <w:gridCol w:w="3102"/>
+      </w:tblGrid>
+      <w:tr>
+        <w:tc>
+          <w:tcPr>
+            <w:tcW w:w="3209" w:type="dxa"/>
+          </w:tcPr>
+          <w:p>
+            <w:pPr>
+              <w:pStyle w:val="Standard"/>
+              <w:jc w:val="both"/>
+              <w:rPr>
+                <w:rFonts w:asciiTheme="minorHAnsi" w:hAnsiTheme="minorHAnsi"/>
+                <w:b/>
+                <w:bCs/>
+                <w:sz w:val="22"/>
+                <w:szCs w:val="22"/>
+                <w:lang w:val="fr-CM"/>
+              </w:rPr>
+            </w:pPr>
+            <w:r>
+              <w:rPr>
+                <w:rFonts w:asciiTheme="minorHAnsi" w:hAnsiTheme="minorHAnsi"/>
+                <w:b/>
+                <w:bCs/>
+                <w:sz w:val="22"/>
+                <w:szCs w:val="22"/>
+                <w:lang w:val="fr-CM"/>
+              </w:rPr>
+              <w:t>CURRENT VALUE</w:t>
+            </w:r>
+          </w:p>
+        </w:tc>
+        <w:tc>
+          <w:tcPr>
+            <w:tcW w:w="3209" w:type="dxa"/>
+          </w:tcPr>
+          <w:p>
+            <w:pPr>
+              <w:pStyle w:val="Standard"/>
+              <w:jc w:val="both"/>
+              <w:rPr>
+                <w:rFonts w:asciiTheme="minorHAnsi" w:hAnsiTheme="minorHAnsi"/>
+                <w:b/>
+                <w:bCs/>
+                <w:sz w:val="22"/>
+                <w:szCs w:val="22"/>
+                <w:lang w:val="fr-CM"/>
+              </w:rPr>
+            </w:pPr>
+            <w:r>
+              <w:rPr>
+                <w:rFonts w:asciiTheme="minorHAnsi" w:hAnsiTheme="minorHAnsi"/>
+                <w:b/>
+                <w:bCs/>
+                <w:sz w:val="22"/>
+                <w:szCs w:val="22"/>
+                <w:lang w:val="fr-CM"/>
+              </w:rPr>
+              <w:t xml:space="preserve">OPEN-CIRCUIT VOLTAGE </w:t>
+            </w:r>
+            <w:r>
+              <w:rPr>
+                <w:rFonts w:asciiTheme="minorHAnsi" w:hAnsiTheme="minorHAnsi"/>
+                <w:b/>
+                <w:bCs/>
+                <w:sz w:val="22"/>
+                <w:szCs w:val="22"/>
+                <w:lang w:val="fr-CM"/>
+              </w:rPr>
+              <w:t>(</w:t>
+            </w:r>
+            <m:oMath>
+              <m:sSub>
+                <m:sSubPr>
+                  <m:ctrlPr>
+                    <w:rPr>
+                      <w:rFonts w:ascii="Cambria Math" w:hAnsi="Cambria Math"/>
+                      <w:b/>
+                      <w:bCs/>
+                      <w:i/>
+                      <w:sz w:val="22"/>
+                      <w:szCs w:val="22"/>
+                      <w:lang w:val="en-US"/>
+                    </w:rPr>
+                  </m:ctrlPr>
+                </m:sSubPr>
+                <m:e>
+                  <m:r>
+                    <m:rPr>
+                      <m:sty m:val="bi"/>
+                    </m:rPr>
+                    <w:rPr>
+                      <w:rFonts w:ascii="Cambria Math" w:hAnsi="Cambria Math"/>
+                      <w:sz w:val="22"/>
+                      <w:szCs w:val="22"/>
+                      <w:lang w:val="fr-CM"/>
+                    </w:rPr>
+                    <m:t>V</m:t>
+                  </m:r>
+                </m:e>
+                <m:sub>
+                  <m:r>
+                    <m:rPr>
+                      <m:sty m:val="bi"/>
+                    </m:rPr>
+                    <w:rPr>
+                      <w:rFonts w:ascii="Cambria Math" w:hAnsi="Cambria Math"/>
+                      <w:sz w:val="22"/>
+                      <w:szCs w:val="22"/>
+                      <w:lang w:val="fr-CM"/>
+                    </w:rPr>
+                    <m:t>oc</m:t>
+                  </m:r>
+                </m:sub>
+              </m:sSub>
+            </m:oMath>
+            <w:r>
+              <w:rPr>
+                <w:rFonts w:asciiTheme="minorHAnsi" w:hAnsiTheme="minorHAnsi"/>
+                <w:b/>
+                <w:bCs/>
+                <w:sz w:val="22"/>
+                <w:szCs w:val="22"/>
+                <w:lang w:val="fr-CM"/>
+              </w:rPr>
+              <w:t>)</w:t>
+            </w:r>
+          </w:p>
+        </w:tc>
+        <w:tc>
+          <w:tcPr>
+            <w:tcW w:w="3210" w:type="dxa"/>
+          </w:tcPr>
+          <w:p>
+            <w:pPr>
+              <w:pStyle w:val="Standard"/>
+              <w:jc w:val="both"/>
+              <w:rPr>
+                <w:rFonts w:asciiTheme="minorHAnsi" w:hAnsiTheme="minorHAnsi"/>
+                <w:b/>
+                <w:bCs/>
+                <w:sz w:val="22"/>
+                <w:szCs w:val="22"/>
+                <w:lang w:val="en-US"/>
+              </w:rPr>
+            </w:pPr>
+            <w:r>
+              <w:rPr>
+                <w:rFonts w:asciiTheme="minorHAnsi" w:hAnsiTheme="minorHAnsi"/>
+                <w:b/>
+                <w:bCs/>
+                <w:sz w:val="22"/>
+                <w:szCs w:val="22"/>
+                <w:lang w:val="en-US"/>
+              </w:rPr>
+              <w:t xml:space="preserve">SHORT-CIRCUIT CURRENT </w:t>
+            </w:r>
+            <w:r>
+              <w:rPr>
+                <w:rFonts w:asciiTheme="minorHAnsi" w:hAnsiTheme="minorHAnsi"/>
+                <w:b/>
+                <w:bCs/>
+                <w:sz w:val="22"/>
+                <w:szCs w:val="22"/>
+                <w:lang w:val="en-US"/>
+              </w:rPr>
+              <w:t>(</w:t>
+            </w:r>
+            <m:oMath>
+              <m:sSub>
+                <m:sSubPr>
+                  <m:ctrlPr>
+                    <w:rPr>
+                      <w:rFonts w:ascii="Cambria Math" w:hAnsi="Cambria Math"/>
+                      <w:b/>
+                      <w:bCs/>
+                      <w:i/>
+                      <w:sz w:val="22"/>
+                      <w:szCs w:val="22"/>
+                      <w:lang w:val="fr-CM"/>
+                    </w:rPr>
+                  </m:ctrlPr>
+                </m:sSubPr>
+                <m:e>
+                  <m:r>
+                    <m:rPr>
+                      <m:sty m:val="bi"/>
+                    </m:rPr>
+                    <w:rPr>
+                      <w:rFonts w:ascii="Cambria Math" w:hAnsi="Cambria Math"/>
+                      <w:sz w:val="22"/>
+                      <w:szCs w:val="22"/>
+                      <w:lang w:val="en-US"/>
+                    </w:rPr>
+                    <m:t>I</m:t>
+                  </m:r>
+                </m:e>
+                <m:sub>
+                  <m:r>
+                    <m:rPr>
+                      <m:sty m:val="bi"/>
+                    </m:rPr>
+                    <w:rPr>
+                      <w:rFonts w:ascii="Cambria Math" w:hAnsi="Cambria Math"/>
+                      <w:sz w:val="22"/>
+                      <w:szCs w:val="22"/>
+                      <w:lang w:val="en-US"/>
+                    </w:rPr>
+                    <m:t>sc</m:t>
+                  </m:r>
+                </m:sub>
+              </m:sSub>
+            </m:oMath>
+            <w:r>
+              <w:rPr>
+                <w:rFonts w:asciiTheme="minorHAnsi" w:hAnsiTheme="minorHAnsi"/>
+                <w:b/>
+                <w:bCs/>
+                <w:sz w:val="22"/>
+                <w:szCs w:val="22"/>
+                <w:lang w:val="en-US"/>
+              </w:rPr>
+              <w:t>)</w:t>
+            </w:r>
+          </w:p>
+        </w:tc>
+      </w:tr>
+      <w:tr>
+        <w:tc>
+          <w:tcPr>
+            <w:tcW w:w="3209" w:type="dxa"/>
+          </w:tcPr>
+          <w:p>
+            <w:pPr>
+              <w:pStyle w:val="Standard"/>
+              <w:jc w:val="both"/>
+              <w:rPr>
+                <w:rFonts w:asciiTheme="minorHAnsi" w:hAnsiTheme="minorHAnsi"/>
+                <w:sz w:val="22"/>
+                <w:szCs w:val="22"/>
+                <w:lang w:val="en-US"/>
+              </w:rPr>
+            </w:pPr>
+            <w:r>
+              <w:rPr>
+                <w:rFonts w:asciiTheme="minorHAnsi" w:hAnsiTheme="minorHAnsi"/>
+                <w:sz w:val="22"/>
+                <w:szCs w:val="22"/>
+                <w:lang w:val="fr-CM"/>
+              </w:rPr>
+              <w:t>5mA 0.25SUN</w:t>
+            </w:r>
+          </w:p>
+        </w:tc>
+        <w:tc>
+          <w:tcPr>
+            <w:tcW w:w="3209" w:type="dxa"/>
+          </w:tcPr>
+          <w:p>
+            <w:pPr>
+              <w:pStyle w:val="Standard"/>
+              <w:ind w:left="360"/>
+              <w:jc w:val="both"/>
+              <w:rPr>
+                <w:rFonts w:asciiTheme="minorHAnsi" w:hAnsiTheme="minorHAnsi"/>
+                <w:sz w:val="22"/>
+                <w:szCs w:val="22"/>
+                <w:lang w:val="fr-CM"/>
+              </w:rPr>
+            </w:pPr>
+            <w:r>
+              <w:rPr>
+                <w:rFonts w:asciiTheme="minorHAnsi" w:hAnsiTheme="minorHAnsi"/>
+                <w:sz w:val="22"/>
+                <w:szCs w:val="22"/>
+                <w:lang w:val="fr-CM"/>
+              </w:rPr>
+              <w:t>1.799 V</w:t>
+            </w:r>
+          </w:p>
+        </w:tc>
+        <w:tc>
+          <w:tcPr>
+            <w:tcW w:w="3210" w:type="dxa"/>
+          </w:tcPr>
+          <w:p>
+            <w:pPr>
+              <w:pStyle w:val="Standard"/>
+              <w:ind w:left="360"/>
+              <w:jc w:val="both"/>
+              <w:rPr>
+                <w:rFonts w:asciiTheme="minorHAnsi" w:hAnsiTheme="minorHAnsi"/>
+                <w:sz w:val="22"/>
+                <w:szCs w:val="22"/>
+                <w:lang w:val="fr-CM"/>
+              </w:rPr>
+            </w:pPr>
+            <w:r>
+              <w:rPr>
+                <w:rFonts w:asciiTheme="minorHAnsi" w:hAnsiTheme="minorHAnsi"/>
+                <w:sz w:val="22"/>
+                <w:szCs w:val="22"/>
+                <w:lang w:val="fr-CM"/>
+              </w:rPr>
+              <w:t>-3.897mA</w:t>
+            </w:r>
+          </w:p>
+        </w:tc>
+      </w:tr>
+      <w:tr>
+        <w:tc>
+          <w:tcPr>
+            <w:tcW w:w="3209" w:type="dxa"/>
+          </w:tcPr>
+          <w:p>
+            <w:pPr>
+              <w:pStyle w:val="Standard"/>
+              <w:jc w:val="both"/>
+              <w:rPr>
+                <w:rFonts w:asciiTheme="minorHAnsi" w:hAnsiTheme="minorHAnsi"/>
+                <w:sz w:val="22"/>
+                <w:szCs w:val="22"/>
+                <w:lang w:val="en-US"/>
+              </w:rPr>
+            </w:pPr>
+            <w:r>
+              <w:rPr>
+                <w:rFonts w:asciiTheme="minorHAnsi" w:hAnsiTheme="minorHAnsi"/>
+                <w:sz w:val="22"/>
+                <w:szCs w:val="22"/>
+                <w:lang w:val="fr-CM"/>
+              </w:rPr>
+              <w:t>10mA 0.5SUN</w:t>
+            </w:r>
+          </w:p>
+        </w:tc>
+        <w:tc>
+          <w:tcPr>
+            <w:tcW w:w="3209" w:type="dxa"/>
+          </w:tcPr>
+          <w:p>
+            <w:pPr>
+              <w:pStyle w:val="Standard"/>
+              <w:jc w:val="both"/>
+              <w:rPr>
+                <w:rFonts w:asciiTheme="minorHAnsi" w:hAnsiTheme="minorHAnsi"/>
+                <w:sz w:val="22"/>
+                <w:szCs w:val="22"/>
+                <w:lang w:val="en-US"/>
+              </w:rPr>
+            </w:pPr>
+            <w:r>
+              <w:rPr>
+                <w:rFonts w:asciiTheme="minorHAnsi" w:hAnsiTheme="minorHAnsi"/>
+                <w:sz w:val="22"/>
+                <w:szCs w:val="22"/>
+                <w:lang w:val="fr-CM"/>
+              </w:rPr>
+              <w:t>1.914 V</w:t>
+            </w:r>
+          </w:p>
+        </w:tc>
+        <w:tc>
+          <w:tcPr>
+            <w:tcW w:w="3210" w:type="dxa"/>
+          </w:tcPr>
+          <w:p>
+            <w:pPr>
+              <w:pStyle w:val="Standard"/>
+              <w:jc w:val="both"/>
+              <w:rPr>
+                <w:rFonts w:asciiTheme="minorHAnsi" w:hAnsiTheme="minorHAnsi"/>
+                <w:sz w:val="22"/>
+                <w:szCs w:val="22"/>
+                <w:lang w:val="en-US"/>
+              </w:rPr>
+            </w:pPr>
+            <w:r>
+              <w:rPr>
+                <w:rFonts w:asciiTheme="minorHAnsi" w:hAnsiTheme="minorHAnsi"/>
+                <w:sz w:val="22"/>
+                <w:szCs w:val="22"/>
+                <w:lang w:val="fr-CM"/>
+              </w:rPr>
+              <w:t>-7.357 mA</w:t>
+            </w:r>
+          </w:p>
+        </w:tc>
+      </w:tr>
+      <w:tr>
+        <w:tc>
+          <w:tcPr>
+            <w:tcW w:w="3209" w:type="dxa"/>
+          </w:tcPr>
+          <w:p>
+            <w:pPr>
+              <w:pStyle w:val="Standard"/>
+              <w:jc w:val="both"/>
+              <w:rPr>
+                <w:rFonts w:asciiTheme="minorHAnsi" w:hAnsiTheme="minorHAnsi"/>
+                <w:sz w:val="22"/>
+                <w:szCs w:val="22"/>
+                <w:lang w:val="en-US"/>
+              </w:rPr>
+            </w:pPr>
+            <w:r>
+              <w:rPr>
+                <w:rFonts w:asciiTheme="minorHAnsi" w:hAnsiTheme="minorHAnsi"/>
+                <w:sz w:val="22"/>
+                <w:szCs w:val="22"/>
+                <w:lang w:val="fr-CM"/>
+              </w:rPr>
+              <w:t>15mA 0.75SUN</w:t>
+            </w:r>
+          </w:p>
+        </w:tc>
+        <w:tc>
+          <w:tcPr>
+            <w:tcW w:w="3209" w:type="dxa"/>
+          </w:tcPr>
+          <w:p>
+            <w:pPr>
+              <w:pStyle w:val="Standard"/>
+              <w:jc w:val="both"/>
+              <w:rPr>
+                <w:rFonts w:asciiTheme="minorHAnsi" w:hAnsiTheme="minorHAnsi"/>
+                <w:sz w:val="22"/>
+                <w:szCs w:val="22"/>
+                <w:lang w:val="en-US"/>
+              </w:rPr>
+            </w:pPr>
+            <w:r>
+              <w:rPr>
+                <w:rFonts w:asciiTheme="minorHAnsi" w:hAnsiTheme="minorHAnsi"/>
+                <w:sz w:val="22"/>
+                <w:szCs w:val="22"/>
+                <w:lang w:val="fr-CM"/>
+              </w:rPr>
+              <w:t>1.975 V</w:t>
+            </w:r>
+          </w:p>
+        </w:tc>
+        <w:tc>
+          <w:tcPr>
+            <w:tcW w:w="3210" w:type="dxa"/>
+          </w:tcPr>
+          <w:p>
+            <w:pPr>
+              <w:pStyle w:val="Standard"/>
+              <w:jc w:val="both"/>
+              <w:rPr>
+                <w:rFonts w:asciiTheme="minorHAnsi" w:hAnsiTheme="minorHAnsi"/>
+                <w:sz w:val="22"/>
+                <w:szCs w:val="22"/>
+                <w:lang w:val="en-US"/>
+              </w:rPr>
+            </w:pPr>
+            <w:r>
+              <w:rPr>
+                <w:rFonts w:asciiTheme="minorHAnsi" w:hAnsiTheme="minorHAnsi"/>
+                <w:sz w:val="22"/>
+                <w:szCs w:val="22"/>
+                <w:lang w:val="fr-CM"/>
+              </w:rPr>
+              <w:t>-10</w:t>
+            </w:r>
+            <w:r>
+              <w:rPr>
+                <w:rFonts w:asciiTheme="minorHAnsi" w:hAnsiTheme="minorHAnsi"/>
+                <w:sz w:val="22"/>
+                <w:szCs w:val="22"/>
+                <w:lang w:val="fr-CM"/>
+              </w:rPr>
+              <w:t>.</w:t>
+            </w:r>
+            <w:r>
+              <w:rPr>
+                <w:rFonts w:asciiTheme="minorHAnsi" w:hAnsiTheme="minorHAnsi"/>
+                <w:sz w:val="22"/>
+                <w:szCs w:val="22"/>
+                <w:lang w:val="fr-CM"/>
+              </w:rPr>
+              <w:t>88 mA</w:t>
+            </w:r>
+          </w:p>
+        </w:tc>
+      </w:tr>
+      <w:tr>
+        <w:tc>
+          <w:tcPr>
+            <w:tcW w:w="3209" w:type="dxa"/>
+          </w:tcPr>
+          <w:p>
+            <w:pPr>
+              <w:pStyle w:val="Standard"/>
+              <w:jc w:val="both"/>
+              <w:rPr>
+                <w:rFonts w:asciiTheme="minorHAnsi" w:hAnsiTheme="minorHAnsi"/>
+                <w:sz w:val="22"/>
+                <w:szCs w:val="22"/>
+                <w:lang w:val="en-US"/>
+              </w:rPr>
+            </w:pPr>
+            <w:r>
+              <w:rPr>
+                <w:rFonts w:asciiTheme="minorHAnsi" w:hAnsiTheme="minorHAnsi"/>
+                <w:sz w:val="22"/>
+                <w:szCs w:val="22"/>
+                <w:lang w:val="fr-CM"/>
+              </w:rPr>
+              <w:t>20mA 1SUN</w:t>
+            </w:r>
+          </w:p>
+        </w:tc>
+        <w:tc>
+          <w:tcPr>
+            <w:tcW w:w="3209" w:type="dxa"/>
+          </w:tcPr>
+          <w:p>
+            <w:pPr>
+              <w:pStyle w:val="Standard"/>
+              <w:jc w:val="both"/>
+              <w:rPr>
+                <w:rFonts w:asciiTheme="minorHAnsi" w:hAnsiTheme="minorHAnsi"/>
+                <w:sz w:val="22"/>
+                <w:szCs w:val="22"/>
+                <w:lang w:val="en-US"/>
+              </w:rPr>
+            </w:pPr>
+            <w:r>
+              <w:rPr>
+                <w:rFonts w:asciiTheme="minorHAnsi" w:hAnsiTheme="minorHAnsi"/>
+                <w:sz w:val="22"/>
+                <w:szCs w:val="22"/>
+                <w:lang w:val="fr-CM"/>
+              </w:rPr>
+              <w:t>2.015 V</w:t>
+            </w:r>
+          </w:p>
+        </w:tc>
+        <w:tc>
+          <w:tcPr>
+            <w:tcW w:w="3210" w:type="dxa"/>
+          </w:tcPr>
+          <w:p>
+            <w:pPr>
+              <w:pStyle w:val="Standard"/>
+              <w:jc w:val="both"/>
+              <w:rPr>
+                <w:rFonts w:asciiTheme="minorHAnsi" w:hAnsiTheme="minorHAnsi"/>
+                <w:sz w:val="22"/>
+                <w:szCs w:val="22"/>
+                <w:lang w:val="en-US"/>
+              </w:rPr>
+            </w:pPr>
+            <w:r>
+              <w:rPr>
+                <w:rFonts w:asciiTheme="minorHAnsi" w:hAnsiTheme="minorHAnsi"/>
+                <w:sz w:val="22"/>
+                <w:szCs w:val="22"/>
+                <w:lang w:val="en-US"/>
+              </w:rPr>
+              <w:t>-</w:t>
+            </w:r>
+            <w:r>
+              <w:rPr>
+                <w:rFonts w:asciiTheme="minorHAnsi" w:hAnsiTheme="minorHAnsi"/>
+                <w:sz w:val="22"/>
+                <w:szCs w:val="22"/>
+                <w:lang w:val="fr-CM"/>
+              </w:rPr>
+              <w:t>14.26mA</w:t>
+            </w:r>
+          </w:p>
+        </w:tc>
+      </w:tr>
+    </w:tbl>
+    <w:p>
+      <w:pPr>
+        <w:pStyle w:val="Standard"/>
+        <w:ind w:left="360"/>
+        <w:jc w:val="both"/>
+        <w:rPr>
+          <w:rFonts w:asciiTheme="minorHAnsi" w:hAnsiTheme="minorHAnsi"/>
+          <w:sz w:val="22"/>
+          <w:szCs w:val="22"/>
+          <w:lang w:val="fr-CM"/>
+        </w:rPr>
+      </w:pPr>
+    </w:p>
+    <w:p>
+      <w:pPr>
+        <w:pStyle w:val="Standard"/>
+        <w:jc w:val="both"/>
+        <w:rPr>
+          <w:rFonts w:asciiTheme="minorHAnsi" w:hAnsiTheme="minorHAnsi"/>
+          <w:sz w:val="22"/>
+          <w:szCs w:val="22"/>
+          <w:lang w:val="fr-CM"/>
+        </w:rPr>
+      </w:pPr>
+    </w:p>
+    <w:p>
+      <w:pPr>
+        <w:pStyle w:val="Standard"/>
+        <w:ind w:left="360"/>
+        <w:jc w:val="both"/>
+        <w:rPr>
+          <w:rFonts w:asciiTheme="minorHAnsi" w:hAnsiTheme="minorHAnsi"/>
+          <w:sz w:val="22"/>
+          <w:szCs w:val="22"/>
+          <w:lang w:val="fr-CM"/>
+        </w:rPr>
+      </w:pPr>
     </w:p>
     <w:p>
       <w:pPr>
@@ -1614,6 +2529,165 @@
     <w:p>
       <w:pPr>
         <w:pStyle w:val="Standard"/>
+        <w:jc w:val="both"/>
+        <w:rPr>
+          <w:rFonts w:asciiTheme="minorHAnsi" w:hAnsiTheme="minorHAnsi"/>
+          <w:sz w:val="22"/>
+          <w:szCs w:val="22"/>
+          <w:lang w:val="en-US"/>
+        </w:rPr>
+      </w:pPr>
+    </w:p>
+    <w:p>
+      <w:pPr>
+        <w:pStyle w:val="Standard"/>
+        <w:jc w:val="both"/>
+        <w:rPr>
+          <w:rFonts w:asciiTheme="minorHAnsi" w:hAnsiTheme="minorHAnsi"/>
+          <w:sz w:val="22"/>
+          <w:szCs w:val="22"/>
+          <w:lang w:val="en-US"/>
+        </w:rPr>
+      </w:pPr>
+      <w:r>
+        <w:rPr>
+          <w:rFonts w:asciiTheme="minorHAnsi" w:hAnsiTheme="minorHAnsi"/>
+          <w:sz w:val="22"/>
+          <w:szCs w:val="22"/>
+          <w:lang w:val="en-US"/>
+        </w:rPr>
+        <w:t>In this case, the power is obtained through the formula</w:t>
+      </w:r>
+    </w:p>
+    <w:p>
+      <w:pPr>
+        <w:pStyle w:val="Standard"/>
+        <w:jc w:val="both"/>
+        <w:rPr>
+          <w:rFonts w:asciiTheme="minorHAnsi" w:hAnsiTheme="minorHAnsi"/>
+          <w:sz w:val="22"/>
+          <w:szCs w:val="22"/>
+          <w:lang w:val="en-US"/>
+        </w:rPr>
+      </w:pPr>
+      <m:oMathPara>
+        <m:oMath>
+          <m:r>
+            <w:rPr>
+              <w:rFonts w:ascii="Cambria Math" w:hAnsi="Cambria Math"/>
+              <w:sz w:val="22"/>
+              <w:szCs w:val="22"/>
+              <w:lang w:val="en-US"/>
+            </w:rPr>
+            <m:t>P = I ×V</m:t>
+          </m:r>
+        </m:oMath>
+      </m:oMathPara>
+    </w:p>
+    <w:p>
+      <w:pPr>
+        <w:pStyle w:val="Standard"/>
+        <w:jc w:val="both"/>
+        <w:rPr>
+          <w:rFonts w:asciiTheme="minorHAnsi" w:hAnsiTheme="minorHAnsi"/>
+          <w:sz w:val="22"/>
+          <w:szCs w:val="22"/>
+          <w:lang w:val="en-US"/>
+        </w:rPr>
+      </w:pPr>
+      <w:r>
+        <w:rPr>
+          <w:rFonts w:asciiTheme="minorHAnsi" w:hAnsiTheme="minorHAnsi"/>
+          <w:sz w:val="22"/>
+          <w:szCs w:val="22"/>
+          <w:lang w:val="en-US"/>
+        </w:rPr>
+        <w:t>Hence the power is obtained and plotted versus the related voltage.</w:t>
+      </w:r>
+    </w:p>
+    <w:p>
+      <w:pPr>
+        <w:pStyle w:val="Standard"/>
+        <w:jc w:val="both"/>
+        <w:rPr>
+          <w:rFonts w:asciiTheme="minorHAnsi" w:hAnsiTheme="minorHAnsi"/>
+          <w:sz w:val="22"/>
+          <w:szCs w:val="22"/>
+          <w:lang w:val="en-US"/>
+        </w:rPr>
+      </w:pPr>
+    </w:p>
+    <w:p>
+      <w:pPr>
+        <w:pStyle w:val="Standard"/>
+        <w:jc w:val="both"/>
+        <w:rPr>
+          <w:rFonts w:asciiTheme="minorHAnsi" w:hAnsiTheme="minorHAnsi"/>
+          <w:sz w:val="22"/>
+          <w:szCs w:val="22"/>
+          <w:lang w:val="en-US"/>
+        </w:rPr>
+      </w:pPr>
+      <w:r>
+        <w:rPr>
+          <w:rFonts w:asciiTheme="minorHAnsi" w:hAnsiTheme="minorHAnsi"/>
+          <w:sz w:val="22"/>
+          <w:szCs w:val="22"/>
+          <w:lang w:val="en-US"/>
+        </w:rPr>
+        <w:lastRenderedPageBreak/>
+        <w:drawing>
+          <wp:inline distT="0" distB="0" distL="0" distR="0" wp14:anchorId="10E67C19" wp14:editId="780EFD75">
+            <wp:extent cx="6120130" cy="3585210"/>
+            <wp:effectExtent l="0" t="0" r="0" b="0"/>
+            <wp:docPr id="599905012" name="Picture 1" descr="A graph of different colored lines&#10;&#10;Description automatically generated"/>
+            <wp:cNvGraphicFramePr>
+              <a:graphicFrameLocks xmlns:a="http://schemas.openxmlformats.org/drawingml/2006/main" noChangeAspect="1"/>
+            </wp:cNvGraphicFramePr>
+            <a:graphic xmlns:a="http://schemas.openxmlformats.org/drawingml/2006/main">
+              <a:graphicData uri="http://schemas.openxmlformats.org/drawingml/2006/picture">
+                <pic:pic xmlns:pic="http://schemas.openxmlformats.org/drawingml/2006/picture">
+                  <pic:nvPicPr>
+                    <pic:cNvPr id="599905012" name="Picture 1" descr="A graph of different colored lines&#10;&#10;Description automatically generated"/>
+                    <pic:cNvPicPr/>
+                  </pic:nvPicPr>
+                  <pic:blipFill>
+                    <a:blip r:embed="rId12"/>
+                    <a:stretch>
+                      <a:fillRect/>
+                    </a:stretch>
+                  </pic:blipFill>
+                  <pic:spPr>
+                    <a:xfrm>
+                      <a:off x="0" y="0"/>
+                      <a:ext cx="6120130" cy="3585210"/>
+                    </a:xfrm>
+                    <a:prstGeom prst="rect">
+                      <a:avLst/>
+                    </a:prstGeom>
+                  </pic:spPr>
+                </pic:pic>
+              </a:graphicData>
+            </a:graphic>
+          </wp:inline>
+        </w:drawing>
+      </w:r>
+    </w:p>
+    <w:p>
+      <w:pPr>
+        <w:pStyle w:val="Standard"/>
+        <w:jc w:val="both"/>
+        <w:rPr>
+          <w:rFonts w:asciiTheme="minorHAnsi" w:hAnsiTheme="minorHAnsi"/>
+          <w:sz w:val="22"/>
+          <w:szCs w:val="22"/>
+          <w:lang w:val="en-US"/>
+        </w:rPr>
+      </w:pPr>
+    </w:p>
+    <w:p>
+      <w:pPr>
+        <w:pStyle w:val="Standard"/>
         <w:numPr>
           <w:ilvl w:val="0"/>
           <w:numId w:val="4"/>
@@ -1710,6 +2784,962 @@
           <w:lang w:val="en-US"/>
         </w:rPr>
       </w:pPr>
+      <w:r>
+        <w:rPr>
+          <w:rFonts w:asciiTheme="minorHAnsi" w:hAnsiTheme="minorHAnsi"/>
+          <w:sz w:val="22"/>
+          <w:szCs w:val="22"/>
+          <w:lang w:val="en-US"/>
+        </w:rPr>
+        <w:t xml:space="preserve">The maximum power was obtained with the code snippet  </w:t>
+      </w:r>
+    </w:p>
+    <w:p>
+      <w:pPr>
+        <w:pStyle w:val="Standard"/>
+        <w:jc w:val="both"/>
+        <w:rPr>
+          <w:rFonts w:asciiTheme="minorHAnsi" w:hAnsiTheme="minorHAnsi"/>
+          <w:sz w:val="22"/>
+          <w:szCs w:val="22"/>
+          <w:lang w:val="en-US"/>
+        </w:rPr>
+      </w:pPr>
+      <w:r>
+        <w:rPr>
+          <w:rFonts w:asciiTheme="minorHAnsi" w:hAnsiTheme="minorHAnsi"/>
+          <w:sz w:val="22"/>
+          <w:szCs w:val="22"/>
+          <w:lang w:val="en-US"/>
+        </w:rPr>
+        <w:drawing>
+          <wp:inline distT="0" distB="0" distL="0" distR="0" wp14:anchorId="432DFFA1" wp14:editId="56B49922">
+            <wp:extent cx="1486107" cy="104790"/>
+            <wp:effectExtent l="0" t="0" r="0" b="9525"/>
+            <wp:docPr id="862781312" name="Picture 1"/>
+            <wp:cNvGraphicFramePr>
+              <a:graphicFrameLocks xmlns:a="http://schemas.openxmlformats.org/drawingml/2006/main" noChangeAspect="1"/>
+            </wp:cNvGraphicFramePr>
+            <a:graphic xmlns:a="http://schemas.openxmlformats.org/drawingml/2006/main">
+              <a:graphicData uri="http://schemas.openxmlformats.org/drawingml/2006/picture">
+                <pic:pic xmlns:pic="http://schemas.openxmlformats.org/drawingml/2006/picture">
+                  <pic:nvPicPr>
+                    <pic:cNvPr id="862781312" name=""/>
+                    <pic:cNvPicPr/>
+                  </pic:nvPicPr>
+                  <pic:blipFill>
+                    <a:blip r:embed="rId13"/>
+                    <a:stretch>
+                      <a:fillRect/>
+                    </a:stretch>
+                  </pic:blipFill>
+                  <pic:spPr>
+                    <a:xfrm>
+                      <a:off x="0" y="0"/>
+                      <a:ext cx="1486107" cy="104790"/>
+                    </a:xfrm>
+                    <a:prstGeom prst="rect">
+                      <a:avLst/>
+                    </a:prstGeom>
+                  </pic:spPr>
+                </pic:pic>
+              </a:graphicData>
+            </a:graphic>
+          </wp:inline>
+        </w:drawing>
+      </w:r>
+    </w:p>
+    <w:p>
+      <w:pPr>
+        <w:pStyle w:val="Standard"/>
+        <w:jc w:val="both"/>
+        <w:rPr>
+          <w:rFonts w:asciiTheme="minorHAnsi" w:hAnsiTheme="minorHAnsi"/>
+          <w:sz w:val="22"/>
+          <w:szCs w:val="22"/>
+          <w:lang w:val="en-US"/>
+        </w:rPr>
+      </w:pPr>
+      <w:r>
+        <w:rPr>
+          <w:rFonts w:asciiTheme="minorHAnsi" w:hAnsiTheme="minorHAnsi"/>
+          <w:sz w:val="22"/>
+          <w:szCs w:val="22"/>
+          <w:lang w:val="en-US"/>
+        </w:rPr>
+        <w:t>And it was also added to the graph for visualization purposes</w:t>
+      </w:r>
+    </w:p>
+    <w:p>
+      <w:pPr>
+        <w:pStyle w:val="Standard"/>
+        <w:jc w:val="both"/>
+        <w:rPr>
+          <w:rFonts w:asciiTheme="minorHAnsi" w:hAnsiTheme="minorHAnsi"/>
+          <w:sz w:val="22"/>
+          <w:szCs w:val="22"/>
+          <w:lang w:val="en-US"/>
+        </w:rPr>
+      </w:pPr>
+      <w:r>
+        <w:rPr>
+          <w:rFonts w:asciiTheme="minorHAnsi" w:hAnsiTheme="minorHAnsi"/>
+          <w:sz w:val="22"/>
+          <w:szCs w:val="22"/>
+          <w:lang w:val="en-US"/>
+        </w:rPr>
+        <w:drawing>
+          <wp:inline distT="0" distB="0" distL="0" distR="0" wp14:anchorId="62E50C1C" wp14:editId="51FDDECB">
+            <wp:extent cx="6120130" cy="3641090"/>
+            <wp:effectExtent l="0" t="0" r="0" b="0"/>
+            <wp:docPr id="706599571" name="Picture 1" descr="A graph of a voltage&#10;&#10;Description automatically generated with medium confidence"/>
+            <wp:cNvGraphicFramePr>
+              <a:graphicFrameLocks xmlns:a="http://schemas.openxmlformats.org/drawingml/2006/main" noChangeAspect="1"/>
+            </wp:cNvGraphicFramePr>
+            <a:graphic xmlns:a="http://schemas.openxmlformats.org/drawingml/2006/main">
+              <a:graphicData uri="http://schemas.openxmlformats.org/drawingml/2006/picture">
+                <pic:pic xmlns:pic="http://schemas.openxmlformats.org/drawingml/2006/picture">
+                  <pic:nvPicPr>
+                    <pic:cNvPr id="706599571" name="Picture 1" descr="A graph of a voltage&#10;&#10;Description automatically generated with medium confidence"/>
+                    <pic:cNvPicPr/>
+                  </pic:nvPicPr>
+                  <pic:blipFill>
+                    <a:blip r:embed="rId14"/>
+                    <a:stretch>
+                      <a:fillRect/>
+                    </a:stretch>
+                  </pic:blipFill>
+                  <pic:spPr>
+                    <a:xfrm>
+                      <a:off x="0" y="0"/>
+                      <a:ext cx="6120130" cy="3641090"/>
+                    </a:xfrm>
+                    <a:prstGeom prst="rect">
+                      <a:avLst/>
+                    </a:prstGeom>
+                  </pic:spPr>
+                </pic:pic>
+              </a:graphicData>
+            </a:graphic>
+          </wp:inline>
+        </w:drawing>
+      </w:r>
+    </w:p>
+    <w:p>
+      <w:pPr>
+        <w:pStyle w:val="Standard"/>
+        <w:jc w:val="both"/>
+        <w:rPr>
+          <w:rFonts w:asciiTheme="minorHAnsi" w:hAnsiTheme="minorHAnsi"/>
+          <w:sz w:val="22"/>
+          <w:szCs w:val="22"/>
+          <w:lang w:val="en-US"/>
+        </w:rPr>
+      </w:pPr>
+      <w:r>
+        <w:rPr>
+          <w:rFonts w:asciiTheme="minorHAnsi" w:hAnsiTheme="minorHAnsi"/>
+          <w:sz w:val="22"/>
+          <w:szCs w:val="22"/>
+          <w:lang w:val="en-US"/>
+        </w:rPr>
+        <w:t xml:space="preserve">The Fill factor on the other </w:t>
+      </w:r>
+      <w:r>
+        <w:rPr>
+          <w:rFonts w:asciiTheme="minorHAnsi" w:hAnsiTheme="minorHAnsi"/>
+          <w:sz w:val="22"/>
+          <w:szCs w:val="22"/>
+          <w:lang w:val="en-US"/>
+        </w:rPr>
+        <w:t>hand was</w:t>
+      </w:r>
+      <w:r>
+        <w:rPr>
+          <w:rFonts w:asciiTheme="minorHAnsi" w:hAnsiTheme="minorHAnsi"/>
+          <w:sz w:val="22"/>
+          <w:szCs w:val="22"/>
+          <w:lang w:val="en-US"/>
+        </w:rPr>
+        <w:t xml:space="preserve"> gotten as the ration of the obtained maximum power to the product of the open circuit voltage and the short circuit current.</w:t>
+      </w:r>
+    </w:p>
+    <w:p>
+      <w:pPr>
+        <w:pStyle w:val="Standard"/>
+        <w:jc w:val="both"/>
+        <w:rPr>
+          <w:rFonts w:asciiTheme="minorHAnsi" w:hAnsiTheme="minorHAnsi"/>
+          <w:sz w:val="22"/>
+          <w:szCs w:val="22"/>
+          <w:lang w:val="en-US"/>
+        </w:rPr>
+      </w:pPr>
+      <m:oMathPara>
+        <m:oMath>
+          <m:r>
+            <w:rPr>
+              <w:rFonts w:ascii="Cambria Math" w:hAnsi="Cambria Math"/>
+              <w:sz w:val="22"/>
+              <w:szCs w:val="22"/>
+              <w:lang w:val="en-US"/>
+            </w:rPr>
+            <m:t xml:space="preserve">FF = </m:t>
+          </m:r>
+          <m:f>
+            <m:fPr>
+              <m:ctrlPr>
+                <w:rPr>
+                  <w:rFonts w:ascii="Cambria Math" w:hAnsi="Cambria Math"/>
+                  <w:i/>
+                  <w:sz w:val="22"/>
+                  <w:szCs w:val="22"/>
+                  <w:lang w:val="en-US"/>
+                </w:rPr>
+              </m:ctrlPr>
+            </m:fPr>
+            <m:num>
+              <m:sSub>
+                <m:sSubPr>
+                  <m:ctrlPr>
+                    <w:rPr>
+                      <w:rFonts w:ascii="Cambria Math" w:hAnsi="Cambria Math"/>
+                      <w:i/>
+                      <w:sz w:val="22"/>
+                      <w:szCs w:val="22"/>
+                      <w:lang w:val="en-US"/>
+                    </w:rPr>
+                  </m:ctrlPr>
+                </m:sSubPr>
+                <m:e>
+                  <m:r>
+                    <w:rPr>
+                      <w:rFonts w:ascii="Cambria Math" w:hAnsi="Cambria Math"/>
+                      <w:sz w:val="22"/>
+                      <w:szCs w:val="22"/>
+                      <w:lang w:val="en-US"/>
+                    </w:rPr>
+                    <m:t>P</m:t>
+                  </m:r>
+                </m:e>
+                <m:sub>
+                  <m:r>
+                    <w:rPr>
+                      <w:rFonts w:ascii="Cambria Math" w:hAnsi="Cambria Math"/>
+                      <w:sz w:val="22"/>
+                      <w:szCs w:val="22"/>
+                      <w:lang w:val="en-US"/>
+                    </w:rPr>
+                    <m:t>MP</m:t>
+                  </m:r>
+                </m:sub>
+              </m:sSub>
+            </m:num>
+            <m:den>
+              <m:sSub>
+                <m:sSubPr>
+                  <m:ctrlPr>
+                    <w:rPr>
+                      <w:rFonts w:ascii="Cambria Math" w:hAnsi="Cambria Math"/>
+                      <w:i/>
+                      <w:sz w:val="22"/>
+                      <w:szCs w:val="22"/>
+                      <w:lang w:val="en-US"/>
+                    </w:rPr>
+                  </m:ctrlPr>
+                </m:sSubPr>
+                <m:e>
+                  <m:r>
+                    <w:rPr>
+                      <w:rFonts w:ascii="Cambria Math" w:hAnsi="Cambria Math"/>
+                      <w:sz w:val="22"/>
+                      <w:szCs w:val="22"/>
+                      <w:lang w:val="en-US"/>
+                    </w:rPr>
+                    <m:t>V</m:t>
+                  </m:r>
+                </m:e>
+                <m:sub>
+                  <m:r>
+                    <w:rPr>
+                      <w:rFonts w:ascii="Cambria Math" w:hAnsi="Cambria Math"/>
+                      <w:sz w:val="22"/>
+                      <w:szCs w:val="22"/>
+                      <w:lang w:val="en-US"/>
+                    </w:rPr>
+                    <m:t>oc</m:t>
+                  </m:r>
+                </m:sub>
+              </m:sSub>
+              <m:r>
+                <w:rPr>
+                  <w:rFonts w:ascii="Cambria Math" w:hAnsi="Cambria Math"/>
+                  <w:sz w:val="22"/>
+                  <w:szCs w:val="22"/>
+                  <w:lang w:val="en-US"/>
+                </w:rPr>
+                <m:t>×</m:t>
+              </m:r>
+              <m:sSub>
+                <m:sSubPr>
+                  <m:ctrlPr>
+                    <w:rPr>
+                      <w:rFonts w:ascii="Cambria Math" w:hAnsi="Cambria Math"/>
+                      <w:i/>
+                      <w:sz w:val="22"/>
+                      <w:szCs w:val="22"/>
+                      <w:lang w:val="en-US"/>
+                    </w:rPr>
+                  </m:ctrlPr>
+                </m:sSubPr>
+                <m:e>
+                  <m:r>
+                    <w:rPr>
+                      <w:rFonts w:ascii="Cambria Math" w:hAnsi="Cambria Math"/>
+                      <w:sz w:val="22"/>
+                      <w:szCs w:val="22"/>
+                      <w:lang w:val="en-US"/>
+                    </w:rPr>
+                    <m:t>I</m:t>
+                  </m:r>
+                </m:e>
+                <m:sub>
+                  <m:r>
+                    <w:rPr>
+                      <w:rFonts w:ascii="Cambria Math" w:hAnsi="Cambria Math"/>
+                      <w:sz w:val="22"/>
+                      <w:szCs w:val="22"/>
+                      <w:lang w:val="en-US"/>
+                    </w:rPr>
+                    <m:t>sc</m:t>
+                  </m:r>
+                </m:sub>
+              </m:sSub>
+            </m:den>
+          </m:f>
+          <m:r>
+            <w:rPr>
+              <w:rFonts w:ascii="Cambria Math" w:hAnsi="Cambria Math"/>
+              <w:sz w:val="22"/>
+              <w:szCs w:val="22"/>
+              <w:lang w:val="en-US"/>
+            </w:rPr>
+            <m:t>×100</m:t>
+          </m:r>
+        </m:oMath>
+      </m:oMathPara>
+    </w:p>
+    <w:p>
+      <w:pPr>
+        <w:contextualSpacing/>
+        <w:jc w:val="both"/>
+        <w:rPr>
+          <w:b/>
+          <w:lang w:val="en-US"/>
+        </w:rPr>
+      </w:pPr>
+    </w:p>
+    <w:p>
+      <w:pPr>
+        <w:contextualSpacing/>
+        <w:jc w:val="both"/>
+        <w:rPr>
+          <w:b/>
+          <w:lang w:val="en-US"/>
+        </w:rPr>
+      </w:pPr>
+    </w:p>
+    <w:p>
+      <w:pPr>
+        <w:contextualSpacing/>
+        <w:jc w:val="both"/>
+        <w:rPr>
+          <w:b/>
+          <w:lang w:val="en-US"/>
+        </w:rPr>
+      </w:pPr>
+    </w:p>
+    <w:p>
+      <w:pPr>
+        <w:contextualSpacing/>
+        <w:jc w:val="both"/>
+        <w:rPr>
+          <w:b/>
+          <w:lang w:val="en-US"/>
+        </w:rPr>
+      </w:pPr>
+    </w:p>
+    <w:p>
+      <w:pPr>
+        <w:contextualSpacing/>
+        <w:jc w:val="both"/>
+        <w:rPr>
+          <w:bCs/>
+          <w:lang w:val="en-US"/>
+        </w:rPr>
+      </w:pPr>
+      <w:r>
+        <w:rPr>
+          <w:bCs/>
+          <w:lang w:val="en-US"/>
+        </w:rPr>
+        <w:t>Resulting to the following ;</w:t>
+      </w:r>
+    </w:p>
+    <w:p>
+      <w:pPr>
+        <w:contextualSpacing/>
+        <w:jc w:val="both"/>
+        <w:rPr>
+          <w:bCs/>
+          <w:lang w:val="en-US"/>
+        </w:rPr>
+      </w:pPr>
+    </w:p>
+    <w:tbl>
+      <w:tblPr>
+        <w:tblStyle w:val="TableGrid"/>
+        <w:tblW w:w="0" w:type="auto"/>
+        <w:tblInd w:w="360" w:type="dxa"/>
+        <w:tblLook w:val="04A0" w:firstRow="1" w:lastRow="0" w:firstColumn="1" w:lastColumn="0" w:noHBand="0" w:noVBand="1"/>
+      </w:tblPr>
+      <w:tblGrid>
+        <w:gridCol w:w="3092"/>
+        <w:gridCol w:w="3099"/>
+        <w:gridCol w:w="3077"/>
+      </w:tblGrid>
+      <w:tr>
+        <w:tc>
+          <w:tcPr>
+            <w:tcW w:w="3209" w:type="dxa"/>
+          </w:tcPr>
+          <w:p>
+            <w:pPr>
+              <w:pStyle w:val="Standard"/>
+              <w:rPr>
+                <w:rFonts w:asciiTheme="minorHAnsi" w:hAnsiTheme="minorHAnsi"/>
+                <w:b/>
+                <w:bCs/>
+                <w:sz w:val="22"/>
+                <w:szCs w:val="22"/>
+                <w:lang w:val="fr-CM"/>
+              </w:rPr>
+            </w:pPr>
+            <w:r>
+              <w:rPr>
+                <w:rFonts w:asciiTheme="minorHAnsi" w:hAnsiTheme="minorHAnsi"/>
+                <w:b/>
+                <w:bCs/>
+                <w:sz w:val="22"/>
+                <w:szCs w:val="22"/>
+                <w:lang w:val="fr-CM"/>
+              </w:rPr>
+              <w:t>CURRENT VALUE</w:t>
+            </w:r>
+          </w:p>
+        </w:tc>
+        <w:tc>
+          <w:tcPr>
+            <w:tcW w:w="3209" w:type="dxa"/>
+          </w:tcPr>
+          <w:p>
+            <w:pPr>
+              <w:pStyle w:val="Standard"/>
+              <w:rPr>
+                <w:rFonts w:asciiTheme="minorHAnsi" w:hAnsiTheme="minorHAnsi"/>
+                <w:b/>
+                <w:bCs/>
+                <w:sz w:val="22"/>
+                <w:szCs w:val="22"/>
+                <w:lang w:val="fr-CM"/>
+              </w:rPr>
+            </w:pPr>
+            <w:r>
+              <w:rPr>
+                <w:rFonts w:asciiTheme="minorHAnsi" w:hAnsiTheme="minorHAnsi"/>
+                <w:b/>
+                <w:bCs/>
+                <w:sz w:val="22"/>
+                <w:szCs w:val="22"/>
+                <w:lang w:val="fr-CM"/>
+              </w:rPr>
+              <w:t>Maximum power</w:t>
+            </w:r>
+          </w:p>
+        </w:tc>
+        <w:tc>
+          <w:tcPr>
+            <w:tcW w:w="3210" w:type="dxa"/>
+          </w:tcPr>
+          <w:p>
+            <w:pPr>
+              <w:pStyle w:val="Standard"/>
+              <w:rPr>
+                <w:rFonts w:asciiTheme="minorHAnsi" w:hAnsiTheme="minorHAnsi"/>
+                <w:b/>
+                <w:bCs/>
+                <w:sz w:val="22"/>
+                <w:szCs w:val="22"/>
+                <w:lang w:val="en-US"/>
+              </w:rPr>
+            </w:pPr>
+            <w:r>
+              <w:rPr>
+                <w:rFonts w:asciiTheme="minorHAnsi" w:hAnsiTheme="minorHAnsi"/>
+                <w:b/>
+                <w:bCs/>
+                <w:sz w:val="22"/>
+                <w:szCs w:val="22"/>
+                <w:lang w:val="en-US"/>
+              </w:rPr>
+              <w:t>Fill Factor</w:t>
+            </w:r>
+            <w:r>
+              <w:rPr>
+                <w:rFonts w:asciiTheme="minorHAnsi" w:hAnsiTheme="minorHAnsi"/>
+                <w:b/>
+                <w:bCs/>
+                <w:sz w:val="22"/>
+                <w:szCs w:val="22"/>
+                <w:lang w:val="en-US"/>
+              </w:rPr>
+              <w:t xml:space="preserve"> (%)</w:t>
+            </w:r>
+          </w:p>
+        </w:tc>
+      </w:tr>
+      <w:tr>
+        <w:tc>
+          <w:tcPr>
+            <w:tcW w:w="3209" w:type="dxa"/>
+          </w:tcPr>
+          <w:p>
+            <w:pPr>
+              <w:pStyle w:val="Standard"/>
+              <w:jc w:val="both"/>
+              <w:rPr>
+                <w:rFonts w:asciiTheme="minorHAnsi" w:hAnsiTheme="minorHAnsi"/>
+                <w:sz w:val="22"/>
+                <w:szCs w:val="22"/>
+                <w:lang w:val="en-US"/>
+              </w:rPr>
+            </w:pPr>
+            <w:r>
+              <w:rPr>
+                <w:rFonts w:asciiTheme="minorHAnsi" w:hAnsiTheme="minorHAnsi"/>
+                <w:sz w:val="22"/>
+                <w:szCs w:val="22"/>
+                <w:lang w:val="fr-CM"/>
+              </w:rPr>
+              <w:t>5mA 0.25SUN</w:t>
+            </w:r>
+          </w:p>
+        </w:tc>
+        <w:tc>
+          <w:tcPr>
+            <w:tcW w:w="3209" w:type="dxa"/>
+          </w:tcPr>
+          <w:p>
+            <w:pPr>
+              <w:pStyle w:val="Standard"/>
+              <w:jc w:val="both"/>
+              <w:rPr>
+                <w:rFonts w:asciiTheme="minorHAnsi" w:hAnsiTheme="minorHAnsi"/>
+                <w:sz w:val="22"/>
+                <w:szCs w:val="22"/>
+                <w:lang w:val="fr-CM"/>
+              </w:rPr>
+            </w:pPr>
+            <w:r>
+              <w:rPr>
+                <w:rFonts w:asciiTheme="minorHAnsi" w:hAnsiTheme="minorHAnsi"/>
+                <w:sz w:val="22"/>
+                <w:szCs w:val="22"/>
+                <w:lang w:val="fr-CM"/>
+              </w:rPr>
+              <w:t>4.856</w:t>
+            </w:r>
+            <w:r>
+              <w:rPr>
+                <w:rFonts w:asciiTheme="minorHAnsi" w:hAnsiTheme="minorHAnsi"/>
+                <w:sz w:val="22"/>
+                <w:szCs w:val="22"/>
+                <w:lang w:val="fr-CM"/>
+              </w:rPr>
+              <w:t xml:space="preserve"> mW</w:t>
+            </w:r>
+          </w:p>
+        </w:tc>
+        <w:tc>
+          <w:tcPr>
+            <w:tcW w:w="3210" w:type="dxa"/>
+          </w:tcPr>
+          <w:p>
+            <w:pPr>
+              <w:pStyle w:val="Standard"/>
+              <w:jc w:val="both"/>
+              <w:rPr>
+                <w:rFonts w:asciiTheme="minorHAnsi" w:hAnsiTheme="minorHAnsi"/>
+                <w:sz w:val="22"/>
+                <w:szCs w:val="22"/>
+                <w:lang w:val="fr-CM"/>
+              </w:rPr>
+            </w:pPr>
+            <w:r>
+              <w:rPr>
+                <w:lang w:val="en-US"/>
+              </w:rPr>
+              <w:t>69</w:t>
+            </w:r>
+            <w:r>
+              <w:rPr>
+                <w:lang w:val="en-US"/>
+              </w:rPr>
+              <w:t>.</w:t>
+            </w:r>
+            <w:r>
+              <w:rPr>
+                <w:lang w:val="en-US"/>
+              </w:rPr>
+              <w:t>3</w:t>
+            </w:r>
+          </w:p>
+        </w:tc>
+      </w:tr>
+      <w:tr>
+        <w:tc>
+          <w:tcPr>
+            <w:tcW w:w="3209" w:type="dxa"/>
+          </w:tcPr>
+          <w:p>
+            <w:pPr>
+              <w:pStyle w:val="Standard"/>
+              <w:jc w:val="both"/>
+              <w:rPr>
+                <w:rFonts w:asciiTheme="minorHAnsi" w:hAnsiTheme="minorHAnsi"/>
+                <w:sz w:val="22"/>
+                <w:szCs w:val="22"/>
+                <w:lang w:val="en-US"/>
+              </w:rPr>
+            </w:pPr>
+            <w:r>
+              <w:rPr>
+                <w:rFonts w:asciiTheme="minorHAnsi" w:hAnsiTheme="minorHAnsi"/>
+                <w:sz w:val="22"/>
+                <w:szCs w:val="22"/>
+                <w:lang w:val="fr-CM"/>
+              </w:rPr>
+              <w:t>10mA 0.5SUN</w:t>
+            </w:r>
+          </w:p>
+        </w:tc>
+        <w:tc>
+          <w:tcPr>
+            <w:tcW w:w="3209" w:type="dxa"/>
+          </w:tcPr>
+          <w:p>
+            <w:pPr>
+              <w:pStyle w:val="Standard"/>
+              <w:jc w:val="both"/>
+              <w:rPr>
+                <w:rFonts w:asciiTheme="minorHAnsi" w:hAnsiTheme="minorHAnsi"/>
+                <w:sz w:val="22"/>
+                <w:szCs w:val="22"/>
+                <w:lang w:val="en-US"/>
+              </w:rPr>
+            </w:pPr>
+            <w:r>
+              <w:rPr>
+                <w:rFonts w:asciiTheme="minorHAnsi" w:hAnsiTheme="minorHAnsi"/>
+                <w:sz w:val="22"/>
+                <w:szCs w:val="22"/>
+                <w:lang w:val="fr-CM"/>
+              </w:rPr>
+              <w:t>10.093</w:t>
+            </w:r>
+            <w:r>
+              <w:rPr>
+                <w:rFonts w:asciiTheme="minorHAnsi" w:hAnsiTheme="minorHAnsi"/>
+                <w:sz w:val="22"/>
+                <w:szCs w:val="22"/>
+                <w:lang w:val="fr-CM"/>
+              </w:rPr>
+              <w:t>mW</w:t>
+            </w:r>
+          </w:p>
+        </w:tc>
+        <w:tc>
+          <w:tcPr>
+            <w:tcW w:w="3210" w:type="dxa"/>
+          </w:tcPr>
+          <w:p>
+            <w:pPr>
+              <w:contextualSpacing/>
+              <w:jc w:val="both"/>
+              <w:rPr>
+                <w:lang w:val="en-US"/>
+              </w:rPr>
+            </w:pPr>
+            <w:r>
+              <w:rPr>
+                <w:lang w:val="en-US"/>
+              </w:rPr>
+              <w:t>71</w:t>
+            </w:r>
+            <w:r>
+              <w:rPr>
+                <w:lang w:val="en-US"/>
+              </w:rPr>
+              <w:t>.</w:t>
+            </w:r>
+            <w:r>
+              <w:rPr>
+                <w:lang w:val="en-US"/>
+              </w:rPr>
+              <w:t>7</w:t>
+            </w:r>
+          </w:p>
+        </w:tc>
+      </w:tr>
+      <w:tr>
+        <w:tc>
+          <w:tcPr>
+            <w:tcW w:w="3209" w:type="dxa"/>
+          </w:tcPr>
+          <w:p>
+            <w:pPr>
+              <w:pStyle w:val="Standard"/>
+              <w:jc w:val="both"/>
+              <w:rPr>
+                <w:rFonts w:asciiTheme="minorHAnsi" w:hAnsiTheme="minorHAnsi"/>
+                <w:sz w:val="22"/>
+                <w:szCs w:val="22"/>
+                <w:lang w:val="en-US"/>
+              </w:rPr>
+            </w:pPr>
+            <w:r>
+              <w:rPr>
+                <w:rFonts w:asciiTheme="minorHAnsi" w:hAnsiTheme="minorHAnsi"/>
+                <w:sz w:val="22"/>
+                <w:szCs w:val="22"/>
+                <w:lang w:val="fr-CM"/>
+              </w:rPr>
+              <w:t>15mA 0.75SUN</w:t>
+            </w:r>
+          </w:p>
+        </w:tc>
+        <w:tc>
+          <w:tcPr>
+            <w:tcW w:w="3209" w:type="dxa"/>
+          </w:tcPr>
+          <w:p>
+            <w:pPr>
+              <w:pStyle w:val="Standard"/>
+              <w:jc w:val="both"/>
+              <w:rPr>
+                <w:rFonts w:asciiTheme="minorHAnsi" w:hAnsiTheme="minorHAnsi"/>
+                <w:sz w:val="22"/>
+                <w:szCs w:val="22"/>
+                <w:lang w:val="en-US"/>
+              </w:rPr>
+            </w:pPr>
+            <w:r>
+              <w:rPr>
+                <w:rFonts w:asciiTheme="minorHAnsi" w:hAnsiTheme="minorHAnsi"/>
+                <w:sz w:val="22"/>
+                <w:szCs w:val="22"/>
+                <w:lang w:val="fr-CM"/>
+              </w:rPr>
+              <w:t>15.860</w:t>
+            </w:r>
+            <w:r>
+              <w:rPr>
+                <w:rFonts w:asciiTheme="minorHAnsi" w:hAnsiTheme="minorHAnsi"/>
+                <w:sz w:val="22"/>
+                <w:szCs w:val="22"/>
+                <w:lang w:val="fr-CM"/>
+              </w:rPr>
+              <w:t xml:space="preserve"> mW</w:t>
+            </w:r>
+          </w:p>
+        </w:tc>
+        <w:tc>
+          <w:tcPr>
+            <w:tcW w:w="3210" w:type="dxa"/>
+          </w:tcPr>
+          <w:p>
+            <w:pPr>
+              <w:pStyle w:val="Standard"/>
+              <w:jc w:val="both"/>
+              <w:rPr>
+                <w:rFonts w:asciiTheme="minorHAnsi" w:hAnsiTheme="minorHAnsi"/>
+                <w:sz w:val="22"/>
+                <w:szCs w:val="22"/>
+                <w:lang w:val="en-US"/>
+              </w:rPr>
+            </w:pPr>
+            <w:r>
+              <w:rPr>
+                <w:lang w:val="en-US"/>
+              </w:rPr>
+              <w:t>73</w:t>
+            </w:r>
+            <w:r>
+              <w:rPr>
+                <w:lang w:val="en-US"/>
+              </w:rPr>
+              <w:t>.</w:t>
+            </w:r>
+            <w:r>
+              <w:rPr>
+                <w:lang w:val="en-US"/>
+              </w:rPr>
+              <w:t>8</w:t>
+            </w:r>
+          </w:p>
+        </w:tc>
+      </w:tr>
+      <w:tr>
+        <w:tc>
+          <w:tcPr>
+            <w:tcW w:w="3209" w:type="dxa"/>
+          </w:tcPr>
+          <w:p>
+            <w:pPr>
+              <w:pStyle w:val="Standard"/>
+              <w:jc w:val="both"/>
+              <w:rPr>
+                <w:rFonts w:asciiTheme="minorHAnsi" w:hAnsiTheme="minorHAnsi"/>
+                <w:sz w:val="22"/>
+                <w:szCs w:val="22"/>
+                <w:lang w:val="en-US"/>
+              </w:rPr>
+            </w:pPr>
+            <w:r>
+              <w:rPr>
+                <w:rFonts w:asciiTheme="minorHAnsi" w:hAnsiTheme="minorHAnsi"/>
+                <w:sz w:val="22"/>
+                <w:szCs w:val="22"/>
+                <w:lang w:val="fr-CM"/>
+              </w:rPr>
+              <w:t>20mA 1SUN</w:t>
+            </w:r>
+          </w:p>
+        </w:tc>
+        <w:tc>
+          <w:tcPr>
+            <w:tcW w:w="3209" w:type="dxa"/>
+          </w:tcPr>
+          <w:p>
+            <w:pPr>
+              <w:pStyle w:val="Standard"/>
+              <w:jc w:val="both"/>
+              <w:rPr>
+                <w:rFonts w:asciiTheme="minorHAnsi" w:hAnsiTheme="minorHAnsi"/>
+                <w:sz w:val="22"/>
+                <w:szCs w:val="22"/>
+                <w:lang w:val="en-US"/>
+              </w:rPr>
+            </w:pPr>
+            <w:r>
+              <w:rPr>
+                <w:rFonts w:asciiTheme="minorHAnsi" w:hAnsiTheme="minorHAnsi"/>
+                <w:sz w:val="22"/>
+                <w:szCs w:val="22"/>
+                <w:lang w:val="fr-CM"/>
+              </w:rPr>
+              <w:t>21.049</w:t>
+            </w:r>
+            <w:r>
+              <w:rPr>
+                <w:rFonts w:asciiTheme="minorHAnsi" w:hAnsiTheme="minorHAnsi"/>
+                <w:sz w:val="22"/>
+                <w:szCs w:val="22"/>
+                <w:lang w:val="fr-CM"/>
+              </w:rPr>
+              <w:t xml:space="preserve"> mW</w:t>
+            </w:r>
+          </w:p>
+        </w:tc>
+        <w:tc>
+          <w:tcPr>
+            <w:tcW w:w="3210" w:type="dxa"/>
+          </w:tcPr>
+          <w:p>
+            <w:pPr>
+              <w:pStyle w:val="Standard"/>
+              <w:jc w:val="both"/>
+              <w:rPr>
+                <w:rFonts w:asciiTheme="minorHAnsi" w:hAnsiTheme="minorHAnsi"/>
+                <w:sz w:val="22"/>
+                <w:szCs w:val="22"/>
+                <w:lang w:val="en-US"/>
+              </w:rPr>
+            </w:pPr>
+            <w:r>
+              <w:rPr>
+                <w:lang w:val="en-US"/>
+              </w:rPr>
+              <w:t>73</w:t>
+            </w:r>
+            <w:r>
+              <w:rPr>
+                <w:lang w:val="en-US"/>
+              </w:rPr>
+              <w:t>.</w:t>
+            </w:r>
+            <w:r>
+              <w:rPr>
+                <w:lang w:val="en-US"/>
+              </w:rPr>
+              <w:t>3</w:t>
+            </w:r>
+          </w:p>
+        </w:tc>
+      </w:tr>
+    </w:tbl>
+    <w:p>
+      <w:pPr>
+        <w:contextualSpacing/>
+        <w:jc w:val="both"/>
+        <w:rPr>
+          <w:b/>
+          <w:lang w:val="en-US"/>
+        </w:rPr>
+      </w:pPr>
+    </w:p>
+    <w:p>
+      <w:pPr>
+        <w:contextualSpacing/>
+        <w:jc w:val="both"/>
+        <w:rPr>
+          <w:b/>
+          <w:lang w:val="en-US"/>
+        </w:rPr>
+      </w:pPr>
+      <w:r>
+        <w:rPr>
+          <w:lang w:val="en-US"/>
+        </w:rPr>
+        <w:t xml:space="preserve">compare </w:t>
+      </w:r>
+      <w:r>
+        <w:rPr>
+          <w:color w:val="FF0000"/>
+          <w:lang w:val="en-US"/>
+        </w:rPr>
+        <w:t>with state-of-the-art devices (find 3 datasheets on the internet and add to the report)</w:t>
+      </w:r>
+    </w:p>
+    <w:p>
+      <w:pPr>
+        <w:contextualSpacing/>
+        <w:jc w:val="both"/>
+        <w:rPr>
+          <w:b/>
+          <w:lang w:val="en-US"/>
+        </w:rPr>
+      </w:pPr>
     </w:p>
     <w:p>
       <w:pPr>
@@ -1858,27 +3888,7 @@
           <w:szCs w:val="22"/>
           <w:lang w:val="en-US"/>
         </w:rPr>
-        <w:t xml:space="preserve"> </w:t>
-      </w:r>
-      <w:proofErr w:type="gramStart"/>
-      <w:r>
-        <w:rPr>
-          <w:rFonts w:asciiTheme="minorHAnsi" w:hAnsiTheme="minorHAnsi"/>
-          <w:sz w:val="22"/>
-          <w:szCs w:val="22"/>
-          <w:lang w:val="en-US"/>
-        </w:rPr>
-        <w:t>through the use of</w:t>
-      </w:r>
-      <w:proofErr w:type="gramEnd"/>
-      <w:r>
-        <w:rPr>
-          <w:rFonts w:asciiTheme="minorHAnsi" w:hAnsiTheme="minorHAnsi"/>
-          <w:sz w:val="22"/>
-          <w:szCs w:val="22"/>
-          <w:lang w:val="en-US"/>
-        </w:rPr>
-        <w:t xml:space="preserve"> formulas seen during lectures</w:t>
+        <w:t xml:space="preserve"> through the use of formulas seen during lectures</w:t>
       </w:r>
     </w:p>
     <w:p>
@@ -1930,27 +3940,7 @@
           <w:szCs w:val="22"/>
           <w:lang w:val="en-US"/>
         </w:rPr>
-        <w:t xml:space="preserve"> </w:t>
-      </w:r>
-      <w:proofErr w:type="gramStart"/>
-      <w:r>
-        <w:rPr>
-          <w:rFonts w:asciiTheme="minorHAnsi" w:hAnsiTheme="minorHAnsi"/>
-          <w:sz w:val="22"/>
-          <w:szCs w:val="22"/>
-          <w:lang w:val="en-US"/>
-        </w:rPr>
-        <w:t>through the use of</w:t>
-      </w:r>
-      <w:proofErr w:type="gramEnd"/>
-      <w:r>
-        <w:rPr>
-          <w:rFonts w:asciiTheme="minorHAnsi" w:hAnsiTheme="minorHAnsi"/>
-          <w:sz w:val="22"/>
-          <w:szCs w:val="22"/>
-          <w:lang w:val="en-US"/>
-        </w:rPr>
-        <w:t xml:space="preserve"> formulas seen during lectures</w:t>
+        <w:t xml:space="preserve"> through the use of formulas seen during lectures</w:t>
       </w:r>
     </w:p>
     <w:p>
@@ -2072,27 +4062,7 @@
           <w:szCs w:val="22"/>
           <w:lang w:val="en-US"/>
         </w:rPr>
-        <w:t xml:space="preserve"> (you can use </w:t>
-      </w:r>
-      <w:proofErr w:type="spellStart"/>
-      <w:r>
-        <w:rPr>
-          <w:rFonts w:asciiTheme="minorHAnsi" w:hAnsiTheme="minorHAnsi"/>
-          <w:sz w:val="22"/>
-          <w:szCs w:val="22"/>
-          <w:lang w:val="en-US"/>
-        </w:rPr>
-        <w:t>LTSpice</w:t>
-      </w:r>
-      <w:proofErr w:type="spellEnd"/>
-      <w:r>
-        <w:rPr>
-          <w:rFonts w:asciiTheme="minorHAnsi" w:hAnsiTheme="minorHAnsi"/>
-          <w:sz w:val="22"/>
-          <w:szCs w:val="22"/>
-          <w:lang w:val="en-US"/>
-        </w:rPr>
-        <w:t>, for example)</w:t>
+        <w:t xml:space="preserve"> (you can use LTSpice, for example)</w:t>
       </w:r>
     </w:p>
     <w:p>
@@ -3186,6 +5156,25 @@
       <w:color w:val="666666"/>
     </w:rPr>
   </w:style>
+  <w:style w:type="table" w:styleId="TableGrid">
+    <w:name w:val="Table Grid"/>
+    <w:basedOn w:val="TableNormal"/>
+    <w:uiPriority w:val="39"/>
+    <w:rsid w:val="00EE561F"/>
+    <w:pPr>
+      <w:spacing w:after="0" w:line="240" w:lineRule="auto"/>
+    </w:pPr>
+    <w:tblPr>
+      <w:tblBorders>
+        <w:top w:val="single" w:sz="4" w:space="0" w:color="auto"/>
+        <w:left w:val="single" w:sz="4" w:space="0" w:color="auto"/>
+        <w:bottom w:val="single" w:sz="4" w:space="0" w:color="auto"/>
+        <w:right w:val="single" w:sz="4" w:space="0" w:color="auto"/>
+        <w:insideH w:val="single" w:sz="4" w:space="0" w:color="auto"/>
+        <w:insideV w:val="single" w:sz="4" w:space="0" w:color="auto"/>
+      </w:tblBorders>
+    </w:tblPr>
+  </w:style>
 </w:styles>
 </file>
 

</xml_diff>

<commit_message>
updae to exercise 3
</commit_message>
<xml_diff>
--- a/Fourth Lab 2024-2025.docx
+++ b/Fourth Lab 2024-2025.docx
@@ -121,8 +121,16 @@
         <w:rPr>
           <w:lang w:val="en-US"/>
         </w:rPr>
-        <w:t>IXOLARTM SolarBITs</w:t>
-      </w:r>
+        <w:t xml:space="preserve">IXOLARTM </w:t>
+      </w:r>
+      <w:proofErr w:type="spellStart"/>
+      <w:r>
+        <w:rPr>
+          <w:lang w:val="en-US"/>
+        </w:rPr>
+        <w:t>SolarBITs</w:t>
+      </w:r>
+      <w:proofErr w:type="spellEnd"/>
       <w:r>
         <w:rPr>
           <w:lang w:val="en-US"/>
@@ -193,7 +201,21 @@
         <w:rPr>
           <w:lang w:val="en-US"/>
         </w:rPr>
-        <w:t>, the Arduino Due board can measure the voltages and current with a good resolution, in the ranges of interest. Labview is used to acquire the experimental data, i.e. the current-voltage measurements collected in different conditions.</w:t>
+        <w:t xml:space="preserve">, the Arduino Due board can measure the voltages and current with a good resolution, in the ranges of interest. </w:t>
+      </w:r>
+      <w:proofErr w:type="spellStart"/>
+      <w:r>
+        <w:rPr>
+          <w:lang w:val="en-US"/>
+        </w:rPr>
+        <w:t>Labview</w:t>
+      </w:r>
+      <w:proofErr w:type="spellEnd"/>
+      <w:r>
+        <w:rPr>
+          <w:lang w:val="en-US"/>
+        </w:rPr>
+        <w:t xml:space="preserve"> is used to acquire the experimental data, i.e. the current-voltage measurements collected in different conditions.</w:t>
       </w:r>
     </w:p>
     <w:p>
@@ -834,7 +856,40 @@
             <w:szCs w:val="22"/>
             <w:lang w:val="en-US"/>
           </w:rPr>
-          <m:t>In(I)  vs V</m:t>
+          <m:t>In</m:t>
+        </m:r>
+        <m:d>
+          <m:dPr>
+            <m:ctrlPr>
+              <w:rPr>
+                <w:rFonts w:ascii="Cambria Math" w:hAnsi="Cambria Math"/>
+                <w:i/>
+                <w:sz w:val="22"/>
+                <w:szCs w:val="22"/>
+                <w:lang w:val="en-US"/>
+              </w:rPr>
+            </m:ctrlPr>
+          </m:dPr>
+          <m:e>
+            <m:r>
+              <w:rPr>
+                <w:rFonts w:ascii="Cambria Math" w:hAnsi="Cambria Math"/>
+                <w:sz w:val="22"/>
+                <w:szCs w:val="22"/>
+                <w:lang w:val="en-US"/>
+              </w:rPr>
+              <m:t>I</m:t>
+            </m:r>
+          </m:e>
+        </m:d>
+        <m:r>
+          <w:rPr>
+            <w:rFonts w:ascii="Cambria Math" w:hAnsi="Cambria Math"/>
+            <w:sz w:val="22"/>
+            <w:szCs w:val="22"/>
+            <w:lang w:val="en-US"/>
+          </w:rPr>
+          <m:t>vsV</m:t>
         </m:r>
       </m:oMath>
     </w:p>
@@ -903,7 +958,27 @@
           <w:szCs w:val="22"/>
           <w:lang w:val="en-US"/>
         </w:rPr>
-        <w:t xml:space="preserve">With this the values and appling the code </w:t>
+        <w:t xml:space="preserve">With this the values and </w:t>
+      </w:r>
+      <w:proofErr w:type="spellStart"/>
+      <w:r>
+        <w:rPr>
+          <w:rFonts w:asciiTheme="minorHAnsi" w:hAnsiTheme="minorHAnsi"/>
+          <w:sz w:val="22"/>
+          <w:szCs w:val="22"/>
+          <w:lang w:val="en-US"/>
+        </w:rPr>
+        <w:t>appling</w:t>
+      </w:r>
+      <w:proofErr w:type="spellEnd"/>
+      <w:r>
+        <w:rPr>
+          <w:rFonts w:asciiTheme="minorHAnsi" w:hAnsiTheme="minorHAnsi"/>
+          <w:sz w:val="22"/>
+          <w:szCs w:val="22"/>
+          <w:lang w:val="en-US"/>
+        </w:rPr>
+        <w:t xml:space="preserve"> the code </w:t>
       </w:r>
     </w:p>
     <w:p>
@@ -1423,6 +1498,7 @@
       <w:r>
         <w:rPr>
           <w:rFonts w:asciiTheme="minorHAnsi" w:hAnsiTheme="minorHAnsi"/>
+          <w:noProof/>
           <w:sz w:val="22"/>
           <w:szCs w:val="22"/>
           <w:lang w:val="en-US"/>
@@ -1520,6 +1596,7 @@
       <w:r>
         <w:rPr>
           <w:rFonts w:asciiTheme="minorHAnsi" w:hAnsiTheme="minorHAnsi"/>
+          <w:noProof/>
           <w:sz w:val="22"/>
           <w:szCs w:val="22"/>
           <w:lang w:val="en-US"/>
@@ -1596,6 +1673,7 @@
       <w:r>
         <w:rPr>
           <w:rFonts w:asciiTheme="minorHAnsi" w:hAnsiTheme="minorHAnsi"/>
+          <w:noProof/>
           <w:sz w:val="22"/>
           <w:szCs w:val="22"/>
           <w:lang w:val="en-US"/>
@@ -1944,18 +2022,7 @@
                 <w:szCs w:val="22"/>
                 <w:lang w:val="fr-CM"/>
               </w:rPr>
-              <w:t xml:space="preserve">OPEN-CIRCUIT VOLTAGE </w:t>
-            </w:r>
-            <w:r>
-              <w:rPr>
-                <w:rFonts w:asciiTheme="minorHAnsi" w:hAnsiTheme="minorHAnsi"/>
-                <w:b/>
-                <w:bCs/>
-                <w:sz w:val="22"/>
-                <w:szCs w:val="22"/>
-                <w:lang w:val="fr-CM"/>
-              </w:rPr>
-              <w:t>(</w:t>
+              <w:t>OPEN-CIRCUIT VOLTAGE (</w:t>
             </w:r>
             <m:oMath>
               <m:sSub>
@@ -2041,18 +2108,7 @@
                 <w:szCs w:val="22"/>
                 <w:lang w:val="en-US"/>
               </w:rPr>
-              <w:t xml:space="preserve">SHORT-CIRCUIT CURRENT </w:t>
-            </w:r>
-            <w:r>
-              <w:rPr>
-                <w:rFonts w:asciiTheme="minorHAnsi" w:hAnsiTheme="minorHAnsi"/>
-                <w:b/>
-                <w:bCs/>
-                <w:sz w:val="22"/>
-                <w:szCs w:val="22"/>
-                <w:lang w:val="en-US"/>
-              </w:rPr>
-              <w:t>(</w:t>
+              <w:t>SHORT-CIRCUIT CURRENT (</w:t>
             </w:r>
             <m:oMath>
               <m:sSub>
@@ -2631,6 +2687,7 @@
       <w:r>
         <w:rPr>
           <w:rFonts w:asciiTheme="minorHAnsi" w:hAnsiTheme="minorHAnsi"/>
+          <w:noProof/>
           <w:sz w:val="22"/>
           <w:szCs w:val="22"/>
           <w:lang w:val="en-US"/>
@@ -2808,6 +2865,7 @@
       <w:r>
         <w:rPr>
           <w:rFonts w:asciiTheme="minorHAnsi" w:hAnsiTheme="minorHAnsi"/>
+          <w:noProof/>
           <w:sz w:val="22"/>
           <w:szCs w:val="22"/>
           <w:lang w:val="en-US"/>
@@ -2884,6 +2942,7 @@
       <w:r>
         <w:rPr>
           <w:rFonts w:asciiTheme="minorHAnsi" w:hAnsiTheme="minorHAnsi"/>
+          <w:noProof/>
           <w:sz w:val="22"/>
           <w:szCs w:val="22"/>
           <w:lang w:val="en-US"/>
@@ -3713,22 +3772,446 @@
         <w:contextualSpacing/>
         <w:jc w:val="both"/>
         <w:rPr>
+          <w:color w:val="FF0000"/>
+          <w:lang w:val="en-US"/>
+        </w:rPr>
+      </w:pPr>
+      <w:r>
+        <w:rPr>
+          <w:lang w:val="en-US"/>
+        </w:rPr>
+        <w:t xml:space="preserve">compare </w:t>
+      </w:r>
+      <w:r>
+        <w:rPr>
+          <w:color w:val="FF0000"/>
+          <w:lang w:val="en-US"/>
+        </w:rPr>
+        <w:t>with state-of-the-art devices (find 3 datasheets on the internet and add to the report)</w:t>
+      </w:r>
+    </w:p>
+    <w:p>
+      <w:pPr>
+        <w:contextualSpacing/>
+        <w:jc w:val="both"/>
+        <w:rPr>
+          <w:color w:val="FF0000"/>
+          <w:lang w:val="en-US"/>
+        </w:rPr>
+      </w:pPr>
+    </w:p>
+    <w:p>
+      <w:pPr>
+        <w:contextualSpacing/>
+        <w:jc w:val="both"/>
+        <w:rPr>
+          <w:color w:val="000000" w:themeColor="text1"/>
+          <w:lang w:val="en-US"/>
+        </w:rPr>
+      </w:pPr>
+      <w:r>
+        <w:rPr>
+          <w:color w:val="000000" w:themeColor="text1"/>
+          <w:lang w:val="en-US"/>
+        </w:rPr>
+        <w:t xml:space="preserve">The chosen solar cells are </w:t>
+      </w:r>
+      <w:r>
+        <w:rPr>
+          <w:color w:val="000000" w:themeColor="text1"/>
+          <w:lang w:val="en-US"/>
+        </w:rPr>
+        <w:t xml:space="preserve">and the data of interest are reported on the table below: </w:t>
+      </w:r>
+    </w:p>
+    <w:p>
+      <w:pPr>
+        <w:contextualSpacing/>
+        <w:jc w:val="both"/>
+        <w:rPr>
+          <w:color w:val="000000" w:themeColor="text1"/>
+          <w:lang w:val="en-US"/>
+        </w:rPr>
+      </w:pPr>
+    </w:p>
+    <w:tbl>
+      <w:tblPr>
+        <w:tblStyle w:val="TableGrid"/>
+        <w:tblW w:w="0" w:type="auto"/>
+        <w:tblLook w:val="04A0" w:firstRow="1" w:lastRow="0" w:firstColumn="1" w:lastColumn="0" w:noHBand="0" w:noVBand="1"/>
+      </w:tblPr>
+      <w:tblGrid>
+        <w:gridCol w:w="3209"/>
+        <w:gridCol w:w="3209"/>
+        <w:gridCol w:w="3210"/>
+      </w:tblGrid>
+      <w:tr>
+        <w:tc>
+          <w:tcPr>
+            <w:tcW w:w="3209" w:type="dxa"/>
+          </w:tcPr>
+          <w:p>
+            <w:pPr>
+              <w:tabs>
+                <w:tab w:val="left" w:pos="945"/>
+              </w:tabs>
+              <w:contextualSpacing/>
+              <w:jc w:val="both"/>
+              <w:rPr>
+                <w:b/>
+                <w:bCs/>
+                <w:color w:val="000000" w:themeColor="text1"/>
+                <w:lang w:val="en-US"/>
+              </w:rPr>
+            </w:pPr>
+            <w:r>
+              <w:rPr>
+                <w:b/>
+                <w:bCs/>
+                <w:color w:val="000000" w:themeColor="text1"/>
+                <w:lang w:val="en-US"/>
+              </w:rPr>
+              <w:tab/>
+              <w:t>SOLAR CELL</w:t>
+            </w:r>
+          </w:p>
+        </w:tc>
+        <w:tc>
+          <w:tcPr>
+            <w:tcW w:w="3209" w:type="dxa"/>
+          </w:tcPr>
+          <w:p>
+            <w:pPr>
+              <w:contextualSpacing/>
+              <w:jc w:val="both"/>
+              <w:rPr>
+                <w:b/>
+                <w:bCs/>
+                <w:color w:val="000000" w:themeColor="text1"/>
+                <w:lang w:val="en-US"/>
+              </w:rPr>
+            </w:pPr>
+            <w:r>
+              <w:rPr>
+                <w:b/>
+                <w:bCs/>
+                <w:color w:val="000000" w:themeColor="text1"/>
+                <w:lang w:val="en-US"/>
+              </w:rPr>
+              <w:t>Maximum Power</w:t>
+            </w:r>
+            <w:r>
+              <w:rPr>
+                <w:b/>
+                <w:bCs/>
+                <w:color w:val="000000" w:themeColor="text1"/>
+                <w:lang w:val="en-US"/>
+              </w:rPr>
+              <w:t xml:space="preserve"> (W)</w:t>
+            </w:r>
+          </w:p>
+        </w:tc>
+        <w:tc>
+          <w:tcPr>
+            <w:tcW w:w="3210" w:type="dxa"/>
+          </w:tcPr>
+          <w:p>
+            <w:pPr>
+              <w:contextualSpacing/>
+              <w:jc w:val="both"/>
+              <w:rPr>
+                <w:b/>
+                <w:bCs/>
+                <w:color w:val="000000" w:themeColor="text1"/>
+                <w:lang w:val="en-US"/>
+              </w:rPr>
+            </w:pPr>
+            <w:r>
+              <w:rPr>
+                <w:b/>
+                <w:bCs/>
+                <w:color w:val="000000" w:themeColor="text1"/>
+                <w:lang w:val="en-US"/>
+              </w:rPr>
+              <w:t>Fill Factor (%)</w:t>
+            </w:r>
+          </w:p>
+        </w:tc>
+      </w:tr>
+      <w:tr>
+        <w:tc>
+          <w:tcPr>
+            <w:tcW w:w="3209" w:type="dxa"/>
+          </w:tcPr>
+          <w:p>
+            <w:pPr>
+              <w:contextualSpacing/>
+              <w:jc w:val="both"/>
+              <w:rPr>
+                <w:color w:val="000000" w:themeColor="text1"/>
+                <w:lang w:val="en-US"/>
+              </w:rPr>
+            </w:pPr>
+            <w:r>
+              <w:rPr>
+                <w:color w:val="000000" w:themeColor="text1"/>
+              </w:rPr>
+              <w:t>XXR-M125 2BB-18.6</w:t>
+            </w:r>
+          </w:p>
+        </w:tc>
+        <w:tc>
+          <w:tcPr>
+            <w:tcW w:w="3209" w:type="dxa"/>
+          </w:tcPr>
+          <w:p>
+            <w:pPr>
+              <w:contextualSpacing/>
+              <w:jc w:val="both"/>
+              <w:rPr>
+                <w:color w:val="000000" w:themeColor="text1"/>
+                <w:lang w:val="en-US"/>
+              </w:rPr>
+            </w:pPr>
+            <w:r>
+              <w:rPr>
+                <w:color w:val="000000" w:themeColor="text1"/>
+                <w:lang w:val="en-US"/>
+              </w:rPr>
+              <w:t>3</w:t>
+            </w:r>
+          </w:p>
+        </w:tc>
+        <w:tc>
+          <w:tcPr>
+            <w:tcW w:w="3210" w:type="dxa"/>
+          </w:tcPr>
+          <w:p>
+            <w:pPr>
+              <w:contextualSpacing/>
+              <w:jc w:val="both"/>
+              <w:rPr>
+                <w:color w:val="000000" w:themeColor="text1"/>
+                <w:lang w:val="en-US"/>
+              </w:rPr>
+            </w:pPr>
+            <w:r>
+              <w:rPr>
+                <w:color w:val="000000" w:themeColor="text1"/>
+                <w:lang w:val="en-US"/>
+              </w:rPr>
+              <w:t>80.22</w:t>
+            </w:r>
+          </w:p>
+        </w:tc>
+      </w:tr>
+      <w:tr>
+        <w:tc>
+          <w:tcPr>
+            <w:tcW w:w="3209" w:type="dxa"/>
+          </w:tcPr>
+          <w:p>
+            <w:pPr>
+              <w:contextualSpacing/>
+              <w:jc w:val="both"/>
+              <w:rPr>
+                <w:color w:val="000000" w:themeColor="text1"/>
+                <w:lang w:val="en-US"/>
+              </w:rPr>
+            </w:pPr>
+            <w:r>
+              <w:rPr>
+                <w:color w:val="000000" w:themeColor="text1"/>
+                <w:lang w:val="en-US"/>
+              </w:rPr>
+              <w:t>PGE2B125-165</w:t>
+            </w:r>
+          </w:p>
+        </w:tc>
+        <w:tc>
+          <w:tcPr>
+            <w:tcW w:w="3209" w:type="dxa"/>
+          </w:tcPr>
+          <w:p>
+            <w:pPr>
+              <w:contextualSpacing/>
+              <w:jc w:val="both"/>
+              <w:rPr>
+                <w:color w:val="000000" w:themeColor="text1"/>
+                <w:lang w:val="en-US"/>
+              </w:rPr>
+            </w:pPr>
+            <w:r>
+              <w:rPr>
+                <w:color w:val="000000" w:themeColor="text1"/>
+                <w:lang w:val="en-US"/>
+              </w:rPr>
+              <w:t>2.94</w:t>
+            </w:r>
+          </w:p>
+        </w:tc>
+        <w:tc>
+          <w:tcPr>
+            <w:tcW w:w="3210" w:type="dxa"/>
+          </w:tcPr>
+          <w:p>
+            <w:pPr>
+              <w:contextualSpacing/>
+              <w:jc w:val="both"/>
+              <w:rPr>
+                <w:color w:val="000000" w:themeColor="text1"/>
+                <w:lang w:val="en-US"/>
+              </w:rPr>
+            </w:pPr>
+            <w:r>
+              <w:rPr>
+                <w:color w:val="000000" w:themeColor="text1"/>
+                <w:lang w:val="en-US"/>
+              </w:rPr>
+              <w:t>78.3</w:t>
+            </w:r>
+          </w:p>
+        </w:tc>
+      </w:tr>
+      <w:tr>
+        <w:tc>
+          <w:tcPr>
+            <w:tcW w:w="3209" w:type="dxa"/>
+          </w:tcPr>
+          <w:p>
+            <w:pPr>
+              <w:contextualSpacing/>
+              <w:jc w:val="both"/>
+              <w:rPr>
+                <w:color w:val="000000" w:themeColor="text1"/>
+                <w:lang w:val="en-US"/>
+              </w:rPr>
+            </w:pPr>
+            <w:r>
+              <w:rPr>
+                <w:color w:val="000000" w:themeColor="text1"/>
+                <w:lang w:val="en-US"/>
+              </w:rPr>
+              <w:t>LKS-125mm-Mono-2BB</w:t>
+            </w:r>
+          </w:p>
+        </w:tc>
+        <w:tc>
+          <w:tcPr>
+            <w:tcW w:w="3209" w:type="dxa"/>
+          </w:tcPr>
+          <w:p>
+            <w:pPr>
+              <w:contextualSpacing/>
+              <w:jc w:val="both"/>
+              <w:rPr>
+                <w:color w:val="000000" w:themeColor="text1"/>
+                <w:lang w:val="en-US"/>
+              </w:rPr>
+            </w:pPr>
+            <w:r>
+              <w:rPr>
+                <w:color w:val="000000" w:themeColor="text1"/>
+                <w:lang w:val="en-US"/>
+              </w:rPr>
+              <w:t>2.73</w:t>
+            </w:r>
+          </w:p>
+        </w:tc>
+        <w:tc>
+          <w:tcPr>
+            <w:tcW w:w="3210" w:type="dxa"/>
+          </w:tcPr>
+          <w:p>
+            <w:pPr>
+              <w:contextualSpacing/>
+              <w:jc w:val="both"/>
+              <w:rPr>
+                <w:color w:val="000000" w:themeColor="text1"/>
+                <w:lang w:val="en-US"/>
+              </w:rPr>
+            </w:pPr>
+            <w:r>
+              <w:rPr>
+                <w:color w:val="000000" w:themeColor="text1"/>
+                <w:lang w:val="en-US"/>
+              </w:rPr>
+              <w:t>77.7</w:t>
+            </w:r>
+          </w:p>
+        </w:tc>
+      </w:tr>
+    </w:tbl>
+    <w:p>
+      <w:pPr>
+        <w:contextualSpacing/>
+        <w:jc w:val="both"/>
+        <w:rPr>
+          <w:color w:val="FF0000"/>
+          <w:lang w:val="en-US"/>
+        </w:rPr>
+      </w:pPr>
+    </w:p>
+    <w:p>
+      <w:pPr>
+        <w:contextualSpacing/>
+        <w:jc w:val="both"/>
+        <w:rPr>
           <w:b/>
           <w:lang w:val="en-US"/>
         </w:rPr>
       </w:pPr>
       <w:r>
         <w:rPr>
-          <w:lang w:val="en-US"/>
-        </w:rPr>
-        <w:t xml:space="preserve">compare </w:t>
+          <w:color w:val="000000" w:themeColor="text1"/>
+        </w:rPr>
+        <w:t>Comparing these figures, the solar cells used in the lab exhibit fill factors slightly below those of state-of-the-art devices, which commonly achieve values exceeding 75%. This discrepancy suggests higher resistive losses, non-ideal recombination dynamics</w:t>
+      </w:r>
+      <w:r>
+        <w:rPr>
+          <w:color w:val="000000" w:themeColor="text1"/>
+        </w:rPr>
+        <w:t xml:space="preserve"> in </w:t>
+      </w:r>
+      <w:r>
+        <w:rPr>
+          <w:color w:val="000000" w:themeColor="text1"/>
+        </w:rPr>
+        <w:t>the lab cells, potentially attributable to material quality, junction design, or fabrication imperfections</w:t>
+      </w:r>
+      <w:r>
+        <w:rPr>
+          <w:color w:val="000000" w:themeColor="text1"/>
+        </w:rPr>
+        <w:t>.</w:t>
       </w:r>
       <w:r>
         <w:rPr>
           <w:color w:val="FF0000"/>
           <w:lang w:val="en-US"/>
         </w:rPr>
-        <w:t>with state-of-the-art devices (find 3 datasheets on the internet and add to the report)</w:t>
+        <w:t xml:space="preserve"> </w:t>
+      </w:r>
+      <w:r>
+        <w:rPr>
+          <w:b/>
+          <w:lang w:val="en-US"/>
+        </w:rPr>
+        <w:t xml:space="preserve">Find </w:t>
+      </w:r>
+      <w:r>
+        <w:rPr>
+          <w:b/>
+          <w:lang w:val="en-US"/>
+        </w:rPr>
+        <w:t>attached</w:t>
+      </w:r>
+      <w:r>
+        <w:rPr>
+          <w:b/>
+          <w:lang w:val="en-US"/>
+        </w:rPr>
+        <w:t xml:space="preserve"> in the appendix the datasheets</w:t>
       </w:r>
     </w:p>
     <w:p>
@@ -3746,13 +4229,25 @@
         <w:contextualSpacing/>
         <w:jc w:val="both"/>
         <w:rPr>
+          <w:color w:val="FF0000"/>
+          <w:lang w:val="en-US"/>
+        </w:rPr>
+      </w:pPr>
+    </w:p>
+    <w:p>
+      <w:pPr>
+        <w:contextualSpacing/>
+        <w:jc w:val="both"/>
+        <w:rPr>
           <w:b/>
+          <w:color w:val="FF0000"/>
           <w:lang w:val="en-US"/>
         </w:rPr>
       </w:pPr>
       <w:r>
         <w:rPr>
           <w:b/>
+          <w:color w:val="FF0000"/>
           <w:lang w:val="en-US"/>
         </w:rPr>
         <w:t>Cell parameters as a function of illumination level and temperature</w:t>
@@ -3768,14 +4263,16 @@
         <w:jc w:val="both"/>
         <w:rPr>
           <w:rFonts w:asciiTheme="minorHAnsi" w:hAnsiTheme="minorHAnsi"/>
-          <w:sz w:val="22"/>
-          <w:szCs w:val="22"/>
-          <w:lang w:val="en-US"/>
-        </w:rPr>
-      </w:pPr>
-      <w:r>
-        <w:rPr>
-          <w:rFonts w:asciiTheme="minorHAnsi" w:hAnsiTheme="minorHAnsi"/>
+          <w:color w:val="FF0000"/>
+          <w:sz w:val="22"/>
+          <w:szCs w:val="22"/>
+          <w:lang w:val="en-US"/>
+        </w:rPr>
+      </w:pPr>
+      <w:r>
+        <w:rPr>
+          <w:rFonts w:asciiTheme="minorHAnsi" w:hAnsiTheme="minorHAnsi"/>
+          <w:color w:val="FF0000"/>
           <w:sz w:val="22"/>
           <w:szCs w:val="22"/>
           <w:lang w:val="en-US"/>
@@ -3785,6 +4282,7 @@
       <w:r>
         <w:rPr>
           <w:rFonts w:asciiTheme="minorHAnsi" w:hAnsiTheme="minorHAnsi"/>
+          <w:color w:val="FF0000"/>
           <w:sz w:val="22"/>
           <w:szCs w:val="22"/>
           <w:lang w:val="en-US"/>
@@ -3794,6 +4292,7 @@
       <w:r>
         <w:rPr>
           <w:rFonts w:asciiTheme="minorHAnsi" w:hAnsiTheme="minorHAnsi"/>
+          <w:color w:val="FF0000"/>
           <w:sz w:val="22"/>
           <w:szCs w:val="22"/>
           <w:lang w:val="en-US"/>
@@ -3808,30 +4307,12 @@
           <w:szCs w:val="22"/>
           <w:lang w:val="en-US"/>
         </w:rPr>
-        <w:t>(DOES THIS MEAN DIFFERENT CURRENT VALUES?)</w:t>
+        <w:t>and different temperature levels</w:t>
       </w:r>
       <w:r>
         <w:rPr>
           <w:rFonts w:asciiTheme="minorHAnsi" w:hAnsiTheme="minorHAnsi"/>
           <w:color w:val="FF0000"/>
-          <w:sz w:val="22"/>
-          <w:szCs w:val="22"/>
-          <w:lang w:val="en-US"/>
-        </w:rPr>
-        <w:t xml:space="preserve">, </w:t>
-      </w:r>
-      <w:r>
-        <w:rPr>
-          <w:rFonts w:asciiTheme="minorHAnsi" w:hAnsiTheme="minorHAnsi"/>
-          <w:sz w:val="22"/>
-          <w:szCs w:val="22"/>
-          <w:lang w:val="en-US"/>
-        </w:rPr>
-        <w:t>and different temperature levels</w:t>
-      </w:r>
-      <w:r>
-        <w:rPr>
-          <w:rFonts w:asciiTheme="minorHAnsi" w:hAnsiTheme="minorHAnsi"/>
           <w:sz w:val="22"/>
           <w:szCs w:val="22"/>
           <w:lang w:val="en-US"/>
@@ -3849,47 +4330,12 @@
         <w:jc w:val="both"/>
         <w:rPr>
           <w:rFonts w:asciiTheme="minorHAnsi" w:hAnsiTheme="minorHAnsi"/>
-          <w:sz w:val="22"/>
-          <w:szCs w:val="22"/>
-          <w:lang w:val="en-US"/>
-        </w:rPr>
-      </w:pPr>
-      <w:r>
-        <w:rPr>
-          <w:rFonts w:asciiTheme="minorHAnsi" w:hAnsiTheme="minorHAnsi"/>
-          <w:sz w:val="22"/>
-          <w:szCs w:val="22"/>
-          <w:lang w:val="en-US"/>
-        </w:rPr>
-        <w:t xml:space="preserve">Plot the variation of short circuit current as a function of </w:t>
-      </w:r>
-      <w:r>
-        <w:rPr>
-          <w:rFonts w:asciiTheme="minorHAnsi" w:hAnsiTheme="minorHAnsi"/>
-          <w:sz w:val="22"/>
-          <w:szCs w:val="22"/>
-          <w:lang w:val="en-US"/>
-        </w:rPr>
-        <w:t>illumination level</w:t>
-      </w:r>
-      <w:r>
-        <w:rPr>
-          <w:rFonts w:asciiTheme="minorHAnsi" w:hAnsiTheme="minorHAnsi"/>
-          <w:sz w:val="22"/>
-          <w:szCs w:val="22"/>
-          <w:lang w:val="en-US"/>
-        </w:rPr>
-        <w:t>, fit with the expected theoretical behavior, and comment on the observed trend</w:t>
-      </w:r>
-      <w:r>
-        <w:rPr>
-          <w:rFonts w:asciiTheme="minorHAnsi" w:hAnsiTheme="minorHAnsi"/>
-          <w:sz w:val="22"/>
-          <w:szCs w:val="22"/>
-          <w:lang w:val="en-US"/>
-        </w:rPr>
-        <w:t xml:space="preserve"> through the use of formulas seen during lectures</w:t>
-      </w:r>
+          <w:color w:val="FF0000"/>
+          <w:sz w:val="22"/>
+          <w:szCs w:val="22"/>
+          <w:lang w:val="en-US"/>
+        </w:rPr>
+      </w:pPr>
     </w:p>
     <w:p>
       <w:pPr>
@@ -3901,23 +4347,26 @@
         <w:jc w:val="both"/>
         <w:rPr>
           <w:rFonts w:asciiTheme="minorHAnsi" w:hAnsiTheme="minorHAnsi"/>
-          <w:sz w:val="22"/>
-          <w:szCs w:val="22"/>
-          <w:lang w:val="en-US"/>
-        </w:rPr>
-      </w:pPr>
-      <w:r>
-        <w:rPr>
-          <w:rFonts w:asciiTheme="minorHAnsi" w:hAnsiTheme="minorHAnsi"/>
-          <w:sz w:val="22"/>
-          <w:szCs w:val="22"/>
-          <w:lang w:val="en-US"/>
-        </w:rPr>
-        <w:t xml:space="preserve">Plot the variation of open circuit voltage as a function of </w:t>
-      </w:r>
-      <w:r>
-        <w:rPr>
-          <w:rFonts w:asciiTheme="minorHAnsi" w:hAnsiTheme="minorHAnsi"/>
+          <w:color w:val="FF0000"/>
+          <w:sz w:val="22"/>
+          <w:szCs w:val="22"/>
+          <w:lang w:val="en-US"/>
+        </w:rPr>
+      </w:pPr>
+      <w:r>
+        <w:rPr>
+          <w:rFonts w:asciiTheme="minorHAnsi" w:hAnsiTheme="minorHAnsi"/>
+          <w:color w:val="FF0000"/>
+          <w:sz w:val="22"/>
+          <w:szCs w:val="22"/>
+          <w:lang w:val="en-US"/>
+        </w:rPr>
+        <w:t xml:space="preserve">Plot the variation of short circuit current as a function of </w:t>
+      </w:r>
+      <w:r>
+        <w:rPr>
+          <w:rFonts w:asciiTheme="minorHAnsi" w:hAnsiTheme="minorHAnsi"/>
+          <w:color w:val="FF0000"/>
           <w:sz w:val="22"/>
           <w:szCs w:val="22"/>
           <w:lang w:val="en-US"/>
@@ -3927,6 +4376,7 @@
       <w:r>
         <w:rPr>
           <w:rFonts w:asciiTheme="minorHAnsi" w:hAnsiTheme="minorHAnsi"/>
+          <w:color w:val="FF0000"/>
           <w:sz w:val="22"/>
           <w:szCs w:val="22"/>
           <w:lang w:val="en-US"/>
@@ -3936,12 +4386,925 @@
       <w:r>
         <w:rPr>
           <w:rFonts w:asciiTheme="minorHAnsi" w:hAnsiTheme="minorHAnsi"/>
+          <w:color w:val="FF0000"/>
           <w:sz w:val="22"/>
           <w:szCs w:val="22"/>
           <w:lang w:val="en-US"/>
         </w:rPr>
         <w:t xml:space="preserve"> through the use of formulas seen during lectures</w:t>
       </w:r>
+    </w:p>
+    <w:p>
+      <w:pPr>
+        <w:pStyle w:val="Standard"/>
+        <w:jc w:val="both"/>
+        <w:rPr>
+          <w:rFonts w:asciiTheme="minorHAnsi" w:hAnsiTheme="minorHAnsi"/>
+          <w:sz w:val="22"/>
+          <w:szCs w:val="22"/>
+          <w:lang w:val="en-US"/>
+        </w:rPr>
+      </w:pPr>
+      <w:r>
+        <w:rPr>
+          <w:rFonts w:asciiTheme="minorHAnsi" w:hAnsiTheme="minorHAnsi"/>
+          <w:sz w:val="22"/>
+          <w:szCs w:val="22"/>
+          <w:lang w:val="en-US"/>
+        </w:rPr>
+        <w:lastRenderedPageBreak/>
+        <w:drawing>
+          <wp:inline distT="0" distB="0" distL="0" distR="0" wp14:anchorId="32B2A626" wp14:editId="56F62B6F">
+            <wp:extent cx="6120130" cy="4932045"/>
+            <wp:effectExtent l="0" t="0" r="0" b="1905"/>
+            <wp:docPr id="1641960654" name="Picture 1" descr="A graph with a line and a point&#10;&#10;Description automatically generated with medium confidence"/>
+            <wp:cNvGraphicFramePr>
+              <a:graphicFrameLocks xmlns:a="http://schemas.openxmlformats.org/drawingml/2006/main" noChangeAspect="1"/>
+            </wp:cNvGraphicFramePr>
+            <a:graphic xmlns:a="http://schemas.openxmlformats.org/drawingml/2006/main">
+              <a:graphicData uri="http://schemas.openxmlformats.org/drawingml/2006/picture">
+                <pic:pic xmlns:pic="http://schemas.openxmlformats.org/drawingml/2006/picture">
+                  <pic:nvPicPr>
+                    <pic:cNvPr id="1641960654" name="Picture 1" descr="A graph with a line and a point&#10;&#10;Description automatically generated with medium confidence"/>
+                    <pic:cNvPicPr/>
+                  </pic:nvPicPr>
+                  <pic:blipFill>
+                    <a:blip r:embed="rId15"/>
+                    <a:stretch>
+                      <a:fillRect/>
+                    </a:stretch>
+                  </pic:blipFill>
+                  <pic:spPr>
+                    <a:xfrm>
+                      <a:off x="0" y="0"/>
+                      <a:ext cx="6120130" cy="4932045"/>
+                    </a:xfrm>
+                    <a:prstGeom prst="rect">
+                      <a:avLst/>
+                    </a:prstGeom>
+                  </pic:spPr>
+                </pic:pic>
+              </a:graphicData>
+            </a:graphic>
+          </wp:inline>
+        </w:drawing>
+      </w:r>
+    </w:p>
+    <w:p>
+      <w:pPr>
+        <w:pStyle w:val="Standard"/>
+        <w:jc w:val="both"/>
+        <w:rPr>
+          <w:rFonts w:asciiTheme="minorHAnsi" w:hAnsiTheme="minorHAnsi"/>
+          <w:sz w:val="22"/>
+          <w:szCs w:val="22"/>
+          <w:lang w:val="en-US"/>
+        </w:rPr>
+      </w:pPr>
+    </w:p>
+    <w:p>
+      <w:pPr>
+        <w:pStyle w:val="Standard"/>
+        <w:jc w:val="both"/>
+        <w:rPr>
+          <w:rFonts w:asciiTheme="minorHAnsi" w:hAnsiTheme="minorHAnsi"/>
+          <w:sz w:val="22"/>
+          <w:szCs w:val="22"/>
+        </w:rPr>
+      </w:pPr>
+      <w:r>
+        <w:rPr>
+          <w:rFonts w:asciiTheme="minorHAnsi" w:hAnsiTheme="minorHAnsi"/>
+          <w:sz w:val="22"/>
+          <w:szCs w:val="22"/>
+        </w:rPr>
+        <w:t xml:space="preserve">Like all semiconductor devices, solar cells are sensitive to temperature, with increases in temperature reducing the band gap of a semiconductor, </w:t>
+      </w:r>
+      <w:r>
+        <w:rPr>
+          <w:rFonts w:asciiTheme="minorHAnsi" w:hAnsiTheme="minorHAnsi"/>
+          <w:sz w:val="22"/>
+          <w:szCs w:val="22"/>
+        </w:rPr>
+        <w:t>following the expression;</w:t>
+      </w:r>
+    </w:p>
+    <w:p>
+      <w:pPr>
+        <w:pStyle w:val="Standard"/>
+        <w:jc w:val="both"/>
+        <w:rPr>
+          <w:rFonts w:asciiTheme="minorHAnsi" w:hAnsiTheme="minorHAnsi"/>
+          <w:sz w:val="22"/>
+          <w:szCs w:val="22"/>
+        </w:rPr>
+      </w:pPr>
+      <m:oMathPara>
+        <m:oMath>
+          <m:sSub>
+            <m:sSubPr>
+              <m:ctrlPr>
+                <w:rPr>
+                  <w:rFonts w:ascii="Cambria Math" w:hAnsi="Cambria Math"/>
+                  <w:i/>
+                  <w:sz w:val="22"/>
+                  <w:szCs w:val="22"/>
+                </w:rPr>
+              </m:ctrlPr>
+            </m:sSubPr>
+            <m:e>
+              <m:r>
+                <w:rPr>
+                  <w:rFonts w:ascii="Cambria Math" w:hAnsi="Cambria Math"/>
+                  <w:sz w:val="22"/>
+                  <w:szCs w:val="22"/>
+                </w:rPr>
+                <m:t>E</m:t>
+              </m:r>
+            </m:e>
+            <m:sub>
+              <m:r>
+                <w:rPr>
+                  <w:rFonts w:ascii="Cambria Math" w:hAnsi="Cambria Math"/>
+                  <w:sz w:val="22"/>
+                  <w:szCs w:val="22"/>
+                </w:rPr>
+                <m:t>g</m:t>
+              </m:r>
+            </m:sub>
+          </m:sSub>
+          <m:d>
+            <m:dPr>
+              <m:ctrlPr>
+                <w:rPr>
+                  <w:rFonts w:ascii="Cambria Math" w:hAnsi="Cambria Math"/>
+                  <w:i/>
+                  <w:sz w:val="22"/>
+                  <w:szCs w:val="22"/>
+                </w:rPr>
+              </m:ctrlPr>
+            </m:dPr>
+            <m:e>
+              <m:r>
+                <w:rPr>
+                  <w:rFonts w:ascii="Cambria Math" w:hAnsi="Cambria Math"/>
+                  <w:sz w:val="22"/>
+                  <w:szCs w:val="22"/>
+                </w:rPr>
+                <m:t>T</m:t>
+              </m:r>
+            </m:e>
+          </m:d>
+          <m:r>
+            <w:rPr>
+              <w:rFonts w:ascii="Cambria Math" w:hAnsi="Cambria Math"/>
+              <w:sz w:val="22"/>
+              <w:szCs w:val="22"/>
+            </w:rPr>
+            <m:t>=</m:t>
+          </m:r>
+          <m:sSub>
+            <m:sSubPr>
+              <m:ctrlPr>
+                <w:rPr>
+                  <w:rFonts w:ascii="Cambria Math" w:hAnsi="Cambria Math"/>
+                  <w:i/>
+                  <w:sz w:val="22"/>
+                  <w:szCs w:val="22"/>
+                </w:rPr>
+              </m:ctrlPr>
+            </m:sSubPr>
+            <m:e>
+              <m:r>
+                <w:rPr>
+                  <w:rFonts w:ascii="Cambria Math" w:hAnsi="Cambria Math"/>
+                  <w:sz w:val="22"/>
+                  <w:szCs w:val="22"/>
+                </w:rPr>
+                <m:t>E</m:t>
+              </m:r>
+            </m:e>
+            <m:sub>
+              <m:r>
+                <w:rPr>
+                  <w:rFonts w:ascii="Cambria Math" w:hAnsi="Cambria Math"/>
+                  <w:sz w:val="22"/>
+                  <w:szCs w:val="22"/>
+                </w:rPr>
+                <m:t>g</m:t>
+              </m:r>
+            </m:sub>
+          </m:sSub>
+          <m:d>
+            <m:dPr>
+              <m:ctrlPr>
+                <w:rPr>
+                  <w:rFonts w:ascii="Cambria Math" w:hAnsi="Cambria Math"/>
+                  <w:i/>
+                  <w:sz w:val="22"/>
+                  <w:szCs w:val="22"/>
+                </w:rPr>
+              </m:ctrlPr>
+            </m:dPr>
+            <m:e>
+              <m:r>
+                <w:rPr>
+                  <w:rFonts w:ascii="Cambria Math" w:hAnsi="Cambria Math"/>
+                  <w:sz w:val="22"/>
+                  <w:szCs w:val="22"/>
+                </w:rPr>
+                <m:t>T=0k</m:t>
+              </m:r>
+            </m:e>
+          </m:d>
+          <m:r>
+            <w:rPr>
+              <w:rFonts w:ascii="Cambria Math" w:hAnsi="Cambria Math"/>
+              <w:sz w:val="22"/>
+              <w:szCs w:val="22"/>
+            </w:rPr>
+            <m:t>-</m:t>
+          </m:r>
+          <m:f>
+            <m:fPr>
+              <m:ctrlPr>
+                <w:rPr>
+                  <w:rFonts w:ascii="Cambria Math" w:hAnsi="Cambria Math"/>
+                  <w:i/>
+                  <w:sz w:val="22"/>
+                  <w:szCs w:val="22"/>
+                </w:rPr>
+              </m:ctrlPr>
+            </m:fPr>
+            <m:num>
+              <m:r>
+                <w:rPr>
+                  <w:rFonts w:ascii="Cambria Math" w:hAnsi="Cambria Math"/>
+                  <w:sz w:val="22"/>
+                  <w:szCs w:val="22"/>
+                </w:rPr>
+                <m:t>α</m:t>
+              </m:r>
+              <m:sSup>
+                <m:sSupPr>
+                  <m:ctrlPr>
+                    <w:rPr>
+                      <w:rFonts w:ascii="Cambria Math" w:hAnsi="Cambria Math"/>
+                      <w:i/>
+                      <w:sz w:val="22"/>
+                      <w:szCs w:val="22"/>
+                    </w:rPr>
+                  </m:ctrlPr>
+                </m:sSupPr>
+                <m:e>
+                  <m:r>
+                    <w:rPr>
+                      <w:rFonts w:ascii="Cambria Math" w:hAnsi="Cambria Math"/>
+                      <w:sz w:val="22"/>
+                      <w:szCs w:val="22"/>
+                    </w:rPr>
+                    <m:t>T</m:t>
+                  </m:r>
+                </m:e>
+                <m:sup>
+                  <m:r>
+                    <w:rPr>
+                      <w:rFonts w:ascii="Cambria Math" w:hAnsi="Cambria Math"/>
+                      <w:sz w:val="22"/>
+                      <w:szCs w:val="22"/>
+                    </w:rPr>
+                    <m:t>2</m:t>
+                  </m:r>
+                </m:sup>
+              </m:sSup>
+            </m:num>
+            <m:den>
+              <m:r>
+                <w:rPr>
+                  <w:rFonts w:ascii="Cambria Math" w:hAnsi="Cambria Math"/>
+                  <w:sz w:val="22"/>
+                  <w:szCs w:val="22"/>
+                </w:rPr>
+                <m:t>T + β</m:t>
+              </m:r>
+            </m:den>
+          </m:f>
+        </m:oMath>
+      </m:oMathPara>
+    </w:p>
+    <w:p>
+      <w:pPr>
+        <w:pStyle w:val="Standard"/>
+        <w:jc w:val="both"/>
+        <w:rPr>
+          <w:rFonts w:asciiTheme="minorHAnsi" w:hAnsiTheme="minorHAnsi"/>
+          <w:sz w:val="22"/>
+          <w:szCs w:val="22"/>
+        </w:rPr>
+      </w:pPr>
+      <w:r>
+        <w:rPr>
+          <w:rFonts w:asciiTheme="minorHAnsi" w:hAnsiTheme="minorHAnsi"/>
+          <w:sz w:val="22"/>
+          <w:szCs w:val="22"/>
+        </w:rPr>
+        <w:t xml:space="preserve">thereby affecting most of the semiconductor material parameters. The observed linear relationship between short-circuit current and illumination level </w:t>
+      </w:r>
+      <w:r>
+        <w:rPr>
+          <w:rFonts w:asciiTheme="minorHAnsi" w:hAnsiTheme="minorHAnsi"/>
+          <w:sz w:val="22"/>
+          <w:szCs w:val="22"/>
+        </w:rPr>
+        <w:t>as seen on the plot fits</w:t>
+      </w:r>
+      <w:r>
+        <w:rPr>
+          <w:rFonts w:asciiTheme="minorHAnsi" w:hAnsiTheme="minorHAnsi"/>
+          <w:sz w:val="22"/>
+          <w:szCs w:val="22"/>
+        </w:rPr>
+        <w:t xml:space="preserve"> with the theoretical behavior, following</w:t>
+      </w:r>
+    </w:p>
+    <w:p>
+      <w:pPr>
+        <w:pStyle w:val="Standard"/>
+        <w:jc w:val="center"/>
+        <w:rPr>
+          <w:rFonts w:asciiTheme="minorHAnsi" w:hAnsiTheme="minorHAnsi"/>
+          <w:sz w:val="22"/>
+          <w:szCs w:val="22"/>
+        </w:rPr>
+      </w:pPr>
+      <m:oMathPara>
+        <m:oMath>
+          <m:sSub>
+            <m:sSubPr>
+              <m:ctrlPr>
+                <w:rPr>
+                  <w:rFonts w:ascii="Cambria Math" w:hAnsi="Cambria Math"/>
+                  <w:i/>
+                  <w:sz w:val="22"/>
+                  <w:szCs w:val="22"/>
+                </w:rPr>
+              </m:ctrlPr>
+            </m:sSubPr>
+            <m:e>
+              <m:r>
+                <w:rPr>
+                  <w:rFonts w:ascii="Cambria Math" w:hAnsi="Cambria Math"/>
+                  <w:sz w:val="22"/>
+                  <w:szCs w:val="22"/>
+                </w:rPr>
+                <m:t>I</m:t>
+              </m:r>
+            </m:e>
+            <m:sub>
+              <m:r>
+                <w:rPr>
+                  <w:rFonts w:ascii="Cambria Math" w:hAnsi="Cambria Math"/>
+                  <w:sz w:val="22"/>
+                  <w:szCs w:val="22"/>
+                </w:rPr>
+                <m:t>sc</m:t>
+              </m:r>
+            </m:sub>
+          </m:sSub>
+          <m:r>
+            <w:rPr>
+              <w:rFonts w:ascii="Cambria Math" w:hAnsi="Cambria Math"/>
+              <w:sz w:val="22"/>
+              <w:szCs w:val="22"/>
+            </w:rPr>
+            <m:t xml:space="preserve"> </m:t>
+          </m:r>
+          <m:r>
+            <w:rPr>
+              <w:rFonts w:ascii="Cambria Math" w:hAnsi="Cambria Math" w:cs="Cambria Math"/>
+              <w:sz w:val="22"/>
+              <w:szCs w:val="22"/>
+            </w:rPr>
+            <m:t>∝</m:t>
+          </m:r>
+          <m:r>
+            <w:rPr>
+              <w:rFonts w:ascii="Cambria Math" w:hAnsi="Cambria Math"/>
+              <w:sz w:val="22"/>
+              <w:szCs w:val="22"/>
+            </w:rPr>
+            <m:t xml:space="preserve"> </m:t>
+          </m:r>
+          <m:r>
+            <w:rPr>
+              <w:rFonts w:ascii="Cambria Math" w:hAnsi="Cambria Math" w:cs="Calibri"/>
+              <w:sz w:val="22"/>
+              <w:szCs w:val="22"/>
+            </w:rPr>
+            <m:t>Φ</m:t>
+          </m:r>
+        </m:oMath>
+      </m:oMathPara>
+    </w:p>
+    <w:p>
+      <w:pPr>
+        <w:pStyle w:val="Standard"/>
+        <w:jc w:val="both"/>
+        <w:rPr>
+          <w:rFonts w:asciiTheme="minorHAnsi" w:hAnsiTheme="minorHAnsi"/>
+          <w:sz w:val="22"/>
+          <w:szCs w:val="22"/>
+        </w:rPr>
+      </w:pPr>
+      <w:r>
+        <w:rPr>
+          <w:rFonts w:asciiTheme="minorHAnsi" w:hAnsiTheme="minorHAnsi"/>
+          <w:sz w:val="22"/>
+          <w:szCs w:val="22"/>
+        </w:rPr>
+        <w:t>and more specifically</w:t>
+      </w:r>
+      <w:r>
+        <w:rPr>
+          <w:rFonts w:asciiTheme="minorHAnsi" w:hAnsiTheme="minorHAnsi"/>
+          <w:sz w:val="22"/>
+          <w:szCs w:val="22"/>
+        </w:rPr>
+        <w:t>;</w:t>
+      </w:r>
+    </w:p>
+    <w:p>
+      <w:pPr>
+        <w:pStyle w:val="Standard"/>
+        <w:jc w:val="center"/>
+        <w:rPr>
+          <w:rFonts w:asciiTheme="minorHAnsi" w:hAnsiTheme="minorHAnsi"/>
+          <w:sz w:val="22"/>
+          <w:szCs w:val="22"/>
+        </w:rPr>
+      </w:pPr>
+      <m:oMathPara>
+        <m:oMath>
+          <m:sSub>
+            <m:sSubPr>
+              <m:ctrlPr>
+                <w:rPr>
+                  <w:rFonts w:ascii="Cambria Math" w:hAnsi="Cambria Math"/>
+                  <w:i/>
+                  <w:sz w:val="22"/>
+                  <w:szCs w:val="22"/>
+                </w:rPr>
+              </m:ctrlPr>
+            </m:sSubPr>
+            <m:e>
+              <m:r>
+                <w:rPr>
+                  <w:rFonts w:ascii="Cambria Math" w:hAnsi="Cambria Math"/>
+                  <w:sz w:val="22"/>
+                  <w:szCs w:val="22"/>
+                </w:rPr>
+                <m:t>I</m:t>
+              </m:r>
+            </m:e>
+            <m:sub>
+              <m:r>
+                <w:rPr>
+                  <w:rFonts w:ascii="Cambria Math" w:hAnsi="Cambria Math"/>
+                  <w:sz w:val="22"/>
+                  <w:szCs w:val="22"/>
+                </w:rPr>
+                <m:t>sc</m:t>
+              </m:r>
+            </m:sub>
+          </m:sSub>
+          <m:r>
+            <w:rPr>
+              <w:rFonts w:ascii="Cambria Math" w:hAnsi="Cambria Math"/>
+              <w:sz w:val="22"/>
+              <w:szCs w:val="22"/>
+            </w:rPr>
+            <m:t>=qG</m:t>
+          </m:r>
+          <m:d>
+            <m:dPr>
+              <m:ctrlPr>
+                <w:rPr>
+                  <w:rFonts w:ascii="Cambria Math" w:hAnsi="Cambria Math"/>
+                  <w:i/>
+                  <w:sz w:val="22"/>
+                  <w:szCs w:val="22"/>
+                </w:rPr>
+              </m:ctrlPr>
+            </m:dPr>
+            <m:e>
+              <m:sSub>
+                <m:sSubPr>
+                  <m:ctrlPr>
+                    <w:rPr>
+                      <w:rFonts w:ascii="Cambria Math" w:hAnsi="Cambria Math"/>
+                      <w:i/>
+                      <w:sz w:val="22"/>
+                      <w:szCs w:val="22"/>
+                    </w:rPr>
+                  </m:ctrlPr>
+                </m:sSubPr>
+                <m:e>
+                  <m:r>
+                    <w:rPr>
+                      <w:rFonts w:ascii="Cambria Math" w:hAnsi="Cambria Math"/>
+                      <w:sz w:val="22"/>
+                      <w:szCs w:val="22"/>
+                    </w:rPr>
+                    <m:t>L</m:t>
+                  </m:r>
+                </m:e>
+                <m:sub>
+                  <m:r>
+                    <w:rPr>
+                      <w:rFonts w:ascii="Cambria Math" w:hAnsi="Cambria Math"/>
+                      <w:sz w:val="22"/>
+                      <w:szCs w:val="22"/>
+                    </w:rPr>
+                    <m:t>n</m:t>
+                  </m:r>
+                </m:sub>
+              </m:sSub>
+              <m:r>
+                <w:rPr>
+                  <w:rFonts w:ascii="Cambria Math" w:hAnsi="Cambria Math"/>
+                  <w:sz w:val="22"/>
+                  <w:szCs w:val="22"/>
+                </w:rPr>
+                <m:t>+</m:t>
+              </m:r>
+              <m:sSub>
+                <m:sSubPr>
+                  <m:ctrlPr>
+                    <w:rPr>
+                      <w:rFonts w:ascii="Cambria Math" w:hAnsi="Cambria Math"/>
+                      <w:i/>
+                      <w:sz w:val="22"/>
+                      <w:szCs w:val="22"/>
+                    </w:rPr>
+                  </m:ctrlPr>
+                </m:sSubPr>
+                <m:e>
+                  <m:r>
+                    <w:rPr>
+                      <w:rFonts w:ascii="Cambria Math" w:hAnsi="Cambria Math"/>
+                      <w:sz w:val="22"/>
+                      <w:szCs w:val="22"/>
+                    </w:rPr>
+                    <m:t>L</m:t>
+                  </m:r>
+                </m:e>
+                <m:sub>
+                  <m:r>
+                    <w:rPr>
+                      <w:rFonts w:ascii="Cambria Math" w:hAnsi="Cambria Math"/>
+                      <w:sz w:val="22"/>
+                      <w:szCs w:val="22"/>
+                    </w:rPr>
+                    <m:t>p</m:t>
+                  </m:r>
+                </m:sub>
+              </m:sSub>
+            </m:e>
+          </m:d>
+          <m:r>
+            <w:rPr>
+              <w:rFonts w:ascii="Cambria Math" w:hAnsi="Cambria Math"/>
+              <w:sz w:val="22"/>
+              <w:szCs w:val="22"/>
+            </w:rPr>
+            <m:t>,</m:t>
+          </m:r>
+        </m:oMath>
+      </m:oMathPara>
+    </w:p>
+    <w:p>
+      <w:pPr>
+        <w:pStyle w:val="Standard"/>
+        <w:jc w:val="both"/>
+        <w:rPr>
+          <w:rFonts w:asciiTheme="minorHAnsi" w:hAnsiTheme="minorHAnsi"/>
+          <w:sz w:val="22"/>
+          <w:szCs w:val="22"/>
+        </w:rPr>
+      </w:pPr>
+      <w:r>
+        <w:rPr>
+          <w:rFonts w:asciiTheme="minorHAnsi" w:hAnsiTheme="minorHAnsi"/>
+          <w:sz w:val="22"/>
+          <w:szCs w:val="22"/>
+        </w:rPr>
+        <w:t xml:space="preserve">Through this the </w:t>
+      </w:r>
+      <w:r>
+        <w:rPr>
+          <w:rFonts w:asciiTheme="minorHAnsi" w:hAnsiTheme="minorHAnsi"/>
+          <w:sz w:val="22"/>
+          <w:szCs w:val="22"/>
+        </w:rPr>
+        <w:t xml:space="preserve">short-circuit current actually shows a slight increase with temperature, following </w:t>
+      </w:r>
+    </w:p>
+    <w:p>
+      <w:pPr>
+        <w:pStyle w:val="Standard"/>
+        <w:jc w:val="both"/>
+        <w:rPr>
+          <w:rFonts w:asciiTheme="minorHAnsi" w:hAnsiTheme="minorHAnsi"/>
+          <w:sz w:val="22"/>
+          <w:szCs w:val="22"/>
+        </w:rPr>
+      </w:pPr>
+      <m:oMathPara>
+        <m:oMath>
+          <m:sSub>
+            <m:sSubPr>
+              <m:ctrlPr>
+                <w:rPr>
+                  <w:rFonts w:ascii="Cambria Math" w:hAnsi="Cambria Math"/>
+                  <w:i/>
+                  <w:sz w:val="22"/>
+                  <w:szCs w:val="22"/>
+                </w:rPr>
+              </m:ctrlPr>
+            </m:sSubPr>
+            <m:e>
+              <m:r>
+                <w:rPr>
+                  <w:rFonts w:ascii="Cambria Math" w:hAnsi="Cambria Math"/>
+                  <w:sz w:val="22"/>
+                  <w:szCs w:val="22"/>
+                </w:rPr>
+                <m:t>I</m:t>
+              </m:r>
+            </m:e>
+            <m:sub>
+              <m:r>
+                <w:rPr>
+                  <w:rFonts w:ascii="Cambria Math" w:hAnsi="Cambria Math"/>
+                  <w:sz w:val="22"/>
+                  <w:szCs w:val="22"/>
+                </w:rPr>
+                <m:t>sc</m:t>
+              </m:r>
+            </m:sub>
+          </m:sSub>
+          <m:d>
+            <m:dPr>
+              <m:ctrlPr>
+                <w:rPr>
+                  <w:rFonts w:ascii="Cambria Math" w:hAnsi="Cambria Math"/>
+                  <w:i/>
+                  <w:sz w:val="22"/>
+                  <w:szCs w:val="22"/>
+                </w:rPr>
+              </m:ctrlPr>
+            </m:dPr>
+            <m:e>
+              <m:r>
+                <w:rPr>
+                  <w:rFonts w:ascii="Cambria Math" w:hAnsi="Cambria Math"/>
+                  <w:sz w:val="22"/>
+                  <w:szCs w:val="22"/>
+                </w:rPr>
+                <m:t>T</m:t>
+              </m:r>
+            </m:e>
+          </m:d>
+          <m:r>
+            <w:rPr>
+              <w:rFonts w:ascii="Cambria Math" w:hAnsi="Cambria Math"/>
+              <w:sz w:val="22"/>
+              <w:szCs w:val="22"/>
+            </w:rPr>
+            <m:t>=</m:t>
+          </m:r>
+          <m:sSub>
+            <m:sSubPr>
+              <m:ctrlPr>
+                <w:rPr>
+                  <w:rFonts w:ascii="Cambria Math" w:hAnsi="Cambria Math"/>
+                  <w:i/>
+                  <w:sz w:val="22"/>
+                  <w:szCs w:val="22"/>
+                </w:rPr>
+              </m:ctrlPr>
+            </m:sSubPr>
+            <m:e>
+              <m:r>
+                <w:rPr>
+                  <w:rFonts w:ascii="Cambria Math" w:hAnsi="Cambria Math"/>
+                  <w:sz w:val="22"/>
+                  <w:szCs w:val="22"/>
+                </w:rPr>
+                <m:t>I</m:t>
+              </m:r>
+            </m:e>
+            <m:sub>
+              <m:r>
+                <w:rPr>
+                  <w:rFonts w:ascii="Cambria Math" w:hAnsi="Cambria Math"/>
+                  <w:sz w:val="22"/>
+                  <w:szCs w:val="22"/>
+                </w:rPr>
+                <m:t>sc</m:t>
+              </m:r>
+            </m:sub>
+          </m:sSub>
+          <m:d>
+            <m:dPr>
+              <m:ctrlPr>
+                <w:rPr>
+                  <w:rFonts w:ascii="Cambria Math" w:hAnsi="Cambria Math"/>
+                  <w:i/>
+                  <w:sz w:val="22"/>
+                  <w:szCs w:val="22"/>
+                </w:rPr>
+              </m:ctrlPr>
+            </m:dPr>
+            <m:e>
+              <m:sSup>
+                <m:sSupPr>
+                  <m:ctrlPr>
+                    <w:rPr>
+                      <w:rFonts w:ascii="Cambria Math" w:hAnsi="Cambria Math"/>
+                      <w:i/>
+                      <w:sz w:val="22"/>
+                      <w:szCs w:val="22"/>
+                    </w:rPr>
+                  </m:ctrlPr>
+                </m:sSupPr>
+                <m:e>
+                  <m:r>
+                    <w:rPr>
+                      <w:rFonts w:ascii="Cambria Math" w:hAnsi="Cambria Math"/>
+                      <w:sz w:val="22"/>
+                      <w:szCs w:val="22"/>
+                    </w:rPr>
+                    <m:t>T</m:t>
+                  </m:r>
+                </m:e>
+                <m:sup>
+                  <m:r>
+                    <w:rPr>
+                      <w:rFonts w:ascii="Cambria Math" w:hAnsi="Cambria Math"/>
+                      <w:sz w:val="22"/>
+                      <w:szCs w:val="22"/>
+                    </w:rPr>
+                    <m:t>0</m:t>
+                  </m:r>
+                </m:sup>
+              </m:sSup>
+            </m:e>
+          </m:d>
+          <m:d>
+            <m:dPr>
+              <m:begChr m:val="["/>
+              <m:endChr m:val="]"/>
+              <m:ctrlPr>
+                <w:rPr>
+                  <w:rFonts w:ascii="Cambria Math" w:hAnsi="Cambria Math"/>
+                  <w:i/>
+                  <w:sz w:val="22"/>
+                  <w:szCs w:val="22"/>
+                </w:rPr>
+              </m:ctrlPr>
+            </m:dPr>
+            <m:e>
+              <m:r>
+                <w:rPr>
+                  <w:rFonts w:ascii="Cambria Math" w:hAnsi="Cambria Math"/>
+                  <w:sz w:val="22"/>
+                  <w:szCs w:val="22"/>
+                </w:rPr>
+                <m:t>1+α</m:t>
+              </m:r>
+              <m:d>
+                <m:dPr>
+                  <m:ctrlPr>
+                    <w:rPr>
+                      <w:rFonts w:ascii="Cambria Math" w:hAnsi="Cambria Math"/>
+                      <w:i/>
+                      <w:sz w:val="22"/>
+                      <w:szCs w:val="22"/>
+                    </w:rPr>
+                  </m:ctrlPr>
+                </m:dPr>
+                <m:e>
+                  <m:r>
+                    <w:rPr>
+                      <w:rFonts w:ascii="Cambria Math" w:hAnsi="Cambria Math"/>
+                      <w:sz w:val="22"/>
+                      <w:szCs w:val="22"/>
+                    </w:rPr>
+                    <m:t>T-</m:t>
+                  </m:r>
+                  <m:sSup>
+                    <m:sSupPr>
+                      <m:ctrlPr>
+                        <w:rPr>
+                          <w:rFonts w:ascii="Cambria Math" w:hAnsi="Cambria Math"/>
+                          <w:i/>
+                          <w:sz w:val="22"/>
+                          <w:szCs w:val="22"/>
+                        </w:rPr>
+                      </m:ctrlPr>
+                    </m:sSupPr>
+                    <m:e>
+                      <m:r>
+                        <w:rPr>
+                          <w:rFonts w:ascii="Cambria Math" w:hAnsi="Cambria Math"/>
+                          <w:sz w:val="22"/>
+                          <w:szCs w:val="22"/>
+                        </w:rPr>
+                        <m:t>T</m:t>
+                      </m:r>
+                    </m:e>
+                    <m:sup>
+                      <m:r>
+                        <w:rPr>
+                          <w:rFonts w:ascii="Cambria Math" w:hAnsi="Cambria Math"/>
+                          <w:sz w:val="22"/>
+                          <w:szCs w:val="22"/>
+                        </w:rPr>
+                        <m:t>0</m:t>
+                      </m:r>
+                    </m:sup>
+                  </m:sSup>
+                </m:e>
+              </m:d>
+            </m:e>
+          </m:d>
+          <m:r>
+            <w:rPr>
+              <w:rFonts w:ascii="Cambria Math" w:hAnsi="Cambria Math"/>
+              <w:sz w:val="22"/>
+              <w:szCs w:val="22"/>
+            </w:rPr>
+            <m:t>,</m:t>
+          </m:r>
+        </m:oMath>
+      </m:oMathPara>
+    </w:p>
+    <w:p>
+      <w:pPr>
+        <w:pStyle w:val="Standard"/>
+        <w:jc w:val="both"/>
+        <w:rPr>
+          <w:rFonts w:asciiTheme="minorHAnsi" w:hAnsiTheme="minorHAnsi"/>
+          <w:sz w:val="22"/>
+          <w:szCs w:val="22"/>
+          <w:lang w:val="en-US"/>
+        </w:rPr>
+      </w:pPr>
+      <w:r>
+        <w:rPr>
+          <w:rFonts w:asciiTheme="minorHAnsi" w:hAnsiTheme="minorHAnsi"/>
+          <w:sz w:val="22"/>
+          <w:szCs w:val="22"/>
+        </w:rPr>
+        <w:t>where α is the temperature coefficient</w:t>
+      </w:r>
+      <w:r>
+        <w:rPr>
+          <w:rFonts w:asciiTheme="minorHAnsi" w:hAnsiTheme="minorHAnsi"/>
+          <w:sz w:val="22"/>
+          <w:szCs w:val="22"/>
+        </w:rPr>
+        <w:t>.</w:t>
+      </w:r>
+      <w:r>
+        <w:rPr>
+          <w:rFonts w:asciiTheme="minorHAnsi" w:hAnsiTheme="minorHAnsi"/>
+          <w:sz w:val="22"/>
+          <w:szCs w:val="22"/>
+        </w:rPr>
+        <w:t xml:space="preserve"> </w:t>
+      </w:r>
+      <w:r>
+        <w:rPr>
+          <w:rFonts w:asciiTheme="minorHAnsi" w:hAnsiTheme="minorHAnsi"/>
+          <w:sz w:val="22"/>
+          <w:szCs w:val="22"/>
+        </w:rPr>
+        <w:t xml:space="preserve">This increase occurs because the reduced bandgap at higher temperatures allows more photons to create electron-hole pairs, leading to increased photogeneration and thus higher short-circuit current. </w:t>
+      </w:r>
+    </w:p>
+    <w:p>
+      <w:pPr>
+        <w:pStyle w:val="Standard"/>
+        <w:jc w:val="both"/>
+        <w:rPr>
+          <w:rFonts w:asciiTheme="minorHAnsi" w:hAnsiTheme="minorHAnsi"/>
+          <w:sz w:val="22"/>
+          <w:szCs w:val="22"/>
+          <w:lang w:val="en-US"/>
+        </w:rPr>
+      </w:pPr>
     </w:p>
     <w:p>
       <w:pPr>
@@ -3965,37 +5328,785 @@
           <w:szCs w:val="22"/>
           <w:lang w:val="en-US"/>
         </w:rPr>
-        <w:t>How does the fill factor change with increasing temperature? Describe and explain briefly the observed effects</w:t>
-      </w:r>
-    </w:p>
-    <w:p>
-      <w:pPr>
-        <w:jc w:val="both"/>
-        <w:rPr>
-          <w:b/>
-          <w:lang w:val="en-IE"/>
-        </w:rPr>
-      </w:pPr>
-    </w:p>
-    <w:p>
-      <w:pPr>
-        <w:jc w:val="both"/>
-        <w:rPr>
-          <w:b/>
-        </w:rPr>
-      </w:pPr>
-      <w:r>
-        <w:rPr>
-          <w:b/>
-        </w:rPr>
-        <w:t xml:space="preserve">Solar cell modeling via </w:t>
-      </w:r>
-      <w:r>
-        <w:rPr>
-          <w:b/>
-        </w:rPr>
-        <w:t>Spice</w:t>
-      </w:r>
+        <w:t xml:space="preserve">Plot the variation of open circuit voltage as a function of </w:t>
+      </w:r>
+      <w:r>
+        <w:rPr>
+          <w:rFonts w:asciiTheme="minorHAnsi" w:hAnsiTheme="minorHAnsi"/>
+          <w:sz w:val="22"/>
+          <w:szCs w:val="22"/>
+          <w:lang w:val="en-US"/>
+        </w:rPr>
+        <w:t>illumination level</w:t>
+      </w:r>
+      <w:r>
+        <w:rPr>
+          <w:rFonts w:asciiTheme="minorHAnsi" w:hAnsiTheme="minorHAnsi"/>
+          <w:sz w:val="22"/>
+          <w:szCs w:val="22"/>
+          <w:lang w:val="en-US"/>
+        </w:rPr>
+        <w:t>, fit with the expected theoretical behavior, and comment on the observed trend</w:t>
+      </w:r>
+      <w:r>
+        <w:rPr>
+          <w:rFonts w:asciiTheme="minorHAnsi" w:hAnsiTheme="minorHAnsi"/>
+          <w:sz w:val="22"/>
+          <w:szCs w:val="22"/>
+          <w:lang w:val="en-US"/>
+        </w:rPr>
+        <w:t xml:space="preserve"> through the use of formulas seen during lectures</w:t>
+      </w:r>
+    </w:p>
+    <w:p>
+      <w:pPr>
+        <w:pStyle w:val="Standard"/>
+        <w:jc w:val="both"/>
+        <w:rPr>
+          <w:rFonts w:asciiTheme="minorHAnsi" w:hAnsiTheme="minorHAnsi"/>
+          <w:sz w:val="22"/>
+          <w:szCs w:val="22"/>
+          <w:lang w:val="en-US"/>
+        </w:rPr>
+      </w:pPr>
+      <w:r>
+        <w:rPr>
+          <w:rFonts w:asciiTheme="minorHAnsi" w:hAnsiTheme="minorHAnsi"/>
+          <w:sz w:val="22"/>
+          <w:szCs w:val="22"/>
+          <w:lang w:val="en-US"/>
+        </w:rPr>
+        <w:lastRenderedPageBreak/>
+        <w:drawing>
+          <wp:inline distT="0" distB="0" distL="0" distR="0" wp14:anchorId="345BB920" wp14:editId="6B462A10">
+            <wp:extent cx="6120130" cy="4881245"/>
+            <wp:effectExtent l="0" t="0" r="0" b="0"/>
+            <wp:docPr id="615527906" name="Picture 1" descr="A graph of different temperature levels&#10;&#10;Description automatically generated"/>
+            <wp:cNvGraphicFramePr>
+              <a:graphicFrameLocks xmlns:a="http://schemas.openxmlformats.org/drawingml/2006/main" noChangeAspect="1"/>
+            </wp:cNvGraphicFramePr>
+            <a:graphic xmlns:a="http://schemas.openxmlformats.org/drawingml/2006/main">
+              <a:graphicData uri="http://schemas.openxmlformats.org/drawingml/2006/picture">
+                <pic:pic xmlns:pic="http://schemas.openxmlformats.org/drawingml/2006/picture">
+                  <pic:nvPicPr>
+                    <pic:cNvPr id="615527906" name="Picture 1" descr="A graph of different temperature levels&#10;&#10;Description automatically generated"/>
+                    <pic:cNvPicPr/>
+                  </pic:nvPicPr>
+                  <pic:blipFill>
+                    <a:blip r:embed="rId16"/>
+                    <a:stretch>
+                      <a:fillRect/>
+                    </a:stretch>
+                  </pic:blipFill>
+                  <pic:spPr>
+                    <a:xfrm>
+                      <a:off x="0" y="0"/>
+                      <a:ext cx="6120130" cy="4881245"/>
+                    </a:xfrm>
+                    <a:prstGeom prst="rect">
+                      <a:avLst/>
+                    </a:prstGeom>
+                  </pic:spPr>
+                </pic:pic>
+              </a:graphicData>
+            </a:graphic>
+          </wp:inline>
+        </w:drawing>
+      </w:r>
+    </w:p>
+    <w:p>
+      <w:pPr>
+        <w:pStyle w:val="Standard"/>
+        <w:jc w:val="both"/>
+        <w:rPr>
+          <w:rFonts w:asciiTheme="minorHAnsi" w:hAnsiTheme="minorHAnsi"/>
+          <w:sz w:val="22"/>
+          <w:szCs w:val="22"/>
+        </w:rPr>
+      </w:pPr>
+      <w:r>
+        <w:rPr>
+          <w:rFonts w:asciiTheme="minorHAnsi" w:hAnsiTheme="minorHAnsi"/>
+          <w:sz w:val="22"/>
+          <w:szCs w:val="22"/>
+        </w:rPr>
+        <w:t>As observed on the plot, the</w:t>
+      </w:r>
+      <w:r>
+        <w:rPr>
+          <w:rFonts w:asciiTheme="minorHAnsi" w:hAnsiTheme="minorHAnsi"/>
+          <w:sz w:val="22"/>
+          <w:szCs w:val="22"/>
+        </w:rPr>
+        <w:t xml:space="preserve"> relationship between </w:t>
+      </w:r>
+      <w:r>
+        <w:rPr>
+          <w:rFonts w:asciiTheme="minorHAnsi" w:hAnsiTheme="minorHAnsi"/>
+          <w:sz w:val="22"/>
+          <w:szCs w:val="22"/>
+        </w:rPr>
+        <w:t xml:space="preserve">the </w:t>
+      </w:r>
+      <w:r>
+        <w:rPr>
+          <w:rFonts w:asciiTheme="minorHAnsi" w:hAnsiTheme="minorHAnsi"/>
+          <w:sz w:val="22"/>
+          <w:szCs w:val="22"/>
+        </w:rPr>
+        <w:t>open-circuit voltage and illumination level follows a logarithmic behavior, as described by the equation</w:t>
+      </w:r>
+      <w:r>
+        <w:rPr>
+          <w:rFonts w:asciiTheme="minorHAnsi" w:hAnsiTheme="minorHAnsi"/>
+          <w:sz w:val="22"/>
+          <w:szCs w:val="22"/>
+        </w:rPr>
+        <w:t>;</w:t>
+      </w:r>
+    </w:p>
+    <w:p>
+      <w:pPr>
+        <w:pStyle w:val="Standard"/>
+        <w:jc w:val="both"/>
+        <w:rPr>
+          <w:rFonts w:asciiTheme="minorHAnsi" w:hAnsiTheme="minorHAnsi"/>
+          <w:sz w:val="22"/>
+          <w:szCs w:val="22"/>
+        </w:rPr>
+      </w:pPr>
+      <m:oMathPara>
+        <m:oMath>
+          <m:sSub>
+            <m:sSubPr>
+              <m:ctrlPr>
+                <w:rPr>
+                  <w:rFonts w:ascii="Cambria Math" w:hAnsi="Cambria Math"/>
+                  <w:i/>
+                  <w:sz w:val="22"/>
+                  <w:szCs w:val="22"/>
+                </w:rPr>
+              </m:ctrlPr>
+            </m:sSubPr>
+            <m:e>
+              <m:r>
+                <w:rPr>
+                  <w:rFonts w:ascii="Cambria Math" w:hAnsi="Cambria Math"/>
+                  <w:sz w:val="22"/>
+                  <w:szCs w:val="22"/>
+                </w:rPr>
+                <m:t>V</m:t>
+              </m:r>
+            </m:e>
+            <m:sub>
+              <m:r>
+                <w:rPr>
+                  <w:rFonts w:ascii="Cambria Math" w:hAnsi="Cambria Math"/>
+                  <w:sz w:val="22"/>
+                  <w:szCs w:val="22"/>
+                </w:rPr>
+                <m:t>oc</m:t>
+              </m:r>
+            </m:sub>
+          </m:sSub>
+          <m:r>
+            <w:rPr>
+              <w:rFonts w:ascii="Cambria Math" w:hAnsi="Cambria Math"/>
+              <w:sz w:val="22"/>
+              <w:szCs w:val="22"/>
+            </w:rPr>
+            <m:t>=</m:t>
+          </m:r>
+          <m:f>
+            <m:fPr>
+              <m:ctrlPr>
+                <w:rPr>
+                  <w:rFonts w:ascii="Cambria Math" w:hAnsi="Cambria Math"/>
+                  <w:i/>
+                  <w:sz w:val="22"/>
+                  <w:szCs w:val="22"/>
+                </w:rPr>
+              </m:ctrlPr>
+            </m:fPr>
+            <m:num>
+              <m:r>
+                <w:rPr>
+                  <w:rFonts w:ascii="Cambria Math" w:hAnsi="Cambria Math"/>
+                  <w:sz w:val="22"/>
+                  <w:szCs w:val="22"/>
+                </w:rPr>
+                <m:t>kT</m:t>
+              </m:r>
+            </m:num>
+            <m:den>
+              <m:r>
+                <w:rPr>
+                  <w:rFonts w:ascii="Cambria Math" w:hAnsi="Cambria Math"/>
+                  <w:sz w:val="22"/>
+                  <w:szCs w:val="22"/>
+                </w:rPr>
+                <m:t>q</m:t>
+              </m:r>
+            </m:den>
+          </m:f>
+          <m:r>
+            <w:rPr>
+              <w:rFonts w:ascii="Cambria Math" w:hAnsi="Cambria Math"/>
+              <w:sz w:val="22"/>
+              <w:szCs w:val="22"/>
+            </w:rPr>
+            <m:t>In(</m:t>
+          </m:r>
+          <m:f>
+            <m:fPr>
+              <m:ctrlPr>
+                <w:rPr>
+                  <w:rFonts w:ascii="Cambria Math" w:hAnsi="Cambria Math"/>
+                  <w:i/>
+                  <w:sz w:val="22"/>
+                  <w:szCs w:val="22"/>
+                </w:rPr>
+              </m:ctrlPr>
+            </m:fPr>
+            <m:num>
+              <m:sSub>
+                <m:sSubPr>
+                  <m:ctrlPr>
+                    <w:rPr>
+                      <w:rFonts w:ascii="Cambria Math" w:hAnsi="Cambria Math"/>
+                      <w:i/>
+                      <w:sz w:val="22"/>
+                      <w:szCs w:val="22"/>
+                    </w:rPr>
+                  </m:ctrlPr>
+                </m:sSubPr>
+                <m:e>
+                  <m:r>
+                    <w:rPr>
+                      <w:rFonts w:ascii="Cambria Math" w:hAnsi="Cambria Math"/>
+                      <w:sz w:val="22"/>
+                      <w:szCs w:val="22"/>
+                    </w:rPr>
+                    <m:t>I</m:t>
+                  </m:r>
+                </m:e>
+                <m:sub>
+                  <m:r>
+                    <w:rPr>
+                      <w:rFonts w:ascii="Cambria Math" w:hAnsi="Cambria Math"/>
+                      <w:sz w:val="22"/>
+                      <w:szCs w:val="22"/>
+                    </w:rPr>
+                    <m:t>sc</m:t>
+                  </m:r>
+                </m:sub>
+              </m:sSub>
+            </m:num>
+            <m:den>
+              <m:sSub>
+                <m:sSubPr>
+                  <m:ctrlPr>
+                    <w:rPr>
+                      <w:rFonts w:ascii="Cambria Math" w:hAnsi="Cambria Math"/>
+                      <w:i/>
+                      <w:sz w:val="22"/>
+                      <w:szCs w:val="22"/>
+                    </w:rPr>
+                  </m:ctrlPr>
+                </m:sSubPr>
+                <m:e>
+                  <m:r>
+                    <w:rPr>
+                      <w:rFonts w:ascii="Cambria Math" w:hAnsi="Cambria Math"/>
+                      <w:sz w:val="22"/>
+                      <w:szCs w:val="22"/>
+                    </w:rPr>
+                    <m:t>I</m:t>
+                  </m:r>
+                </m:e>
+                <m:sub>
+                  <m:r>
+                    <w:rPr>
+                      <w:rFonts w:ascii="Cambria Math" w:hAnsi="Cambria Math"/>
+                      <w:sz w:val="22"/>
+                      <w:szCs w:val="22"/>
+                    </w:rPr>
+                    <m:t>0</m:t>
+                  </m:r>
+                </m:sub>
+              </m:sSub>
+            </m:den>
+          </m:f>
+          <m:r>
+            <w:rPr>
+              <w:rFonts w:ascii="Cambria Math" w:hAnsi="Cambria Math"/>
+              <w:sz w:val="22"/>
+              <w:szCs w:val="22"/>
+            </w:rPr>
+            <m:t>)</m:t>
+          </m:r>
+        </m:oMath>
+      </m:oMathPara>
+    </w:p>
+    <w:p>
+      <w:pPr>
+        <w:pStyle w:val="Standard"/>
+        <w:jc w:val="both"/>
+        <w:rPr>
+          <w:rFonts w:asciiTheme="minorHAnsi" w:hAnsiTheme="minorHAnsi"/>
+          <w:sz w:val="22"/>
+          <w:szCs w:val="22"/>
+        </w:rPr>
+      </w:pPr>
+    </w:p>
+    <w:p>
+      <w:pPr>
+        <w:pStyle w:val="Standard"/>
+        <w:jc w:val="both"/>
+        <w:rPr>
+          <w:rFonts w:asciiTheme="minorHAnsi" w:hAnsiTheme="minorHAnsi"/>
+          <w:sz w:val="22"/>
+          <w:szCs w:val="22"/>
+        </w:rPr>
+      </w:pPr>
+      <w:r>
+        <w:rPr>
+          <w:rFonts w:asciiTheme="minorHAnsi" w:hAnsiTheme="minorHAnsi"/>
+          <w:sz w:val="22"/>
+          <w:szCs w:val="22"/>
+        </w:rPr>
+        <w:t xml:space="preserve">This logarithmic dependence explains why </w:t>
+      </w:r>
+      <m:oMath>
+        <m:sSub>
+          <m:sSubPr>
+            <m:ctrlPr>
+              <w:rPr>
+                <w:rFonts w:ascii="Cambria Math" w:hAnsi="Cambria Math"/>
+                <w:i/>
+                <w:sz w:val="22"/>
+                <w:szCs w:val="22"/>
+              </w:rPr>
+            </m:ctrlPr>
+          </m:sSubPr>
+          <m:e>
+            <m:r>
+              <w:rPr>
+                <w:rFonts w:ascii="Cambria Math" w:hAnsi="Cambria Math"/>
+                <w:sz w:val="22"/>
+                <w:szCs w:val="22"/>
+              </w:rPr>
+              <m:t>V</m:t>
+            </m:r>
+          </m:e>
+          <m:sub>
+            <m:r>
+              <w:rPr>
+                <w:rFonts w:ascii="Cambria Math" w:hAnsi="Cambria Math"/>
+                <w:sz w:val="22"/>
+                <w:szCs w:val="22"/>
+              </w:rPr>
+              <m:t>oc</m:t>
+            </m:r>
+          </m:sub>
+        </m:sSub>
+      </m:oMath>
+      <w:r>
+        <w:rPr>
+          <w:rFonts w:asciiTheme="minorHAnsi" w:hAnsiTheme="minorHAnsi"/>
+          <w:sz w:val="22"/>
+          <w:szCs w:val="22"/>
+        </w:rPr>
+        <w:t xml:space="preserve"> increases more rapidly at lower illumination levels and begins to saturate at higher intensities. Temperature has a significant negative impact on Voc, primarily due to its effect on the dark saturation current </w:t>
+      </w:r>
+      <m:oMath>
+        <m:sSub>
+          <m:sSubPr>
+            <m:ctrlPr>
+              <w:rPr>
+                <w:rFonts w:ascii="Cambria Math" w:hAnsi="Cambria Math"/>
+                <w:i/>
+                <w:sz w:val="22"/>
+                <w:szCs w:val="22"/>
+              </w:rPr>
+            </m:ctrlPr>
+          </m:sSubPr>
+          <m:e>
+            <m:r>
+              <w:rPr>
+                <w:rFonts w:ascii="Cambria Math" w:hAnsi="Cambria Math"/>
+                <w:sz w:val="22"/>
+                <w:szCs w:val="22"/>
+              </w:rPr>
+              <m:t>I</m:t>
+            </m:r>
+          </m:e>
+          <m:sub>
+            <m:r>
+              <w:rPr>
+                <w:rFonts w:ascii="Cambria Math" w:hAnsi="Cambria Math"/>
+                <w:sz w:val="22"/>
+                <w:szCs w:val="22"/>
+              </w:rPr>
+              <m:t>0</m:t>
+            </m:r>
+          </m:sub>
+        </m:sSub>
+      </m:oMath>
+      <w:r>
+        <w:rPr>
+          <w:rFonts w:asciiTheme="minorHAnsi" w:hAnsiTheme="minorHAnsi"/>
+          <w:sz w:val="22"/>
+          <w:szCs w:val="22"/>
+        </w:rPr>
+        <w:t xml:space="preserve">, which follows the relationship </w:t>
+      </w:r>
+    </w:p>
+    <w:p>
+      <w:pPr>
+        <w:pStyle w:val="Standard"/>
+        <w:jc w:val="both"/>
+        <w:rPr>
+          <w:rFonts w:asciiTheme="minorHAnsi" w:hAnsiTheme="minorHAnsi"/>
+          <w:sz w:val="22"/>
+          <w:szCs w:val="22"/>
+        </w:rPr>
+      </w:pPr>
+      <m:oMathPara>
+        <m:oMath>
+          <m:sSub>
+            <m:sSubPr>
+              <m:ctrlPr>
+                <w:rPr>
+                  <w:rFonts w:ascii="Cambria Math" w:hAnsi="Cambria Math"/>
+                  <w:i/>
+                  <w:sz w:val="22"/>
+                  <w:szCs w:val="22"/>
+                </w:rPr>
+              </m:ctrlPr>
+            </m:sSubPr>
+            <m:e>
+              <m:r>
+                <w:rPr>
+                  <w:rFonts w:ascii="Cambria Math" w:hAnsi="Cambria Math"/>
+                  <w:sz w:val="22"/>
+                  <w:szCs w:val="22"/>
+                </w:rPr>
+                <m:t>I</m:t>
+              </m:r>
+            </m:e>
+            <m:sub>
+              <m:r>
+                <w:rPr>
+                  <w:rFonts w:ascii="Cambria Math" w:hAnsi="Cambria Math"/>
+                  <w:sz w:val="22"/>
+                  <w:szCs w:val="22"/>
+                </w:rPr>
+                <m:t>0</m:t>
+              </m:r>
+            </m:sub>
+          </m:sSub>
+          <m:r>
+            <w:rPr>
+              <w:rFonts w:ascii="Cambria Math" w:hAnsi="Cambria Math"/>
+              <w:sz w:val="22"/>
+              <w:szCs w:val="22"/>
+            </w:rPr>
+            <m:t>=qA</m:t>
+          </m:r>
+          <m:f>
+            <m:fPr>
+              <m:ctrlPr>
+                <w:rPr>
+                  <w:rFonts w:ascii="Cambria Math" w:hAnsi="Cambria Math"/>
+                  <w:i/>
+                  <w:sz w:val="22"/>
+                  <w:szCs w:val="22"/>
+                </w:rPr>
+              </m:ctrlPr>
+            </m:fPr>
+            <m:num>
+              <m:r>
+                <w:rPr>
+                  <w:rFonts w:ascii="Cambria Math" w:hAnsi="Cambria Math"/>
+                  <w:sz w:val="22"/>
+                  <w:szCs w:val="22"/>
+                </w:rPr>
+                <m:t>D</m:t>
+              </m:r>
+              <m:sSubSup>
+                <m:sSubSupPr>
+                  <m:ctrlPr>
+                    <w:rPr>
+                      <w:rFonts w:ascii="Cambria Math" w:hAnsi="Cambria Math"/>
+                      <w:i/>
+                      <w:sz w:val="22"/>
+                      <w:szCs w:val="22"/>
+                    </w:rPr>
+                  </m:ctrlPr>
+                </m:sSubSupPr>
+                <m:e>
+                  <m:r>
+                    <w:rPr>
+                      <w:rFonts w:ascii="Cambria Math" w:hAnsi="Cambria Math"/>
+                      <w:sz w:val="22"/>
+                      <w:szCs w:val="22"/>
+                    </w:rPr>
+                    <m:t>n</m:t>
+                  </m:r>
+                </m:e>
+                <m:sub>
+                  <m:r>
+                    <w:rPr>
+                      <w:rFonts w:ascii="Cambria Math" w:hAnsi="Cambria Math"/>
+                      <w:sz w:val="22"/>
+                      <w:szCs w:val="22"/>
+                    </w:rPr>
+                    <m:t>i</m:t>
+                  </m:r>
+                </m:sub>
+                <m:sup>
+                  <m:r>
+                    <w:rPr>
+                      <w:rFonts w:ascii="Cambria Math" w:hAnsi="Cambria Math"/>
+                      <w:sz w:val="22"/>
+                      <w:szCs w:val="22"/>
+                    </w:rPr>
+                    <m:t>2</m:t>
+                  </m:r>
+                </m:sup>
+              </m:sSubSup>
+            </m:num>
+            <m:den>
+              <m:r>
+                <w:rPr>
+                  <w:rFonts w:ascii="Cambria Math" w:hAnsi="Cambria Math"/>
+                  <w:sz w:val="22"/>
+                  <w:szCs w:val="22"/>
+                </w:rPr>
+                <m:t>L</m:t>
+              </m:r>
+              <m:sSub>
+                <m:sSubPr>
+                  <m:ctrlPr>
+                    <w:rPr>
+                      <w:rFonts w:ascii="Cambria Math" w:hAnsi="Cambria Math"/>
+                      <w:i/>
+                      <w:sz w:val="22"/>
+                      <w:szCs w:val="22"/>
+                    </w:rPr>
+                  </m:ctrlPr>
+                </m:sSubPr>
+                <m:e>
+                  <m:r>
+                    <w:rPr>
+                      <w:rFonts w:ascii="Cambria Math" w:hAnsi="Cambria Math"/>
+                      <w:sz w:val="22"/>
+                      <w:szCs w:val="22"/>
+                    </w:rPr>
+                    <m:t>N</m:t>
+                  </m:r>
+                </m:e>
+                <m:sub>
+                  <m:r>
+                    <w:rPr>
+                      <w:rFonts w:ascii="Cambria Math" w:hAnsi="Cambria Math"/>
+                      <w:sz w:val="22"/>
+                      <w:szCs w:val="22"/>
+                    </w:rPr>
+                    <m:t>D</m:t>
+                  </m:r>
+                </m:sub>
+              </m:sSub>
+            </m:den>
+          </m:f>
+        </m:oMath>
+      </m:oMathPara>
+    </w:p>
+    <w:p>
+      <w:pPr>
+        <w:pStyle w:val="Standard"/>
+        <w:jc w:val="both"/>
+        <w:rPr>
+          <w:rFonts w:asciiTheme="minorHAnsi" w:hAnsiTheme="minorHAnsi"/>
+          <w:sz w:val="22"/>
+          <w:szCs w:val="22"/>
+        </w:rPr>
+      </w:pPr>
+    </w:p>
+    <w:p>
+      <w:pPr>
+        <w:pStyle w:val="Standard"/>
+        <w:jc w:val="both"/>
+        <w:rPr>
+          <w:rFonts w:asciiTheme="minorHAnsi" w:hAnsiTheme="minorHAnsi"/>
+          <w:sz w:val="22"/>
+          <w:szCs w:val="22"/>
+          <w:lang w:val="en-US"/>
+        </w:rPr>
+      </w:pPr>
+      <w:r>
+        <w:rPr>
+          <w:rFonts w:asciiTheme="minorHAnsi" w:hAnsiTheme="minorHAnsi"/>
+          <w:sz w:val="22"/>
+          <w:szCs w:val="22"/>
+        </w:rPr>
+        <w:t xml:space="preserve">As temperature increases, </w:t>
+      </w:r>
+      <m:oMath>
+        <m:sSub>
+          <m:sSubPr>
+            <m:ctrlPr>
+              <w:rPr>
+                <w:rFonts w:ascii="Cambria Math" w:hAnsi="Cambria Math"/>
+                <w:i/>
+                <w:sz w:val="22"/>
+                <w:szCs w:val="22"/>
+              </w:rPr>
+            </m:ctrlPr>
+          </m:sSubPr>
+          <m:e>
+            <m:r>
+              <w:rPr>
+                <w:rFonts w:ascii="Cambria Math" w:hAnsi="Cambria Math"/>
+                <w:sz w:val="22"/>
+                <w:szCs w:val="22"/>
+              </w:rPr>
+              <m:t>I</m:t>
+            </m:r>
+          </m:e>
+          <m:sub>
+            <m:r>
+              <w:rPr>
+                <w:rFonts w:ascii="Cambria Math" w:hAnsi="Cambria Math"/>
+                <w:sz w:val="22"/>
+                <w:szCs w:val="22"/>
+              </w:rPr>
+              <m:t>0</m:t>
+            </m:r>
+          </m:sub>
+        </m:sSub>
+      </m:oMath>
+      <w:r>
+        <w:rPr>
+          <w:rFonts w:asciiTheme="minorHAnsi" w:hAnsiTheme="minorHAnsi"/>
+          <w:sz w:val="22"/>
+          <w:szCs w:val="22"/>
+        </w:rPr>
+        <w:t xml:space="preserve"> increases exponentially</w:t>
+      </w:r>
+      <w:r>
+        <w:rPr>
+          <w:rFonts w:asciiTheme="minorHAnsi" w:hAnsiTheme="minorHAnsi"/>
+          <w:sz w:val="22"/>
+          <w:szCs w:val="22"/>
+        </w:rPr>
+        <w:t xml:space="preserve"> (because </w:t>
+      </w:r>
+      <m:oMath>
+        <m:sSub>
+          <m:sSubPr>
+            <m:ctrlPr>
+              <w:rPr>
+                <w:rFonts w:ascii="Cambria Math" w:hAnsi="Cambria Math"/>
+                <w:i/>
+                <w:sz w:val="22"/>
+                <w:szCs w:val="22"/>
+              </w:rPr>
+            </m:ctrlPr>
+          </m:sSubPr>
+          <m:e>
+            <m:r>
+              <w:rPr>
+                <w:rFonts w:ascii="Cambria Math" w:hAnsi="Cambria Math"/>
+                <w:sz w:val="22"/>
+                <w:szCs w:val="22"/>
+              </w:rPr>
+              <m:t>n</m:t>
+            </m:r>
+          </m:e>
+          <m:sub>
+            <m:r>
+              <w:rPr>
+                <w:rFonts w:ascii="Cambria Math" w:hAnsi="Cambria Math"/>
+                <w:sz w:val="22"/>
+                <w:szCs w:val="22"/>
+              </w:rPr>
+              <m:t>i</m:t>
+            </m:r>
+          </m:sub>
+        </m:sSub>
+      </m:oMath>
+      <w:r>
+        <w:rPr>
+          <w:rFonts w:asciiTheme="minorHAnsi" w:hAnsiTheme="minorHAnsi"/>
+          <w:sz w:val="22"/>
+          <w:szCs w:val="22"/>
+        </w:rPr>
+        <w:t xml:space="preserve"> is very temperature dependent)</w:t>
+      </w:r>
+      <w:r>
+        <w:rPr>
+          <w:rFonts w:asciiTheme="minorHAnsi" w:hAnsiTheme="minorHAnsi"/>
+          <w:sz w:val="22"/>
+          <w:szCs w:val="22"/>
+        </w:rPr>
+        <w:t xml:space="preserve">, leading to a decrease in </w:t>
+      </w:r>
+      <m:oMath>
+        <m:sSub>
+          <m:sSubPr>
+            <m:ctrlPr>
+              <w:rPr>
+                <w:rFonts w:ascii="Cambria Math" w:hAnsi="Cambria Math"/>
+                <w:i/>
+                <w:sz w:val="22"/>
+                <w:szCs w:val="22"/>
+              </w:rPr>
+            </m:ctrlPr>
+          </m:sSubPr>
+          <m:e>
+            <m:r>
+              <w:rPr>
+                <w:rFonts w:ascii="Cambria Math" w:hAnsi="Cambria Math"/>
+                <w:sz w:val="22"/>
+                <w:szCs w:val="22"/>
+              </w:rPr>
+              <m:t>V</m:t>
+            </m:r>
+          </m:e>
+          <m:sub>
+            <m:r>
+              <w:rPr>
+                <w:rFonts w:ascii="Cambria Math" w:hAnsi="Cambria Math"/>
+                <w:sz w:val="22"/>
+                <w:szCs w:val="22"/>
+              </w:rPr>
+              <m:t>oc</m:t>
+            </m:r>
+          </m:sub>
+        </m:sSub>
+      </m:oMath>
+      <w:r>
+        <w:rPr>
+          <w:rFonts w:asciiTheme="minorHAnsi" w:hAnsiTheme="minorHAnsi"/>
+          <w:sz w:val="22"/>
+          <w:szCs w:val="22"/>
+        </w:rPr>
+        <w:t xml:space="preserve">. </w:t>
+      </w:r>
+    </w:p>
+    <w:p>
+      <w:pPr>
+        <w:pStyle w:val="Standard"/>
+        <w:jc w:val="both"/>
+        <w:rPr>
+          <w:rFonts w:asciiTheme="minorHAnsi" w:hAnsiTheme="minorHAnsi"/>
+          <w:sz w:val="22"/>
+          <w:szCs w:val="22"/>
+          <w:lang w:val="en-US"/>
+        </w:rPr>
+      </w:pPr>
     </w:p>
     <w:p>
       <w:pPr>
@@ -4019,16 +6130,36 @@
           <w:szCs w:val="22"/>
           <w:lang w:val="en-US"/>
         </w:rPr>
-        <w:t>Extract the main parameters of the solar cell</w:t>
-      </w:r>
-      <w:r>
-        <w:rPr>
-          <w:rFonts w:asciiTheme="minorHAnsi" w:hAnsiTheme="minorHAnsi"/>
-          <w:sz w:val="22"/>
-          <w:szCs w:val="22"/>
-          <w:lang w:val="en-US"/>
-        </w:rPr>
-        <w:t xml:space="preserve"> (consider the 1-diode equivalent model)</w:t>
+        <w:t>How does the fill factor change with increasing temperature? Describe and explain briefly the observed effects</w:t>
+      </w:r>
+    </w:p>
+    <w:p>
+      <w:pPr>
+        <w:jc w:val="both"/>
+        <w:rPr>
+          <w:b/>
+          <w:lang w:val="en-IE"/>
+        </w:rPr>
+      </w:pPr>
+    </w:p>
+    <w:p>
+      <w:pPr>
+        <w:jc w:val="both"/>
+        <w:rPr>
+          <w:b/>
+        </w:rPr>
+      </w:pPr>
+      <w:r>
+        <w:rPr>
+          <w:b/>
+        </w:rPr>
+        <w:t xml:space="preserve">Solar cell modeling via </w:t>
+      </w:r>
+      <w:r>
+        <w:rPr>
+          <w:b/>
+        </w:rPr>
+        <w:t>Spice</w:t>
       </w:r>
     </w:p>
     <w:p>
@@ -4053,16 +6184,16 @@
           <w:szCs w:val="22"/>
           <w:lang w:val="en-US"/>
         </w:rPr>
-        <w:t>Use the previously extracted parameters to reproduce the electrical characteristics of the solar cell by Spice</w:t>
-      </w:r>
-      <w:r>
-        <w:rPr>
-          <w:rFonts w:asciiTheme="minorHAnsi" w:hAnsiTheme="minorHAnsi"/>
-          <w:sz w:val="22"/>
-          <w:szCs w:val="22"/>
-          <w:lang w:val="en-US"/>
-        </w:rPr>
-        <w:t xml:space="preserve"> (you can use LTSpice, for example)</w:t>
+        <w:t>Extract the main parameters of the solar cell</w:t>
+      </w:r>
+      <w:r>
+        <w:rPr>
+          <w:rFonts w:asciiTheme="minorHAnsi" w:hAnsiTheme="minorHAnsi"/>
+          <w:sz w:val="22"/>
+          <w:szCs w:val="22"/>
+          <w:lang w:val="en-US"/>
+        </w:rPr>
+        <w:t xml:space="preserve"> (consider the 1-diode equivalent model)</w:t>
       </w:r>
     </w:p>
     <w:p>
@@ -4087,18 +6218,456 @@
           <w:szCs w:val="22"/>
           <w:lang w:val="en-US"/>
         </w:rPr>
+        <w:t>Use the previously extracted parameters to reproduce the electrical characteristics of the solar cell by Spice</w:t>
+      </w:r>
+      <w:r>
+        <w:rPr>
+          <w:rFonts w:asciiTheme="minorHAnsi" w:hAnsiTheme="minorHAnsi"/>
+          <w:sz w:val="22"/>
+          <w:szCs w:val="22"/>
+          <w:lang w:val="en-US"/>
+        </w:rPr>
+        <w:t xml:space="preserve"> (you can use </w:t>
+      </w:r>
+      <w:proofErr w:type="spellStart"/>
+      <w:r>
+        <w:rPr>
+          <w:rFonts w:asciiTheme="minorHAnsi" w:hAnsiTheme="minorHAnsi"/>
+          <w:sz w:val="22"/>
+          <w:szCs w:val="22"/>
+          <w:lang w:val="en-US"/>
+        </w:rPr>
+        <w:t>LTSpice</w:t>
+      </w:r>
+      <w:proofErr w:type="spellEnd"/>
+      <w:r>
+        <w:rPr>
+          <w:rFonts w:asciiTheme="minorHAnsi" w:hAnsiTheme="minorHAnsi"/>
+          <w:sz w:val="22"/>
+          <w:szCs w:val="22"/>
+          <w:lang w:val="en-US"/>
+        </w:rPr>
+        <w:t>, for example)</w:t>
+      </w:r>
+    </w:p>
+    <w:p>
+      <w:pPr>
+        <w:pStyle w:val="Standard"/>
+        <w:numPr>
+          <w:ilvl w:val="0"/>
+          <w:numId w:val="4"/>
+        </w:numPr>
+        <w:jc w:val="both"/>
+        <w:rPr>
+          <w:rFonts w:asciiTheme="minorHAnsi" w:hAnsiTheme="minorHAnsi"/>
+          <w:sz w:val="22"/>
+          <w:szCs w:val="22"/>
+          <w:lang w:val="en-US"/>
+        </w:rPr>
+      </w:pPr>
+      <w:r>
+        <w:rPr>
+          <w:rFonts w:asciiTheme="minorHAnsi" w:hAnsiTheme="minorHAnsi"/>
+          <w:sz w:val="22"/>
+          <w:szCs w:val="22"/>
+          <w:lang w:val="en-US"/>
+        </w:rPr>
         <w:t>Compare the experimental data with the simulated ones and comment in the lab report</w:t>
       </w:r>
     </w:p>
     <w:p>
       <w:pPr>
         <w:pStyle w:val="Standard"/>
+        <w:jc w:val="both"/>
+        <w:rPr>
+          <w:rFonts w:asciiTheme="minorHAnsi" w:hAnsiTheme="minorHAnsi"/>
+          <w:sz w:val="22"/>
+          <w:szCs w:val="22"/>
+          <w:lang w:val="en-US"/>
+        </w:rPr>
+      </w:pPr>
+    </w:p>
+    <w:p>
+      <w:pPr>
+        <w:pStyle w:val="Standard"/>
+        <w:jc w:val="both"/>
+        <w:rPr>
+          <w:rFonts w:asciiTheme="minorHAnsi" w:hAnsiTheme="minorHAnsi"/>
+          <w:sz w:val="22"/>
+          <w:szCs w:val="22"/>
+          <w:lang w:val="en-US"/>
+        </w:rPr>
+      </w:pPr>
+    </w:p>
+    <w:p>
+      <w:pPr>
+        <w:pStyle w:val="Standard"/>
+        <w:jc w:val="both"/>
+        <w:rPr>
+          <w:rFonts w:asciiTheme="minorHAnsi" w:hAnsiTheme="minorHAnsi"/>
+          <w:sz w:val="22"/>
+          <w:szCs w:val="22"/>
+          <w:lang w:val="en-US"/>
+        </w:rPr>
+      </w:pPr>
+    </w:p>
+    <w:p>
+      <w:pPr>
+        <w:pStyle w:val="Standard"/>
+        <w:jc w:val="both"/>
+        <w:rPr>
+          <w:rFonts w:asciiTheme="minorHAnsi" w:hAnsiTheme="minorHAnsi"/>
+          <w:sz w:val="22"/>
+          <w:szCs w:val="22"/>
+          <w:lang w:val="en-US"/>
+        </w:rPr>
+      </w:pPr>
+    </w:p>
+    <w:p>
+      <w:pPr>
+        <w:pStyle w:val="Standard"/>
+        <w:jc w:val="both"/>
+        <w:rPr>
+          <w:rFonts w:asciiTheme="minorHAnsi" w:hAnsiTheme="minorHAnsi"/>
+          <w:sz w:val="22"/>
+          <w:szCs w:val="22"/>
+          <w:lang w:val="fr-CM"/>
+        </w:rPr>
+      </w:pPr>
+      <w:r>
+        <w:rPr>
+          <w:rFonts w:asciiTheme="minorHAnsi" w:hAnsiTheme="minorHAnsi"/>
+          <w:sz w:val="22"/>
+          <w:szCs w:val="22"/>
+          <w:lang w:val="fr-CM"/>
+        </w:rPr>
+        <w:t>APPENDIX 1</w:t>
+      </w:r>
+      <w:r>
+        <w:rPr>
+          <w:rFonts w:asciiTheme="minorHAnsi" w:hAnsiTheme="minorHAnsi"/>
+          <w:sz w:val="22"/>
+          <w:szCs w:val="22"/>
+          <w:lang w:val="fr-CM"/>
+        </w:rPr>
+        <w:t>: XXR-M125 2BB-19.4 SOLAR CE</w:t>
+      </w:r>
+      <w:r>
+        <w:rPr>
+          <w:rFonts w:asciiTheme="minorHAnsi" w:hAnsiTheme="minorHAnsi"/>
+          <w:sz w:val="22"/>
+          <w:szCs w:val="22"/>
+          <w:lang w:val="fr-CM"/>
+        </w:rPr>
+        <w:t>LL</w:t>
+      </w:r>
+    </w:p>
+    <w:p>
+      <w:pPr>
+        <w:pStyle w:val="Standard"/>
+        <w:jc w:val="both"/>
+        <w:rPr>
+          <w:rFonts w:asciiTheme="minorHAnsi" w:hAnsiTheme="minorHAnsi"/>
+          <w:sz w:val="22"/>
+          <w:szCs w:val="22"/>
+          <w:lang w:val="en-US"/>
+        </w:rPr>
+      </w:pPr>
+      <w:r>
+        <w:rPr>
+          <w:rFonts w:asciiTheme="minorHAnsi" w:hAnsiTheme="minorHAnsi"/>
+          <w:sz w:val="22"/>
+          <w:szCs w:val="22"/>
+          <w:lang w:val="en-US"/>
+        </w:rPr>
+        <w:lastRenderedPageBreak/>
+        <w:drawing>
+          <wp:inline distT="0" distB="0" distL="0" distR="0" wp14:anchorId="3D813CAF" wp14:editId="1336539C">
+            <wp:extent cx="6120130" cy="7705725"/>
+            <wp:effectExtent l="0" t="0" r="0" b="9525"/>
+            <wp:docPr id="1872148258" name="Picture 1" descr="A screenshot of a computer&#10;&#10;Description automatically generated"/>
+            <wp:cNvGraphicFramePr>
+              <a:graphicFrameLocks xmlns:a="http://schemas.openxmlformats.org/drawingml/2006/main" noChangeAspect="1"/>
+            </wp:cNvGraphicFramePr>
+            <a:graphic xmlns:a="http://schemas.openxmlformats.org/drawingml/2006/main">
+              <a:graphicData uri="http://schemas.openxmlformats.org/drawingml/2006/picture">
+                <pic:pic xmlns:pic="http://schemas.openxmlformats.org/drawingml/2006/picture">
+                  <pic:nvPicPr>
+                    <pic:cNvPr id="1872148258" name="Picture 1" descr="A screenshot of a computer&#10;&#10;Description automatically generated"/>
+                    <pic:cNvPicPr/>
+                  </pic:nvPicPr>
+                  <pic:blipFill>
+                    <a:blip r:embed="rId17"/>
+                    <a:stretch>
+                      <a:fillRect/>
+                    </a:stretch>
+                  </pic:blipFill>
+                  <pic:spPr>
+                    <a:xfrm>
+                      <a:off x="0" y="0"/>
+                      <a:ext cx="6120130" cy="7705725"/>
+                    </a:xfrm>
+                    <a:prstGeom prst="rect">
+                      <a:avLst/>
+                    </a:prstGeom>
+                  </pic:spPr>
+                </pic:pic>
+              </a:graphicData>
+            </a:graphic>
+          </wp:inline>
+        </w:drawing>
+      </w:r>
+    </w:p>
+    <w:p>
+      <w:pPr>
+        <w:pStyle w:val="Standard"/>
+        <w:rPr>
+          <w:rFonts w:asciiTheme="minorHAnsi" w:hAnsiTheme="minorHAnsi"/>
+          <w:lang w:val="fr-CM"/>
+        </w:rPr>
+      </w:pPr>
+      <w:r>
+        <w:rPr>
+          <w:rFonts w:asciiTheme="minorHAnsi" w:hAnsiTheme="minorHAnsi"/>
+          <w:lang w:val="fr-CM"/>
+        </w:rPr>
+        <w:t xml:space="preserve">Source: </w:t>
+      </w:r>
+      <w:hyperlink r:id="rId18" w:history="1">
+        <w:r>
+          <w:rPr>
+            <w:rStyle w:val="Hyperlink"/>
+            <w:rFonts w:asciiTheme="minorHAnsi" w:hAnsiTheme="minorHAnsi"/>
+            <w:lang w:val="fr-CM"/>
+          </w:rPr>
+          <w:t>https://www.enfsolar.com/pv/cell-datasheet/2416</w:t>
+        </w:r>
+      </w:hyperlink>
+    </w:p>
+    <w:p>
+      <w:pPr>
+        <w:pStyle w:val="Standard"/>
+        <w:rPr>
+          <w:rFonts w:asciiTheme="minorHAnsi" w:hAnsiTheme="minorHAnsi"/>
+          <w:lang w:val="fr-CM"/>
+        </w:rPr>
+      </w:pPr>
+    </w:p>
+    <w:p>
+      <w:pPr>
+        <w:pStyle w:val="Standard"/>
+        <w:jc w:val="both"/>
+        <w:rPr>
+          <w:rFonts w:asciiTheme="minorHAnsi" w:hAnsiTheme="minorHAnsi"/>
+          <w:sz w:val="22"/>
+          <w:szCs w:val="22"/>
+          <w:lang w:val="fr-CM"/>
+        </w:rPr>
+      </w:pPr>
+      <w:r>
+        <w:rPr>
+          <w:rFonts w:asciiTheme="minorHAnsi" w:hAnsiTheme="minorHAnsi"/>
+          <w:sz w:val="22"/>
+          <w:szCs w:val="22"/>
+          <w:lang w:val="fr-CM"/>
+        </w:rPr>
+        <w:t xml:space="preserve">APPENDIX </w:t>
+      </w:r>
+      <w:r>
+        <w:rPr>
+          <w:rFonts w:asciiTheme="minorHAnsi" w:hAnsiTheme="minorHAnsi"/>
+          <w:sz w:val="22"/>
+          <w:szCs w:val="22"/>
+          <w:lang w:val="fr-CM"/>
+        </w:rPr>
+        <w:t>2</w:t>
+      </w:r>
+      <w:r>
+        <w:rPr>
+          <w:rFonts w:asciiTheme="minorHAnsi" w:hAnsiTheme="minorHAnsi"/>
+          <w:sz w:val="22"/>
+          <w:szCs w:val="22"/>
+          <w:lang w:val="fr-CM"/>
+        </w:rPr>
+        <w:t xml:space="preserve">: </w:t>
+      </w:r>
+      <w:r>
+        <w:rPr>
+          <w:color w:val="000000" w:themeColor="text1"/>
+          <w:lang w:val="en-US"/>
+        </w:rPr>
+        <w:t>PGE2B125-165</w:t>
+      </w:r>
+    </w:p>
+    <w:p>
+      <w:pPr>
+        <w:pStyle w:val="Standard"/>
+        <w:jc w:val="both"/>
+        <w:rPr>
+          <w:rFonts w:asciiTheme="minorHAnsi" w:hAnsiTheme="minorHAnsi"/>
+          <w:sz w:val="22"/>
+          <w:szCs w:val="22"/>
+          <w:lang w:val="fr-CM"/>
+        </w:rPr>
+      </w:pPr>
+      <w:r>
+        <w:rPr>
+          <w:rFonts w:asciiTheme="minorHAnsi" w:hAnsiTheme="minorHAnsi"/>
+          <w:sz w:val="22"/>
+          <w:szCs w:val="22"/>
+          <w:lang w:val="fr-CM"/>
+        </w:rPr>
+        <w:lastRenderedPageBreak/>
+        <w:drawing>
+          <wp:inline distT="0" distB="0" distL="0" distR="0" wp14:anchorId="454C145B" wp14:editId="2582E5A1">
+            <wp:extent cx="6120130" cy="7830185"/>
+            <wp:effectExtent l="0" t="0" r="0" b="0"/>
+            <wp:docPr id="213225963" name="Picture 1" descr="A screenshot of a diagram&#10;&#10;Description automatically generated"/>
+            <wp:cNvGraphicFramePr>
+              <a:graphicFrameLocks xmlns:a="http://schemas.openxmlformats.org/drawingml/2006/main" noChangeAspect="1"/>
+            </wp:cNvGraphicFramePr>
+            <a:graphic xmlns:a="http://schemas.openxmlformats.org/drawingml/2006/main">
+              <a:graphicData uri="http://schemas.openxmlformats.org/drawingml/2006/picture">
+                <pic:pic xmlns:pic="http://schemas.openxmlformats.org/drawingml/2006/picture">
+                  <pic:nvPicPr>
+                    <pic:cNvPr id="213225963" name="Picture 1" descr="A screenshot of a diagram&#10;&#10;Description automatically generated"/>
+                    <pic:cNvPicPr/>
+                  </pic:nvPicPr>
+                  <pic:blipFill>
+                    <a:blip r:embed="rId19"/>
+                    <a:stretch>
+                      <a:fillRect/>
+                    </a:stretch>
+                  </pic:blipFill>
+                  <pic:spPr>
+                    <a:xfrm>
+                      <a:off x="0" y="0"/>
+                      <a:ext cx="6120130" cy="7830185"/>
+                    </a:xfrm>
+                    <a:prstGeom prst="rect">
+                      <a:avLst/>
+                    </a:prstGeom>
+                  </pic:spPr>
+                </pic:pic>
+              </a:graphicData>
+            </a:graphic>
+          </wp:inline>
+        </w:drawing>
+      </w:r>
+    </w:p>
+    <w:p>
+      <w:pPr>
+        <w:pStyle w:val="Standard"/>
+        <w:jc w:val="both"/>
+        <w:rPr>
+          <w:rFonts w:asciiTheme="minorHAnsi" w:hAnsiTheme="minorHAnsi"/>
+          <w:sz w:val="22"/>
+          <w:szCs w:val="22"/>
+          <w:lang w:val="fr-CM"/>
+        </w:rPr>
+      </w:pPr>
+      <w:r>
+        <w:rPr>
+          <w:rFonts w:asciiTheme="minorHAnsi" w:hAnsiTheme="minorHAnsi"/>
+          <w:sz w:val="22"/>
+          <w:szCs w:val="22"/>
+          <w:lang w:val="fr-CM"/>
+        </w:rPr>
+        <w:t xml:space="preserve">Source : </w:t>
+      </w:r>
+      <w:r>
+        <w:rPr>
+          <w:rFonts w:asciiTheme="minorHAnsi" w:hAnsiTheme="minorHAnsi"/>
+          <w:sz w:val="22"/>
+          <w:szCs w:val="22"/>
+          <w:lang w:val="fr-CM"/>
+        </w:rPr>
+        <w:t>https://cdn.enfsolar.com/z/pp/z2gv1s3ku0p/5fb0f3d69fa81.pdf</w:t>
+      </w:r>
+    </w:p>
+    <w:p>
+      <w:pPr>
+        <w:pStyle w:val="Standard"/>
         <w:jc w:val="center"/>
         <w:rPr>
           <w:rFonts w:asciiTheme="minorHAnsi" w:hAnsiTheme="minorHAnsi"/>
-          <w:lang w:val="en-US"/>
-        </w:rPr>
-      </w:pPr>
+          <w:lang w:val="fr-CM"/>
+        </w:rPr>
+      </w:pPr>
+    </w:p>
+    <w:p>
+      <w:pPr>
+        <w:pStyle w:val="Standard"/>
+        <w:rPr>
+          <w:rFonts w:asciiTheme="minorHAnsi" w:hAnsiTheme="minorHAnsi"/>
+          <w:lang w:val="fr-CM"/>
+        </w:rPr>
+      </w:pPr>
+      <w:r>
+        <w:rPr>
+          <w:rFonts w:asciiTheme="minorHAnsi" w:hAnsiTheme="minorHAnsi"/>
+          <w:lang w:val="fr-CM"/>
+        </w:rPr>
+        <w:t xml:space="preserve">APPENDIX 3 : </w:t>
+      </w:r>
+      <w:r>
+        <w:rPr>
+          <w:color w:val="000000" w:themeColor="text1"/>
+          <w:lang w:val="en-US"/>
+        </w:rPr>
+        <w:t>LKS-125mm-Mono-2BB</w:t>
+      </w:r>
+    </w:p>
+    <w:p>
+      <w:pPr>
+        <w:pStyle w:val="Standard"/>
+        <w:rPr>
+          <w:rFonts w:asciiTheme="minorHAnsi" w:hAnsiTheme="minorHAnsi"/>
+          <w:lang w:val="fr-CM"/>
+        </w:rPr>
+      </w:pPr>
+      <w:r>
+        <w:rPr>
+          <w:rFonts w:asciiTheme="minorHAnsi" w:hAnsiTheme="minorHAnsi"/>
+          <w:lang w:val="fr-CM"/>
+        </w:rPr>
+        <w:lastRenderedPageBreak/>
+        <w:drawing>
+          <wp:inline distT="0" distB="0" distL="0" distR="0" wp14:anchorId="4834336F" wp14:editId="1CFBACA6">
+            <wp:extent cx="6120130" cy="8101965"/>
+            <wp:effectExtent l="0" t="0" r="0" b="0"/>
+            <wp:docPr id="234545208" name="Picture 1" descr="A screenshot of a computer&#10;&#10;Description automatically generated"/>
+            <wp:cNvGraphicFramePr>
+              <a:graphicFrameLocks xmlns:a="http://schemas.openxmlformats.org/drawingml/2006/main" noChangeAspect="1"/>
+            </wp:cNvGraphicFramePr>
+            <a:graphic xmlns:a="http://schemas.openxmlformats.org/drawingml/2006/main">
+              <a:graphicData uri="http://schemas.openxmlformats.org/drawingml/2006/picture">
+                <pic:pic xmlns:pic="http://schemas.openxmlformats.org/drawingml/2006/picture">
+                  <pic:nvPicPr>
+                    <pic:cNvPr id="234545208" name="Picture 1" descr="A screenshot of a computer&#10;&#10;Description automatically generated"/>
+                    <pic:cNvPicPr/>
+                  </pic:nvPicPr>
+                  <pic:blipFill>
+                    <a:blip r:embed="rId20"/>
+                    <a:stretch>
+                      <a:fillRect/>
+                    </a:stretch>
+                  </pic:blipFill>
+                  <pic:spPr>
+                    <a:xfrm>
+                      <a:off x="0" y="0"/>
+                      <a:ext cx="6120130" cy="8101965"/>
+                    </a:xfrm>
+                    <a:prstGeom prst="rect">
+                      <a:avLst/>
+                    </a:prstGeom>
+                  </pic:spPr>
+                </pic:pic>
+              </a:graphicData>
+            </a:graphic>
+          </wp:inline>
+        </w:drawing>
+      </w:r>
     </w:p>
     <w:p>
       <w:pPr>
@@ -4106,30 +6675,84 @@
         <w:jc w:val="center"/>
         <w:rPr>
           <w:rFonts w:asciiTheme="minorHAnsi" w:hAnsiTheme="minorHAnsi"/>
-          <w:lang w:val="en-US"/>
-        </w:rPr>
-      </w:pPr>
-    </w:p>
-    <w:p>
-      <w:pPr>
-        <w:pStyle w:val="Standard"/>
-        <w:rPr>
-          <w:rFonts w:asciiTheme="minorHAnsi" w:hAnsiTheme="minorHAnsi"/>
-          <w:lang w:val="en-US"/>
-        </w:rPr>
-      </w:pPr>
-    </w:p>
-    <w:p>
-      <w:pPr>
-        <w:pStyle w:val="Standard"/>
-        <w:jc w:val="center"/>
-        <w:rPr>
-          <w:rFonts w:asciiTheme="minorHAnsi" w:hAnsiTheme="minorHAnsi"/>
-          <w:sz w:val="22"/>
-          <w:szCs w:val="22"/>
-          <w:lang w:val="en-US"/>
-        </w:rPr>
-      </w:pPr>
+          <w:sz w:val="22"/>
+          <w:szCs w:val="22"/>
+          <w:lang w:val="fr-CM"/>
+        </w:rPr>
+      </w:pPr>
+      <w:r>
+        <w:rPr>
+          <w:rFonts w:asciiTheme="minorHAnsi" w:hAnsiTheme="minorHAnsi"/>
+          <w:sz w:val="22"/>
+          <w:szCs w:val="22"/>
+          <w:lang w:val="fr-CM"/>
+        </w:rPr>
+        <w:lastRenderedPageBreak/>
+        <w:drawing>
+          <wp:inline distT="0" distB="0" distL="0" distR="0" wp14:anchorId="3BFCAB83" wp14:editId="35C291DA">
+            <wp:extent cx="6120130" cy="4408805"/>
+            <wp:effectExtent l="0" t="0" r="0" b="0"/>
+            <wp:docPr id="2061604210" name="Picture 1" descr="A screenshot of a report&#10;&#10;Description automatically generated"/>
+            <wp:cNvGraphicFramePr>
+              <a:graphicFrameLocks xmlns:a="http://schemas.openxmlformats.org/drawingml/2006/main" noChangeAspect="1"/>
+            </wp:cNvGraphicFramePr>
+            <a:graphic xmlns:a="http://schemas.openxmlformats.org/drawingml/2006/main">
+              <a:graphicData uri="http://schemas.openxmlformats.org/drawingml/2006/picture">
+                <pic:pic xmlns:pic="http://schemas.openxmlformats.org/drawingml/2006/picture">
+                  <pic:nvPicPr>
+                    <pic:cNvPr id="2061604210" name="Picture 1" descr="A screenshot of a report&#10;&#10;Description automatically generated"/>
+                    <pic:cNvPicPr/>
+                  </pic:nvPicPr>
+                  <pic:blipFill>
+                    <a:blip r:embed="rId21"/>
+                    <a:stretch>
+                      <a:fillRect/>
+                    </a:stretch>
+                  </pic:blipFill>
+                  <pic:spPr>
+                    <a:xfrm>
+                      <a:off x="0" y="0"/>
+                      <a:ext cx="6120130" cy="4408805"/>
+                    </a:xfrm>
+                    <a:prstGeom prst="rect">
+                      <a:avLst/>
+                    </a:prstGeom>
+                  </pic:spPr>
+                </pic:pic>
+              </a:graphicData>
+            </a:graphic>
+          </wp:inline>
+        </w:drawing>
+      </w:r>
+    </w:p>
+    <w:p>
+      <w:pPr>
+        <w:pStyle w:val="Standard"/>
+        <w:rPr>
+          <w:rFonts w:asciiTheme="minorHAnsi" w:hAnsiTheme="minorHAnsi"/>
+          <w:sz w:val="22"/>
+          <w:szCs w:val="22"/>
+          <w:lang w:val="fr-CM"/>
+        </w:rPr>
+      </w:pPr>
+      <w:r>
+        <w:rPr>
+          <w:rFonts w:asciiTheme="minorHAnsi" w:hAnsiTheme="minorHAnsi"/>
+          <w:sz w:val="22"/>
+          <w:szCs w:val="22"/>
+          <w:lang w:val="fr-CM"/>
+        </w:rPr>
+        <w:t xml:space="preserve">Source :  </w:t>
+      </w:r>
+      <w:r>
+        <w:rPr>
+          <w:rFonts w:asciiTheme="minorHAnsi" w:hAnsiTheme="minorHAnsi"/>
+          <w:sz w:val="22"/>
+          <w:szCs w:val="22"/>
+          <w:lang w:val="fr-CM"/>
+        </w:rPr>
+        <w:t>https://cdn.enfsolar.com/z/pp/fm4n56crp/5e1dc9fd65b87.pdf</w:t>
+      </w:r>
     </w:p>
     <w:sectPr>
       <w:pgSz w:w="11906" w:h="16838"/>
@@ -4994,7 +7617,6 @@
   <w:style w:type="character" w:default="1" w:styleId="DefaultParagraphFont">
     <w:name w:val="Default Paragraph Font"/>
     <w:uiPriority w:val="1"/>
-    <w:semiHidden/>
     <w:unhideWhenUsed/>
   </w:style>
   <w:style w:type="table" w:default="1" w:styleId="TableNormal">

</xml_diff>

<commit_message>
update to last task
</commit_message>
<xml_diff>
--- a/Fourth Lab 2024-2025.docx
+++ b/Fourth Lab 2024-2025.docx
@@ -388,6 +388,89 @@
         </w:rPr>
         <w:t xml:space="preserve"> in linear and logarithmic scale</w:t>
       </w:r>
+    </w:p>
+    <w:p>
+      <w:pPr>
+        <w:pStyle w:val="Standard"/>
+        <w:jc w:val="both"/>
+        <w:rPr>
+          <w:rFonts w:asciiTheme="minorHAnsi" w:hAnsiTheme="minorHAnsi"/>
+          <w:color w:val="FF0000"/>
+          <w:sz w:val="22"/>
+          <w:szCs w:val="22"/>
+          <w:lang w:val="en-US"/>
+        </w:rPr>
+      </w:pPr>
+    </w:p>
+    <w:p>
+      <w:pPr>
+        <w:pStyle w:val="Standard"/>
+        <w:jc w:val="both"/>
+        <w:rPr>
+          <w:rFonts w:asciiTheme="minorHAnsi" w:hAnsiTheme="minorHAnsi"/>
+          <w:color w:val="000000" w:themeColor="text1"/>
+          <w:sz w:val="22"/>
+          <w:szCs w:val="22"/>
+          <w:lang w:val="en-US"/>
+        </w:rPr>
+      </w:pPr>
+      <w:r>
+        <w:rPr>
+          <w:rFonts w:asciiTheme="minorHAnsi" w:hAnsiTheme="minorHAnsi"/>
+          <w:color w:val="000000" w:themeColor="text1"/>
+          <w:sz w:val="22"/>
+          <w:szCs w:val="22"/>
+        </w:rPr>
+        <w:t>To understand the behavior of the solar cell in the absence of illumination, the first set of measurements was performed at room temperature (25°C) with no external light source (i.e., in the dark). The acquired I-V curve was plotted on both linear and logarithmic scales to analyze diode characteristics</w:t>
+      </w:r>
+      <w:r>
+        <w:rPr>
+          <w:rFonts w:asciiTheme="minorHAnsi" w:hAnsiTheme="minorHAnsi"/>
+          <w:color w:val="000000" w:themeColor="text1"/>
+          <w:sz w:val="22"/>
+          <w:szCs w:val="22"/>
+        </w:rPr>
+        <w:t>.</w:t>
+      </w:r>
+    </w:p>
+    <w:p>
+      <w:pPr>
+        <w:pStyle w:val="Standard"/>
+        <w:jc w:val="both"/>
+        <w:rPr>
+          <w:rFonts w:asciiTheme="minorHAnsi" w:hAnsiTheme="minorHAnsi"/>
+          <w:color w:val="FF0000"/>
+          <w:sz w:val="22"/>
+          <w:szCs w:val="22"/>
+          <w:lang w:val="en-US"/>
+        </w:rPr>
+      </w:pPr>
+    </w:p>
+    <w:p>
+      <w:pPr>
+        <w:pStyle w:val="Standard"/>
+        <w:jc w:val="both"/>
+        <w:rPr>
+          <w:rFonts w:asciiTheme="minorHAnsi" w:hAnsiTheme="minorHAnsi"/>
+          <w:color w:val="FF0000"/>
+          <w:sz w:val="22"/>
+          <w:szCs w:val="22"/>
+          <w:lang w:val="en-US"/>
+        </w:rPr>
+      </w:pPr>
+    </w:p>
+    <w:p>
+      <w:pPr>
+        <w:pStyle w:val="Standard"/>
+        <w:jc w:val="both"/>
+        <w:rPr>
+          <w:rFonts w:asciiTheme="minorHAnsi" w:hAnsiTheme="minorHAnsi"/>
+          <w:color w:val="FF0000"/>
+          <w:sz w:val="22"/>
+          <w:szCs w:val="22"/>
+          <w:lang w:val="en-US"/>
+        </w:rPr>
+      </w:pPr>
     </w:p>
     <w:p>
       <w:pPr>
@@ -608,163 +691,149 @@
           <w:szCs w:val="22"/>
           <w:lang w:val="en-US"/>
         </w:rPr>
-        <w:t xml:space="preserve">As discussed during the lectures, the ideality factor tells us the quality of the diode. Ideal diodes have n approximately equal to 1 while values between 1 and 2 are typical for real devices. </w:t>
-      </w:r>
-      <w:proofErr w:type="gramStart"/>
-      <w:r>
-        <w:rPr>
-          <w:rFonts w:asciiTheme="minorHAnsi" w:hAnsiTheme="minorHAnsi"/>
-          <w:sz w:val="22"/>
-          <w:szCs w:val="22"/>
-          <w:lang w:val="en-US"/>
-        </w:rPr>
-        <w:t>However</w:t>
-      </w:r>
-      <w:proofErr w:type="gramEnd"/>
-      <w:r>
-        <w:rPr>
-          <w:rFonts w:asciiTheme="minorHAnsi" w:hAnsiTheme="minorHAnsi"/>
-          <w:sz w:val="22"/>
-          <w:szCs w:val="22"/>
-          <w:lang w:val="en-US"/>
-        </w:rPr>
-        <w:t xml:space="preserve"> from the experiment carried out, we got a rather </w:t>
-      </w:r>
-      <w:r>
-        <w:rPr>
-          <w:rFonts w:asciiTheme="minorHAnsi" w:hAnsiTheme="minorHAnsi"/>
-          <w:sz w:val="22"/>
-          <w:szCs w:val="22"/>
-          <w:lang w:val="en-US"/>
-        </w:rPr>
-        <w:t>unusual</w:t>
-      </w:r>
-      <w:r>
-        <w:rPr>
-          <w:rFonts w:asciiTheme="minorHAnsi" w:hAnsiTheme="minorHAnsi"/>
-          <w:sz w:val="22"/>
-          <w:szCs w:val="22"/>
-          <w:lang w:val="en-US"/>
-        </w:rPr>
-        <w:t xml:space="preserve"> value. </w:t>
-      </w:r>
-      <w:r>
-        <w:rPr>
-          <w:rFonts w:asciiTheme="minorHAnsi" w:hAnsiTheme="minorHAnsi"/>
-          <w:sz w:val="22"/>
-          <w:szCs w:val="22"/>
-          <w:lang w:val="en-US"/>
-        </w:rPr>
-        <w:t xml:space="preserve">The formula applied was </w:t>
-      </w:r>
-    </w:p>
-    <w:p>
-      <w:pPr>
-        <w:pStyle w:val="Standard"/>
-        <w:ind w:left="720"/>
-        <w:jc w:val="both"/>
-        <w:rPr>
-          <w:rFonts w:asciiTheme="minorHAnsi" w:hAnsiTheme="minorHAnsi"/>
-          <w:sz w:val="22"/>
-          <w:szCs w:val="22"/>
-          <w:lang w:val="en-US"/>
-        </w:rPr>
-      </w:pPr>
+        <w:t xml:space="preserve">As discussed during the lectures, the ideality factor tells us the quality of the diode. </w:t>
+      </w:r>
+      <w:r>
+        <w:rPr>
+          <w:rFonts w:asciiTheme="minorHAnsi" w:hAnsiTheme="minorHAnsi"/>
+          <w:sz w:val="22"/>
+          <w:szCs w:val="22"/>
+        </w:rPr>
+        <w:t xml:space="preserve">While ideal diodes exhibit </w:t>
+      </w:r>
       <m:oMath>
         <m:r>
           <w:rPr>
             <w:rFonts w:ascii="Cambria Math" w:hAnsi="Cambria Math"/>
             <w:sz w:val="22"/>
             <w:szCs w:val="22"/>
-            <w:lang w:val="en-US"/>
           </w:rPr>
-          <m:t>n=</m:t>
+          <m:t>n≈1n</m:t>
         </m:r>
-        <m:f>
-          <m:fPr>
-            <m:ctrlPr>
-              <w:rPr>
-                <w:rFonts w:ascii="Cambria Math" w:hAnsi="Cambria Math"/>
-                <w:i/>
-                <w:sz w:val="22"/>
-                <w:szCs w:val="22"/>
-                <w:lang w:val="en-US"/>
-              </w:rPr>
-            </m:ctrlPr>
-          </m:fPr>
-          <m:num>
-            <m:r>
-              <w:rPr>
-                <w:rFonts w:ascii="Cambria Math" w:hAnsi="Cambria Math"/>
-                <w:sz w:val="22"/>
-                <w:szCs w:val="22"/>
-                <w:lang w:val="en-US"/>
-              </w:rPr>
-              <m:t>1</m:t>
-            </m:r>
-          </m:num>
-          <m:den>
-            <m:r>
-              <w:rPr>
-                <w:rFonts w:ascii="Cambria Math" w:hAnsi="Cambria Math"/>
-                <w:sz w:val="22"/>
-                <w:szCs w:val="22"/>
-                <w:lang w:val="en-US"/>
-              </w:rPr>
-              <m:t>slope ×</m:t>
-            </m:r>
-            <m:sSub>
-              <m:sSubPr>
-                <m:ctrlPr>
-                  <w:rPr>
-                    <w:rFonts w:ascii="Cambria Math" w:hAnsi="Cambria Math"/>
-                    <w:i/>
-                    <w:sz w:val="22"/>
-                    <w:szCs w:val="22"/>
-                    <w:lang w:val="en-US"/>
-                  </w:rPr>
-                </m:ctrlPr>
-              </m:sSubPr>
-              <m:e>
-                <m:r>
-                  <w:rPr>
-                    <w:rFonts w:ascii="Cambria Math" w:hAnsi="Cambria Math"/>
-                    <w:sz w:val="22"/>
-                    <w:szCs w:val="22"/>
-                    <w:lang w:val="en-US"/>
-                  </w:rPr>
-                  <m:t>V</m:t>
-                </m:r>
-              </m:e>
-              <m:sub>
-                <m:r>
-                  <w:rPr>
-                    <w:rFonts w:ascii="Cambria Math" w:hAnsi="Cambria Math"/>
-                    <w:sz w:val="22"/>
-                    <w:szCs w:val="22"/>
-                    <w:lang w:val="en-US"/>
-                  </w:rPr>
-                  <m:t>T</m:t>
-                </m:r>
-              </m:sub>
-            </m:sSub>
-          </m:den>
-        </m:f>
       </m:oMath>
       <w:r>
         <w:rPr>
           <w:rFonts w:asciiTheme="minorHAnsi" w:hAnsiTheme="minorHAnsi"/>
           <w:sz w:val="22"/>
           <w:szCs w:val="22"/>
-          <w:lang w:val="en-US"/>
-        </w:rPr>
-        <w:tab/>
+        </w:rPr>
+        <w:t>, and real devices generally fall within the range of 1–2, the experiment produced unusually high values. This anomaly likely results from series resistance effects or other non-idealities, such as recombination losses or fabrication defects in the solar cell.</w:t>
       </w:r>
     </w:p>
     <w:p>
       <w:pPr>
         <w:pStyle w:val="Standard"/>
         <w:ind w:left="720"/>
+        <w:jc w:val="center"/>
+        <w:rPr>
+          <w:rFonts w:asciiTheme="minorHAnsi" w:hAnsiTheme="minorHAnsi"/>
+          <w:sz w:val="22"/>
+          <w:szCs w:val="22"/>
+          <w:lang w:val="en-US"/>
+        </w:rPr>
+      </w:pPr>
+      <m:oMathPara>
+        <m:oMath>
+          <m:r>
+            <w:rPr>
+              <w:rFonts w:ascii="Cambria Math" w:hAnsi="Cambria Math"/>
+              <w:sz w:val="22"/>
+              <w:szCs w:val="22"/>
+              <w:lang w:val="en-US"/>
+            </w:rPr>
+            <w:lastRenderedPageBreak/>
+            <m:t>n=</m:t>
+          </m:r>
+          <m:f>
+            <m:fPr>
+              <m:ctrlPr>
+                <w:rPr>
+                  <w:rFonts w:ascii="Cambria Math" w:hAnsi="Cambria Math"/>
+                  <w:i/>
+                  <w:sz w:val="22"/>
+                  <w:szCs w:val="22"/>
+                  <w:lang w:val="en-US"/>
+                </w:rPr>
+              </m:ctrlPr>
+            </m:fPr>
+            <m:num>
+              <m:r>
+                <w:rPr>
+                  <w:rFonts w:ascii="Cambria Math" w:hAnsi="Cambria Math"/>
+                  <w:sz w:val="22"/>
+                  <w:szCs w:val="22"/>
+                  <w:lang w:val="en-US"/>
+                </w:rPr>
+                <m:t>1</m:t>
+              </m:r>
+            </m:num>
+            <m:den>
+              <m:r>
+                <w:rPr>
+                  <w:rFonts w:ascii="Cambria Math" w:hAnsi="Cambria Math"/>
+                  <w:sz w:val="22"/>
+                  <w:szCs w:val="22"/>
+                  <w:lang w:val="en-US"/>
+                </w:rPr>
+                <m:t>slope ×</m:t>
+              </m:r>
+              <m:sSub>
+                <m:sSubPr>
+                  <m:ctrlPr>
+                    <w:rPr>
+                      <w:rFonts w:ascii="Cambria Math" w:hAnsi="Cambria Math"/>
+                      <w:i/>
+                      <w:sz w:val="22"/>
+                      <w:szCs w:val="22"/>
+                      <w:lang w:val="en-US"/>
+                    </w:rPr>
+                  </m:ctrlPr>
+                </m:sSubPr>
+                <m:e>
+                  <m:r>
+                    <w:rPr>
+                      <w:rFonts w:ascii="Cambria Math" w:hAnsi="Cambria Math"/>
+                      <w:sz w:val="22"/>
+                      <w:szCs w:val="22"/>
+                      <w:lang w:val="en-US"/>
+                    </w:rPr>
+                    <m:t>V</m:t>
+                  </m:r>
+                </m:e>
+                <m:sub>
+                  <m:r>
+                    <w:rPr>
+                      <w:rFonts w:ascii="Cambria Math" w:hAnsi="Cambria Math"/>
+                      <w:sz w:val="22"/>
+                      <w:szCs w:val="22"/>
+                      <w:lang w:val="en-US"/>
+                    </w:rPr>
+                    <m:t>T</m:t>
+                  </m:r>
+                </m:sub>
+              </m:sSub>
+            </m:den>
+          </m:f>
+        </m:oMath>
+      </m:oMathPara>
+    </w:p>
+    <w:p>
+      <w:pPr>
+        <w:pStyle w:val="Standard"/>
+        <w:ind w:left="720"/>
+        <w:jc w:val="both"/>
+        <w:rPr>
+          <w:rFonts w:asciiTheme="minorHAnsi" w:hAnsiTheme="minorHAnsi"/>
+          <w:sz w:val="22"/>
+          <w:szCs w:val="22"/>
+          <w:lang w:val="en-US"/>
+        </w:rPr>
+      </w:pPr>
+    </w:p>
+    <w:p>
+      <w:pPr>
+        <w:pStyle w:val="Standard"/>
+        <w:ind w:left="720"/>
         <w:jc w:val="both"/>
         <w:rPr>
           <w:rFonts w:asciiTheme="minorHAnsi" w:hAnsiTheme="minorHAnsi"/>
@@ -797,15 +866,22 @@
           <w:lang w:val="en-US"/>
         </w:rPr>
       </w:pPr>
-      <w:r>
-        <w:rPr>
-          <w:rFonts w:asciiTheme="minorHAnsi" w:hAnsiTheme="minorHAnsi"/>
-          <w:sz w:val="22"/>
-          <w:szCs w:val="22"/>
-          <w:lang w:val="en-US"/>
-        </w:rPr>
-        <w:t xml:space="preserve"> </w:t>
-      </w:r>
+    </w:p>
+    <w:p>
+      <w:pPr>
+        <w:pStyle w:val="Standard"/>
+        <w:numPr>
+          <w:ilvl w:val="0"/>
+          <w:numId w:val="5"/>
+        </w:numPr>
+        <w:jc w:val="both"/>
+        <w:rPr>
+          <w:rFonts w:asciiTheme="minorHAnsi" w:hAnsiTheme="minorHAnsi"/>
+          <w:sz w:val="22"/>
+          <w:szCs w:val="22"/>
+          <w:lang w:val="en-US"/>
+        </w:rPr>
+      </w:pPr>
       <m:oMath>
         <m:sSub>
           <m:sSubPr>
@@ -900,24 +976,18 @@
     <w:p>
       <w:pPr>
         <w:pStyle w:val="Standard"/>
-        <w:ind w:left="720"/>
-        <w:jc w:val="both"/>
-        <w:rPr>
-          <w:rFonts w:asciiTheme="minorHAnsi" w:hAnsiTheme="minorHAnsi"/>
-          <w:sz w:val="22"/>
-          <w:szCs w:val="22"/>
-          <w:lang w:val="en-US"/>
-        </w:rPr>
-      </w:pPr>
-      <w:r>
-        <w:rPr>
-          <w:rFonts w:asciiTheme="minorHAnsi" w:hAnsiTheme="minorHAnsi"/>
-          <w:sz w:val="22"/>
-          <w:szCs w:val="22"/>
-          <w:lang w:val="en-US"/>
-        </w:rPr>
-        <w:t xml:space="preserve"> </w:t>
-      </w:r>
+        <w:numPr>
+          <w:ilvl w:val="0"/>
+          <w:numId w:val="5"/>
+        </w:numPr>
+        <w:jc w:val="both"/>
+        <w:rPr>
+          <w:rFonts w:asciiTheme="minorHAnsi" w:hAnsiTheme="minorHAnsi"/>
+          <w:sz w:val="22"/>
+          <w:szCs w:val="22"/>
+          <w:lang w:val="en-US"/>
+        </w:rPr>
+      </w:pPr>
       <m:oMath>
         <m:r>
           <w:rPr>
@@ -986,24 +1056,18 @@
     <w:p>
       <w:pPr>
         <w:pStyle w:val="Standard"/>
-        <w:ind w:left="720"/>
-        <w:jc w:val="both"/>
-        <w:rPr>
-          <w:rFonts w:asciiTheme="minorHAnsi" w:hAnsiTheme="minorHAnsi"/>
-          <w:sz w:val="22"/>
-          <w:szCs w:val="22"/>
-          <w:lang w:val="en-US"/>
-        </w:rPr>
-      </w:pPr>
-      <w:r>
-        <w:rPr>
-          <w:rFonts w:asciiTheme="minorHAnsi" w:hAnsiTheme="minorHAnsi"/>
-          <w:sz w:val="22"/>
-          <w:szCs w:val="22"/>
-          <w:lang w:val="en-US"/>
-        </w:rPr>
-        <w:t xml:space="preserve"> </w:t>
-      </w:r>
+        <w:numPr>
+          <w:ilvl w:val="0"/>
+          <w:numId w:val="5"/>
+        </w:numPr>
+        <w:jc w:val="both"/>
+        <w:rPr>
+          <w:rFonts w:asciiTheme="minorHAnsi" w:hAnsiTheme="minorHAnsi"/>
+          <w:sz w:val="22"/>
+          <w:szCs w:val="22"/>
+          <w:lang w:val="en-US"/>
+        </w:rPr>
+      </w:pPr>
       <m:oMath>
         <m:r>
           <w:rPr>
@@ -1050,17 +1114,15 @@
         </w:rPr>
         <w:t xml:space="preserve">With this the values and </w:t>
       </w:r>
-      <w:proofErr w:type="spellStart"/>
-      <w:r>
-        <w:rPr>
-          <w:rFonts w:asciiTheme="minorHAnsi" w:hAnsiTheme="minorHAnsi"/>
-          <w:sz w:val="22"/>
-          <w:szCs w:val="22"/>
-          <w:lang w:val="en-US"/>
-        </w:rPr>
-        <w:t>appling</w:t>
-      </w:r>
-      <w:proofErr w:type="spellEnd"/>
+      <w:r>
+        <w:rPr>
+          <w:rFonts w:asciiTheme="minorHAnsi" w:hAnsiTheme="minorHAnsi"/>
+          <w:sz w:val="22"/>
+          <w:szCs w:val="22"/>
+          <w:lang w:val="en-US"/>
+        </w:rPr>
+        <w:t>applying</w:t>
+      </w:r>
       <w:r>
         <w:rPr>
           <w:rFonts w:asciiTheme="minorHAnsi" w:hAnsiTheme="minorHAnsi"/>
@@ -1083,6 +1145,19 @@
           <w:lang w:val="en-US"/>
         </w:rPr>
       </w:pPr>
+    </w:p>
+    <w:p>
+      <w:pPr>
+        <w:pStyle w:val="Standard"/>
+        <w:ind w:left="720"/>
+        <w:jc w:val="both"/>
+        <w:rPr>
+          <w:rFonts w:asciiTheme="minorHAnsi" w:hAnsiTheme="minorHAnsi"/>
+          <w:sz w:val="22"/>
+          <w:szCs w:val="22"/>
+          <w:lang w:val="en-US"/>
+        </w:rPr>
+      </w:pPr>
       <w:r>
         <w:rPr>
           <w:rFonts w:asciiTheme="minorHAnsi" w:hAnsiTheme="minorHAnsi"/>
@@ -1091,7 +1166,6 @@
           <w:szCs w:val="22"/>
           <w:lang w:val="en-US"/>
         </w:rPr>
-        <w:lastRenderedPageBreak/>
         <w:drawing>
           <wp:inline distT="0" distB="0" distL="0" distR="0" wp14:anchorId="546F2138" wp14:editId="11AE0871">
             <wp:extent cx="5315692" cy="1028844"/>
@@ -1141,6 +1215,19 @@
           <w:lang w:val="en-US"/>
         </w:rPr>
       </w:pPr>
+    </w:p>
+    <w:p>
+      <w:pPr>
+        <w:pStyle w:val="Standard"/>
+        <w:ind w:left="720"/>
+        <w:jc w:val="both"/>
+        <w:rPr>
+          <w:rFonts w:asciiTheme="minorHAnsi" w:hAnsiTheme="minorHAnsi"/>
+          <w:sz w:val="22"/>
+          <w:szCs w:val="22"/>
+          <w:lang w:val="en-US"/>
+        </w:rPr>
+      </w:pPr>
       <w:r>
         <w:rPr>
           <w:rFonts w:asciiTheme="minorHAnsi" w:hAnsiTheme="minorHAnsi"/>
@@ -1585,6 +1672,38 @@
           <w:lang w:val="en-US"/>
         </w:rPr>
       </w:pPr>
+    </w:p>
+    <w:p>
+      <w:pPr>
+        <w:pStyle w:val="Standard"/>
+        <w:jc w:val="both"/>
+        <w:rPr>
+          <w:rFonts w:asciiTheme="minorHAnsi" w:hAnsiTheme="minorHAnsi"/>
+          <w:sz w:val="22"/>
+          <w:szCs w:val="22"/>
+          <w:lang w:val="en-US"/>
+        </w:rPr>
+      </w:pPr>
+      <w:r>
+        <w:rPr>
+          <w:rFonts w:asciiTheme="minorHAnsi" w:hAnsiTheme="minorHAnsi"/>
+          <w:sz w:val="22"/>
+          <w:szCs w:val="22"/>
+        </w:rPr>
+        <w:t>Under 1 Sun illumination (maximum intensity), the I-V characteristics of the solar cell were measured at four different current levels: 5 mA, 10 mA, 15 mA, and 20 mA. The data was plotted, and the area of interest (the fourth quadrant) was isolated for analysis, as it represents the power-generation region of the solar cell.</w:t>
+      </w:r>
+    </w:p>
+    <w:p>
+      <w:pPr>
+        <w:pStyle w:val="Standard"/>
+        <w:jc w:val="both"/>
+        <w:rPr>
+          <w:rFonts w:asciiTheme="minorHAnsi" w:hAnsiTheme="minorHAnsi"/>
+          <w:sz w:val="22"/>
+          <w:szCs w:val="22"/>
+          <w:lang w:val="en-US"/>
+        </w:rPr>
+      </w:pPr>
       <w:r>
         <w:rPr>
           <w:rFonts w:asciiTheme="minorHAnsi" w:hAnsiTheme="minorHAnsi"/>
@@ -1593,6 +1712,7 @@
           <w:szCs w:val="22"/>
           <w:lang w:val="en-US"/>
         </w:rPr>
+        <w:lastRenderedPageBreak/>
         <w:drawing>
           <wp:inline distT="0" distB="0" distL="0" distR="0" wp14:anchorId="4CFD321F" wp14:editId="382737D9">
             <wp:extent cx="5257800" cy="4171107"/>
@@ -1662,6 +1782,18 @@
           <w:lang w:val="en-US"/>
         </w:rPr>
       </w:pPr>
+    </w:p>
+    <w:p>
+      <w:pPr>
+        <w:pStyle w:val="Standard"/>
+        <w:jc w:val="both"/>
+        <w:rPr>
+          <w:rFonts w:asciiTheme="minorHAnsi" w:hAnsiTheme="minorHAnsi"/>
+          <w:sz w:val="22"/>
+          <w:szCs w:val="22"/>
+          <w:lang w:val="en-US"/>
+        </w:rPr>
+      </w:pPr>
       <w:r>
         <w:rPr>
           <w:rFonts w:asciiTheme="minorHAnsi" w:hAnsiTheme="minorHAnsi"/>
@@ -1691,6 +1823,18 @@
         </w:rPr>
         <w:t xml:space="preserve"> quadrant, the following code snippet was used;</w:t>
       </w:r>
+    </w:p>
+    <w:p>
+      <w:pPr>
+        <w:pStyle w:val="Standard"/>
+        <w:jc w:val="both"/>
+        <w:rPr>
+          <w:rFonts w:asciiTheme="minorHAnsi" w:hAnsiTheme="minorHAnsi"/>
+          <w:sz w:val="22"/>
+          <w:szCs w:val="22"/>
+          <w:lang w:val="en-US"/>
+        </w:rPr>
+      </w:pPr>
     </w:p>
     <w:p>
       <w:pPr>
@@ -1759,6 +1903,18 @@
           <w:lang w:val="en-US"/>
         </w:rPr>
       </w:pPr>
+    </w:p>
+    <w:p>
+      <w:pPr>
+        <w:pStyle w:val="Standard"/>
+        <w:jc w:val="both"/>
+        <w:rPr>
+          <w:rFonts w:asciiTheme="minorHAnsi" w:hAnsiTheme="minorHAnsi"/>
+          <w:sz w:val="22"/>
+          <w:szCs w:val="22"/>
+          <w:lang w:val="en-US"/>
+        </w:rPr>
+      </w:pPr>
       <w:r>
         <w:rPr>
           <w:rFonts w:asciiTheme="minorHAnsi" w:hAnsiTheme="minorHAnsi"/>
@@ -1788,10 +1944,9 @@
           <w:szCs w:val="22"/>
           <w:lang w:val="en-US"/>
         </w:rPr>
-        <w:lastRenderedPageBreak/>
         <w:drawing>
-          <wp:inline distT="0" distB="0" distL="0" distR="0" wp14:anchorId="4ABA74CD" wp14:editId="7E2BC406">
-            <wp:extent cx="6120130" cy="4877435"/>
+          <wp:inline distT="0" distB="0" distL="0" distR="0" wp14:anchorId="4ABA74CD" wp14:editId="7E9FA6F5">
+            <wp:extent cx="5222383" cy="4161976"/>
             <wp:effectExtent l="0" t="0" r="0" b="0"/>
             <wp:docPr id="631792425" name="Picture 1" descr="A graph of different colored lines&#10;&#10;Description automatically generated"/>
             <wp:cNvGraphicFramePr>
@@ -1813,7 +1968,7 @@
                   <pic:spPr>
                     <a:xfrm>
                       <a:off x="0" y="0"/>
-                      <a:ext cx="6120130" cy="4877435"/>
+                      <a:ext cx="5224544" cy="4163698"/>
                     </a:xfrm>
                     <a:prstGeom prst="rect">
                       <a:avLst/>
@@ -1951,6 +2106,7 @@
         </w:rPr>
         <w:t xml:space="preserve">The open circuit voltage, </w:t>
       </w:r>
+      <w:bookmarkStart w:id="0" w:name="_Hlk186017837"/>
       <m:oMath>
         <m:sSub>
           <m:sSubPr>
@@ -1988,6 +2144,7 @@
           </m:sub>
         </m:sSub>
       </m:oMath>
+      <w:bookmarkEnd w:id="0"/>
       <w:r>
         <w:rPr>
           <w:rFonts w:asciiTheme="minorHAnsi" w:hAnsiTheme="minorHAnsi"/>
@@ -2020,9 +2177,117 @@
           <w:rFonts w:asciiTheme="minorHAnsi" w:hAnsiTheme="minorHAnsi"/>
           <w:sz w:val="22"/>
           <w:szCs w:val="22"/>
-          <w:lang w:val="fr-CM"/>
-        </w:rPr>
-      </w:pPr>
+          <w:lang w:val="en-US"/>
+        </w:rPr>
+      </w:pPr>
+      <w:r>
+        <w:rPr>
+          <w:rFonts w:asciiTheme="minorHAnsi" w:hAnsiTheme="minorHAnsi"/>
+          <w:sz w:val="22"/>
+          <w:szCs w:val="22"/>
+        </w:rPr>
+        <w:t xml:space="preserve">Key parameters extracted from the I-V plot included the open-circuit voltage </w:t>
+      </w:r>
+      <m:oMath>
+        <m:sSub>
+          <m:sSubPr>
+            <m:ctrlPr>
+              <w:rPr>
+                <w:rFonts w:ascii="Cambria Math" w:hAnsi="Cambria Math"/>
+                <w:i/>
+                <w:sz w:val="22"/>
+                <w:szCs w:val="22"/>
+                <w:lang w:val="en-US"/>
+              </w:rPr>
+            </m:ctrlPr>
+          </m:sSubPr>
+          <m:e>
+            <m:r>
+              <w:rPr>
+                <w:rFonts w:ascii="Cambria Math" w:hAnsi="Cambria Math"/>
+                <w:sz w:val="22"/>
+                <w:szCs w:val="22"/>
+                <w:lang w:val="en-US"/>
+              </w:rPr>
+              <m:t>V</m:t>
+            </m:r>
+          </m:e>
+          <m:sub>
+            <m:r>
+              <w:rPr>
+                <w:rFonts w:ascii="Cambria Math" w:hAnsi="Cambria Math"/>
+                <w:sz w:val="22"/>
+                <w:szCs w:val="22"/>
+                <w:lang w:val="en-US"/>
+              </w:rPr>
+              <m:t>oc</m:t>
+            </m:r>
+          </m:sub>
+        </m:sSub>
+      </m:oMath>
+      <w:r>
+        <w:rPr>
+          <w:rFonts w:asciiTheme="minorHAnsi" w:hAnsiTheme="minorHAnsi"/>
+          <w:sz w:val="22"/>
+          <w:szCs w:val="22"/>
+        </w:rPr>
+        <w:t>and short-circuit current</w:t>
+      </w:r>
+      <w:r>
+        <w:rPr>
+          <w:rFonts w:asciiTheme="minorHAnsi" w:hAnsiTheme="minorHAnsi"/>
+          <w:bCs/>
+          <w:sz w:val="22"/>
+          <w:szCs w:val="22"/>
+        </w:rPr>
+        <w:t xml:space="preserve"> </w:t>
+      </w:r>
+      <m:oMath>
+        <m:sSub>
+          <m:sSubPr>
+            <m:ctrlPr>
+              <w:rPr>
+                <w:rFonts w:ascii="Cambria Math" w:hAnsi="Cambria Math"/>
+                <w:bCs/>
+                <w:i/>
+                <w:sz w:val="22"/>
+                <w:szCs w:val="22"/>
+                <w:lang w:val="fr-CM"/>
+              </w:rPr>
+            </m:ctrlPr>
+          </m:sSubPr>
+          <m:e>
+            <m:r>
+              <w:rPr>
+                <w:rFonts w:ascii="Cambria Math" w:hAnsi="Cambria Math"/>
+                <w:sz w:val="22"/>
+                <w:szCs w:val="22"/>
+                <w:lang w:val="en-US"/>
+              </w:rPr>
+              <m:t>I</m:t>
+            </m:r>
+          </m:e>
+          <m:sub>
+            <m:r>
+              <w:rPr>
+                <w:rFonts w:ascii="Cambria Math" w:hAnsi="Cambria Math"/>
+                <w:sz w:val="22"/>
+                <w:szCs w:val="22"/>
+                <w:lang w:val="en-US"/>
+              </w:rPr>
+              <m:t>sc</m:t>
+            </m:r>
+          </m:sub>
+        </m:sSub>
+      </m:oMath>
+      <w:r>
+        <w:rPr>
+          <w:rFonts w:asciiTheme="minorHAnsi" w:hAnsiTheme="minorHAnsi"/>
+          <w:sz w:val="22"/>
+          <w:szCs w:val="22"/>
+        </w:rPr>
+        <w:t>. These were identified as the voltage where current reaches zero and the current where voltage reaches zero, respectively. The resulting data showed that both Is increased with illumination, as expected from theoretical principles. The results are summarized below:</w:t>
+      </w:r>
     </w:p>
     <w:p>
       <w:pPr>
@@ -2033,7 +2298,7 @@
           <w:rFonts w:asciiTheme="minorHAnsi" w:hAnsiTheme="minorHAnsi"/>
           <w:sz w:val="22"/>
           <w:szCs w:val="22"/>
-          <w:lang w:val="fr-CM"/>
+          <w:lang w:val="en-US"/>
         </w:rPr>
       </w:pPr>
     </w:p>
@@ -2046,7 +2311,7 @@
           <w:rFonts w:asciiTheme="minorHAnsi" w:hAnsiTheme="minorHAnsi"/>
           <w:sz w:val="22"/>
           <w:szCs w:val="22"/>
-          <w:lang w:val="fr-CM"/>
+          <w:lang w:val="en-US"/>
         </w:rPr>
       </w:pPr>
     </w:p>
@@ -2059,7 +2324,7 @@
           <w:rFonts w:asciiTheme="minorHAnsi" w:hAnsiTheme="minorHAnsi"/>
           <w:sz w:val="22"/>
           <w:szCs w:val="22"/>
-          <w:lang w:val="fr-CM"/>
+          <w:lang w:val="en-US"/>
         </w:rPr>
       </w:pPr>
     </w:p>
@@ -2071,9 +2336,9 @@
         <w:tblLook w:val="04A0" w:firstRow="1" w:lastRow="0" w:firstColumn="1" w:lastColumn="0" w:noHBand="0" w:noVBand="1"/>
       </w:tblPr>
       <w:tblGrid>
-        <w:gridCol w:w="3083"/>
-        <w:gridCol w:w="3083"/>
-        <w:gridCol w:w="3102"/>
+        <w:gridCol w:w="3089"/>
+        <w:gridCol w:w="3089"/>
+        <w:gridCol w:w="3090"/>
       </w:tblGrid>
       <w:tr>
         <w:tc>
@@ -2340,7 +2605,6 @@
           <w:p>
             <w:pPr>
               <w:pStyle w:val="Standard"/>
-              <w:ind w:left="360"/>
               <w:jc w:val="both"/>
               <w:rPr>
                 <w:rFonts w:asciiTheme="minorHAnsi" w:hAnsiTheme="minorHAnsi"/>
@@ -2677,14 +2941,16 @@
         <w:jc w:val="both"/>
         <w:rPr>
           <w:rFonts w:asciiTheme="minorHAnsi" w:hAnsiTheme="minorHAnsi"/>
-          <w:sz w:val="22"/>
-          <w:szCs w:val="22"/>
-          <w:lang w:val="en-US"/>
-        </w:rPr>
-      </w:pPr>
-      <w:r>
-        <w:rPr>
-          <w:rFonts w:asciiTheme="minorHAnsi" w:hAnsiTheme="minorHAnsi"/>
+          <w:color w:val="FF0000"/>
+          <w:sz w:val="22"/>
+          <w:szCs w:val="22"/>
+          <w:lang w:val="en-US"/>
+        </w:rPr>
+      </w:pPr>
+      <w:r>
+        <w:rPr>
+          <w:rFonts w:asciiTheme="minorHAnsi" w:hAnsiTheme="minorHAnsi"/>
+          <w:color w:val="FF0000"/>
           <w:sz w:val="22"/>
           <w:szCs w:val="22"/>
           <w:lang w:val="en-US"/>
@@ -2722,7 +2988,25 @@
           <w:szCs w:val="22"/>
           <w:lang w:val="en-US"/>
         </w:rPr>
-        <w:t>In this case, the power is obtained through the formula</w:t>
+        <w:t xml:space="preserve">In this case, the power </w:t>
+      </w:r>
+      <w:r>
+        <w:rPr>
+          <w:rFonts w:asciiTheme="minorHAnsi" w:hAnsiTheme="minorHAnsi"/>
+          <w:sz w:val="22"/>
+          <w:szCs w:val="22"/>
+          <w:lang w:val="en-US"/>
+        </w:rPr>
+        <w:t>was</w:t>
+      </w:r>
+      <w:r>
+        <w:rPr>
+          <w:rFonts w:asciiTheme="minorHAnsi" w:hAnsiTheme="minorHAnsi"/>
+          <w:sz w:val="22"/>
+          <w:szCs w:val="22"/>
+          <w:lang w:val="en-US"/>
+        </w:rPr>
+        <w:t xml:space="preserve"> obtained through the formula</w:t>
       </w:r>
     </w:p>
     <w:p>
@@ -2770,6 +3054,39 @@
         </w:rPr>
         <w:t>Hence the power is obtained and plotted versus the related voltage.</w:t>
       </w:r>
+      <w:r>
+        <w:rPr>
+          <w:rFonts w:asciiTheme="minorHAnsi" w:hAnsiTheme="minorHAnsi"/>
+          <w:sz w:val="22"/>
+          <w:szCs w:val="22"/>
+          <w:lang w:val="en-US"/>
+        </w:rPr>
+        <w:t xml:space="preserve"> </w:t>
+      </w:r>
+      <w:r>
+        <w:rPr>
+          <w:rFonts w:asciiTheme="minorHAnsi" w:hAnsiTheme="minorHAnsi"/>
+          <w:sz w:val="22"/>
+          <w:szCs w:val="22"/>
+        </w:rPr>
+        <w:t>This provided insight into the power characteristics of the solar cell, including the maximum power point (</w:t>
+      </w:r>
+      <w:r>
+        <w:rPr>
+          <w:rFonts w:asciiTheme="minorHAnsi" w:hAnsiTheme="minorHAnsi"/>
+          <w:sz w:val="22"/>
+          <w:szCs w:val="22"/>
+        </w:rPr>
+        <w:t>mpp</w:t>
+      </w:r>
+      <w:r>
+        <w:rPr>
+          <w:rFonts w:asciiTheme="minorHAnsi" w:hAnsiTheme="minorHAnsi"/>
+          <w:sz w:val="22"/>
+          <w:szCs w:val="22"/>
+        </w:rPr>
+        <w:t>), where the cell operates with the highest efficiency.</w:t>
+      </w:r>
     </w:p>
     <w:p>
       <w:pPr>
@@ -2802,7 +3119,6 @@
           <w:szCs w:val="22"/>
           <w:lang w:val="en-US"/>
         </w:rPr>
-        <w:lastRenderedPageBreak/>
         <w:drawing>
           <wp:inline distT="0" distB="0" distL="0" distR="0" wp14:anchorId="10E67C19" wp14:editId="780EFD75">
             <wp:extent cx="6120130" cy="3585210"/>
@@ -2862,14 +3178,16 @@
         <w:jc w:val="both"/>
         <w:rPr>
           <w:rFonts w:asciiTheme="minorHAnsi" w:hAnsiTheme="minorHAnsi"/>
-          <w:sz w:val="22"/>
-          <w:szCs w:val="22"/>
-          <w:lang w:val="en-US"/>
-        </w:rPr>
-      </w:pPr>
-      <w:r>
-        <w:rPr>
-          <w:rFonts w:asciiTheme="minorHAnsi" w:hAnsiTheme="minorHAnsi"/>
+          <w:color w:val="FF0000"/>
+          <w:sz w:val="22"/>
+          <w:szCs w:val="22"/>
+          <w:lang w:val="en-US"/>
+        </w:rPr>
+      </w:pPr>
+      <w:r>
+        <w:rPr>
+          <w:rFonts w:asciiTheme="minorHAnsi" w:hAnsiTheme="minorHAnsi"/>
+          <w:color w:val="FF0000"/>
           <w:sz w:val="22"/>
           <w:szCs w:val="22"/>
           <w:lang w:val="en-US"/>
@@ -2879,6 +3197,7 @@
       <w:r>
         <w:rPr>
           <w:rFonts w:asciiTheme="minorHAnsi" w:hAnsiTheme="minorHAnsi"/>
+          <w:color w:val="FF0000"/>
           <w:sz w:val="22"/>
           <w:szCs w:val="22"/>
           <w:lang w:val="en-US"/>
@@ -2888,6 +3207,7 @@
       <w:r>
         <w:rPr>
           <w:rFonts w:asciiTheme="minorHAnsi" w:hAnsiTheme="minorHAnsi"/>
+          <w:color w:val="FF0000"/>
           <w:sz w:val="22"/>
           <w:szCs w:val="22"/>
           <w:lang w:val="en-US"/>
@@ -2897,6 +3217,7 @@
       <w:r>
         <w:rPr>
           <w:rFonts w:asciiTheme="minorHAnsi" w:hAnsiTheme="minorHAnsi"/>
+          <w:color w:val="FF0000"/>
           <w:sz w:val="22"/>
           <w:szCs w:val="22"/>
           <w:lang w:val="en-US"/>
@@ -2906,6 +3227,7 @@
       <w:r>
         <w:rPr>
           <w:rFonts w:asciiTheme="minorHAnsi" w:hAnsiTheme="minorHAnsi"/>
+          <w:color w:val="FF0000"/>
           <w:sz w:val="22"/>
           <w:szCs w:val="22"/>
           <w:lang w:val="en-US"/>
@@ -2915,6 +3237,7 @@
       <w:r>
         <w:rPr>
           <w:rFonts w:asciiTheme="minorHAnsi" w:hAnsiTheme="minorHAnsi"/>
+          <w:color w:val="FF0000"/>
           <w:sz w:val="22"/>
           <w:szCs w:val="22"/>
           <w:lang w:val="en-US"/>
@@ -2924,6 +3247,7 @@
       <w:r>
         <w:rPr>
           <w:rFonts w:asciiTheme="minorHAnsi" w:hAnsiTheme="minorHAnsi"/>
+          <w:color w:val="FF0000"/>
           <w:sz w:val="22"/>
           <w:szCs w:val="22"/>
           <w:lang w:val="en-US"/>
@@ -2933,12 +3257,25 @@
       <w:r>
         <w:rPr>
           <w:rFonts w:asciiTheme="minorHAnsi" w:hAnsiTheme="minorHAnsi"/>
+          <w:color w:val="FF0000"/>
           <w:sz w:val="22"/>
           <w:szCs w:val="22"/>
           <w:lang w:val="en-US"/>
         </w:rPr>
         <w:t xml:space="preserve"> and add to the report)</w:t>
       </w:r>
+    </w:p>
+    <w:p>
+      <w:pPr>
+        <w:pStyle w:val="Standard"/>
+        <w:jc w:val="both"/>
+        <w:rPr>
+          <w:rFonts w:asciiTheme="minorHAnsi" w:hAnsiTheme="minorHAnsi"/>
+          <w:sz w:val="22"/>
+          <w:szCs w:val="22"/>
+          <w:lang w:val="en-US"/>
+        </w:rPr>
+      </w:pPr>
     </w:p>
     <w:p>
       <w:pPr>
@@ -3035,6 +3372,7 @@
           <w:szCs w:val="22"/>
           <w:lang w:val="en-US"/>
         </w:rPr>
+        <w:lastRenderedPageBreak/>
         <w:t>And it was also added to the graph for visualization purposes</w:t>
       </w:r>
     </w:p>
@@ -4412,6 +4750,7 @@
           <w:szCs w:val="22"/>
           <w:lang w:val="en-US"/>
         </w:rPr>
+        <w:lastRenderedPageBreak/>
         <w:t xml:space="preserve">Measure the I-V curves of the solar cells at different </w:t>
       </w:r>
       <w:r>
@@ -4565,11 +4904,11 @@
       <w:r>
         <w:rPr>
           <w:rFonts w:asciiTheme="minorHAnsi" w:hAnsiTheme="minorHAnsi"/>
-          <w:sz w:val="22"/>
-          <w:szCs w:val="22"/>
-          <w:lang w:val="en-US"/>
-        </w:rPr>
-        <w:lastRenderedPageBreak/>
+          <w:noProof/>
+          <w:sz w:val="22"/>
+          <w:szCs w:val="22"/>
+          <w:lang w:val="en-US"/>
+        </w:rPr>
         <w:drawing>
           <wp:inline distT="0" distB="0" distL="0" distR="0" wp14:anchorId="32B2A626" wp14:editId="56F62B6F">
             <wp:extent cx="6120130" cy="4932045"/>
@@ -5556,6 +5895,7 @@
       <w:r>
         <w:rPr>
           <w:rFonts w:asciiTheme="minorHAnsi" w:hAnsiTheme="minorHAnsi"/>
+          <w:noProof/>
           <w:sz w:val="22"/>
           <w:szCs w:val="22"/>
           <w:lang w:val="en-US"/>
@@ -6686,15 +7026,7 @@
               <w:sz w:val="22"/>
               <w:szCs w:val="22"/>
             </w:rPr>
-            <m:t>∝</m:t>
-          </m:r>
-          <m:r>
-            <w:rPr>
-              <w:rFonts w:ascii="Cambria Math" w:hAnsi="Cambria Math"/>
-              <w:sz w:val="22"/>
-              <w:szCs w:val="22"/>
-            </w:rPr>
-            <m:t>In(</m:t>
+            <m:t>∝In(</m:t>
           </m:r>
           <m:f>
             <m:fPr>
@@ -6814,6 +7146,7 @@
         <w:jc w:val="both"/>
         <w:rPr>
           <w:bCs/>
+          <w:color w:val="FF0000"/>
           <w:lang w:val="en-IE"/>
         </w:rPr>
       </w:pPr>
@@ -6823,19 +7156,15 @@
         <w:jc w:val="both"/>
         <w:rPr>
           <w:b/>
+          <w:color w:val="FF0000"/>
         </w:rPr>
       </w:pPr>
       <w:r>
         <w:rPr>
           <w:b/>
-        </w:rPr>
-        <w:t xml:space="preserve">Solar cell modeling via </w:t>
-      </w:r>
-      <w:r>
-        <w:rPr>
-          <w:b/>
-        </w:rPr>
-        <w:t>Spice</w:t>
+          <w:color w:val="FF0000"/>
+        </w:rPr>
+        <w:t>Solar cell modeling via Spice</w:t>
       </w:r>
     </w:p>
     <w:p>
@@ -6848,14 +7177,16 @@
         <w:jc w:val="both"/>
         <w:rPr>
           <w:rFonts w:asciiTheme="minorHAnsi" w:hAnsiTheme="minorHAnsi"/>
-          <w:sz w:val="22"/>
-          <w:szCs w:val="22"/>
-          <w:lang w:val="en-US"/>
-        </w:rPr>
-      </w:pPr>
-      <w:r>
-        <w:rPr>
-          <w:rFonts w:asciiTheme="minorHAnsi" w:hAnsiTheme="minorHAnsi"/>
+          <w:color w:val="FF0000"/>
+          <w:sz w:val="22"/>
+          <w:szCs w:val="22"/>
+          <w:lang w:val="en-US"/>
+        </w:rPr>
+      </w:pPr>
+      <w:r>
+        <w:rPr>
+          <w:rFonts w:asciiTheme="minorHAnsi" w:hAnsiTheme="minorHAnsi"/>
+          <w:color w:val="FF0000"/>
           <w:sz w:val="22"/>
           <w:szCs w:val="22"/>
           <w:lang w:val="en-US"/>
@@ -6865,6 +7196,7 @@
       <w:r>
         <w:rPr>
           <w:rFonts w:asciiTheme="minorHAnsi" w:hAnsiTheme="minorHAnsi"/>
+          <w:color w:val="FF0000"/>
           <w:sz w:val="22"/>
           <w:szCs w:val="22"/>
           <w:lang w:val="en-US"/>
@@ -6882,14 +7214,16 @@
         <w:jc w:val="both"/>
         <w:rPr>
           <w:rFonts w:asciiTheme="minorHAnsi" w:hAnsiTheme="minorHAnsi"/>
-          <w:sz w:val="22"/>
-          <w:szCs w:val="22"/>
-          <w:lang w:val="en-US"/>
-        </w:rPr>
-      </w:pPr>
-      <w:r>
-        <w:rPr>
-          <w:rFonts w:asciiTheme="minorHAnsi" w:hAnsiTheme="minorHAnsi"/>
+          <w:color w:val="FF0000"/>
+          <w:sz w:val="22"/>
+          <w:szCs w:val="22"/>
+          <w:lang w:val="en-US"/>
+        </w:rPr>
+      </w:pPr>
+      <w:r>
+        <w:rPr>
+          <w:rFonts w:asciiTheme="minorHAnsi" w:hAnsiTheme="minorHAnsi"/>
+          <w:color w:val="FF0000"/>
           <w:sz w:val="22"/>
           <w:szCs w:val="22"/>
           <w:lang w:val="en-US"/>
@@ -6899,6 +7233,7 @@
       <w:r>
         <w:rPr>
           <w:rFonts w:asciiTheme="minorHAnsi" w:hAnsiTheme="minorHAnsi"/>
+          <w:color w:val="FF0000"/>
           <w:sz w:val="22"/>
           <w:szCs w:val="22"/>
           <w:lang w:val="en-US"/>
@@ -6909,6 +7244,7 @@
       <w:r>
         <w:rPr>
           <w:rFonts w:asciiTheme="minorHAnsi" w:hAnsiTheme="minorHAnsi"/>
+          <w:color w:val="FF0000"/>
           <w:sz w:val="22"/>
           <w:szCs w:val="22"/>
           <w:lang w:val="en-US"/>
@@ -6919,12 +7255,892 @@
       <w:r>
         <w:rPr>
           <w:rFonts w:asciiTheme="minorHAnsi" w:hAnsiTheme="minorHAnsi"/>
+          <w:color w:val="FF0000"/>
           <w:sz w:val="22"/>
           <w:szCs w:val="22"/>
           <w:lang w:val="en-US"/>
         </w:rPr>
         <w:t>, for example)</w:t>
       </w:r>
+    </w:p>
+    <w:p>
+      <w:pPr>
+        <w:pStyle w:val="Standard"/>
+        <w:jc w:val="both"/>
+        <w:rPr>
+          <w:rFonts w:asciiTheme="minorHAnsi" w:hAnsiTheme="minorHAnsi"/>
+          <w:sz w:val="22"/>
+          <w:szCs w:val="22"/>
+          <w:lang w:val="en-US"/>
+        </w:rPr>
+      </w:pPr>
+    </w:p>
+    <w:p>
+      <w:pPr>
+        <w:pStyle w:val="Standard"/>
+        <w:jc w:val="both"/>
+        <w:rPr>
+          <w:rFonts w:asciiTheme="minorHAnsi" w:hAnsiTheme="minorHAnsi"/>
+          <w:sz w:val="22"/>
+          <w:szCs w:val="22"/>
+          <w:lang w:val="en-US"/>
+        </w:rPr>
+      </w:pPr>
+      <w:r>
+        <w:rPr>
+          <w:rFonts w:asciiTheme="minorHAnsi" w:hAnsiTheme="minorHAnsi"/>
+          <w:sz w:val="22"/>
+          <w:szCs w:val="22"/>
+          <w:lang w:val="en-US"/>
+        </w:rPr>
+        <w:t xml:space="preserve">The circuit below simulates the short circuit </w:t>
+      </w:r>
+      <w:proofErr w:type="gramStart"/>
+      <w:r>
+        <w:rPr>
+          <w:rFonts w:asciiTheme="minorHAnsi" w:hAnsiTheme="minorHAnsi"/>
+          <w:sz w:val="22"/>
+          <w:szCs w:val="22"/>
+          <w:lang w:val="en-US"/>
+        </w:rPr>
+        <w:t>Current ,</w:t>
+      </w:r>
+      <w:proofErr w:type="gramEnd"/>
+      <w:r>
+        <w:rPr>
+          <w:rFonts w:asciiTheme="minorHAnsi" w:hAnsiTheme="minorHAnsi"/>
+          <w:sz w:val="22"/>
+          <w:szCs w:val="22"/>
+          <w:lang w:val="en-US"/>
+        </w:rPr>
+        <w:t xml:space="preserve"> </w:t>
+      </w:r>
+      <m:oMath>
+        <m:sSub>
+          <m:sSubPr>
+            <m:ctrlPr>
+              <w:rPr>
+                <w:rFonts w:ascii="Cambria Math" w:hAnsi="Cambria Math"/>
+                <w:i/>
+                <w:sz w:val="22"/>
+                <w:szCs w:val="22"/>
+              </w:rPr>
+            </m:ctrlPr>
+          </m:sSubPr>
+          <m:e>
+            <m:r>
+              <w:rPr>
+                <w:rFonts w:ascii="Cambria Math" w:hAnsi="Cambria Math"/>
+                <w:sz w:val="22"/>
+                <w:szCs w:val="22"/>
+              </w:rPr>
+              <m:t>I</m:t>
+            </m:r>
+          </m:e>
+          <m:sub>
+            <m:r>
+              <w:rPr>
+                <w:rFonts w:ascii="Cambria Math" w:hAnsi="Cambria Math"/>
+                <w:sz w:val="22"/>
+                <w:szCs w:val="22"/>
+              </w:rPr>
+              <m:t>sc</m:t>
+            </m:r>
+          </m:sub>
+        </m:sSub>
+      </m:oMath>
+      <w:r>
+        <w:rPr>
+          <w:rFonts w:asciiTheme="minorHAnsi" w:hAnsiTheme="minorHAnsi"/>
+          <w:sz w:val="22"/>
+          <w:szCs w:val="22"/>
+        </w:rPr>
+        <w:t xml:space="preserve"> .</w:t>
+      </w:r>
+    </w:p>
+    <w:p>
+      <w:pPr>
+        <w:pStyle w:val="Standard"/>
+        <w:jc w:val="both"/>
+        <w:rPr>
+          <w:rFonts w:asciiTheme="minorHAnsi" w:hAnsiTheme="minorHAnsi"/>
+          <w:sz w:val="22"/>
+          <w:szCs w:val="22"/>
+          <w:lang w:val="en-US"/>
+        </w:rPr>
+      </w:pPr>
+    </w:p>
+    <w:p>
+      <w:pPr>
+        <w:pStyle w:val="Standard"/>
+        <w:jc w:val="both"/>
+        <w:rPr>
+          <w:rFonts w:asciiTheme="minorHAnsi" w:hAnsiTheme="minorHAnsi"/>
+          <w:sz w:val="22"/>
+          <w:szCs w:val="22"/>
+          <w:lang w:val="en-US"/>
+        </w:rPr>
+      </w:pPr>
+      <w:r>
+        <w:rPr>
+          <w:rFonts w:asciiTheme="minorHAnsi" w:hAnsiTheme="minorHAnsi"/>
+          <w:sz w:val="22"/>
+          <w:szCs w:val="22"/>
+          <w:lang w:val="en-US"/>
+        </w:rPr>
+        <w:drawing>
+          <wp:inline distT="0" distB="0" distL="0" distR="0" wp14:anchorId="13ED3DF6" wp14:editId="2D205AD0">
+            <wp:extent cx="2760169" cy="1247775"/>
+            <wp:effectExtent l="0" t="0" r="2540" b="0"/>
+            <wp:docPr id="1092521367" name="Picture 1" descr="A diagram of a circuit&#10;&#10;Description automatically generated"/>
+            <wp:cNvGraphicFramePr>
+              <a:graphicFrameLocks xmlns:a="http://schemas.openxmlformats.org/drawingml/2006/main" noChangeAspect="1"/>
+            </wp:cNvGraphicFramePr>
+            <a:graphic xmlns:a="http://schemas.openxmlformats.org/drawingml/2006/main">
+              <a:graphicData uri="http://schemas.openxmlformats.org/drawingml/2006/picture">
+                <pic:pic xmlns:pic="http://schemas.openxmlformats.org/drawingml/2006/picture">
+                  <pic:nvPicPr>
+                    <pic:cNvPr id="1092521367" name="Picture 1" descr="A diagram of a circuit&#10;&#10;Description automatically generated"/>
+                    <pic:cNvPicPr/>
+                  </pic:nvPicPr>
+                  <pic:blipFill>
+                    <a:blip r:embed="rId17">
+                      <a:biLevel thresh="50000"/>
+                      <a:extLst>
+                        <a:ext uri="{BEBA8EAE-BF5A-486C-A8C5-ECC9F3942E4B}">
+                          <a14:imgProps xmlns:a14="http://schemas.microsoft.com/office/drawing/2010/main">
+                            <a14:imgLayer r:embed="rId18">
+                              <a14:imgEffect>
+                                <a14:saturation sat="400000"/>
+                              </a14:imgEffect>
+                            </a14:imgLayer>
+                          </a14:imgProps>
+                        </a:ext>
+                      </a:extLst>
+                    </a:blip>
+                    <a:stretch>
+                      <a:fillRect/>
+                    </a:stretch>
+                  </pic:blipFill>
+                  <pic:spPr>
+                    <a:xfrm>
+                      <a:off x="0" y="0"/>
+                      <a:ext cx="2764998" cy="1249958"/>
+                    </a:xfrm>
+                    <a:prstGeom prst="rect">
+                      <a:avLst/>
+                    </a:prstGeom>
+                  </pic:spPr>
+                </pic:pic>
+              </a:graphicData>
+            </a:graphic>
+          </wp:inline>
+        </w:drawing>
+      </w:r>
+      <w:r>
+        <w:rPr>
+          <w:noProof/>
+        </w:rPr>
+        <w:t xml:space="preserve"> </w:t>
+      </w:r>
+      <w:r>
+        <w:rPr>
+          <w:rFonts w:asciiTheme="minorHAnsi" w:hAnsiTheme="minorHAnsi"/>
+          <w:sz w:val="22"/>
+          <w:szCs w:val="22"/>
+          <w:lang w:val="en-US"/>
+        </w:rPr>
+        <w:drawing>
+          <wp:inline distT="0" distB="0" distL="0" distR="0" wp14:anchorId="7D2D1A40" wp14:editId="794CA4B8">
+            <wp:extent cx="3032309" cy="1027477"/>
+            <wp:effectExtent l="0" t="0" r="0" b="1270"/>
+            <wp:docPr id="906131797" name="Picture 1" descr="A white card with numbers and a black text&#10;&#10;Description automatically generated"/>
+            <wp:cNvGraphicFramePr>
+              <a:graphicFrameLocks xmlns:a="http://schemas.openxmlformats.org/drawingml/2006/main" noChangeAspect="1"/>
+            </wp:cNvGraphicFramePr>
+            <a:graphic xmlns:a="http://schemas.openxmlformats.org/drawingml/2006/main">
+              <a:graphicData uri="http://schemas.openxmlformats.org/drawingml/2006/picture">
+                <pic:pic xmlns:pic="http://schemas.openxmlformats.org/drawingml/2006/picture">
+                  <pic:nvPicPr>
+                    <pic:cNvPr id="906131797" name="Picture 1" descr="A white card with numbers and a black text&#10;&#10;Description automatically generated"/>
+                    <pic:cNvPicPr/>
+                  </pic:nvPicPr>
+                  <pic:blipFill>
+                    <a:blip r:embed="rId19"/>
+                    <a:stretch>
+                      <a:fillRect/>
+                    </a:stretch>
+                  </pic:blipFill>
+                  <pic:spPr>
+                    <a:xfrm>
+                      <a:off x="0" y="0"/>
+                      <a:ext cx="3059128" cy="1036564"/>
+                    </a:xfrm>
+                    <a:prstGeom prst="rect">
+                      <a:avLst/>
+                    </a:prstGeom>
+                  </pic:spPr>
+                </pic:pic>
+              </a:graphicData>
+            </a:graphic>
+          </wp:inline>
+        </w:drawing>
+      </w:r>
+    </w:p>
+    <w:p>
+      <w:pPr>
+        <w:pStyle w:val="Standard"/>
+        <w:jc w:val="both"/>
+        <w:rPr>
+          <w:rFonts w:asciiTheme="minorHAnsi" w:hAnsiTheme="minorHAnsi"/>
+          <w:sz w:val="22"/>
+          <w:szCs w:val="22"/>
+          <w:lang w:val="en-US"/>
+        </w:rPr>
+      </w:pPr>
+    </w:p>
+    <w:p>
+      <w:pPr>
+        <w:pStyle w:val="Standard"/>
+        <w:jc w:val="both"/>
+        <w:rPr>
+          <w:rFonts w:asciiTheme="minorHAnsi" w:hAnsiTheme="minorHAnsi"/>
+          <w:sz w:val="22"/>
+          <w:szCs w:val="22"/>
+          <w:lang w:val="en-US"/>
+        </w:rPr>
+      </w:pPr>
+      <w:r>
+        <w:rPr>
+          <w:rFonts w:asciiTheme="minorHAnsi" w:hAnsiTheme="minorHAnsi"/>
+          <w:sz w:val="22"/>
+          <w:szCs w:val="22"/>
+          <w:lang w:val="en-US"/>
+        </w:rPr>
+        <w:t xml:space="preserve">As observed a series resistance of </w:t>
+      </w:r>
+      <m:oMath>
+        <m:r>
+          <w:rPr>
+            <w:rFonts w:ascii="Cambria Math" w:hAnsi="Cambria Math"/>
+            <w:sz w:val="22"/>
+            <w:szCs w:val="22"/>
+            <w:lang w:val="en-US"/>
+          </w:rPr>
+          <m:t>10</m:t>
+        </m:r>
+      </m:oMath>
+      <w:r>
+        <w:rPr>
+          <w:rFonts w:asciiTheme="minorHAnsi" w:hAnsiTheme="minorHAnsi"/>
+          <w:sz w:val="22"/>
+          <w:szCs w:val="22"/>
+          <w:lang w:val="en-US"/>
+        </w:rPr>
+        <w:t xml:space="preserve">ohm was chosen and a relatively high shunt resistance of 1.5k. </w:t>
+      </w:r>
+      <w:proofErr w:type="gramStart"/>
+      <w:r>
+        <w:rPr>
+          <w:rFonts w:asciiTheme="minorHAnsi" w:hAnsiTheme="minorHAnsi"/>
+          <w:sz w:val="22"/>
+          <w:szCs w:val="22"/>
+          <w:lang w:val="en-US"/>
+        </w:rPr>
+        <w:t>Also</w:t>
+      </w:r>
+      <w:proofErr w:type="gramEnd"/>
+      <w:r>
+        <w:rPr>
+          <w:rFonts w:asciiTheme="minorHAnsi" w:hAnsiTheme="minorHAnsi"/>
+          <w:sz w:val="22"/>
+          <w:szCs w:val="22"/>
+          <w:lang w:val="en-US"/>
+        </w:rPr>
+        <w:t xml:space="preserve"> the current source was set to 20mA. From the results of the simulator, the current from the current source </w:t>
+      </w:r>
+      <m:oMath>
+        <m:r>
+          <w:rPr>
+            <w:rFonts w:ascii="Cambria Math" w:hAnsi="Cambria Math"/>
+            <w:sz w:val="22"/>
+            <w:szCs w:val="22"/>
+            <w:lang w:val="en-US"/>
+          </w:rPr>
+          <m:t>I(I1)</m:t>
+        </m:r>
+      </m:oMath>
+      <w:r>
+        <w:rPr>
+          <w:rFonts w:asciiTheme="minorHAnsi" w:hAnsiTheme="minorHAnsi"/>
+          <w:sz w:val="22"/>
+          <w:szCs w:val="22"/>
+          <w:lang w:val="en-US"/>
+        </w:rPr>
+        <w:t xml:space="preserve"> all goes to the series resistor </w:t>
+      </w:r>
+      <m:oMath>
+        <m:r>
+          <w:rPr>
+            <w:rFonts w:ascii="Cambria Math" w:hAnsi="Cambria Math"/>
+            <w:sz w:val="22"/>
+            <w:szCs w:val="22"/>
+            <w:lang w:val="en-US"/>
+          </w:rPr>
+          <m:t>I(</m:t>
+        </m:r>
+        <m:r>
+          <w:rPr>
+            <w:rFonts w:ascii="Cambria Math" w:hAnsi="Cambria Math"/>
+            <w:sz w:val="22"/>
+            <w:szCs w:val="22"/>
+            <w:lang w:val="en-US"/>
+          </w:rPr>
+          <m:t>R2</m:t>
+        </m:r>
+        <m:r>
+          <w:rPr>
+            <w:rFonts w:ascii="Cambria Math" w:hAnsi="Cambria Math"/>
+            <w:sz w:val="22"/>
+            <w:szCs w:val="22"/>
+            <w:lang w:val="en-US"/>
+          </w:rPr>
+          <m:t>)</m:t>
+        </m:r>
+        <m:r>
+          <w:rPr>
+            <w:rFonts w:ascii="Cambria Math" w:hAnsi="Cambria Math"/>
+            <w:sz w:val="22"/>
+            <w:szCs w:val="22"/>
+            <w:lang w:val="en-US"/>
+          </w:rPr>
+          <m:t>=-0.0199≅-20mA</m:t>
+        </m:r>
+      </m:oMath>
+      <w:r>
+        <w:rPr>
+          <w:rFonts w:asciiTheme="minorHAnsi" w:hAnsiTheme="minorHAnsi"/>
+          <w:sz w:val="22"/>
+          <w:szCs w:val="22"/>
+          <w:lang w:val="en-US"/>
+        </w:rPr>
+        <w:t xml:space="preserve"> which is what is expected.</w:t>
+      </w:r>
+    </w:p>
+    <w:p>
+      <w:pPr>
+        <w:pStyle w:val="Standard"/>
+        <w:jc w:val="both"/>
+        <w:rPr>
+          <w:rFonts w:asciiTheme="minorHAnsi" w:hAnsiTheme="minorHAnsi"/>
+          <w:sz w:val="22"/>
+          <w:szCs w:val="22"/>
+          <w:lang w:val="en-US"/>
+        </w:rPr>
+      </w:pPr>
+    </w:p>
+    <w:p>
+      <w:pPr>
+        <w:pStyle w:val="Standard"/>
+        <w:jc w:val="both"/>
+        <w:rPr>
+          <w:rFonts w:asciiTheme="minorHAnsi" w:hAnsiTheme="minorHAnsi"/>
+          <w:sz w:val="22"/>
+          <w:szCs w:val="22"/>
+          <w:lang w:val="en-US"/>
+        </w:rPr>
+      </w:pPr>
+      <w:r>
+        <w:rPr>
+          <w:rFonts w:asciiTheme="minorHAnsi" w:hAnsiTheme="minorHAnsi"/>
+          <w:sz w:val="22"/>
+          <w:szCs w:val="22"/>
+          <w:lang w:val="en-US"/>
+        </w:rPr>
+        <w:t xml:space="preserve">The circuit </w:t>
+      </w:r>
+      <w:proofErr w:type="gramStart"/>
+      <w:r>
+        <w:rPr>
+          <w:rFonts w:asciiTheme="minorHAnsi" w:hAnsiTheme="minorHAnsi"/>
+          <w:sz w:val="22"/>
+          <w:szCs w:val="22"/>
+          <w:lang w:val="en-US"/>
+        </w:rPr>
+        <w:t>below,</w:t>
+      </w:r>
+      <w:proofErr w:type="gramEnd"/>
+      <w:r>
+        <w:rPr>
+          <w:rFonts w:asciiTheme="minorHAnsi" w:hAnsiTheme="minorHAnsi"/>
+          <w:sz w:val="22"/>
+          <w:szCs w:val="22"/>
+          <w:lang w:val="en-US"/>
+        </w:rPr>
+        <w:t xml:space="preserve"> simulates the open circuit voltage.</w:t>
+      </w:r>
+    </w:p>
+    <w:p>
+      <w:pPr>
+        <w:pStyle w:val="Standard"/>
+        <w:jc w:val="both"/>
+        <w:rPr>
+          <w:rFonts w:asciiTheme="minorHAnsi" w:hAnsiTheme="minorHAnsi"/>
+          <w:sz w:val="22"/>
+          <w:szCs w:val="22"/>
+          <w:lang w:val="en-US"/>
+        </w:rPr>
+      </w:pPr>
+      <w:r>
+        <w:rPr>
+          <w:rFonts w:asciiTheme="minorHAnsi" w:hAnsiTheme="minorHAnsi"/>
+          <w:sz w:val="22"/>
+          <w:szCs w:val="22"/>
+          <w:lang w:val="en-US"/>
+        </w:rPr>
+        <w:drawing>
+          <wp:inline distT="0" distB="0" distL="0" distR="0" wp14:anchorId="582FA4C8" wp14:editId="01E1E350">
+            <wp:extent cx="2628900" cy="1317723"/>
+            <wp:effectExtent l="0" t="0" r="0" b="0"/>
+            <wp:docPr id="1975810444" name="Picture 1" descr="A diagram of a circuit&#10;&#10;Description automatically generated"/>
+            <wp:cNvGraphicFramePr>
+              <a:graphicFrameLocks xmlns:a="http://schemas.openxmlformats.org/drawingml/2006/main" noChangeAspect="1"/>
+            </wp:cNvGraphicFramePr>
+            <a:graphic xmlns:a="http://schemas.openxmlformats.org/drawingml/2006/main">
+              <a:graphicData uri="http://schemas.openxmlformats.org/drawingml/2006/picture">
+                <pic:pic xmlns:pic="http://schemas.openxmlformats.org/drawingml/2006/picture">
+                  <pic:nvPicPr>
+                    <pic:cNvPr id="1975810444" name="Picture 1" descr="A diagram of a circuit&#10;&#10;Description automatically generated"/>
+                    <pic:cNvPicPr/>
+                  </pic:nvPicPr>
+                  <pic:blipFill>
+                    <a:blip r:embed="rId20">
+                      <a:biLevel thresh="50000"/>
+                    </a:blip>
+                    <a:stretch>
+                      <a:fillRect/>
+                    </a:stretch>
+                  </pic:blipFill>
+                  <pic:spPr>
+                    <a:xfrm>
+                      <a:off x="0" y="0"/>
+                      <a:ext cx="2635639" cy="1321101"/>
+                    </a:xfrm>
+                    <a:prstGeom prst="rect">
+                      <a:avLst/>
+                    </a:prstGeom>
+                  </pic:spPr>
+                </pic:pic>
+              </a:graphicData>
+            </a:graphic>
+          </wp:inline>
+        </w:drawing>
+      </w:r>
+      <w:r>
+        <w:rPr>
+          <w:noProof/>
+        </w:rPr>
+        <w:t xml:space="preserve"> </w:t>
+      </w:r>
+      <w:r>
+        <w:rPr>
+          <w:rFonts w:asciiTheme="minorHAnsi" w:hAnsiTheme="minorHAnsi"/>
+          <w:sz w:val="22"/>
+          <w:szCs w:val="22"/>
+          <w:lang w:val="en-US"/>
+        </w:rPr>
+        <w:drawing>
+          <wp:inline distT="0" distB="0" distL="0" distR="0" wp14:anchorId="77CDB7D3" wp14:editId="70161ACC">
+            <wp:extent cx="3032365" cy="1085970"/>
+            <wp:effectExtent l="0" t="0" r="0" b="0"/>
+            <wp:docPr id="1436854562" name="Picture 1" descr="A white background with black numbers&#10;&#10;Description automatically generated"/>
+            <wp:cNvGraphicFramePr>
+              <a:graphicFrameLocks xmlns:a="http://schemas.openxmlformats.org/drawingml/2006/main" noChangeAspect="1"/>
+            </wp:cNvGraphicFramePr>
+            <a:graphic xmlns:a="http://schemas.openxmlformats.org/drawingml/2006/main">
+              <a:graphicData uri="http://schemas.openxmlformats.org/drawingml/2006/picture">
+                <pic:pic xmlns:pic="http://schemas.openxmlformats.org/drawingml/2006/picture">
+                  <pic:nvPicPr>
+                    <pic:cNvPr id="1436854562" name="Picture 1" descr="A white background with black numbers&#10;&#10;Description automatically generated"/>
+                    <pic:cNvPicPr/>
+                  </pic:nvPicPr>
+                  <pic:blipFill>
+                    <a:blip r:embed="rId21"/>
+                    <a:stretch>
+                      <a:fillRect/>
+                    </a:stretch>
+                  </pic:blipFill>
+                  <pic:spPr>
+                    <a:xfrm>
+                      <a:off x="0" y="0"/>
+                      <a:ext cx="3044284" cy="1090238"/>
+                    </a:xfrm>
+                    <a:prstGeom prst="rect">
+                      <a:avLst/>
+                    </a:prstGeom>
+                  </pic:spPr>
+                </pic:pic>
+              </a:graphicData>
+            </a:graphic>
+          </wp:inline>
+        </w:drawing>
+      </w:r>
+    </w:p>
+    <w:p>
+      <w:pPr>
+        <w:pStyle w:val="Standard"/>
+        <w:jc w:val="both"/>
+        <w:rPr>
+          <w:rFonts w:asciiTheme="minorHAnsi" w:hAnsiTheme="minorHAnsi"/>
+          <w:sz w:val="22"/>
+          <w:szCs w:val="22"/>
+          <w:lang w:val="en-US"/>
+        </w:rPr>
+      </w:pPr>
+    </w:p>
+    <w:p>
+      <w:pPr>
+        <w:pStyle w:val="Standard"/>
+        <w:jc w:val="both"/>
+        <w:rPr>
+          <w:rFonts w:asciiTheme="minorHAnsi" w:hAnsiTheme="minorHAnsi"/>
+          <w:sz w:val="22"/>
+          <w:szCs w:val="22"/>
+          <w:lang w:val="en-US"/>
+        </w:rPr>
+      </w:pPr>
+      <w:r>
+        <w:rPr>
+          <w:rFonts w:asciiTheme="minorHAnsi" w:hAnsiTheme="minorHAnsi"/>
+          <w:sz w:val="22"/>
+          <w:szCs w:val="22"/>
+          <w:lang w:val="en-US"/>
+        </w:rPr>
+        <w:t xml:space="preserve">From the simulation, the resistor </w:t>
+      </w:r>
+      <w:proofErr w:type="gramStart"/>
+      <w:r>
+        <w:rPr>
+          <w:rFonts w:asciiTheme="minorHAnsi" w:hAnsiTheme="minorHAnsi"/>
+          <w:sz w:val="22"/>
+          <w:szCs w:val="22"/>
+          <w:lang w:val="en-US"/>
+        </w:rPr>
+        <w:t>R2,</w:t>
+      </w:r>
+      <w:proofErr w:type="gramEnd"/>
+      <w:r>
+        <w:rPr>
+          <w:rFonts w:asciiTheme="minorHAnsi" w:hAnsiTheme="minorHAnsi"/>
+          <w:sz w:val="22"/>
+          <w:szCs w:val="22"/>
+          <w:lang w:val="en-US"/>
+        </w:rPr>
+        <w:t xml:space="preserve"> receives no current as shown and this leads to an open circuit voltage of about 0.73V.</w:t>
+      </w:r>
+    </w:p>
+    <w:p>
+      <w:pPr>
+        <w:pStyle w:val="Standard"/>
+        <w:jc w:val="both"/>
+        <w:rPr>
+          <w:rFonts w:asciiTheme="minorHAnsi" w:hAnsiTheme="minorHAnsi"/>
+          <w:sz w:val="22"/>
+          <w:szCs w:val="22"/>
+          <w:lang w:val="en-US"/>
+        </w:rPr>
+      </w:pPr>
+    </w:p>
+    <w:p>
+      <w:pPr>
+        <w:pStyle w:val="Standard"/>
+        <w:jc w:val="both"/>
+        <w:rPr>
+          <w:rFonts w:asciiTheme="minorHAnsi" w:hAnsiTheme="minorHAnsi"/>
+          <w:sz w:val="22"/>
+          <w:szCs w:val="22"/>
+          <w:lang w:val="en-US"/>
+        </w:rPr>
+      </w:pPr>
+      <w:r>
+        <w:rPr>
+          <w:rFonts w:asciiTheme="minorHAnsi" w:hAnsiTheme="minorHAnsi"/>
+          <w:sz w:val="22"/>
+          <w:szCs w:val="22"/>
+          <w:lang w:val="en-US"/>
+        </w:rPr>
+        <w:t>The plot below shows the IV characteristics</w:t>
+      </w:r>
+    </w:p>
+    <w:p>
+      <w:pPr>
+        <w:pStyle w:val="Standard"/>
+        <w:jc w:val="both"/>
+        <w:rPr>
+          <w:rFonts w:asciiTheme="minorHAnsi" w:hAnsiTheme="minorHAnsi"/>
+          <w:sz w:val="22"/>
+          <w:szCs w:val="22"/>
+          <w:lang w:val="en-US"/>
+        </w:rPr>
+      </w:pPr>
+      <w:r>
+        <w:rPr>
+          <w:rFonts w:asciiTheme="minorHAnsi" w:hAnsiTheme="minorHAnsi"/>
+          <w:sz w:val="22"/>
+          <w:szCs w:val="22"/>
+          <w:lang w:val="en-US"/>
+        </w:rPr>
+        <w:drawing>
+          <wp:inline distT="0" distB="0" distL="0" distR="0" wp14:anchorId="5358DB1D" wp14:editId="56903344">
+            <wp:extent cx="2786333" cy="1386130"/>
+            <wp:effectExtent l="0" t="0" r="0" b="5080"/>
+            <wp:docPr id="362726151" name="Picture 1" descr="A diagram of a circuit&#10;&#10;Description automatically generated"/>
+            <wp:cNvGraphicFramePr>
+              <a:graphicFrameLocks xmlns:a="http://schemas.openxmlformats.org/drawingml/2006/main" noChangeAspect="1"/>
+            </wp:cNvGraphicFramePr>
+            <a:graphic xmlns:a="http://schemas.openxmlformats.org/drawingml/2006/main">
+              <a:graphicData uri="http://schemas.openxmlformats.org/drawingml/2006/picture">
+                <pic:pic xmlns:pic="http://schemas.openxmlformats.org/drawingml/2006/picture">
+                  <pic:nvPicPr>
+                    <pic:cNvPr id="362726151" name="Picture 1" descr="A diagram of a circuit&#10;&#10;Description automatically generated"/>
+                    <pic:cNvPicPr/>
+                  </pic:nvPicPr>
+                  <pic:blipFill>
+                    <a:blip r:embed="rId22">
+                      <a:biLevel thresh="50000"/>
+                    </a:blip>
+                    <a:stretch>
+                      <a:fillRect/>
+                    </a:stretch>
+                  </pic:blipFill>
+                  <pic:spPr>
+                    <a:xfrm>
+                      <a:off x="0" y="0"/>
+                      <a:ext cx="2798578" cy="1392221"/>
+                    </a:xfrm>
+                    <a:prstGeom prst="rect">
+                      <a:avLst/>
+                    </a:prstGeom>
+                  </pic:spPr>
+                </pic:pic>
+              </a:graphicData>
+            </a:graphic>
+          </wp:inline>
+        </w:drawing>
+      </w:r>
+      <w:r>
+        <w:rPr>
+          <w:rFonts w:asciiTheme="minorHAnsi" w:hAnsiTheme="minorHAnsi"/>
+          <w:sz w:val="22"/>
+          <w:szCs w:val="22"/>
+          <w:lang w:val="en-US"/>
+        </w:rPr>
+        <w:drawing>
+          <wp:inline distT="0" distB="0" distL="0" distR="0" wp14:anchorId="708415DA" wp14:editId="244BB54B">
+            <wp:extent cx="2631056" cy="1401246"/>
+            <wp:effectExtent l="0" t="0" r="0" b="8890"/>
+            <wp:docPr id="720438413" name="Picture 1" descr="A screen shot of a video&#10;&#10;Description automatically generated"/>
+            <wp:cNvGraphicFramePr>
+              <a:graphicFrameLocks xmlns:a="http://schemas.openxmlformats.org/drawingml/2006/main" noChangeAspect="1"/>
+            </wp:cNvGraphicFramePr>
+            <a:graphic xmlns:a="http://schemas.openxmlformats.org/drawingml/2006/main">
+              <a:graphicData uri="http://schemas.openxmlformats.org/drawingml/2006/picture">
+                <pic:pic xmlns:pic="http://schemas.openxmlformats.org/drawingml/2006/picture">
+                  <pic:nvPicPr>
+                    <pic:cNvPr id="720438413" name="Picture 1" descr="A screen shot of a video&#10;&#10;Description automatically generated"/>
+                    <pic:cNvPicPr/>
+                  </pic:nvPicPr>
+                  <pic:blipFill>
+                    <a:blip r:embed="rId23"/>
+                    <a:stretch>
+                      <a:fillRect/>
+                    </a:stretch>
+                  </pic:blipFill>
+                  <pic:spPr>
+                    <a:xfrm>
+                      <a:off x="0" y="0"/>
+                      <a:ext cx="2653601" cy="1413253"/>
+                    </a:xfrm>
+                    <a:prstGeom prst="rect">
+                      <a:avLst/>
+                    </a:prstGeom>
+                  </pic:spPr>
+                </pic:pic>
+              </a:graphicData>
+            </a:graphic>
+          </wp:inline>
+        </w:drawing>
+      </w:r>
+    </w:p>
+    <w:p>
+      <w:pPr>
+        <w:pStyle w:val="Standard"/>
+        <w:jc w:val="both"/>
+        <w:rPr>
+          <w:rFonts w:asciiTheme="minorHAnsi" w:hAnsiTheme="minorHAnsi"/>
+          <w:sz w:val="22"/>
+          <w:szCs w:val="22"/>
+          <w:lang w:val="en-US"/>
+        </w:rPr>
+      </w:pPr>
+    </w:p>
+    <w:p>
+      <w:pPr>
+        <w:pStyle w:val="Standard"/>
+        <w:jc w:val="both"/>
+        <w:rPr>
+          <w:rFonts w:asciiTheme="minorHAnsi" w:hAnsiTheme="minorHAnsi"/>
+          <w:sz w:val="22"/>
+          <w:szCs w:val="22"/>
+          <w:lang w:val="en-US"/>
+        </w:rPr>
+      </w:pPr>
+      <w:r>
+        <w:rPr>
+          <w:rFonts w:asciiTheme="minorHAnsi" w:hAnsiTheme="minorHAnsi"/>
+          <w:sz w:val="22"/>
+          <w:szCs w:val="22"/>
+          <w:lang w:val="en-US"/>
+        </w:rPr>
+        <w:t>The plot below shows the maximum power characteristics</w:t>
+      </w:r>
+    </w:p>
+    <w:p>
+      <w:pPr>
+        <w:pStyle w:val="Standard"/>
+        <w:jc w:val="both"/>
+        <w:rPr>
+          <w:rFonts w:asciiTheme="minorHAnsi" w:hAnsiTheme="minorHAnsi"/>
+          <w:sz w:val="22"/>
+          <w:szCs w:val="22"/>
+          <w:lang w:val="en-US"/>
+        </w:rPr>
+      </w:pPr>
+    </w:p>
+    <w:p>
+      <w:pPr>
+        <w:pStyle w:val="Standard"/>
+        <w:jc w:val="both"/>
+        <w:rPr>
+          <w:rFonts w:asciiTheme="minorHAnsi" w:hAnsiTheme="minorHAnsi"/>
+          <w:sz w:val="22"/>
+          <w:szCs w:val="22"/>
+          <w:lang w:val="en-US"/>
+        </w:rPr>
+      </w:pPr>
+      <w:r>
+        <w:rPr>
+          <w:rFonts w:asciiTheme="minorHAnsi" w:hAnsiTheme="minorHAnsi"/>
+          <w:sz w:val="22"/>
+          <w:szCs w:val="22"/>
+          <w:lang w:val="en-US"/>
+        </w:rPr>
+        <w:lastRenderedPageBreak/>
+        <w:drawing>
+          <wp:inline distT="0" distB="0" distL="0" distR="0" wp14:anchorId="4248BE99" wp14:editId="7BC4DA4E">
+            <wp:extent cx="2786333" cy="1386130"/>
+            <wp:effectExtent l="0" t="0" r="0" b="5080"/>
+            <wp:docPr id="1478297004" name="Picture 1" descr="A diagram of a circuit&#10;&#10;Description automatically generated"/>
+            <wp:cNvGraphicFramePr>
+              <a:graphicFrameLocks xmlns:a="http://schemas.openxmlformats.org/drawingml/2006/main" noChangeAspect="1"/>
+            </wp:cNvGraphicFramePr>
+            <a:graphic xmlns:a="http://schemas.openxmlformats.org/drawingml/2006/main">
+              <a:graphicData uri="http://schemas.openxmlformats.org/drawingml/2006/picture">
+                <pic:pic xmlns:pic="http://schemas.openxmlformats.org/drawingml/2006/picture">
+                  <pic:nvPicPr>
+                    <pic:cNvPr id="362726151" name="Picture 1" descr="A diagram of a circuit&#10;&#10;Description automatically generated"/>
+                    <pic:cNvPicPr/>
+                  </pic:nvPicPr>
+                  <pic:blipFill>
+                    <a:blip r:embed="rId22">
+                      <a:biLevel thresh="50000"/>
+                    </a:blip>
+                    <a:stretch>
+                      <a:fillRect/>
+                    </a:stretch>
+                  </pic:blipFill>
+                  <pic:spPr>
+                    <a:xfrm>
+                      <a:off x="0" y="0"/>
+                      <a:ext cx="2798578" cy="1392221"/>
+                    </a:xfrm>
+                    <a:prstGeom prst="rect">
+                      <a:avLst/>
+                    </a:prstGeom>
+                  </pic:spPr>
+                </pic:pic>
+              </a:graphicData>
+            </a:graphic>
+          </wp:inline>
+        </w:drawing>
+      </w:r>
+      <w:r>
+        <w:rPr>
+          <w:rFonts w:asciiTheme="minorHAnsi" w:hAnsiTheme="minorHAnsi"/>
+          <w:sz w:val="22"/>
+          <w:szCs w:val="22"/>
+          <w:lang w:val="en-US"/>
+        </w:rPr>
+        <w:drawing>
+          <wp:inline distT="0" distB="0" distL="0" distR="0" wp14:anchorId="7AAD8C9D" wp14:editId="7648785A">
+            <wp:extent cx="2828601" cy="1501171"/>
+            <wp:effectExtent l="0" t="0" r="0" b="3810"/>
+            <wp:docPr id="1189152402" name="Picture 1" descr="A green line on a black background&#10;&#10;Description automatically generated"/>
+            <wp:cNvGraphicFramePr>
+              <a:graphicFrameLocks xmlns:a="http://schemas.openxmlformats.org/drawingml/2006/main" noChangeAspect="1"/>
+            </wp:cNvGraphicFramePr>
+            <a:graphic xmlns:a="http://schemas.openxmlformats.org/drawingml/2006/main">
+              <a:graphicData uri="http://schemas.openxmlformats.org/drawingml/2006/picture">
+                <pic:pic xmlns:pic="http://schemas.openxmlformats.org/drawingml/2006/picture">
+                  <pic:nvPicPr>
+                    <pic:cNvPr id="1189152402" name="Picture 1" descr="A green line on a black background&#10;&#10;Description automatically generated"/>
+                    <pic:cNvPicPr/>
+                  </pic:nvPicPr>
+                  <pic:blipFill>
+                    <a:blip r:embed="rId24"/>
+                    <a:stretch>
+                      <a:fillRect/>
+                    </a:stretch>
+                  </pic:blipFill>
+                  <pic:spPr>
+                    <a:xfrm>
+                      <a:off x="0" y="0"/>
+                      <a:ext cx="2858262" cy="1516913"/>
+                    </a:xfrm>
+                    <a:prstGeom prst="rect">
+                      <a:avLst/>
+                    </a:prstGeom>
+                  </pic:spPr>
+                </pic:pic>
+              </a:graphicData>
+            </a:graphic>
+          </wp:inline>
+        </w:drawing>
+      </w:r>
+    </w:p>
+    <w:p>
+      <w:pPr>
+        <w:pStyle w:val="Standard"/>
+        <w:jc w:val="both"/>
+        <w:rPr>
+          <w:rFonts w:asciiTheme="minorHAnsi" w:hAnsiTheme="minorHAnsi"/>
+          <w:sz w:val="22"/>
+          <w:szCs w:val="22"/>
+          <w:lang w:val="en-US"/>
+        </w:rPr>
+      </w:pPr>
+    </w:p>
+    <w:p>
+      <w:pPr>
+        <w:pStyle w:val="Standard"/>
+        <w:jc w:val="both"/>
+        <w:rPr>
+          <w:rFonts w:asciiTheme="minorHAnsi" w:hAnsiTheme="minorHAnsi"/>
+          <w:sz w:val="22"/>
+          <w:szCs w:val="22"/>
+          <w:lang w:val="en-US"/>
+        </w:rPr>
+      </w:pPr>
     </w:p>
     <w:p>
       <w:pPr>
@@ -6936,14 +8152,16 @@
         <w:jc w:val="both"/>
         <w:rPr>
           <w:rFonts w:asciiTheme="minorHAnsi" w:hAnsiTheme="minorHAnsi"/>
-          <w:sz w:val="22"/>
-          <w:szCs w:val="22"/>
-          <w:lang w:val="en-US"/>
-        </w:rPr>
-      </w:pPr>
-      <w:r>
-        <w:rPr>
-          <w:rFonts w:asciiTheme="minorHAnsi" w:hAnsiTheme="minorHAnsi"/>
+          <w:color w:val="FF0000"/>
+          <w:sz w:val="22"/>
+          <w:szCs w:val="22"/>
+          <w:lang w:val="en-US"/>
+        </w:rPr>
+      </w:pPr>
+      <w:r>
+        <w:rPr>
+          <w:rFonts w:asciiTheme="minorHAnsi" w:hAnsiTheme="minorHAnsi"/>
+          <w:color w:val="FF0000"/>
           <w:sz w:val="22"/>
           <w:szCs w:val="22"/>
           <w:lang w:val="en-US"/>
@@ -6951,6 +8169,318 @@
         <w:t>Compare the experimental data with the simulated ones and comment in the lab report</w:t>
       </w:r>
     </w:p>
+    <w:tbl>
+      <w:tblPr>
+        <w:tblStyle w:val="TableGrid"/>
+        <w:tblW w:w="0" w:type="auto"/>
+        <w:tblLook w:val="04A0" w:firstRow="1" w:lastRow="0" w:firstColumn="1" w:lastColumn="0" w:noHBand="0" w:noVBand="1"/>
+      </w:tblPr>
+      <w:tblGrid>
+        <w:gridCol w:w="3209"/>
+        <w:gridCol w:w="3209"/>
+        <w:gridCol w:w="3210"/>
+      </w:tblGrid>
+      <w:tr>
+        <w:tc>
+          <w:tcPr>
+            <w:tcW w:w="3209" w:type="dxa"/>
+          </w:tcPr>
+          <w:p>
+            <w:pPr>
+              <w:pStyle w:val="Standard"/>
+              <w:jc w:val="both"/>
+              <w:rPr>
+                <w:rFonts w:asciiTheme="minorHAnsi" w:hAnsiTheme="minorHAnsi"/>
+                <w:sz w:val="22"/>
+                <w:szCs w:val="22"/>
+                <w:lang w:val="en-US"/>
+              </w:rPr>
+            </w:pPr>
+            <w:r>
+              <w:rPr>
+                <w:rFonts w:asciiTheme="minorHAnsi" w:hAnsiTheme="minorHAnsi"/>
+                <w:sz w:val="22"/>
+                <w:szCs w:val="22"/>
+                <w:lang w:val="en-US"/>
+              </w:rPr>
+              <w:t>Results</w:t>
+            </w:r>
+          </w:p>
+        </w:tc>
+        <w:tc>
+          <w:tcPr>
+            <w:tcW w:w="3209" w:type="dxa"/>
+          </w:tcPr>
+          <w:p>
+            <w:pPr>
+              <w:pStyle w:val="Standard"/>
+              <w:jc w:val="both"/>
+              <w:rPr>
+                <w:rFonts w:asciiTheme="minorHAnsi" w:hAnsiTheme="minorHAnsi"/>
+                <w:sz w:val="22"/>
+                <w:szCs w:val="22"/>
+                <w:lang w:val="en-US"/>
+              </w:rPr>
+            </w:pPr>
+            <w:r>
+              <w:rPr>
+                <w:rFonts w:asciiTheme="minorHAnsi" w:hAnsiTheme="minorHAnsi"/>
+                <w:sz w:val="22"/>
+                <w:szCs w:val="22"/>
+                <w:lang w:val="en-US"/>
+              </w:rPr>
+              <w:t>Short Circuit Current</w:t>
+            </w:r>
+          </w:p>
+        </w:tc>
+        <w:tc>
+          <w:tcPr>
+            <w:tcW w:w="3210" w:type="dxa"/>
+          </w:tcPr>
+          <w:p>
+            <w:pPr>
+              <w:pStyle w:val="Standard"/>
+              <w:jc w:val="both"/>
+              <w:rPr>
+                <w:rFonts w:asciiTheme="minorHAnsi" w:hAnsiTheme="minorHAnsi"/>
+                <w:sz w:val="22"/>
+                <w:szCs w:val="22"/>
+                <w:lang w:val="en-US"/>
+              </w:rPr>
+            </w:pPr>
+            <w:r>
+              <w:rPr>
+                <w:rFonts w:asciiTheme="minorHAnsi" w:hAnsiTheme="minorHAnsi"/>
+                <w:sz w:val="22"/>
+                <w:szCs w:val="22"/>
+                <w:lang w:val="en-US"/>
+              </w:rPr>
+              <w:t>Open Circuit Voltage</w:t>
+            </w:r>
+          </w:p>
+        </w:tc>
+      </w:tr>
+      <w:tr>
+        <w:tc>
+          <w:tcPr>
+            <w:tcW w:w="3209" w:type="dxa"/>
+          </w:tcPr>
+          <w:p>
+            <w:pPr>
+              <w:pStyle w:val="Standard"/>
+              <w:jc w:val="both"/>
+              <w:rPr>
+                <w:rFonts w:asciiTheme="minorHAnsi" w:hAnsiTheme="minorHAnsi"/>
+                <w:sz w:val="22"/>
+                <w:szCs w:val="22"/>
+                <w:lang w:val="en-US"/>
+              </w:rPr>
+            </w:pPr>
+            <w:r>
+              <w:rPr>
+                <w:rFonts w:asciiTheme="minorHAnsi" w:hAnsiTheme="minorHAnsi"/>
+                <w:sz w:val="22"/>
+                <w:szCs w:val="22"/>
+                <w:lang w:val="en-US"/>
+              </w:rPr>
+              <w:t>Experimental</w:t>
+            </w:r>
+          </w:p>
+        </w:tc>
+        <w:tc>
+          <w:tcPr>
+            <w:tcW w:w="3209" w:type="dxa"/>
+          </w:tcPr>
+          <w:p>
+            <w:pPr>
+              <w:pStyle w:val="Standard"/>
+              <w:jc w:val="both"/>
+              <w:rPr>
+                <w:rFonts w:asciiTheme="minorHAnsi" w:hAnsiTheme="minorHAnsi"/>
+                <w:sz w:val="22"/>
+                <w:szCs w:val="22"/>
+                <w:lang w:val="en-US"/>
+              </w:rPr>
+            </w:pPr>
+            <w:r>
+              <w:rPr>
+                <w:rFonts w:asciiTheme="minorHAnsi" w:hAnsiTheme="minorHAnsi"/>
+                <w:sz w:val="22"/>
+                <w:szCs w:val="22"/>
+                <w:lang w:val="en-US"/>
+              </w:rPr>
+              <w:t>20mA</w:t>
+            </w:r>
+          </w:p>
+        </w:tc>
+        <w:tc>
+          <w:tcPr>
+            <w:tcW w:w="3210" w:type="dxa"/>
+          </w:tcPr>
+          <w:p>
+            <w:pPr>
+              <w:pStyle w:val="Standard"/>
+              <w:jc w:val="both"/>
+              <w:rPr>
+                <w:rFonts w:asciiTheme="minorHAnsi" w:hAnsiTheme="minorHAnsi"/>
+                <w:sz w:val="22"/>
+                <w:szCs w:val="22"/>
+                <w:lang w:val="en-US"/>
+              </w:rPr>
+            </w:pPr>
+            <w:r>
+              <w:rPr>
+                <w:rFonts w:asciiTheme="minorHAnsi" w:hAnsiTheme="minorHAnsi"/>
+                <w:sz w:val="22"/>
+                <w:szCs w:val="22"/>
+                <w:lang w:val="en-US"/>
+              </w:rPr>
+              <w:t>2.01V</w:t>
+            </w:r>
+          </w:p>
+        </w:tc>
+      </w:tr>
+      <w:tr>
+        <w:tc>
+          <w:tcPr>
+            <w:tcW w:w="3209" w:type="dxa"/>
+          </w:tcPr>
+          <w:p>
+            <w:pPr>
+              <w:pStyle w:val="Standard"/>
+              <w:jc w:val="both"/>
+              <w:rPr>
+                <w:rFonts w:asciiTheme="minorHAnsi" w:hAnsiTheme="minorHAnsi"/>
+                <w:sz w:val="22"/>
+                <w:szCs w:val="22"/>
+                <w:lang w:val="en-US"/>
+              </w:rPr>
+            </w:pPr>
+            <w:r>
+              <w:rPr>
+                <w:rFonts w:asciiTheme="minorHAnsi" w:hAnsiTheme="minorHAnsi"/>
+                <w:sz w:val="22"/>
+                <w:szCs w:val="22"/>
+                <w:lang w:val="en-US"/>
+              </w:rPr>
+              <w:t>Simulation</w:t>
+            </w:r>
+          </w:p>
+        </w:tc>
+        <w:tc>
+          <w:tcPr>
+            <w:tcW w:w="3209" w:type="dxa"/>
+          </w:tcPr>
+          <w:p>
+            <w:pPr>
+              <w:pStyle w:val="Standard"/>
+              <w:jc w:val="both"/>
+              <w:rPr>
+                <w:rFonts w:asciiTheme="minorHAnsi" w:hAnsiTheme="minorHAnsi"/>
+                <w:sz w:val="22"/>
+                <w:szCs w:val="22"/>
+                <w:lang w:val="en-US"/>
+              </w:rPr>
+            </w:pPr>
+            <w:r>
+              <w:rPr>
+                <w:rFonts w:asciiTheme="minorHAnsi" w:hAnsiTheme="minorHAnsi"/>
+                <w:sz w:val="22"/>
+                <w:szCs w:val="22"/>
+                <w:lang w:val="en-US"/>
+              </w:rPr>
+              <w:t>20mA</w:t>
+            </w:r>
+          </w:p>
+        </w:tc>
+        <w:tc>
+          <w:tcPr>
+            <w:tcW w:w="3210" w:type="dxa"/>
+          </w:tcPr>
+          <w:p>
+            <w:pPr>
+              <w:pStyle w:val="Standard"/>
+              <w:jc w:val="both"/>
+              <w:rPr>
+                <w:rFonts w:asciiTheme="minorHAnsi" w:hAnsiTheme="minorHAnsi"/>
+                <w:sz w:val="22"/>
+                <w:szCs w:val="22"/>
+                <w:lang w:val="en-US"/>
+              </w:rPr>
+            </w:pPr>
+            <w:r>
+              <w:rPr>
+                <w:rFonts w:asciiTheme="minorHAnsi" w:hAnsiTheme="minorHAnsi"/>
+                <w:sz w:val="22"/>
+                <w:szCs w:val="22"/>
+                <w:lang w:val="en-US"/>
+              </w:rPr>
+              <w:t>0.73V</w:t>
+            </w:r>
+          </w:p>
+        </w:tc>
+      </w:tr>
+    </w:tbl>
+    <w:p>
+      <w:pPr>
+        <w:pStyle w:val="Standard"/>
+        <w:jc w:val="both"/>
+        <w:rPr>
+          <w:rFonts w:asciiTheme="minorHAnsi" w:hAnsiTheme="minorHAnsi"/>
+          <w:sz w:val="22"/>
+          <w:szCs w:val="22"/>
+          <w:lang w:val="en-US"/>
+        </w:rPr>
+      </w:pPr>
+    </w:p>
+    <w:p>
+      <w:pPr>
+        <w:pStyle w:val="Standard"/>
+        <w:jc w:val="both"/>
+        <w:rPr>
+          <w:rFonts w:asciiTheme="minorHAnsi" w:hAnsiTheme="minorHAnsi"/>
+          <w:sz w:val="22"/>
+          <w:szCs w:val="22"/>
+          <w:lang w:val="en-US"/>
+        </w:rPr>
+      </w:pPr>
+    </w:p>
+    <w:p>
+      <w:pPr>
+        <w:pStyle w:val="Standard"/>
+        <w:jc w:val="both"/>
+        <w:rPr>
+          <w:rFonts w:asciiTheme="minorHAnsi" w:hAnsiTheme="minorHAnsi"/>
+          <w:sz w:val="22"/>
+          <w:szCs w:val="22"/>
+          <w:lang w:val="en-US"/>
+        </w:rPr>
+      </w:pPr>
+    </w:p>
+    <w:p>
+      <w:pPr>
+        <w:pStyle w:val="Standard"/>
+        <w:jc w:val="both"/>
+        <w:rPr>
+          <w:rFonts w:asciiTheme="minorHAnsi" w:hAnsiTheme="minorHAnsi"/>
+          <w:sz w:val="22"/>
+          <w:szCs w:val="22"/>
+          <w:lang w:val="en-US"/>
+        </w:rPr>
+      </w:pPr>
+    </w:p>
+    <w:p>
+      <w:pPr>
+        <w:pStyle w:val="Standard"/>
+        <w:jc w:val="both"/>
+        <w:rPr>
+          <w:rFonts w:asciiTheme="minorHAnsi" w:hAnsiTheme="minorHAnsi"/>
+          <w:sz w:val="22"/>
+          <w:szCs w:val="22"/>
+          <w:lang w:val="en-US"/>
+        </w:rPr>
+      </w:pPr>
+    </w:p>
     <w:p>
       <w:pPr>
         <w:pStyle w:val="Standard"/>
@@ -7072,6 +8602,7 @@
       <w:r>
         <w:rPr>
           <w:rFonts w:asciiTheme="minorHAnsi" w:hAnsiTheme="minorHAnsi"/>
+          <w:noProof/>
           <w:sz w:val="22"/>
           <w:szCs w:val="22"/>
           <w:lang w:val="en-US"/>
@@ -7093,7 +8624,7 @@
                     <pic:cNvPicPr/>
                   </pic:nvPicPr>
                   <pic:blipFill>
-                    <a:blip r:embed="rId17"/>
+                    <a:blip r:embed="rId25"/>
                     <a:stretch>
                       <a:fillRect/>
                     </a:stretch>
@@ -7138,7 +8669,7 @@
         </w:rPr>
         <w:t xml:space="preserve"> </w:t>
       </w:r>
-      <w:hyperlink r:id="rId18" w:history="1">
+      <w:hyperlink r:id="rId26" w:history="1">
         <w:r>
           <w:rPr>
             <w:rStyle w:val="Hyperlink"/>
@@ -7229,6 +8760,7 @@
       <w:r>
         <w:rPr>
           <w:rFonts w:asciiTheme="minorHAnsi" w:hAnsiTheme="minorHAnsi"/>
+          <w:noProof/>
           <w:sz w:val="22"/>
           <w:szCs w:val="22"/>
           <w:lang w:val="fr-CM"/>
@@ -7250,7 +8782,7 @@
                     <pic:cNvPicPr/>
                   </pic:nvPicPr>
                   <pic:blipFill>
-                    <a:blip r:embed="rId19"/>
+                    <a:blip r:embed="rId27"/>
                     <a:stretch>
                       <a:fillRect/>
                     </a:stretch>
@@ -7345,6 +8877,7 @@
       <w:r>
         <w:rPr>
           <w:rFonts w:asciiTheme="minorHAnsi" w:hAnsiTheme="minorHAnsi"/>
+          <w:noProof/>
           <w:lang w:val="fr-CM"/>
         </w:rPr>
         <w:lastRenderedPageBreak/>
@@ -7364,7 +8897,7 @@
                     <pic:cNvPicPr/>
                   </pic:nvPicPr>
                   <pic:blipFill>
-                    <a:blip r:embed="rId20"/>
+                    <a:blip r:embed="rId28"/>
                     <a:stretch>
                       <a:fillRect/>
                     </a:stretch>
@@ -7399,6 +8932,7 @@
       <w:r>
         <w:rPr>
           <w:rFonts w:asciiTheme="minorHAnsi" w:hAnsiTheme="minorHAnsi"/>
+          <w:noProof/>
           <w:sz w:val="22"/>
           <w:szCs w:val="22"/>
           <w:lang w:val="fr-CM"/>
@@ -7420,7 +8954,7 @@
                     <pic:cNvPicPr/>
                   </pic:nvPicPr>
                   <pic:blipFill>
-                    <a:blip r:embed="rId21"/>
+                    <a:blip r:embed="rId29"/>
                     <a:stretch>
                       <a:fillRect/>
                     </a:stretch>
@@ -7587,6 +9121,119 @@
     </w:lvl>
   </w:abstractNum>
   <w:abstractNum w:abstractNumId="1" w15:restartNumberingAfterBreak="0">
+    <w:nsid w:val="44913FDA"/>
+    <w:multiLevelType w:val="hybridMultilevel"/>
+    <w:tmpl w:val="BE70719A"/>
+    <w:lvl w:ilvl="0" w:tplc="04090001">
+      <w:start w:val="1"/>
+      <w:numFmt w:val="bullet"/>
+      <w:lvlText w:val=""/>
+      <w:lvlJc w:val="left"/>
+      <w:pPr>
+        <w:ind w:left="1440" w:hanging="360"/>
+      </w:pPr>
+      <w:rPr>
+        <w:rFonts w:ascii="Symbol" w:hAnsi="Symbol" w:hint="default"/>
+      </w:rPr>
+    </w:lvl>
+    <w:lvl w:ilvl="1" w:tplc="04090003" w:tentative="1">
+      <w:start w:val="1"/>
+      <w:numFmt w:val="bullet"/>
+      <w:lvlText w:val="o"/>
+      <w:lvlJc w:val="left"/>
+      <w:pPr>
+        <w:ind w:left="2160" w:hanging="360"/>
+      </w:pPr>
+      <w:rPr>
+        <w:rFonts w:ascii="Courier New" w:hAnsi="Courier New" w:cs="Courier New" w:hint="default"/>
+      </w:rPr>
+    </w:lvl>
+    <w:lvl w:ilvl="2" w:tplc="04090005" w:tentative="1">
+      <w:start w:val="1"/>
+      <w:numFmt w:val="bullet"/>
+      <w:lvlText w:val=""/>
+      <w:lvlJc w:val="left"/>
+      <w:pPr>
+        <w:ind w:left="2880" w:hanging="360"/>
+      </w:pPr>
+      <w:rPr>
+        <w:rFonts w:ascii="Wingdings" w:hAnsi="Wingdings" w:hint="default"/>
+      </w:rPr>
+    </w:lvl>
+    <w:lvl w:ilvl="3" w:tplc="04090001" w:tentative="1">
+      <w:start w:val="1"/>
+      <w:numFmt w:val="bullet"/>
+      <w:lvlText w:val=""/>
+      <w:lvlJc w:val="left"/>
+      <w:pPr>
+        <w:ind w:left="3600" w:hanging="360"/>
+      </w:pPr>
+      <w:rPr>
+        <w:rFonts w:ascii="Symbol" w:hAnsi="Symbol" w:hint="default"/>
+      </w:rPr>
+    </w:lvl>
+    <w:lvl w:ilvl="4" w:tplc="04090003" w:tentative="1">
+      <w:start w:val="1"/>
+      <w:numFmt w:val="bullet"/>
+      <w:lvlText w:val="o"/>
+      <w:lvlJc w:val="left"/>
+      <w:pPr>
+        <w:ind w:left="4320" w:hanging="360"/>
+      </w:pPr>
+      <w:rPr>
+        <w:rFonts w:ascii="Courier New" w:hAnsi="Courier New" w:cs="Courier New" w:hint="default"/>
+      </w:rPr>
+    </w:lvl>
+    <w:lvl w:ilvl="5" w:tplc="04090005" w:tentative="1">
+      <w:start w:val="1"/>
+      <w:numFmt w:val="bullet"/>
+      <w:lvlText w:val=""/>
+      <w:lvlJc w:val="left"/>
+      <w:pPr>
+        <w:ind w:left="5040" w:hanging="360"/>
+      </w:pPr>
+      <w:rPr>
+        <w:rFonts w:ascii="Wingdings" w:hAnsi="Wingdings" w:hint="default"/>
+      </w:rPr>
+    </w:lvl>
+    <w:lvl w:ilvl="6" w:tplc="04090001" w:tentative="1">
+      <w:start w:val="1"/>
+      <w:numFmt w:val="bullet"/>
+      <w:lvlText w:val=""/>
+      <w:lvlJc w:val="left"/>
+      <w:pPr>
+        <w:ind w:left="5760" w:hanging="360"/>
+      </w:pPr>
+      <w:rPr>
+        <w:rFonts w:ascii="Symbol" w:hAnsi="Symbol" w:hint="default"/>
+      </w:rPr>
+    </w:lvl>
+    <w:lvl w:ilvl="7" w:tplc="04090003" w:tentative="1">
+      <w:start w:val="1"/>
+      <w:numFmt w:val="bullet"/>
+      <w:lvlText w:val="o"/>
+      <w:lvlJc w:val="left"/>
+      <w:pPr>
+        <w:ind w:left="6480" w:hanging="360"/>
+      </w:pPr>
+      <w:rPr>
+        <w:rFonts w:ascii="Courier New" w:hAnsi="Courier New" w:cs="Courier New" w:hint="default"/>
+      </w:rPr>
+    </w:lvl>
+    <w:lvl w:ilvl="8" w:tplc="04090005" w:tentative="1">
+      <w:start w:val="1"/>
+      <w:numFmt w:val="bullet"/>
+      <w:lvlText w:val=""/>
+      <w:lvlJc w:val="left"/>
+      <w:pPr>
+        <w:ind w:left="7200" w:hanging="360"/>
+      </w:pPr>
+      <w:rPr>
+        <w:rFonts w:ascii="Wingdings" w:hAnsi="Wingdings" w:hint="default"/>
+      </w:rPr>
+    </w:lvl>
+  </w:abstractNum>
+  <w:abstractNum w:abstractNumId="2" w15:restartNumberingAfterBreak="0">
     <w:nsid w:val="4B400EE1"/>
     <w:multiLevelType w:val="hybridMultilevel"/>
     <w:tmpl w:val="E42E3E52"/>
@@ -7699,7 +9346,7 @@
       </w:rPr>
     </w:lvl>
   </w:abstractNum>
-  <w:abstractNum w:abstractNumId="2" w15:restartNumberingAfterBreak="0">
+  <w:abstractNum w:abstractNumId="3" w15:restartNumberingAfterBreak="0">
     <w:nsid w:val="58F318D2"/>
     <w:multiLevelType w:val="multilevel"/>
     <w:tmpl w:val="B9EACC2A"/>
@@ -7812,7 +9459,7 @@
       </w:rPr>
     </w:lvl>
   </w:abstractNum>
-  <w:abstractNum w:abstractNumId="3" w15:restartNumberingAfterBreak="0">
+  <w:abstractNum w:abstractNumId="4" w15:restartNumberingAfterBreak="0">
     <w:nsid w:val="5E442893"/>
     <w:multiLevelType w:val="multilevel"/>
     <w:tmpl w:val="7098168C"/>
@@ -7917,15 +9564,18 @@
     </w:lvl>
   </w:abstractNum>
   <w:num w:numId="1" w16cid:durableId="1168908673">
-    <w:abstractNumId w:val="2"/>
+    <w:abstractNumId w:val="3"/>
   </w:num>
   <w:num w:numId="2" w16cid:durableId="967902156">
     <w:abstractNumId w:val="0"/>
   </w:num>
   <w:num w:numId="3" w16cid:durableId="1619292334">
-    <w:abstractNumId w:val="3"/>
+    <w:abstractNumId w:val="4"/>
   </w:num>
   <w:num w:numId="4" w16cid:durableId="1355695754">
+    <w:abstractNumId w:val="2"/>
+  </w:num>
+  <w:num w:numId="5" w16cid:durableId="1310862767">
     <w:abstractNumId w:val="1"/>
   </w:num>
 </w:numbering>

</xml_diff>